<commit_message>
added iso section to docx
</commit_message>
<xml_diff>
--- a/doc/massflux.docx
+++ b/doc/massflux.docx
@@ -21,7 +21,15 @@
         <w:t>[</w:t>
       </w:r>
       <w:r>
-        <w:t>./ATOMIC/ATOMIC_GOES/julia/RHB/sonde/massflux.</w:t>
+        <w:t>./ATOMIC/ATOMIC_GOES/</w:t>
+      </w:r>
+      <w:proofErr w:type="spellStart"/>
+      <w:r>
+        <w:t>julia</w:t>
+      </w:r>
+      <w:proofErr w:type="spellEnd"/>
+      <w:r>
+        <w:t>/RHB/sonde/massflux.</w:t>
       </w:r>
       <w:r>
         <w:t>docx</w:t>
@@ -110,7 +118,21 @@
         <w:rPr>
           <w:rFonts w:ascii="Times New Roman" w:hAnsi="Times New Roman" w:cs="Times New Roman"/>
         </w:rPr>
-        <w:t>2) the moistening by the updrafts of the clouds themselves mixing up subcloud water vapor from near the ocean surface.</w:t>
+        <w:t xml:space="preserve">2) the moistening by the updrafts of the clouds themselves mixing up </w:t>
+      </w:r>
+      <w:proofErr w:type="spellStart"/>
+      <w:r>
+        <w:rPr>
+          <w:rFonts w:ascii="Times New Roman" w:hAnsi="Times New Roman" w:cs="Times New Roman"/>
+        </w:rPr>
+        <w:t>subcloud</w:t>
+      </w:r>
+      <w:proofErr w:type="spellEnd"/>
+      <w:r>
+        <w:rPr>
+          <w:rFonts w:ascii="Times New Roman" w:hAnsi="Times New Roman" w:cs="Times New Roman"/>
+        </w:rPr>
+        <w:t xml:space="preserve"> water vapor from near the ocean surface.</w:t>
       </w:r>
     </w:p>
     <w:p>
@@ -280,11 +302,19 @@
         </w:rPr>
         <w:t xml:space="preserve">ensemble </w:t>
       </w:r>
-      <w:r>
-        <w:rPr>
-          <w:rFonts w:ascii="Times New Roman" w:hAnsi="Times New Roman" w:cs="Times New Roman"/>
-        </w:rPr>
-        <w:t xml:space="preserve">mean </w:t>
+      <w:proofErr w:type="gramStart"/>
+      <w:r>
+        <w:rPr>
+          <w:rFonts w:ascii="Times New Roman" w:hAnsi="Times New Roman" w:cs="Times New Roman"/>
+        </w:rPr>
+        <w:t>mean</w:t>
+      </w:r>
+      <w:proofErr w:type="gramEnd"/>
+      <w:r>
+        <w:rPr>
+          <w:rFonts w:ascii="Times New Roman" w:hAnsi="Times New Roman" w:cs="Times New Roman"/>
+        </w:rPr>
+        <w:t xml:space="preserve"> </w:t>
       </w:r>
       <w:r>
         <w:rPr>
@@ -586,7 +616,21 @@
         <w:rPr>
           <w:rFonts w:ascii="Times New Roman" w:eastAsiaTheme="minorEastAsia" w:hAnsi="Times New Roman" w:cs="Times New Roman"/>
         </w:rPr>
-        <w:t xml:space="preserve"> Finally these fluxes are solved to balance the large scale forcing in subsection EDDY FLUX.</w:t>
+        <w:t xml:space="preserve"> </w:t>
+      </w:r>
+      <w:proofErr w:type="gramStart"/>
+      <w:r>
+        <w:rPr>
+          <w:rFonts w:ascii="Times New Roman" w:eastAsiaTheme="minorEastAsia" w:hAnsi="Times New Roman" w:cs="Times New Roman"/>
+        </w:rPr>
+        <w:t>Finally</w:t>
+      </w:r>
+      <w:proofErr w:type="gramEnd"/>
+      <w:r>
+        <w:rPr>
+          <w:rFonts w:ascii="Times New Roman" w:eastAsiaTheme="minorEastAsia" w:hAnsi="Times New Roman" w:cs="Times New Roman"/>
+        </w:rPr>
+        <w:t xml:space="preserve"> these fluxes are solved to balance the large scale forcing in subsection EDDY FLUX.</w:t>
       </w:r>
     </w:p>
     <w:p>
@@ -1094,7 +1138,21 @@
         <w:rPr>
           <w:rFonts w:ascii="Times New Roman" w:eastAsiaTheme="minorEastAsia" w:hAnsi="Times New Roman" w:cs="Times New Roman"/>
         </w:rPr>
-        <w:t xml:space="preserve">) are the lateral entrainment coefficient and the autoconversion of cloud liquid to precipitation, and </w:t>
+        <w:t xml:space="preserve">) are the lateral entrainment coefficient and the </w:t>
+      </w:r>
+      <w:proofErr w:type="spellStart"/>
+      <w:r>
+        <w:rPr>
+          <w:rFonts w:ascii="Times New Roman" w:eastAsiaTheme="minorEastAsia" w:hAnsi="Times New Roman" w:cs="Times New Roman"/>
+        </w:rPr>
+        <w:t>autoconversion</w:t>
+      </w:r>
+      <w:proofErr w:type="spellEnd"/>
+      <w:r>
+        <w:rPr>
+          <w:rFonts w:ascii="Times New Roman" w:eastAsiaTheme="minorEastAsia" w:hAnsi="Times New Roman" w:cs="Times New Roman"/>
+        </w:rPr>
+        <w:t xml:space="preserve"> of cloud liquid to precipitation, and </w:t>
       </w:r>
       <m:oMath>
         <m:r>
@@ -1669,7 +1727,21 @@
         <w:rPr>
           <w:rFonts w:ascii="Times New Roman" w:eastAsiaTheme="minorEastAsia" w:hAnsi="Times New Roman" w:cs="Times New Roman"/>
         </w:rPr>
-        <w:t xml:space="preserve">The updraft advects moisture upwards, but the solution is </w:t>
+        <w:t xml:space="preserve">The updraft </w:t>
+      </w:r>
+      <w:proofErr w:type="spellStart"/>
+      <w:r>
+        <w:rPr>
+          <w:rFonts w:ascii="Times New Roman" w:eastAsiaTheme="minorEastAsia" w:hAnsi="Times New Roman" w:cs="Times New Roman"/>
+        </w:rPr>
+        <w:t>advects</w:t>
+      </w:r>
+      <w:proofErr w:type="spellEnd"/>
+      <w:r>
+        <w:rPr>
+          <w:rFonts w:ascii="Times New Roman" w:eastAsiaTheme="minorEastAsia" w:hAnsi="Times New Roman" w:cs="Times New Roman"/>
+        </w:rPr>
+        <w:t xml:space="preserve"> moisture upwards, but the solution is </w:t>
       </w:r>
       <w:r>
         <w:rPr>
@@ -1754,8 +1826,16 @@
         <w:rPr>
           <w:rFonts w:ascii="Times New Roman" w:eastAsiaTheme="minorEastAsia" w:hAnsi="Times New Roman" w:cs="Times New Roman"/>
         </w:rPr>
-        <w:t>so there is no autoconversion</w:t>
-      </w:r>
+        <w:t xml:space="preserve">so there is no </w:t>
+      </w:r>
+      <w:proofErr w:type="spellStart"/>
+      <w:r>
+        <w:rPr>
+          <w:rFonts w:ascii="Times New Roman" w:eastAsiaTheme="minorEastAsia" w:hAnsi="Times New Roman" w:cs="Times New Roman"/>
+        </w:rPr>
+        <w:t>autoconversion</w:t>
+      </w:r>
+      <w:proofErr w:type="spellEnd"/>
       <w:r>
         <w:rPr>
           <w:rFonts w:ascii="Times New Roman" w:eastAsiaTheme="minorEastAsia" w:hAnsi="Times New Roman" w:cs="Times New Roman"/>
@@ -1766,7 +1846,21 @@
         <w:rPr>
           <w:rFonts w:ascii="Times New Roman" w:eastAsiaTheme="minorEastAsia" w:hAnsi="Times New Roman" w:cs="Times New Roman"/>
         </w:rPr>
-        <w:t xml:space="preserve">nly entrainment relaxes </w:t>
+        <w:t xml:space="preserve">nly </w:t>
+      </w:r>
+      <w:proofErr w:type="gramStart"/>
+      <w:r>
+        <w:rPr>
+          <w:rFonts w:ascii="Times New Roman" w:eastAsiaTheme="minorEastAsia" w:hAnsi="Times New Roman" w:cs="Times New Roman"/>
+        </w:rPr>
+        <w:t>entrainment</w:t>
+      </w:r>
+      <w:proofErr w:type="gramEnd"/>
+      <w:r>
+        <w:rPr>
+          <w:rFonts w:ascii="Times New Roman" w:eastAsiaTheme="minorEastAsia" w:hAnsi="Times New Roman" w:cs="Times New Roman"/>
+        </w:rPr>
+        <w:t xml:space="preserve"> relaxes </w:t>
       </w:r>
       <w:r>
         <w:rPr>
@@ -2516,7 +2610,21 @@
         <w:rPr>
           <w:rFonts w:ascii="Times New Roman" w:eastAsiaTheme="minorEastAsia" w:hAnsi="Times New Roman" w:cs="Times New Roman"/>
         </w:rPr>
-        <w:t xml:space="preserve"> Autoconversion removes cloud liquid, relaxing total water toward </w:t>
+        <w:t xml:space="preserve"> </w:t>
+      </w:r>
+      <w:proofErr w:type="spellStart"/>
+      <w:r>
+        <w:rPr>
+          <w:rFonts w:ascii="Times New Roman" w:eastAsiaTheme="minorEastAsia" w:hAnsi="Times New Roman" w:cs="Times New Roman"/>
+        </w:rPr>
+        <w:t>Autoconversion</w:t>
+      </w:r>
+      <w:proofErr w:type="spellEnd"/>
+      <w:r>
+        <w:rPr>
+          <w:rFonts w:ascii="Times New Roman" w:eastAsiaTheme="minorEastAsia" w:hAnsi="Times New Roman" w:cs="Times New Roman"/>
+        </w:rPr>
+        <w:t xml:space="preserve"> removes cloud liquid, relaxing total water toward </w:t>
       </w:r>
       <m:oMath>
         <m:sSub>
@@ -2996,7 +3104,21 @@
         <w:rPr>
           <w:rFonts w:ascii="Times New Roman" w:eastAsiaTheme="minorEastAsia" w:hAnsi="Times New Roman" w:cs="Times New Roman"/>
         </w:rPr>
-        <w:t xml:space="preserve">water autoconverts to precipitation. The parcel may not exceed saturation until it is slightly higher </w:t>
+        <w:t xml:space="preserve">water </w:t>
+      </w:r>
+      <w:proofErr w:type="spellStart"/>
+      <w:r>
+        <w:rPr>
+          <w:rFonts w:ascii="Times New Roman" w:eastAsiaTheme="minorEastAsia" w:hAnsi="Times New Roman" w:cs="Times New Roman"/>
+        </w:rPr>
+        <w:t>autoconverts</w:t>
+      </w:r>
+      <w:proofErr w:type="spellEnd"/>
+      <w:r>
+        <w:rPr>
+          <w:rFonts w:ascii="Times New Roman" w:eastAsiaTheme="minorEastAsia" w:hAnsi="Times New Roman" w:cs="Times New Roman"/>
+        </w:rPr>
+        <w:t xml:space="preserve"> to precipitation. The parcel may not exceed saturation until it is slightly higher </w:t>
       </w:r>
       <w:r>
         <w:rPr>
@@ -3061,7 +3183,21 @@
         <w:rPr>
           <w:rFonts w:ascii="Times New Roman" w:eastAsiaTheme="minorEastAsia" w:hAnsi="Times New Roman" w:cs="Times New Roman"/>
         </w:rPr>
-        <w:t>Total parcel specific humidity is compared to saturation humidity of the environment to determine cloud liquid water.</w:t>
+        <w:t xml:space="preserve">Total parcel specific humidity is compared to </w:t>
+      </w:r>
+      <w:proofErr w:type="gramStart"/>
+      <w:r>
+        <w:rPr>
+          <w:rFonts w:ascii="Times New Roman" w:eastAsiaTheme="minorEastAsia" w:hAnsi="Times New Roman" w:cs="Times New Roman"/>
+        </w:rPr>
+        <w:t>saturation</w:t>
+      </w:r>
+      <w:proofErr w:type="gramEnd"/>
+      <w:r>
+        <w:rPr>
+          <w:rFonts w:ascii="Times New Roman" w:eastAsiaTheme="minorEastAsia" w:hAnsi="Times New Roman" w:cs="Times New Roman"/>
+        </w:rPr>
+        <w:t xml:space="preserve"> humidity of the environment to determine cloud liquid water.</w:t>
       </w:r>
     </w:p>
     <w:p>
@@ -3119,7 +3255,23 @@
           <w:rFonts w:ascii="Times New Roman" w:eastAsiaTheme="minorEastAsia" w:hAnsi="Times New Roman" w:cs="Times New Roman"/>
           <w:iCs/>
         </w:rPr>
-        <w:t xml:space="preserve">The clouds occupy a range of depths representative of trade cumulus clouds, with deeper clouds for lower rates of entrainment and autoconversion. The intermediate total sink rate of </w:t>
+        <w:t xml:space="preserve">The clouds occupy a range of depths representative of trade cumulus clouds, with deeper clouds for lower rates of entrainment and </w:t>
+      </w:r>
+      <w:proofErr w:type="spellStart"/>
+      <w:r>
+        <w:rPr>
+          <w:rFonts w:ascii="Times New Roman" w:eastAsiaTheme="minorEastAsia" w:hAnsi="Times New Roman" w:cs="Times New Roman"/>
+          <w:iCs/>
+        </w:rPr>
+        <w:t>autoconversion</w:t>
+      </w:r>
+      <w:proofErr w:type="spellEnd"/>
+      <w:r>
+        <w:rPr>
+          <w:rFonts w:ascii="Times New Roman" w:eastAsiaTheme="minorEastAsia" w:hAnsi="Times New Roman" w:cs="Times New Roman"/>
+          <w:iCs/>
+        </w:rPr>
+        <w:t xml:space="preserve">. The intermediate total sink rate of </w:t>
       </w:r>
       <m:oMath>
         <m:r>
@@ -3321,8 +3473,17 @@
           <w:rFonts w:ascii="Times New Roman" w:eastAsiaTheme="minorEastAsia" w:hAnsi="Times New Roman" w:cs="Times New Roman"/>
           <w:iCs/>
         </w:rPr>
-        <w:t>control simulations</w:t>
-      </w:r>
+        <w:t xml:space="preserve">control </w:t>
+      </w:r>
+      <w:proofErr w:type="gramStart"/>
+      <w:r>
+        <w:rPr>
+          <w:rFonts w:ascii="Times New Roman" w:eastAsiaTheme="minorEastAsia" w:hAnsi="Times New Roman" w:cs="Times New Roman"/>
+          <w:iCs/>
+        </w:rPr>
+        <w:t>simulations</w:t>
+      </w:r>
+      <w:proofErr w:type="gramEnd"/>
       <w:r>
         <w:rPr>
           <w:rFonts w:ascii="Times New Roman" w:eastAsiaTheme="minorEastAsia" w:hAnsi="Times New Roman" w:cs="Times New Roman"/>
@@ -3931,7 +4092,21 @@
         <w:rPr>
           <w:rFonts w:ascii="Times New Roman" w:eastAsiaTheme="minorEastAsia" w:hAnsi="Times New Roman" w:cs="Times New Roman"/>
         </w:rPr>
-        <w:t>model neglects processes relevant to deep convection such as ice, buoyancy, latent heating, and radiation.</w:t>
+        <w:t xml:space="preserve">model neglects </w:t>
+      </w:r>
+      <w:proofErr w:type="gramStart"/>
+      <w:r>
+        <w:rPr>
+          <w:rFonts w:ascii="Times New Roman" w:eastAsiaTheme="minorEastAsia" w:hAnsi="Times New Roman" w:cs="Times New Roman"/>
+        </w:rPr>
+        <w:t>processes</w:t>
+      </w:r>
+      <w:proofErr w:type="gramEnd"/>
+      <w:r>
+        <w:rPr>
+          <w:rFonts w:ascii="Times New Roman" w:eastAsiaTheme="minorEastAsia" w:hAnsi="Times New Roman" w:cs="Times New Roman"/>
+        </w:rPr>
+        <w:t xml:space="preserve"> relevant to deep convection such as ice, buoyancy, latent heating, and radiation.</w:t>
       </w:r>
     </w:p>
     <w:p>
@@ -4003,7 +4178,21 @@
         <w:rPr>
           <w:rFonts w:ascii="Aptos Narrow" w:eastAsiaTheme="minorEastAsia" w:hAnsi="Aptos Narrow" w:cs="Times New Roman"/>
         </w:rPr>
-        <w:t>Figure CLOUDTOPHT. Clouds of different specific humidity and heights simulated for different total (entrainment + autoconversion) sink rates.</w:t>
+        <w:t xml:space="preserve">Figure CLOUDTOPHT. Clouds of different specific humidity and heights simulated for different total (entrainment + </w:t>
+      </w:r>
+      <w:proofErr w:type="spellStart"/>
+      <w:r>
+        <w:rPr>
+          <w:rFonts w:ascii="Aptos Narrow" w:eastAsiaTheme="minorEastAsia" w:hAnsi="Aptos Narrow" w:cs="Times New Roman"/>
+        </w:rPr>
+        <w:t>autoconversion</w:t>
+      </w:r>
+      <w:proofErr w:type="spellEnd"/>
+      <w:r>
+        <w:rPr>
+          <w:rFonts w:ascii="Aptos Narrow" w:eastAsiaTheme="minorEastAsia" w:hAnsi="Aptos Narrow" w:cs="Times New Roman"/>
+        </w:rPr>
+        <w:t>) sink rates.</w:t>
       </w:r>
     </w:p>
     <w:p>
@@ -4094,8 +4283,16 @@
         <w:rPr>
           <w:rFonts w:ascii="Times New Roman" w:eastAsiaTheme="minorEastAsia" w:hAnsi="Times New Roman" w:cs="Times New Roman"/>
         </w:rPr>
-        <w:t xml:space="preserve"> autoconversion</w:t>
-      </w:r>
+        <w:t xml:space="preserve"> </w:t>
+      </w:r>
+      <w:proofErr w:type="spellStart"/>
+      <w:r>
+        <w:rPr>
+          <w:rFonts w:ascii="Times New Roman" w:eastAsiaTheme="minorEastAsia" w:hAnsi="Times New Roman" w:cs="Times New Roman"/>
+        </w:rPr>
+        <w:t>autoconversion</w:t>
+      </w:r>
+      <w:proofErr w:type="spellEnd"/>
       <w:r>
         <w:rPr>
           <w:rFonts w:ascii="Times New Roman" w:eastAsiaTheme="minorEastAsia" w:hAnsi="Times New Roman" w:cs="Times New Roman"/>
@@ -4420,7 +4617,35 @@
         <w:rPr>
           <w:rFonts w:ascii="Times New Roman" w:eastAsiaTheme="minorEastAsia" w:hAnsi="Times New Roman" w:cs="Times New Roman"/>
         </w:rPr>
-        <w:t>, i.e., the ratio of the autoconversion to the total (entrainment + autoconversion) moisture sink.</w:t>
+        <w:t xml:space="preserve">, i.e., the ratio of the </w:t>
+      </w:r>
+      <w:proofErr w:type="spellStart"/>
+      <w:r>
+        <w:rPr>
+          <w:rFonts w:ascii="Times New Roman" w:eastAsiaTheme="minorEastAsia" w:hAnsi="Times New Roman" w:cs="Times New Roman"/>
+        </w:rPr>
+        <w:t>autoconversion</w:t>
+      </w:r>
+      <w:proofErr w:type="spellEnd"/>
+      <w:r>
+        <w:rPr>
+          <w:rFonts w:ascii="Times New Roman" w:eastAsiaTheme="minorEastAsia" w:hAnsi="Times New Roman" w:cs="Times New Roman"/>
+        </w:rPr>
+        <w:t xml:space="preserve"> to the total (entrainment + </w:t>
+      </w:r>
+      <w:proofErr w:type="spellStart"/>
+      <w:r>
+        <w:rPr>
+          <w:rFonts w:ascii="Times New Roman" w:eastAsiaTheme="minorEastAsia" w:hAnsi="Times New Roman" w:cs="Times New Roman"/>
+        </w:rPr>
+        <w:t>autoconversion</w:t>
+      </w:r>
+      <w:proofErr w:type="spellEnd"/>
+      <w:r>
+        <w:rPr>
+          <w:rFonts w:ascii="Times New Roman" w:eastAsiaTheme="minorEastAsia" w:hAnsi="Times New Roman" w:cs="Times New Roman"/>
+        </w:rPr>
+        <w:t>) moisture sink.</w:t>
       </w:r>
     </w:p>
     <w:p>
@@ -6152,7 +6377,14 @@
         <w:rPr>
           <w:rFonts w:ascii="Times New Roman" w:eastAsiaTheme="minorEastAsia" w:hAnsi="Times New Roman" w:cs="Times New Roman"/>
         </w:rPr>
-        <w:t>These fluxes are shown in Fig. QMASSFLX</w:t>
+        <w:t xml:space="preserve">These fluxes are shown in Fig. </w:t>
+      </w:r>
+      <w:proofErr w:type="spellStart"/>
+      <w:r>
+        <w:rPr>
+          <w:rFonts w:ascii="Times New Roman" w:eastAsiaTheme="minorEastAsia" w:hAnsi="Times New Roman" w:cs="Times New Roman"/>
+        </w:rPr>
+        <w:t>QMASSFLX</w:t>
       </w:r>
       <w:r>
         <w:rPr>
@@ -6160,6 +6392,7 @@
         </w:rPr>
         <w:t>a</w:t>
       </w:r>
+      <w:proofErr w:type="spellEnd"/>
       <w:r>
         <w:rPr>
           <w:rFonts w:ascii="Times New Roman" w:eastAsiaTheme="minorEastAsia" w:hAnsi="Times New Roman" w:cs="Times New Roman"/>
@@ -6726,7 +6959,21 @@
         <w:rPr>
           <w:rFonts w:ascii="Times New Roman" w:hAnsi="Times New Roman" w:cs="Times New Roman"/>
         </w:rPr>
-        <w:t xml:space="preserve">To calculate the profiles in Fig. QMASSFLX, the total flux is first estimated which balances the large-scale moisture sink. </w:t>
+        <w:t xml:space="preserve">To calculate the profiles in Fig. QMASSFLX, the total flux is first </w:t>
+      </w:r>
+      <w:proofErr w:type="gramStart"/>
+      <w:r>
+        <w:rPr>
+          <w:rFonts w:ascii="Times New Roman" w:hAnsi="Times New Roman" w:cs="Times New Roman"/>
+        </w:rPr>
+        <w:t>estimated</w:t>
+      </w:r>
+      <w:proofErr w:type="gramEnd"/>
+      <w:r>
+        <w:rPr>
+          <w:rFonts w:ascii="Times New Roman" w:hAnsi="Times New Roman" w:cs="Times New Roman"/>
+        </w:rPr>
+        <w:t xml:space="preserve"> which balances the large-scale moisture sink. </w:t>
       </w:r>
       <w:r>
         <w:rPr>
@@ -8267,7 +8514,15 @@
           <w:rFonts w:ascii="Times New Roman" w:eastAsiaTheme="minorEastAsia" w:hAnsi="Times New Roman" w:cs="Times New Roman"/>
           <w:vertAlign w:val="superscript"/>
         </w:rPr>
-        <w:t>–1</w:t>
+        <w:t>–</w:t>
+      </w:r>
+      <w:proofErr w:type="gramStart"/>
+      <w:r>
+        <w:rPr>
+          <w:rFonts w:ascii="Times New Roman" w:eastAsiaTheme="minorEastAsia" w:hAnsi="Times New Roman" w:cs="Times New Roman"/>
+          <w:vertAlign w:val="superscript"/>
+        </w:rPr>
+        <w:t>1</w:t>
       </w:r>
       <w:r>
         <w:rPr>
@@ -8276,6 +8531,7 @@
         </w:rPr>
         <w:t>;</w:t>
       </w:r>
+      <w:proofErr w:type="gramEnd"/>
     </w:p>
     <w:p>
       <w:pPr>
@@ -8310,7 +8566,21 @@
         <w:rPr>
           <w:rFonts w:ascii="Times New Roman" w:eastAsiaTheme="minorEastAsia" w:hAnsi="Times New Roman" w:cs="Times New Roman"/>
         </w:rPr>
-        <w:t xml:space="preserve">(autoconversion </w:t>
+        <w:t>(</w:t>
+      </w:r>
+      <w:proofErr w:type="spellStart"/>
+      <w:r>
+        <w:rPr>
+          <w:rFonts w:ascii="Times New Roman" w:eastAsiaTheme="minorEastAsia" w:hAnsi="Times New Roman" w:cs="Times New Roman"/>
+        </w:rPr>
+        <w:t>autoconversion</w:t>
+      </w:r>
+      <w:proofErr w:type="spellEnd"/>
+      <w:r>
+        <w:rPr>
+          <w:rFonts w:ascii="Times New Roman" w:eastAsiaTheme="minorEastAsia" w:hAnsi="Times New Roman" w:cs="Times New Roman"/>
+        </w:rPr>
+        <w:t xml:space="preserve"> </w:t>
       </w:r>
       <m:oMath>
         <m:r>
@@ -8400,7 +8670,23 @@
           <w:rFonts w:ascii="Times New Roman" w:eastAsiaTheme="minorEastAsia" w:hAnsi="Times New Roman" w:cs="Times New Roman"/>
           <w:iCs/>
         </w:rPr>
-        <w:t>; Fig. QMASSFLXa)</w:t>
+        <w:t xml:space="preserve">; Fig. </w:t>
+      </w:r>
+      <w:proofErr w:type="spellStart"/>
+      <w:r>
+        <w:rPr>
+          <w:rFonts w:ascii="Times New Roman" w:eastAsiaTheme="minorEastAsia" w:hAnsi="Times New Roman" w:cs="Times New Roman"/>
+          <w:iCs/>
+        </w:rPr>
+        <w:t>QMASSFLXa</w:t>
+      </w:r>
+      <w:proofErr w:type="spellEnd"/>
+      <w:r>
+        <w:rPr>
+          <w:rFonts w:ascii="Times New Roman" w:eastAsiaTheme="minorEastAsia" w:hAnsi="Times New Roman" w:cs="Times New Roman"/>
+          <w:iCs/>
+        </w:rPr>
+        <w:t>)</w:t>
       </w:r>
       <w:r>
         <w:rPr>
@@ -9229,7 +9515,21 @@
         <w:rPr>
           <w:rFonts w:ascii="Times New Roman" w:eastAsiaTheme="minorEastAsia" w:hAnsi="Times New Roman" w:cs="Times New Roman"/>
         </w:rPr>
-        <w:t xml:space="preserve">. Precipitation for trade cumulus clouds depends on the autoconversion </w:t>
+        <w:t xml:space="preserve">. Precipitation for trade cumulus clouds depends on the </w:t>
+      </w:r>
+      <w:proofErr w:type="spellStart"/>
+      <w:r>
+        <w:rPr>
+          <w:rFonts w:ascii="Times New Roman" w:eastAsiaTheme="minorEastAsia" w:hAnsi="Times New Roman" w:cs="Times New Roman"/>
+        </w:rPr>
+        <w:t>autoconversion</w:t>
+      </w:r>
+      <w:proofErr w:type="spellEnd"/>
+      <w:r>
+        <w:rPr>
+          <w:rFonts w:ascii="Times New Roman" w:eastAsiaTheme="minorEastAsia" w:hAnsi="Times New Roman" w:cs="Times New Roman"/>
+        </w:rPr>
+        <w:t xml:space="preserve"> </w:t>
       </w:r>
       <m:oMath>
         <m:r>
@@ -9285,7 +9585,21 @@
         <w:rPr>
           <w:rFonts w:ascii="Times New Roman" w:eastAsiaTheme="minorEastAsia" w:hAnsi="Times New Roman" w:cs="Times New Roman"/>
         </w:rPr>
-        <w:t xml:space="preserve"> parameters results in a range of cloud top height. The cloud top height distribution is matched to that of the satellite observations, and the total precipitation is match to </w:t>
+        <w:t xml:space="preserve"> parameters results in a range of cloud top height. The cloud top height distribution is matched to that of the satellite observations, and the total precipitation is </w:t>
+      </w:r>
+      <w:proofErr w:type="gramStart"/>
+      <w:r>
+        <w:rPr>
+          <w:rFonts w:ascii="Times New Roman" w:eastAsiaTheme="minorEastAsia" w:hAnsi="Times New Roman" w:cs="Times New Roman"/>
+        </w:rPr>
+        <w:t>match</w:t>
+      </w:r>
+      <w:proofErr w:type="gramEnd"/>
+      <w:r>
+        <w:rPr>
+          <w:rFonts w:ascii="Times New Roman" w:eastAsiaTheme="minorEastAsia" w:hAnsi="Times New Roman" w:cs="Times New Roman"/>
+        </w:rPr>
+        <w:t xml:space="preserve"> to </w:t>
       </w:r>
     </w:p>
     <w:p>
@@ -9516,7 +9830,21 @@
         <w:rPr>
           <w:rFonts w:ascii="Times New Roman" w:eastAsiaTheme="minorEastAsia" w:hAnsi="Times New Roman" w:cs="Times New Roman"/>
         </w:rPr>
-        <w:t xml:space="preserve">Figure PRECIPHEIGHT. [mean_mass_flux.ipynb </w:t>
+        <w:t>Figure PRECIPHEIGHT. [</w:t>
+      </w:r>
+      <w:proofErr w:type="spellStart"/>
+      <w:r>
+        <w:rPr>
+          <w:rFonts w:ascii="Times New Roman" w:eastAsiaTheme="minorEastAsia" w:hAnsi="Times New Roman" w:cs="Times New Roman"/>
+        </w:rPr>
+        <w:t>mean_mass_flux.ipynb</w:t>
+      </w:r>
+      <w:proofErr w:type="spellEnd"/>
+      <w:r>
+        <w:rPr>
+          <w:rFonts w:ascii="Times New Roman" w:eastAsiaTheme="minorEastAsia" w:hAnsi="Times New Roman" w:cs="Times New Roman"/>
+        </w:rPr>
+        <w:t xml:space="preserve"> </w:t>
       </w:r>
       <w:r>
         <w:rPr>
@@ -9528,7 +9856,21 @@
         <w:rPr>
           <w:rFonts w:ascii="Times New Roman" w:eastAsiaTheme="minorEastAsia" w:hAnsi="Times New Roman" w:cs="Times New Roman"/>
         </w:rPr>
-        <w:t xml:space="preserve"> precip_height.*] </w:t>
+        <w:t xml:space="preserve"> </w:t>
+      </w:r>
+      <w:proofErr w:type="spellStart"/>
+      <w:r>
+        <w:rPr>
+          <w:rFonts w:ascii="Times New Roman" w:eastAsiaTheme="minorEastAsia" w:hAnsi="Times New Roman" w:cs="Times New Roman"/>
+        </w:rPr>
+        <w:t>precip_height</w:t>
+      </w:r>
+      <w:proofErr w:type="spellEnd"/>
+      <w:r>
+        <w:rPr>
+          <w:rFonts w:ascii="Times New Roman" w:eastAsiaTheme="minorEastAsia" w:hAnsi="Times New Roman" w:cs="Times New Roman"/>
+        </w:rPr>
+        <w:t xml:space="preserve">.*] </w:t>
       </w:r>
     </w:p>
     <w:p>
@@ -9703,7 +10045,21 @@
         <w:rPr>
           <w:rFonts w:ascii="Times New Roman" w:eastAsiaTheme="minorEastAsia" w:hAnsi="Times New Roman" w:cs="Times New Roman"/>
         </w:rPr>
-        <w:t xml:space="preserve"> is the cloud area. The humidity gradient </w:t>
+        <w:t xml:space="preserve"> is the cloud area</w:t>
+      </w:r>
+      <w:proofErr w:type="gramStart"/>
+      <w:r>
+        <w:rPr>
+          <w:rFonts w:ascii="Times New Roman" w:eastAsiaTheme="minorEastAsia" w:hAnsi="Times New Roman" w:cs="Times New Roman"/>
+        </w:rPr>
+        <w:t>.</w:t>
+      </w:r>
+      <w:proofErr w:type="gramEnd"/>
+      <w:r>
+        <w:rPr>
+          <w:rFonts w:ascii="Times New Roman" w:eastAsiaTheme="minorEastAsia" w:hAnsi="Times New Roman" w:cs="Times New Roman"/>
+        </w:rPr>
+        <w:t xml:space="preserve"> The humidity gradient </w:t>
       </w:r>
       <m:oMath>
         <m:r>
@@ -10124,8 +10480,30 @@
         <w:rPr>
           <w:rFonts w:ascii="Times New Roman" w:eastAsiaTheme="minorEastAsia" w:hAnsi="Times New Roman" w:cs="Times New Roman"/>
         </w:rPr>
-        <w:t xml:space="preserve"> is accurate</w:t>
-      </w:r>
+        <w:t xml:space="preserve"> </w:t>
+      </w:r>
+      <w:proofErr w:type="gramStart"/>
+      <w:r>
+        <w:rPr>
+          <w:rFonts w:ascii="Times New Roman" w:eastAsiaTheme="minorEastAsia" w:hAnsi="Times New Roman" w:cs="Times New Roman"/>
+        </w:rPr>
+        <w:t>is</w:t>
+      </w:r>
+      <w:proofErr w:type="gramEnd"/>
+      <w:r>
+        <w:rPr>
+          <w:rFonts w:ascii="Times New Roman" w:eastAsiaTheme="minorEastAsia" w:hAnsi="Times New Roman" w:cs="Times New Roman"/>
+        </w:rPr>
+        <w:t xml:space="preserve"> </w:t>
+      </w:r>
+      <w:proofErr w:type="gramStart"/>
+      <w:r>
+        <w:rPr>
+          <w:rFonts w:ascii="Times New Roman" w:eastAsiaTheme="minorEastAsia" w:hAnsi="Times New Roman" w:cs="Times New Roman"/>
+        </w:rPr>
+        <w:t>accurate</w:t>
+      </w:r>
+      <w:proofErr w:type="gramEnd"/>
       <w:r>
         <w:rPr>
           <w:rFonts w:ascii="Times New Roman" w:eastAsiaTheme="minorEastAsia" w:hAnsi="Times New Roman" w:cs="Times New Roman"/>
@@ -10138,6 +10516,1950 @@
         </w:rPr>
         <w:t>, and secondarily liquid water.</w:t>
       </w:r>
+    </w:p>
+    <w:p>
+      <w:pPr>
+        <w:pStyle w:val="Heading2"/>
+        <w:rPr>
+          <w:rFonts w:eastAsiaTheme="minorEastAsia"/>
+        </w:rPr>
+      </w:pPr>
+      <w:r>
+        <w:rPr>
+          <w:rFonts w:eastAsiaTheme="minorEastAsia"/>
+        </w:rPr>
+        <w:t>Isotope model</w:t>
+      </w:r>
+    </w:p>
+    <w:p>
+      <w:pPr>
+        <w:pStyle w:val="BodyText"/>
+        <w:rPr>
+          <w:rFonts w:eastAsiaTheme="minorEastAsia"/>
+        </w:rPr>
+      </w:pPr>
+      <w:r>
+        <w:t xml:space="preserve">The </w:t>
+      </w:r>
+      <w:r>
+        <w:t xml:space="preserve">stable </w:t>
+      </w:r>
+      <w:r>
+        <w:t>isotop</w:t>
+      </w:r>
+      <w:r>
+        <w:t xml:space="preserve">e </w:t>
+      </w:r>
+      <w:r>
+        <w:t>(deuterium and oxygen-18)</w:t>
+      </w:r>
+      <w:r>
+        <w:t xml:space="preserve"> </w:t>
+      </w:r>
+      <w:r>
+        <w:t xml:space="preserve">ratios </w:t>
+      </w:r>
+      <w:r>
+        <w:t xml:space="preserve">of </w:t>
+      </w:r>
+      <w:r>
+        <w:t xml:space="preserve">the cloud </w:t>
+      </w:r>
+      <w:r>
+        <w:t xml:space="preserve">water </w:t>
+      </w:r>
+      <w:r>
+        <w:t xml:space="preserve">can also be diagnosed from the cloud model. Analogous to the equation for </w:t>
+      </w:r>
+      <w:r>
+        <w:rPr>
+          <w:rFonts w:eastAsiaTheme="minorEastAsia"/>
+        </w:rPr>
+        <w:t xml:space="preserve">the steady total </w:t>
+      </w:r>
+      <w:r>
+        <w:rPr>
+          <w:rFonts w:eastAsiaTheme="minorEastAsia"/>
+        </w:rPr>
+        <w:t xml:space="preserve">(vapor + liquid) </w:t>
+      </w:r>
+      <w:r>
+        <w:rPr>
+          <w:rFonts w:eastAsiaTheme="minorEastAsia"/>
+        </w:rPr>
+        <w:t xml:space="preserve">cloud water specific humidity </w:t>
+      </w:r>
+      <m:oMath>
+        <m:sSub>
+          <m:sSubPr>
+            <m:ctrlPr>
+              <w:rPr>
+                <w:rFonts w:ascii="Cambria Math" w:hAnsi="Cambria Math"/>
+                <w:i/>
+              </w:rPr>
+            </m:ctrlPr>
+          </m:sSubPr>
+          <m:e>
+            <m:r>
+              <w:rPr>
+                <w:rFonts w:ascii="Cambria Math" w:hAnsi="Cambria Math"/>
+              </w:rPr>
+              <m:t>q</m:t>
+            </m:r>
+          </m:e>
+          <m:sub>
+            <m:r>
+              <w:rPr>
+                <w:rFonts w:ascii="Cambria Math" w:hAnsi="Cambria Math"/>
+              </w:rPr>
+              <m:t>T</m:t>
+            </m:r>
+          </m:sub>
+        </m:sSub>
+      </m:oMath>
+      <w:r>
+        <w:rPr>
+          <w:rFonts w:eastAsiaTheme="minorEastAsia"/>
+        </w:rPr>
+        <w:t xml:space="preserve">, the total cloud water isotope specific humidity </w:t>
+      </w:r>
+      <m:oMath>
+        <m:sSub>
+          <m:sSubPr>
+            <m:ctrlPr>
+              <w:rPr>
+                <w:rFonts w:ascii="Cambria Math" w:hAnsi="Cambria Math"/>
+                <w:i/>
+              </w:rPr>
+            </m:ctrlPr>
+          </m:sSubPr>
+          <m:e>
+            <m:r>
+              <w:rPr>
+                <w:rFonts w:ascii="Cambria Math" w:hAnsi="Cambria Math"/>
+              </w:rPr>
+              <m:t>q</m:t>
+            </m:r>
+          </m:e>
+          <m:sub>
+            <m:r>
+              <w:rPr>
+                <w:rFonts w:ascii="Cambria Math" w:hAnsi="Cambria Math"/>
+              </w:rPr>
+              <m:t>iT</m:t>
+            </m:r>
+          </m:sub>
+        </m:sSub>
+        <m:r>
+          <w:rPr>
+            <w:rFonts w:ascii="Cambria Math" w:hAnsi="Cambria Math"/>
+          </w:rPr>
+          <m:t xml:space="preserve"> </m:t>
+        </m:r>
+      </m:oMath>
+      <w:r>
+        <w:rPr>
+          <w:rFonts w:eastAsiaTheme="minorEastAsia"/>
+        </w:rPr>
+        <w:t>gradient is,</w:t>
+      </w:r>
+      <w:r>
+        <w:rPr>
+          <w:rFonts w:eastAsiaTheme="minorEastAsia"/>
+        </w:rPr>
+        <w:br/>
+      </w:r>
+      <m:oMathPara>
+        <m:oMath>
+          <m:f>
+            <m:fPr>
+              <m:ctrlPr>
+                <w:rPr>
+                  <w:rFonts w:ascii="Cambria Math" w:hAnsi="Cambria Math"/>
+                  <w:i/>
+                </w:rPr>
+              </m:ctrlPr>
+            </m:fPr>
+            <m:num>
+              <m:r>
+                <w:rPr>
+                  <w:rFonts w:ascii="Cambria Math" w:hAnsi="Cambria Math"/>
+                </w:rPr>
+                <m:t>∂</m:t>
+              </m:r>
+              <m:sSub>
+                <m:sSubPr>
+                  <m:ctrlPr>
+                    <w:rPr>
+                      <w:rFonts w:ascii="Cambria Math" w:hAnsi="Cambria Math"/>
+                      <w:i/>
+                    </w:rPr>
+                  </m:ctrlPr>
+                </m:sSubPr>
+                <m:e>
+                  <m:r>
+                    <w:rPr>
+                      <w:rFonts w:ascii="Cambria Math" w:hAnsi="Cambria Math"/>
+                    </w:rPr>
+                    <m:t>q</m:t>
+                  </m:r>
+                </m:e>
+                <m:sub>
+                  <m:r>
+                    <w:rPr>
+                      <w:rFonts w:ascii="Cambria Math" w:hAnsi="Cambria Math"/>
+                    </w:rPr>
+                    <m:t>iT</m:t>
+                  </m:r>
+                </m:sub>
+              </m:sSub>
+            </m:num>
+            <m:den>
+              <m:r>
+                <w:rPr>
+                  <w:rFonts w:ascii="Cambria Math" w:hAnsi="Cambria Math"/>
+                </w:rPr>
+                <m:t>∂z</m:t>
+              </m:r>
+            </m:den>
+          </m:f>
+          <m:r>
+            <w:rPr>
+              <w:rFonts w:ascii="Cambria Math" w:hAnsi="Cambria Math"/>
+            </w:rPr>
+            <m:t>=-ϵ</m:t>
+          </m:r>
+          <m:d>
+            <m:dPr>
+              <m:ctrlPr>
+                <w:rPr>
+                  <w:rFonts w:ascii="Cambria Math" w:hAnsi="Cambria Math"/>
+                  <w:i/>
+                </w:rPr>
+              </m:ctrlPr>
+            </m:dPr>
+            <m:e>
+              <m:sSub>
+                <m:sSubPr>
+                  <m:ctrlPr>
+                    <w:rPr>
+                      <w:rFonts w:ascii="Cambria Math" w:hAnsi="Cambria Math"/>
+                      <w:i/>
+                    </w:rPr>
+                  </m:ctrlPr>
+                </m:sSubPr>
+                <m:e>
+                  <m:r>
+                    <w:rPr>
+                      <w:rFonts w:ascii="Cambria Math" w:hAnsi="Cambria Math"/>
+                    </w:rPr>
+                    <m:t>q</m:t>
+                  </m:r>
+                </m:e>
+                <m:sub>
+                  <m:r>
+                    <w:rPr>
+                      <w:rFonts w:ascii="Cambria Math" w:hAnsi="Cambria Math"/>
+                    </w:rPr>
+                    <m:t>i</m:t>
+                  </m:r>
+                  <m:r>
+                    <w:rPr>
+                      <w:rFonts w:ascii="Cambria Math" w:hAnsi="Cambria Math"/>
+                    </w:rPr>
+                    <m:t>T</m:t>
+                  </m:r>
+                </m:sub>
+              </m:sSub>
+              <m:r>
+                <w:rPr>
+                  <w:rFonts w:ascii="Cambria Math" w:hAnsi="Cambria Math"/>
+                </w:rPr>
+                <m:t>-</m:t>
+              </m:r>
+              <m:sSub>
+                <m:sSubPr>
+                  <m:ctrlPr>
+                    <w:rPr>
+                      <w:rFonts w:ascii="Cambria Math" w:hAnsi="Cambria Math"/>
+                      <w:i/>
+                    </w:rPr>
+                  </m:ctrlPr>
+                </m:sSubPr>
+                <m:e>
+                  <m:r>
+                    <w:rPr>
+                      <w:rFonts w:ascii="Cambria Math" w:hAnsi="Cambria Math"/>
+                    </w:rPr>
+                    <m:t>q</m:t>
+                  </m:r>
+                </m:e>
+                <m:sub>
+                  <m:r>
+                    <w:rPr>
+                      <w:rFonts w:ascii="Cambria Math" w:hAnsi="Cambria Math"/>
+                    </w:rPr>
+                    <m:t>i</m:t>
+                  </m:r>
+                </m:sub>
+              </m:sSub>
+            </m:e>
+          </m:d>
+          <m:r>
+            <w:rPr>
+              <w:rFonts w:ascii="Cambria Math" w:hAnsi="Cambria Math"/>
+            </w:rPr>
+            <m:t>-α</m:t>
+          </m:r>
+          <m:sSub>
+            <m:sSubPr>
+              <m:ctrlPr>
+                <w:rPr>
+                  <w:rFonts w:ascii="Cambria Math" w:hAnsi="Cambria Math"/>
+                  <w:i/>
+                </w:rPr>
+              </m:ctrlPr>
+            </m:sSubPr>
+            <m:e>
+              <m:r>
+                <w:rPr>
+                  <w:rFonts w:ascii="Cambria Math" w:hAnsi="Cambria Math"/>
+                </w:rPr>
+                <m:t>q</m:t>
+              </m:r>
+            </m:e>
+            <m:sub>
+              <m:r>
+                <w:rPr>
+                  <w:rFonts w:ascii="Cambria Math" w:hAnsi="Cambria Math"/>
+                </w:rPr>
+                <m:t>i</m:t>
+              </m:r>
+              <m:r>
+                <w:rPr>
+                  <w:rFonts w:ascii="Cambria Math" w:hAnsi="Cambria Math"/>
+                </w:rPr>
+                <m:t>l</m:t>
+              </m:r>
+            </m:sub>
+          </m:sSub>
+          <m:r>
+            <w:rPr>
+              <w:rFonts w:ascii="Cambria Math" w:eastAsiaTheme="minorEastAsia" w:hAnsi="Cambria Math"/>
+            </w:rPr>
+            <m:t>.</m:t>
+          </m:r>
+          <m:r>
+            <w:rPr>
+              <w:rFonts w:eastAsiaTheme="minorEastAsia"/>
+            </w:rPr>
+            <w:br/>
+          </m:r>
+        </m:oMath>
+      </m:oMathPara>
+      <w:r>
+        <w:rPr>
+          <w:rFonts w:eastAsiaTheme="minorEastAsia"/>
+        </w:rPr>
+        <w:t xml:space="preserve">Total isotope specific humidity is </w:t>
+      </w:r>
+      <w:r>
+        <w:rPr>
+          <w:rFonts w:eastAsiaTheme="minorEastAsia"/>
+        </w:rPr>
+        <w:t xml:space="preserve">entrained and </w:t>
+      </w:r>
+      <w:r>
+        <w:rPr>
+          <w:rFonts w:eastAsiaTheme="minorEastAsia"/>
+        </w:rPr>
+        <w:t xml:space="preserve">detrained, and liquid water is </w:t>
+      </w:r>
+      <w:r>
+        <w:rPr>
+          <w:rFonts w:eastAsiaTheme="minorEastAsia"/>
+        </w:rPr>
+        <w:t>converted to precipitation</w:t>
+      </w:r>
+      <w:r>
+        <w:rPr>
+          <w:rFonts w:eastAsiaTheme="minorEastAsia"/>
+        </w:rPr>
+        <w:t>.</w:t>
+      </w:r>
+      <w:r>
+        <w:rPr>
+          <w:rFonts w:eastAsiaTheme="minorEastAsia"/>
+        </w:rPr>
+        <w:t xml:space="preserve"> This equation is used to step vertically from an initial cloud isotope composition</w:t>
+      </w:r>
+      <w:r>
+        <w:rPr>
+          <w:rFonts w:eastAsiaTheme="minorEastAsia"/>
+        </w:rPr>
+        <w:t xml:space="preserve"> at cloud base.</w:t>
+      </w:r>
+    </w:p>
+    <w:p>
+      <w:pPr>
+        <w:pStyle w:val="BodyText"/>
+        <w:rPr>
+          <w:rFonts w:eastAsiaTheme="minorEastAsia"/>
+        </w:rPr>
+      </w:pPr>
+      <w:r>
+        <w:rPr>
+          <w:rFonts w:eastAsiaTheme="minorEastAsia"/>
+        </w:rPr>
+        <w:t xml:space="preserve">Isotope ratio </w:t>
+      </w:r>
+      <m:oMath>
+        <m:r>
+          <w:rPr>
+            <w:rFonts w:ascii="Cambria Math" w:eastAsiaTheme="minorEastAsia" w:hAnsi="Cambria Math"/>
+          </w:rPr>
+          <m:t>R=μ</m:t>
+        </m:r>
+        <m:sSub>
+          <m:sSubPr>
+            <m:ctrlPr>
+              <w:rPr>
+                <w:rFonts w:ascii="Cambria Math" w:eastAsiaTheme="minorEastAsia" w:hAnsi="Cambria Math"/>
+                <w:i/>
+              </w:rPr>
+            </m:ctrlPr>
+          </m:sSubPr>
+          <m:e>
+            <m:r>
+              <w:rPr>
+                <w:rFonts w:ascii="Cambria Math" w:eastAsiaTheme="minorEastAsia" w:hAnsi="Cambria Math"/>
+              </w:rPr>
+              <m:t>q</m:t>
+            </m:r>
+          </m:e>
+          <m:sub>
+            <m:r>
+              <w:rPr>
+                <w:rFonts w:ascii="Cambria Math" w:eastAsiaTheme="minorEastAsia" w:hAnsi="Cambria Math"/>
+              </w:rPr>
+              <m:t>i</m:t>
+            </m:r>
+          </m:sub>
+        </m:sSub>
+        <m:r>
+          <w:rPr>
+            <w:rFonts w:ascii="Cambria Math" w:eastAsiaTheme="minorEastAsia" w:hAnsi="Cambria Math"/>
+          </w:rPr>
+          <m:t>/q</m:t>
+        </m:r>
+      </m:oMath>
+      <w:r>
+        <w:rPr>
+          <w:rFonts w:eastAsiaTheme="minorEastAsia"/>
+        </w:rPr>
+        <w:t xml:space="preserve"> is reported as a standard number concentration using delta notation </w:t>
+      </w:r>
+      <m:oMath>
+        <m:r>
+          <w:rPr>
+            <w:rFonts w:ascii="Cambria Math" w:eastAsiaTheme="minorEastAsia" w:hAnsi="Cambria Math"/>
+          </w:rPr>
+          <m:t>δ=R/</m:t>
+        </m:r>
+        <m:sSub>
+          <m:sSubPr>
+            <m:ctrlPr>
+              <w:rPr>
+                <w:rFonts w:ascii="Cambria Math" w:eastAsiaTheme="minorEastAsia" w:hAnsi="Cambria Math"/>
+                <w:i/>
+              </w:rPr>
+            </m:ctrlPr>
+          </m:sSubPr>
+          <m:e>
+            <m:r>
+              <w:rPr>
+                <w:rFonts w:ascii="Cambria Math" w:eastAsiaTheme="minorEastAsia" w:hAnsi="Cambria Math"/>
+              </w:rPr>
+              <m:t>R</m:t>
+            </m:r>
+          </m:e>
+          <m:sub>
+            <m:r>
+              <w:rPr>
+                <w:rFonts w:ascii="Cambria Math" w:eastAsiaTheme="minorEastAsia" w:hAnsi="Cambria Math"/>
+              </w:rPr>
+              <m:t>s</m:t>
+            </m:r>
+          </m:sub>
+        </m:sSub>
+        <m:r>
+          <w:rPr>
+            <w:rFonts w:ascii="Cambria Math" w:eastAsiaTheme="minorEastAsia" w:hAnsi="Cambria Math"/>
+          </w:rPr>
+          <m:t>-1</m:t>
+        </m:r>
+      </m:oMath>
+      <w:r>
+        <w:rPr>
+          <w:rFonts w:eastAsiaTheme="minorEastAsia"/>
+        </w:rPr>
+        <w:t xml:space="preserve">, where </w:t>
+      </w:r>
+      <m:oMath>
+        <m:r>
+          <w:rPr>
+            <w:rFonts w:ascii="Cambria Math" w:eastAsiaTheme="minorEastAsia" w:hAnsi="Cambria Math"/>
+          </w:rPr>
+          <m:t>μ</m:t>
+        </m:r>
+      </m:oMath>
+      <w:r>
+        <w:rPr>
+          <w:rFonts w:eastAsiaTheme="minorEastAsia"/>
+        </w:rPr>
+        <w:t xml:space="preserve"> is the ratio of the isotope gas constant to the abundant water gas constant and </w:t>
+      </w:r>
+      <m:oMath>
+        <m:sSub>
+          <m:sSubPr>
+            <m:ctrlPr>
+              <w:rPr>
+                <w:rFonts w:ascii="Cambria Math" w:eastAsiaTheme="minorEastAsia" w:hAnsi="Cambria Math"/>
+                <w:i/>
+              </w:rPr>
+            </m:ctrlPr>
+          </m:sSubPr>
+          <m:e>
+            <m:r>
+              <w:rPr>
+                <w:rFonts w:ascii="Cambria Math" w:eastAsiaTheme="minorEastAsia" w:hAnsi="Cambria Math"/>
+              </w:rPr>
+              <m:t>R</m:t>
+            </m:r>
+          </m:e>
+          <m:sub>
+            <m:r>
+              <w:rPr>
+                <w:rFonts w:ascii="Cambria Math" w:eastAsiaTheme="minorEastAsia" w:hAnsi="Cambria Math"/>
+              </w:rPr>
+              <m:t>s</m:t>
+            </m:r>
+          </m:sub>
+        </m:sSub>
+      </m:oMath>
+      <w:r>
+        <w:rPr>
+          <w:rFonts w:eastAsiaTheme="minorEastAsia"/>
+        </w:rPr>
+        <w:t xml:space="preserve"> is a standard isotope ratio for mean ocean water. The vapor and liquid isotope ratios are in equilibrium in the cloud, </w:t>
+      </w:r>
+      <m:oMath>
+        <m:sSub>
+          <m:sSubPr>
+            <m:ctrlPr>
+              <w:rPr>
+                <w:rFonts w:ascii="Cambria Math" w:eastAsiaTheme="minorEastAsia" w:hAnsi="Cambria Math"/>
+                <w:i/>
+              </w:rPr>
+            </m:ctrlPr>
+          </m:sSubPr>
+          <m:e>
+            <m:r>
+              <w:rPr>
+                <w:rFonts w:ascii="Cambria Math" w:eastAsiaTheme="minorEastAsia" w:hAnsi="Cambria Math"/>
+              </w:rPr>
+              <m:t>R</m:t>
+            </m:r>
+          </m:e>
+          <m:sub>
+            <m:r>
+              <w:rPr>
+                <w:rFonts w:ascii="Cambria Math" w:eastAsiaTheme="minorEastAsia" w:hAnsi="Cambria Math"/>
+              </w:rPr>
+              <m:t>l</m:t>
+            </m:r>
+          </m:sub>
+        </m:sSub>
+        <m:r>
+          <w:rPr>
+            <w:rFonts w:ascii="Cambria Math" w:eastAsiaTheme="minorEastAsia" w:hAnsi="Cambria Math"/>
+          </w:rPr>
+          <m:t>=</m:t>
+        </m:r>
+        <m:sSub>
+          <m:sSubPr>
+            <m:ctrlPr>
+              <w:rPr>
+                <w:rFonts w:ascii="Cambria Math" w:eastAsiaTheme="minorEastAsia" w:hAnsi="Cambria Math"/>
+                <w:i/>
+              </w:rPr>
+            </m:ctrlPr>
+          </m:sSubPr>
+          <m:e>
+            <m:sSub>
+              <m:sSubPr>
+                <m:ctrlPr>
+                  <w:rPr>
+                    <w:rFonts w:ascii="Cambria Math" w:eastAsiaTheme="minorEastAsia" w:hAnsi="Cambria Math"/>
+                    <w:i/>
+                  </w:rPr>
+                </m:ctrlPr>
+              </m:sSubPr>
+              <m:e>
+                <m:r>
+                  <w:rPr>
+                    <w:rFonts w:ascii="Cambria Math" w:eastAsiaTheme="minorEastAsia" w:hAnsi="Cambria Math"/>
+                  </w:rPr>
+                  <m:t>α</m:t>
+                </m:r>
+              </m:e>
+              <m:sub>
+                <m:r>
+                  <w:rPr>
+                    <w:rFonts w:ascii="Cambria Math" w:eastAsiaTheme="minorEastAsia" w:hAnsi="Cambria Math"/>
+                  </w:rPr>
+                  <m:t>e</m:t>
+                </m:r>
+              </m:sub>
+            </m:sSub>
+            <m:r>
+              <w:rPr>
+                <w:rFonts w:ascii="Cambria Math" w:eastAsiaTheme="minorEastAsia" w:hAnsi="Cambria Math"/>
+              </w:rPr>
+              <m:t>R</m:t>
+            </m:r>
+          </m:e>
+          <m:sub>
+            <m:r>
+              <w:rPr>
+                <w:rFonts w:ascii="Cambria Math" w:eastAsiaTheme="minorEastAsia" w:hAnsi="Cambria Math"/>
+              </w:rPr>
+              <m:t>v</m:t>
+            </m:r>
+          </m:sub>
+        </m:sSub>
+      </m:oMath>
+      <w:r>
+        <w:rPr>
+          <w:rFonts w:eastAsiaTheme="minorEastAsia"/>
+        </w:rPr>
+        <w:t xml:space="preserve">, so the isotope ratio of the vapor is </w:t>
+      </w:r>
+      <w:r>
+        <w:rPr>
+          <w:rFonts w:eastAsiaTheme="minorEastAsia"/>
+        </w:rPr>
+        <w:br/>
+      </w:r>
+      <m:oMathPara>
+        <m:oMath>
+          <m:sSub>
+            <m:sSubPr>
+              <m:ctrlPr>
+                <w:rPr>
+                  <w:rFonts w:ascii="Cambria Math" w:eastAsiaTheme="minorEastAsia" w:hAnsi="Cambria Math"/>
+                  <w:i/>
+                </w:rPr>
+              </m:ctrlPr>
+            </m:sSubPr>
+            <m:e>
+              <m:r>
+                <w:rPr>
+                  <w:rFonts w:ascii="Cambria Math" w:eastAsiaTheme="minorEastAsia" w:hAnsi="Cambria Math"/>
+                </w:rPr>
+                <m:t>R</m:t>
+              </m:r>
+            </m:e>
+            <m:sub>
+              <m:r>
+                <w:rPr>
+                  <w:rFonts w:ascii="Cambria Math" w:eastAsiaTheme="minorEastAsia" w:hAnsi="Cambria Math"/>
+                </w:rPr>
+                <m:t>v</m:t>
+              </m:r>
+            </m:sub>
+          </m:sSub>
+          <m:r>
+            <w:rPr>
+              <w:rFonts w:ascii="Cambria Math" w:eastAsiaTheme="minorEastAsia" w:hAnsi="Cambria Math"/>
+            </w:rPr>
+            <m:t>=</m:t>
+          </m:r>
+          <m:f>
+            <m:fPr>
+              <m:ctrlPr>
+                <w:rPr>
+                  <w:rFonts w:ascii="Cambria Math" w:eastAsiaTheme="minorEastAsia" w:hAnsi="Cambria Math"/>
+                  <w:i/>
+                </w:rPr>
+              </m:ctrlPr>
+            </m:fPr>
+            <m:num>
+              <m:sSub>
+                <m:sSubPr>
+                  <m:ctrlPr>
+                    <w:rPr>
+                      <w:rFonts w:ascii="Cambria Math" w:eastAsiaTheme="minorEastAsia" w:hAnsi="Cambria Math"/>
+                      <w:i/>
+                    </w:rPr>
+                  </m:ctrlPr>
+                </m:sSubPr>
+                <m:e>
+                  <m:r>
+                    <w:rPr>
+                      <w:rFonts w:ascii="Cambria Math" w:eastAsiaTheme="minorEastAsia" w:hAnsi="Cambria Math"/>
+                    </w:rPr>
+                    <m:t>R</m:t>
+                  </m:r>
+                </m:e>
+                <m:sub>
+                  <m:r>
+                    <w:rPr>
+                      <w:rFonts w:ascii="Cambria Math" w:eastAsiaTheme="minorEastAsia" w:hAnsi="Cambria Math"/>
+                    </w:rPr>
+                    <m:t>T</m:t>
+                  </m:r>
+                </m:sub>
+              </m:sSub>
+              <m:sSub>
+                <m:sSubPr>
+                  <m:ctrlPr>
+                    <w:rPr>
+                      <w:rFonts w:ascii="Cambria Math" w:eastAsiaTheme="minorEastAsia" w:hAnsi="Cambria Math"/>
+                      <w:i/>
+                    </w:rPr>
+                  </m:ctrlPr>
+                </m:sSubPr>
+                <m:e>
+                  <m:r>
+                    <w:rPr>
+                      <w:rFonts w:ascii="Cambria Math" w:eastAsiaTheme="minorEastAsia" w:hAnsi="Cambria Math"/>
+                    </w:rPr>
+                    <m:t>q</m:t>
+                  </m:r>
+                </m:e>
+                <m:sub>
+                  <m:r>
+                    <w:rPr>
+                      <w:rFonts w:ascii="Cambria Math" w:eastAsiaTheme="minorEastAsia" w:hAnsi="Cambria Math"/>
+                    </w:rPr>
+                    <m:t>T</m:t>
+                  </m:r>
+                </m:sub>
+              </m:sSub>
+            </m:num>
+            <m:den>
+              <m:sSub>
+                <m:sSubPr>
+                  <m:ctrlPr>
+                    <w:rPr>
+                      <w:rFonts w:ascii="Cambria Math" w:eastAsiaTheme="minorEastAsia" w:hAnsi="Cambria Math"/>
+                      <w:i/>
+                    </w:rPr>
+                  </m:ctrlPr>
+                </m:sSubPr>
+                <m:e>
+                  <m:r>
+                    <w:rPr>
+                      <w:rFonts w:ascii="Cambria Math" w:eastAsiaTheme="minorEastAsia" w:hAnsi="Cambria Math"/>
+                    </w:rPr>
+                    <m:t>q</m:t>
+                  </m:r>
+                </m:e>
+                <m:sub>
+                  <m:r>
+                    <w:rPr>
+                      <w:rFonts w:ascii="Cambria Math" w:eastAsiaTheme="minorEastAsia" w:hAnsi="Cambria Math"/>
+                    </w:rPr>
+                    <m:t>v</m:t>
+                  </m:r>
+                </m:sub>
+              </m:sSub>
+              <m:r>
+                <w:rPr>
+                  <w:rFonts w:ascii="Cambria Math" w:eastAsiaTheme="minorEastAsia" w:hAnsi="Cambria Math"/>
+                </w:rPr>
+                <m:t>+</m:t>
+              </m:r>
+              <m:sSub>
+                <m:sSubPr>
+                  <m:ctrlPr>
+                    <w:rPr>
+                      <w:rFonts w:ascii="Cambria Math" w:eastAsiaTheme="minorEastAsia" w:hAnsi="Cambria Math"/>
+                      <w:i/>
+                    </w:rPr>
+                  </m:ctrlPr>
+                </m:sSubPr>
+                <m:e>
+                  <m:r>
+                    <w:rPr>
+                      <w:rFonts w:ascii="Cambria Math" w:eastAsiaTheme="minorEastAsia" w:hAnsi="Cambria Math"/>
+                    </w:rPr>
+                    <m:t>α</m:t>
+                  </m:r>
+                </m:e>
+                <m:sub>
+                  <m:r>
+                    <w:rPr>
+                      <w:rFonts w:ascii="Cambria Math" w:eastAsiaTheme="minorEastAsia" w:hAnsi="Cambria Math"/>
+                    </w:rPr>
+                    <m:t>e</m:t>
+                  </m:r>
+                </m:sub>
+              </m:sSub>
+              <m:sSub>
+                <m:sSubPr>
+                  <m:ctrlPr>
+                    <w:rPr>
+                      <w:rFonts w:ascii="Cambria Math" w:eastAsiaTheme="minorEastAsia" w:hAnsi="Cambria Math"/>
+                      <w:i/>
+                    </w:rPr>
+                  </m:ctrlPr>
+                </m:sSubPr>
+                <m:e>
+                  <m:r>
+                    <w:rPr>
+                      <w:rFonts w:ascii="Cambria Math" w:eastAsiaTheme="minorEastAsia" w:hAnsi="Cambria Math"/>
+                    </w:rPr>
+                    <m:t>q</m:t>
+                  </m:r>
+                </m:e>
+                <m:sub>
+                  <m:r>
+                    <w:rPr>
+                      <w:rFonts w:ascii="Cambria Math" w:eastAsiaTheme="minorEastAsia" w:hAnsi="Cambria Math"/>
+                    </w:rPr>
+                    <m:t>l</m:t>
+                  </m:r>
+                </m:sub>
+              </m:sSub>
+            </m:den>
+          </m:f>
+          <m:r>
+            <w:rPr>
+              <w:rFonts w:ascii="Cambria Math" w:eastAsiaTheme="minorEastAsia" w:hAnsi="Cambria Math"/>
+            </w:rPr>
+            <w:br/>
+          </m:r>
+        </m:oMath>
+      </m:oMathPara>
+      <w:r>
+        <w:t xml:space="preserve">where </w:t>
+      </w:r>
+      <m:oMath>
+        <m:sSub>
+          <m:sSubPr>
+            <m:ctrlPr>
+              <w:rPr>
+                <w:rFonts w:ascii="Cambria Math" w:eastAsiaTheme="minorEastAsia" w:hAnsi="Cambria Math"/>
+                <w:i/>
+              </w:rPr>
+            </m:ctrlPr>
+          </m:sSubPr>
+          <m:e>
+            <m:r>
+              <w:rPr>
+                <w:rFonts w:ascii="Cambria Math" w:eastAsiaTheme="minorEastAsia" w:hAnsi="Cambria Math"/>
+              </w:rPr>
+              <m:t>α</m:t>
+            </m:r>
+          </m:e>
+          <m:sub>
+            <m:r>
+              <w:rPr>
+                <w:rFonts w:ascii="Cambria Math" w:eastAsiaTheme="minorEastAsia" w:hAnsi="Cambria Math"/>
+              </w:rPr>
+              <m:t>e</m:t>
+            </m:r>
+          </m:sub>
+        </m:sSub>
+        <m:r>
+          <w:rPr>
+            <w:rFonts w:ascii="Cambria Math" w:eastAsiaTheme="minorEastAsia" w:hAnsi="Cambria Math"/>
+          </w:rPr>
+          <m:t>&gt;1</m:t>
+        </m:r>
+      </m:oMath>
+      <w:r>
+        <w:rPr>
+          <w:rFonts w:eastAsiaTheme="minorEastAsia"/>
+        </w:rPr>
+        <w:t xml:space="preserve"> is the equilibrium fractionation coefficient for liquid over vapor.</w:t>
+      </w:r>
+      <w:r>
+        <w:rPr>
+          <w:rFonts w:eastAsiaTheme="minorEastAsia"/>
+        </w:rPr>
+        <w:t xml:space="preserve"> We write the isotope specific humidities </w:t>
+      </w:r>
+      <w:r>
+        <w:rPr>
+          <w:rFonts w:eastAsiaTheme="minorEastAsia"/>
+        </w:rPr>
+        <w:t>in terms of the ordinary specific humidities</w:t>
+      </w:r>
+      <w:r>
+        <w:rPr>
+          <w:rFonts w:eastAsiaTheme="minorEastAsia"/>
+        </w:rPr>
+        <w:t>,</w:t>
+      </w:r>
+      <w:r>
+        <w:rPr>
+          <w:rFonts w:eastAsiaTheme="minorEastAsia"/>
+        </w:rPr>
+        <w:br/>
+      </w:r>
+      <m:oMathPara>
+        <m:oMath>
+          <m:sSub>
+            <m:sSubPr>
+              <m:ctrlPr>
+                <w:rPr>
+                  <w:rFonts w:ascii="Cambria Math" w:eastAsiaTheme="minorEastAsia" w:hAnsi="Cambria Math"/>
+                  <w:i/>
+                </w:rPr>
+              </m:ctrlPr>
+            </m:sSubPr>
+            <m:e>
+              <m:r>
+                <w:rPr>
+                  <w:rFonts w:ascii="Cambria Math" w:eastAsiaTheme="minorEastAsia" w:hAnsi="Cambria Math"/>
+                </w:rPr>
+                <m:t>q</m:t>
+              </m:r>
+            </m:e>
+            <m:sub>
+              <m:r>
+                <w:rPr>
+                  <w:rFonts w:ascii="Cambria Math" w:eastAsiaTheme="minorEastAsia" w:hAnsi="Cambria Math"/>
+                </w:rPr>
+                <m:t>iT</m:t>
+              </m:r>
+            </m:sub>
+          </m:sSub>
+          <m:r>
+            <w:rPr>
+              <w:rFonts w:ascii="Cambria Math" w:eastAsiaTheme="minorEastAsia" w:hAnsi="Cambria Math"/>
+            </w:rPr>
+            <m:t>=</m:t>
+          </m:r>
+          <m:sSub>
+            <m:sSubPr>
+              <m:ctrlPr>
+                <w:rPr>
+                  <w:rFonts w:ascii="Cambria Math" w:eastAsiaTheme="minorEastAsia" w:hAnsi="Cambria Math"/>
+                  <w:i/>
+                </w:rPr>
+              </m:ctrlPr>
+            </m:sSubPr>
+            <m:e>
+              <m:r>
+                <w:rPr>
+                  <w:rFonts w:ascii="Cambria Math" w:eastAsiaTheme="minorEastAsia" w:hAnsi="Cambria Math"/>
+                </w:rPr>
+                <m:t>R</m:t>
+              </m:r>
+            </m:e>
+            <m:sub>
+              <m:r>
+                <w:rPr>
+                  <w:rFonts w:ascii="Cambria Math" w:eastAsiaTheme="minorEastAsia" w:hAnsi="Cambria Math"/>
+                </w:rPr>
+                <m:t>T</m:t>
+              </m:r>
+            </m:sub>
+          </m:sSub>
+          <m:sSub>
+            <m:sSubPr>
+              <m:ctrlPr>
+                <w:rPr>
+                  <w:rFonts w:ascii="Cambria Math" w:eastAsiaTheme="minorEastAsia" w:hAnsi="Cambria Math"/>
+                  <w:i/>
+                </w:rPr>
+              </m:ctrlPr>
+            </m:sSubPr>
+            <m:e>
+              <m:r>
+                <w:rPr>
+                  <w:rFonts w:ascii="Cambria Math" w:eastAsiaTheme="minorEastAsia" w:hAnsi="Cambria Math"/>
+                </w:rPr>
+                <m:t>q</m:t>
+              </m:r>
+            </m:e>
+            <m:sub>
+              <m:r>
+                <w:rPr>
+                  <w:rFonts w:ascii="Cambria Math" w:eastAsiaTheme="minorEastAsia" w:hAnsi="Cambria Math"/>
+                </w:rPr>
+                <m:t>T</m:t>
+              </m:r>
+            </m:sub>
+          </m:sSub>
+          <m:r>
+            <w:rPr>
+              <w:rFonts w:eastAsiaTheme="minorEastAsia"/>
+            </w:rPr>
+            <w:br/>
+          </m:r>
+        </m:oMath>
+        <m:oMath>
+          <m:sSub>
+            <m:sSubPr>
+              <m:ctrlPr>
+                <w:rPr>
+                  <w:rFonts w:ascii="Cambria Math" w:eastAsiaTheme="minorEastAsia" w:hAnsi="Cambria Math"/>
+                  <w:i/>
+                </w:rPr>
+              </m:ctrlPr>
+            </m:sSubPr>
+            <m:e>
+              <m:r>
+                <w:rPr>
+                  <w:rFonts w:ascii="Cambria Math" w:eastAsiaTheme="minorEastAsia" w:hAnsi="Cambria Math"/>
+                </w:rPr>
+                <m:t>q</m:t>
+              </m:r>
+            </m:e>
+            <m:sub>
+              <m:r>
+                <w:rPr>
+                  <w:rFonts w:ascii="Cambria Math" w:eastAsiaTheme="minorEastAsia" w:hAnsi="Cambria Math"/>
+                </w:rPr>
+                <m:t>iv</m:t>
+              </m:r>
+            </m:sub>
+          </m:sSub>
+          <m:r>
+            <w:rPr>
+              <w:rFonts w:ascii="Cambria Math" w:eastAsiaTheme="minorEastAsia" w:hAnsi="Cambria Math"/>
+            </w:rPr>
+            <m:t>=</m:t>
+          </m:r>
+          <m:sSub>
+            <m:sSubPr>
+              <m:ctrlPr>
+                <w:rPr>
+                  <w:rFonts w:ascii="Cambria Math" w:eastAsiaTheme="minorEastAsia" w:hAnsi="Cambria Math"/>
+                  <w:i/>
+                </w:rPr>
+              </m:ctrlPr>
+            </m:sSubPr>
+            <m:e>
+              <m:r>
+                <w:rPr>
+                  <w:rFonts w:ascii="Cambria Math" w:eastAsiaTheme="minorEastAsia" w:hAnsi="Cambria Math"/>
+                </w:rPr>
+                <m:t>R</m:t>
+              </m:r>
+            </m:e>
+            <m:sub>
+              <m:r>
+                <w:rPr>
+                  <w:rFonts w:ascii="Cambria Math" w:eastAsiaTheme="minorEastAsia" w:hAnsi="Cambria Math"/>
+                </w:rPr>
+                <m:t>v</m:t>
+              </m:r>
+            </m:sub>
+          </m:sSub>
+          <m:sSub>
+            <m:sSubPr>
+              <m:ctrlPr>
+                <w:rPr>
+                  <w:rFonts w:ascii="Cambria Math" w:eastAsiaTheme="minorEastAsia" w:hAnsi="Cambria Math"/>
+                  <w:i/>
+                </w:rPr>
+              </m:ctrlPr>
+            </m:sSubPr>
+            <m:e>
+              <m:r>
+                <w:rPr>
+                  <w:rFonts w:ascii="Cambria Math" w:eastAsiaTheme="minorEastAsia" w:hAnsi="Cambria Math"/>
+                </w:rPr>
+                <m:t>q</m:t>
+              </m:r>
+            </m:e>
+            <m:sub>
+              <m:r>
+                <w:rPr>
+                  <w:rFonts w:ascii="Cambria Math" w:eastAsiaTheme="minorEastAsia" w:hAnsi="Cambria Math"/>
+                </w:rPr>
+                <m:t>v</m:t>
+              </m:r>
+            </m:sub>
+          </m:sSub>
+          <m:r>
+            <w:rPr>
+              <w:rFonts w:eastAsiaTheme="minorEastAsia"/>
+            </w:rPr>
+            <w:br/>
+          </m:r>
+        </m:oMath>
+        <m:oMath>
+          <m:sSub>
+            <m:sSubPr>
+              <m:ctrlPr>
+                <w:rPr>
+                  <w:rFonts w:ascii="Cambria Math" w:eastAsiaTheme="minorEastAsia" w:hAnsi="Cambria Math"/>
+                  <w:i/>
+                </w:rPr>
+              </m:ctrlPr>
+            </m:sSubPr>
+            <m:e>
+              <m:r>
+                <w:rPr>
+                  <w:rFonts w:ascii="Cambria Math" w:eastAsiaTheme="minorEastAsia" w:hAnsi="Cambria Math"/>
+                </w:rPr>
+                <m:t>q</m:t>
+              </m:r>
+            </m:e>
+            <m:sub>
+              <m:r>
+                <w:rPr>
+                  <w:rFonts w:ascii="Cambria Math" w:eastAsiaTheme="minorEastAsia" w:hAnsi="Cambria Math"/>
+                </w:rPr>
+                <m:t>il</m:t>
+              </m:r>
+            </m:sub>
+          </m:sSub>
+          <m:r>
+            <w:rPr>
+              <w:rFonts w:ascii="Cambria Math" w:eastAsiaTheme="minorEastAsia" w:hAnsi="Cambria Math"/>
+            </w:rPr>
+            <m:t>=</m:t>
+          </m:r>
+          <m:sSub>
+            <m:sSubPr>
+              <m:ctrlPr>
+                <w:rPr>
+                  <w:rFonts w:ascii="Cambria Math" w:eastAsiaTheme="minorEastAsia" w:hAnsi="Cambria Math"/>
+                  <w:i/>
+                </w:rPr>
+              </m:ctrlPr>
+            </m:sSubPr>
+            <m:e>
+              <m:r>
+                <w:rPr>
+                  <w:rFonts w:ascii="Cambria Math" w:eastAsiaTheme="minorEastAsia" w:hAnsi="Cambria Math"/>
+                </w:rPr>
+                <m:t>α</m:t>
+              </m:r>
+            </m:e>
+            <m:sub>
+              <m:r>
+                <w:rPr>
+                  <w:rFonts w:ascii="Cambria Math" w:eastAsiaTheme="minorEastAsia" w:hAnsi="Cambria Math"/>
+                </w:rPr>
+                <m:t>e</m:t>
+              </m:r>
+            </m:sub>
+          </m:sSub>
+          <m:sSub>
+            <m:sSubPr>
+              <m:ctrlPr>
+                <w:rPr>
+                  <w:rFonts w:ascii="Cambria Math" w:eastAsiaTheme="minorEastAsia" w:hAnsi="Cambria Math"/>
+                  <w:i/>
+                </w:rPr>
+              </m:ctrlPr>
+            </m:sSubPr>
+            <m:e>
+              <m:r>
+                <w:rPr>
+                  <w:rFonts w:ascii="Cambria Math" w:eastAsiaTheme="minorEastAsia" w:hAnsi="Cambria Math"/>
+                </w:rPr>
+                <m:t>R</m:t>
+              </m:r>
+            </m:e>
+            <m:sub>
+              <m:r>
+                <w:rPr>
+                  <w:rFonts w:ascii="Cambria Math" w:eastAsiaTheme="minorEastAsia" w:hAnsi="Cambria Math"/>
+                </w:rPr>
+                <m:t>v</m:t>
+              </m:r>
+            </m:sub>
+          </m:sSub>
+          <m:sSub>
+            <m:sSubPr>
+              <m:ctrlPr>
+                <w:rPr>
+                  <w:rFonts w:ascii="Cambria Math" w:eastAsiaTheme="minorEastAsia" w:hAnsi="Cambria Math"/>
+                  <w:i/>
+                </w:rPr>
+              </m:ctrlPr>
+            </m:sSubPr>
+            <m:e>
+              <m:r>
+                <w:rPr>
+                  <w:rFonts w:ascii="Cambria Math" w:eastAsiaTheme="minorEastAsia" w:hAnsi="Cambria Math"/>
+                </w:rPr>
+                <m:t>q</m:t>
+              </m:r>
+            </m:e>
+            <m:sub>
+              <m:r>
+                <w:rPr>
+                  <w:rFonts w:ascii="Cambria Math" w:eastAsiaTheme="minorEastAsia" w:hAnsi="Cambria Math"/>
+                </w:rPr>
+                <m:t>l</m:t>
+              </m:r>
+            </m:sub>
+          </m:sSub>
+          <m:r>
+            <w:rPr>
+              <w:rFonts w:ascii="Cambria Math" w:eastAsiaTheme="minorEastAsia" w:hAnsi="Cambria Math"/>
+            </w:rPr>
+            <m:t>.</m:t>
+          </m:r>
+        </m:oMath>
+      </m:oMathPara>
+    </w:p>
+    <w:p>
+      <w:pPr>
+        <w:pStyle w:val="BodyText"/>
+        <w:rPr>
+          <w:rFonts w:eastAsiaTheme="minorEastAsia"/>
+        </w:rPr>
+      </w:pPr>
+      <w:r>
+        <w:rPr>
+          <w:rFonts w:eastAsiaTheme="minorEastAsia"/>
+        </w:rPr>
+        <w:t xml:space="preserve">Figure CLOUDISO shows the cloud isotope solution for </w:t>
+      </w:r>
+      <w:r>
+        <w:rPr>
+          <w:rFonts w:eastAsiaTheme="minorEastAsia"/>
+        </w:rPr>
+        <w:t xml:space="preserve">the cloud model with total sink </w:t>
+      </w:r>
+      <m:oMath>
+        <m:r>
+          <w:rPr>
+            <w:rFonts w:ascii="Cambria Math" w:eastAsiaTheme="minorEastAsia" w:hAnsi="Cambria Math"/>
+          </w:rPr>
+          <m:t>α</m:t>
+        </m:r>
+        <m:r>
+          <m:rPr>
+            <m:sty m:val="p"/>
+          </m:rPr>
+          <w:rPr>
+            <w:rFonts w:ascii="Cambria Math" w:eastAsiaTheme="minorEastAsia" w:hAnsi="Cambria Math"/>
+          </w:rPr>
+          <m:t>+</m:t>
+        </m:r>
+        <m:r>
+          <w:rPr>
+            <w:rFonts w:ascii="Cambria Math" w:eastAsiaTheme="minorEastAsia" w:hAnsi="Cambria Math"/>
+          </w:rPr>
+          <m:t>ϵ</m:t>
+        </m:r>
+        <m:r>
+          <m:rPr>
+            <m:sty m:val="p"/>
+          </m:rPr>
+          <w:rPr>
+            <w:rFonts w:ascii="Cambria Math" w:eastAsiaTheme="minorEastAsia" w:hAnsi="Cambria Math"/>
+          </w:rPr>
+          <m:t>=1.5×</m:t>
+        </m:r>
+        <m:sSup>
+          <m:sSupPr>
+            <m:ctrlPr>
+              <w:rPr>
+                <w:rFonts w:ascii="Cambria Math" w:eastAsiaTheme="minorEastAsia" w:hAnsi="Cambria Math"/>
+              </w:rPr>
+            </m:ctrlPr>
+          </m:sSupPr>
+          <m:e>
+            <m:r>
+              <m:rPr>
+                <m:sty m:val="p"/>
+              </m:rPr>
+              <w:rPr>
+                <w:rFonts w:ascii="Cambria Math" w:eastAsiaTheme="minorEastAsia" w:hAnsi="Cambria Math"/>
+              </w:rPr>
+              <m:t>10</m:t>
+            </m:r>
+          </m:e>
+          <m:sup>
+            <m:r>
+              <m:rPr>
+                <m:sty m:val="p"/>
+              </m:rPr>
+              <w:rPr>
+                <w:rFonts w:ascii="Cambria Math" w:eastAsiaTheme="minorEastAsia" w:hAnsi="Cambria Math"/>
+              </w:rPr>
+              <m:t>-3</m:t>
+            </m:r>
+          </m:sup>
+        </m:sSup>
+      </m:oMath>
+      <w:r>
+        <w:rPr>
+          <w:rFonts w:eastAsiaTheme="minorEastAsia"/>
+        </w:rPr>
+        <w:t xml:space="preserve"> and precipitation efficiency </w:t>
+      </w:r>
+      <m:oMath>
+        <m:r>
+          <w:rPr>
+            <w:rFonts w:ascii="Cambria Math" w:eastAsiaTheme="minorEastAsia" w:hAnsi="Cambria Math"/>
+          </w:rPr>
+          <m:t>x</m:t>
+        </m:r>
+        <m:r>
+          <m:rPr>
+            <m:sty m:val="p"/>
+          </m:rPr>
+          <w:rPr>
+            <w:rFonts w:ascii="Cambria Math" w:eastAsiaTheme="minorEastAsia" w:hAnsi="Cambria Math"/>
+          </w:rPr>
+          <m:t>=0.43</m:t>
+        </m:r>
+      </m:oMath>
+      <w:r>
+        <w:rPr>
+          <w:rFonts w:eastAsiaTheme="minorEastAsia"/>
+        </w:rPr>
+        <w:t>. A</w:t>
+      </w:r>
+      <w:r>
+        <w:rPr>
+          <w:rFonts w:eastAsiaTheme="minorEastAsia"/>
+        </w:rPr>
+        <w:t xml:space="preserve">n idealized environmental profile of isotopes </w:t>
+      </w:r>
+      <w:r>
+        <w:rPr>
+          <w:rFonts w:eastAsiaTheme="minorEastAsia"/>
+        </w:rPr>
+        <w:t>with</w:t>
+      </w:r>
+      <w:r>
+        <w:rPr>
+          <w:rFonts w:eastAsiaTheme="minorEastAsia"/>
+        </w:rPr>
+        <w:t xml:space="preserve"> </w:t>
+      </w:r>
+      <m:oMath>
+        <m:sSub>
+          <m:sSubPr>
+            <m:ctrlPr>
+              <w:rPr>
+                <w:rFonts w:ascii="Cambria Math" w:eastAsiaTheme="minorEastAsia" w:hAnsi="Cambria Math"/>
+              </w:rPr>
+            </m:ctrlPr>
+          </m:sSubPr>
+          <m:e>
+            <m:r>
+              <w:rPr>
+                <w:rFonts w:ascii="Cambria Math" w:eastAsiaTheme="minorEastAsia" w:hAnsi="Cambria Math"/>
+              </w:rPr>
+              <m:t>δ</m:t>
+            </m:r>
+          </m:e>
+          <m:sub>
+            <m:r>
+              <w:rPr>
+                <w:rFonts w:ascii="Cambria Math" w:eastAsiaTheme="minorEastAsia" w:hAnsi="Cambria Math"/>
+              </w:rPr>
+              <m:t>env</m:t>
+            </m:r>
+          </m:sub>
+        </m:sSub>
+        <m:r>
+          <w:rPr>
+            <w:rFonts w:ascii="Cambria Math" w:eastAsiaTheme="minorEastAsia" w:hAnsi="Cambria Math"/>
+          </w:rPr>
+          <m:t>=</m:t>
+        </m:r>
+        <m:r>
+          <w:rPr>
+            <w:rFonts w:ascii="Cambria Math" w:eastAsiaTheme="minorEastAsia" w:hAnsi="Cambria Math"/>
+          </w:rPr>
+          <m:t>-70×</m:t>
+        </m:r>
+        <m:sSup>
+          <m:sSupPr>
+            <m:ctrlPr>
+              <w:rPr>
+                <w:rFonts w:ascii="Cambria Math" w:eastAsiaTheme="minorEastAsia" w:hAnsi="Cambria Math"/>
+                <w:i/>
+              </w:rPr>
+            </m:ctrlPr>
+          </m:sSupPr>
+          <m:e>
+            <m:r>
+              <w:rPr>
+                <w:rFonts w:ascii="Cambria Math" w:eastAsiaTheme="minorEastAsia" w:hAnsi="Cambria Math"/>
+              </w:rPr>
+              <m:t>10</m:t>
+            </m:r>
+          </m:e>
+          <m:sup>
+            <m:r>
+              <w:rPr>
+                <w:rFonts w:ascii="Cambria Math" w:eastAsiaTheme="minorEastAsia" w:hAnsi="Cambria Math"/>
+              </w:rPr>
+              <m:t>-3</m:t>
+            </m:r>
+          </m:sup>
+        </m:sSup>
+      </m:oMath>
+      <w:r>
+        <w:rPr>
+          <w:rFonts w:eastAsiaTheme="minorEastAsia"/>
+        </w:rPr>
+        <w:t xml:space="preserve"> at the surface and a gradient of</w:t>
+      </w:r>
+      <w:r>
+        <w:rPr>
+          <w:rFonts w:eastAsiaTheme="minorEastAsia"/>
+        </w:rPr>
+        <w:t xml:space="preserve"> </w:t>
+      </w:r>
+      <m:oMath>
+        <m:r>
+          <w:rPr>
+            <w:rFonts w:ascii="Cambria Math" w:eastAsiaTheme="minorEastAsia" w:hAnsi="Cambria Math"/>
+          </w:rPr>
+          <m:t>-</m:t>
+        </m:r>
+        <m:r>
+          <w:rPr>
+            <w:rFonts w:ascii="Cambria Math" w:eastAsiaTheme="minorEastAsia" w:hAnsi="Cambria Math"/>
+          </w:rPr>
+          <m:t>1</m:t>
+        </m:r>
+        <m:r>
+          <w:rPr>
+            <w:rFonts w:ascii="Cambria Math" w:eastAsiaTheme="minorEastAsia" w:hAnsi="Cambria Math"/>
+          </w:rPr>
+          <m:t>0×</m:t>
+        </m:r>
+        <m:sSup>
+          <m:sSupPr>
+            <m:ctrlPr>
+              <w:rPr>
+                <w:rFonts w:ascii="Cambria Math" w:eastAsiaTheme="minorEastAsia" w:hAnsi="Cambria Math"/>
+                <w:i/>
+              </w:rPr>
+            </m:ctrlPr>
+          </m:sSupPr>
+          <m:e>
+            <m:r>
+              <w:rPr>
+                <w:rFonts w:ascii="Cambria Math" w:eastAsiaTheme="minorEastAsia" w:hAnsi="Cambria Math"/>
+              </w:rPr>
+              <m:t>10</m:t>
+            </m:r>
+          </m:e>
+          <m:sup>
+            <m:r>
+              <w:rPr>
+                <w:rFonts w:ascii="Cambria Math" w:eastAsiaTheme="minorEastAsia" w:hAnsi="Cambria Math"/>
+              </w:rPr>
+              <m:t>-3</m:t>
+            </m:r>
+          </m:sup>
+        </m:sSup>
+      </m:oMath>
+      <w:r>
+        <w:rPr>
+          <w:rFonts w:eastAsiaTheme="minorEastAsia"/>
+        </w:rPr>
+        <w:t xml:space="preserve"> km</w:t>
+      </w:r>
+      <w:r>
+        <w:rPr>
+          <w:rFonts w:eastAsiaTheme="minorEastAsia"/>
+          <w:vertAlign w:val="superscript"/>
+        </w:rPr>
+        <w:t>-1</w:t>
+      </w:r>
+      <w:r>
+        <w:rPr>
+          <w:rFonts w:eastAsiaTheme="minorEastAsia"/>
+        </w:rPr>
+        <w:t xml:space="preserve"> below 2 km</w:t>
+      </w:r>
+      <w:r>
+        <w:rPr>
+          <w:rFonts w:eastAsiaTheme="minorEastAsia"/>
+        </w:rPr>
+        <w:t xml:space="preserve"> is entrained into the cloud. The total isotope ratio is depleted by entrainment and </w:t>
+      </w:r>
+      <w:proofErr w:type="spellStart"/>
+      <w:r>
+        <w:rPr>
+          <w:rFonts w:eastAsiaTheme="minorEastAsia"/>
+        </w:rPr>
+        <w:t>autoconversion</w:t>
+      </w:r>
+      <w:proofErr w:type="spellEnd"/>
+      <w:r>
+        <w:rPr>
+          <w:rFonts w:eastAsiaTheme="minorEastAsia"/>
+        </w:rPr>
+        <w:t xml:space="preserve">. The </w:t>
+      </w:r>
+      <w:r>
+        <w:rPr>
+          <w:rFonts w:eastAsiaTheme="minorEastAsia"/>
+        </w:rPr>
+        <w:t xml:space="preserve">cloud </w:t>
+      </w:r>
+      <w:r>
+        <w:rPr>
+          <w:rFonts w:eastAsiaTheme="minorEastAsia"/>
+        </w:rPr>
+        <w:t xml:space="preserve">vapor is depleted more strongly </w:t>
+      </w:r>
+      <w:r>
+        <w:rPr>
+          <w:rFonts w:eastAsiaTheme="minorEastAsia"/>
+        </w:rPr>
+        <w:t xml:space="preserve">than the total cloud water </w:t>
+      </w:r>
+      <w:r>
+        <w:rPr>
+          <w:rFonts w:eastAsiaTheme="minorEastAsia"/>
+        </w:rPr>
+        <w:t xml:space="preserve">at first, with the small </w:t>
+      </w:r>
+      <w:r>
+        <w:rPr>
+          <w:rFonts w:eastAsiaTheme="minorEastAsia"/>
+        </w:rPr>
+        <w:t xml:space="preserve">contribution of </w:t>
+      </w:r>
+      <w:r>
+        <w:rPr>
+          <w:rFonts w:eastAsiaTheme="minorEastAsia"/>
+        </w:rPr>
+        <w:t>liquid water specific humidity</w:t>
+      </w:r>
+      <w:r>
+        <w:rPr>
+          <w:rFonts w:eastAsiaTheme="minorEastAsia"/>
+        </w:rPr>
+        <w:t xml:space="preserve"> </w:t>
+      </w:r>
+      <m:oMath>
+        <m:sSub>
+          <m:sSubPr>
+            <m:ctrlPr>
+              <w:rPr>
+                <w:rFonts w:ascii="Cambria Math" w:eastAsiaTheme="minorEastAsia" w:hAnsi="Cambria Math"/>
+                <w:i/>
+              </w:rPr>
+            </m:ctrlPr>
+          </m:sSubPr>
+          <m:e>
+            <m:r>
+              <w:rPr>
+                <w:rFonts w:ascii="Cambria Math" w:eastAsiaTheme="minorEastAsia" w:hAnsi="Cambria Math"/>
+              </w:rPr>
+              <m:t>q</m:t>
+            </m:r>
+          </m:e>
+          <m:sub>
+            <m:r>
+              <w:rPr>
+                <w:rFonts w:ascii="Cambria Math" w:eastAsiaTheme="minorEastAsia" w:hAnsi="Cambria Math"/>
+              </w:rPr>
+              <m:t>l</m:t>
+            </m:r>
+          </m:sub>
+        </m:sSub>
+      </m:oMath>
+      <w:r>
+        <w:rPr>
+          <w:rFonts w:eastAsiaTheme="minorEastAsia"/>
+        </w:rPr>
+        <w:t xml:space="preserve"> having </w:t>
+      </w:r>
+      <w:r>
+        <w:rPr>
+          <w:rFonts w:eastAsiaTheme="minorEastAsia"/>
+        </w:rPr>
+        <w:t xml:space="preserve">the relatively enriched isotope ratio </w:t>
+      </w:r>
+      <m:oMath>
+        <m:sSub>
+          <m:sSubPr>
+            <m:ctrlPr>
+              <w:rPr>
+                <w:rFonts w:ascii="Cambria Math" w:eastAsiaTheme="minorEastAsia" w:hAnsi="Cambria Math"/>
+                <w:i/>
+              </w:rPr>
+            </m:ctrlPr>
+          </m:sSubPr>
+          <m:e>
+            <m:r>
+              <w:rPr>
+                <w:rFonts w:ascii="Cambria Math" w:eastAsiaTheme="minorEastAsia" w:hAnsi="Cambria Math"/>
+              </w:rPr>
+              <m:t>δ</m:t>
+            </m:r>
+          </m:e>
+          <m:sub>
+            <m:r>
+              <w:rPr>
+                <w:rFonts w:ascii="Cambria Math" w:eastAsiaTheme="minorEastAsia" w:hAnsi="Cambria Math"/>
+              </w:rPr>
+              <m:t>l</m:t>
+            </m:r>
+          </m:sub>
+        </m:sSub>
+        <m:r>
+          <w:rPr>
+            <w:rFonts w:ascii="Cambria Math" w:eastAsiaTheme="minorEastAsia" w:hAnsi="Cambria Math"/>
+          </w:rPr>
+          <m:t>≈0</m:t>
+        </m:r>
+      </m:oMath>
+      <w:r>
+        <w:rPr>
+          <w:rFonts w:eastAsiaTheme="minorEastAsia"/>
+        </w:rPr>
+        <w:t xml:space="preserve"> in equilibrium with the cloud. Near cloud top, the vapor isotope ratio increases to meet the total isotope ratio at cloud top. As the total isotope ratio continues to decrease steadily due to entrainment and </w:t>
+      </w:r>
+      <w:proofErr w:type="spellStart"/>
+      <w:r>
+        <w:rPr>
+          <w:rFonts w:eastAsiaTheme="minorEastAsia"/>
+        </w:rPr>
+        <w:t>autoconversion</w:t>
+      </w:r>
+      <w:proofErr w:type="spellEnd"/>
+      <w:r>
+        <w:rPr>
+          <w:rFonts w:eastAsiaTheme="minorEastAsia"/>
+        </w:rPr>
+        <w:t xml:space="preserve"> sinks, the vapor isotope ratio</w:t>
+      </w:r>
+      <w:r>
+        <w:rPr>
+          <w:rFonts w:eastAsiaTheme="minorEastAsia"/>
+        </w:rPr>
+        <w:t xml:space="preserve"> </w:t>
+      </w:r>
+      <w:r>
+        <w:rPr>
+          <w:rFonts w:eastAsiaTheme="minorEastAsia"/>
+        </w:rPr>
+        <w:t>increase</w:t>
+      </w:r>
+      <w:r>
+        <w:rPr>
+          <w:rFonts w:eastAsiaTheme="minorEastAsia"/>
+        </w:rPr>
+        <w:t>s</w:t>
+      </w:r>
+      <w:r>
+        <w:rPr>
+          <w:rFonts w:eastAsiaTheme="minorEastAsia"/>
+        </w:rPr>
+        <w:t xml:space="preserve"> because there is diminishing liquid water.</w:t>
+      </w:r>
+    </w:p>
+    <w:p>
+      <w:pPr>
+        <w:pStyle w:val="BodyText"/>
+        <w:rPr>
+          <w:rFonts w:eastAsiaTheme="minorEastAsia"/>
+        </w:rPr>
+      </w:pPr>
+      <w:r>
+        <w:rPr>
+          <w:rFonts w:eastAsiaTheme="minorEastAsia"/>
+        </w:rPr>
+        <w:drawing>
+          <wp:inline distT="0" distB="0" distL="0" distR="0" wp14:anchorId="271811FA" wp14:editId="47831035">
+            <wp:extent cx="3708589" cy="2771140"/>
+            <wp:effectExtent l="0" t="0" r="0" b="0"/>
+            <wp:docPr id="145904653" name="Picture 1" descr="A comparison of different colored lines&#10;&#10;AI-generated content may be incorrect."/>
+            <wp:cNvGraphicFramePr>
+              <a:graphicFrameLocks xmlns:a="http://schemas.openxmlformats.org/drawingml/2006/main" noChangeAspect="1"/>
+            </wp:cNvGraphicFramePr>
+            <a:graphic xmlns:a="http://schemas.openxmlformats.org/drawingml/2006/main">
+              <a:graphicData uri="http://schemas.openxmlformats.org/drawingml/2006/picture">
+                <pic:pic xmlns:pic="http://schemas.openxmlformats.org/drawingml/2006/picture">
+                  <pic:nvPicPr>
+                    <pic:cNvPr id="145904653" name="Picture 1" descr="A comparison of different colored lines&#10;&#10;AI-generated content may be incorrect."/>
+                    <pic:cNvPicPr/>
+                  </pic:nvPicPr>
+                  <pic:blipFill>
+                    <a:blip r:embed="rId11"/>
+                    <a:stretch>
+                      <a:fillRect/>
+                    </a:stretch>
+                  </pic:blipFill>
+                  <pic:spPr>
+                    <a:xfrm>
+                      <a:off x="0" y="0"/>
+                      <a:ext cx="3712417" cy="2774001"/>
+                    </a:xfrm>
+                    <a:prstGeom prst="rect">
+                      <a:avLst/>
+                    </a:prstGeom>
+                  </pic:spPr>
+                </pic:pic>
+              </a:graphicData>
+            </a:graphic>
+          </wp:inline>
+        </w:drawing>
+      </w:r>
+    </w:p>
+    <w:p>
+      <w:pPr>
+        <w:pStyle w:val="BodyText"/>
+        <w:rPr>
+          <w:rFonts w:ascii="Times New Roman" w:eastAsiaTheme="minorEastAsia" w:hAnsi="Times New Roman" w:cs="Times New Roman"/>
+        </w:rPr>
+      </w:pPr>
+      <w:r>
+        <w:rPr>
+          <w:rFonts w:ascii="Aptos Narrow" w:eastAsia="Times New Roman" w:hAnsi="Aptos Narrow" w:cstheme="minorHAnsi"/>
+          <w:color w:val="323130"/>
+        </w:rPr>
+        <w:lastRenderedPageBreak/>
+        <w:t xml:space="preserve">Figure </w:t>
+      </w:r>
+      <w:r>
+        <w:rPr>
+          <w:rFonts w:ascii="Aptos Narrow" w:eastAsia="Times New Roman" w:hAnsi="Aptos Narrow" w:cstheme="minorHAnsi"/>
+          <w:color w:val="323130"/>
+        </w:rPr>
+        <w:t>CLOUDISO</w:t>
+      </w:r>
+      <w:r>
+        <w:rPr>
+          <w:rFonts w:ascii="Aptos Narrow" w:eastAsia="Times New Roman" w:hAnsi="Aptos Narrow" w:cstheme="minorHAnsi"/>
+          <w:color w:val="323130"/>
+        </w:rPr>
+        <w:t xml:space="preserve">. </w:t>
+      </w:r>
+      <w:r>
+        <w:rPr>
+          <w:rFonts w:ascii="Aptos Narrow" w:eastAsia="Times New Roman" w:hAnsi="Aptos Narrow" w:cstheme="minorHAnsi"/>
+          <w:color w:val="323130"/>
+        </w:rPr>
+        <w:t xml:space="preserve">Cloud total and vapor isotope ratios for the cloud model with </w:t>
+      </w:r>
+      <w:r>
+        <w:rPr>
+          <w:rFonts w:ascii="Aptos Narrow" w:eastAsia="Times New Roman" w:hAnsi="Aptos Narrow" w:cstheme="minorHAnsi"/>
+          <w:color w:val="323130"/>
+        </w:rPr>
+        <w:t xml:space="preserve">total sink </w:t>
+      </w:r>
+      <m:oMath>
+        <m:r>
+          <w:rPr>
+            <w:rFonts w:ascii="Cambria Math" w:eastAsia="Times New Roman" w:hAnsi="Cambria Math" w:cstheme="minorHAnsi"/>
+            <w:color w:val="323130"/>
+          </w:rPr>
+          <m:t>α+ϵ=1.5×</m:t>
+        </m:r>
+        <m:sSup>
+          <m:sSupPr>
+            <m:ctrlPr>
+              <w:rPr>
+                <w:rFonts w:ascii="Cambria Math" w:eastAsia="Times New Roman" w:hAnsi="Cambria Math" w:cstheme="minorHAnsi"/>
+                <w:i/>
+                <w:color w:val="323130"/>
+              </w:rPr>
+            </m:ctrlPr>
+          </m:sSupPr>
+          <m:e>
+            <m:r>
+              <w:rPr>
+                <w:rFonts w:ascii="Cambria Math" w:eastAsia="Times New Roman" w:hAnsi="Cambria Math" w:cstheme="minorHAnsi"/>
+                <w:color w:val="323130"/>
+              </w:rPr>
+              <m:t>10</m:t>
+            </m:r>
+          </m:e>
+          <m:sup>
+            <m:r>
+              <w:rPr>
+                <w:rFonts w:ascii="Cambria Math" w:eastAsia="Times New Roman" w:hAnsi="Cambria Math" w:cstheme="minorHAnsi"/>
+                <w:color w:val="323130"/>
+              </w:rPr>
+              <m:t>-3</m:t>
+            </m:r>
+          </m:sup>
+        </m:sSup>
+      </m:oMath>
+      <w:r>
+        <w:rPr>
+          <w:rFonts w:ascii="Aptos Narrow" w:eastAsia="Times New Roman" w:hAnsi="Aptos Narrow" w:cstheme="minorHAnsi"/>
+          <w:color w:val="323130"/>
+        </w:rPr>
+        <w:t xml:space="preserve"> and </w:t>
+      </w:r>
+      <w:r>
+        <w:rPr>
+          <w:rFonts w:ascii="Aptos Narrow" w:eastAsia="Times New Roman" w:hAnsi="Aptos Narrow" w:cstheme="minorHAnsi"/>
+          <w:color w:val="323130"/>
+        </w:rPr>
+        <w:t xml:space="preserve">precipitation efficiency </w:t>
+      </w:r>
+      <m:oMath>
+        <m:r>
+          <w:rPr>
+            <w:rFonts w:ascii="Cambria Math" w:eastAsia="Times New Roman" w:hAnsi="Cambria Math" w:cstheme="minorHAnsi"/>
+            <w:color w:val="323130"/>
+          </w:rPr>
+          <m:t>x=0.43</m:t>
+        </m:r>
+      </m:oMath>
+      <w:r>
+        <w:rPr>
+          <w:rFonts w:ascii="Aptos Narrow" w:eastAsia="Times New Roman" w:hAnsi="Aptos Narrow" w:cstheme="minorHAnsi"/>
+          <w:color w:val="323130"/>
+        </w:rPr>
+        <w:t xml:space="preserve">, and an idealized environmental profile of isotopes of </w:t>
+      </w:r>
+      <m:oMath>
+        <m:r>
+          <w:rPr>
+            <w:rFonts w:ascii="Cambria Math" w:eastAsia="Times New Roman" w:hAnsi="Cambria Math" w:cstheme="minorHAnsi"/>
+            <w:color w:val="323130"/>
+          </w:rPr>
+          <m:t>-70</m:t>
+        </m:r>
+        <m:r>
+          <w:rPr>
+            <w:rFonts w:ascii="Cambria Math" w:eastAsia="Times New Roman" w:hAnsi="Cambria Math" w:cstheme="minorHAnsi"/>
+            <w:color w:val="323130"/>
+          </w:rPr>
+          <m:t>×</m:t>
+        </m:r>
+        <m:sSup>
+          <m:sSupPr>
+            <m:ctrlPr>
+              <w:rPr>
+                <w:rFonts w:ascii="Cambria Math" w:eastAsia="Times New Roman" w:hAnsi="Cambria Math" w:cstheme="minorHAnsi"/>
+                <w:i/>
+                <w:color w:val="323130"/>
+              </w:rPr>
+            </m:ctrlPr>
+          </m:sSupPr>
+          <m:e>
+            <m:r>
+              <w:rPr>
+                <w:rFonts w:ascii="Cambria Math" w:eastAsia="Times New Roman" w:hAnsi="Cambria Math" w:cstheme="minorHAnsi"/>
+                <w:color w:val="323130"/>
+              </w:rPr>
+              <m:t>10</m:t>
+            </m:r>
+          </m:e>
+          <m:sup>
+            <m:r>
+              <w:rPr>
+                <w:rFonts w:ascii="Cambria Math" w:eastAsia="Times New Roman" w:hAnsi="Cambria Math" w:cstheme="minorHAnsi"/>
+                <w:color w:val="323130"/>
+              </w:rPr>
+              <m:t>-3</m:t>
+            </m:r>
+          </m:sup>
+        </m:sSup>
+      </m:oMath>
+      <w:r>
+        <w:rPr>
+          <w:rFonts w:ascii="Aptos Narrow" w:eastAsia="Times New Roman" w:hAnsi="Aptos Narrow" w:cstheme="minorHAnsi"/>
+          <w:color w:val="323130"/>
+        </w:rPr>
+        <w:t xml:space="preserve"> at the surface and a gradient of </w:t>
+      </w:r>
+      <m:oMath>
+        <m:r>
+          <w:rPr>
+            <w:rFonts w:ascii="Cambria Math" w:eastAsia="Times New Roman" w:hAnsi="Cambria Math" w:cstheme="minorHAnsi"/>
+            <w:color w:val="323130"/>
+          </w:rPr>
+          <m:t>-1</m:t>
+        </m:r>
+        <m:r>
+          <w:rPr>
+            <w:rFonts w:ascii="Cambria Math" w:eastAsia="Times New Roman" w:hAnsi="Cambria Math" w:cstheme="minorHAnsi"/>
+            <w:color w:val="323130"/>
+          </w:rPr>
+          <m:t>0</m:t>
+        </m:r>
+        <m:r>
+          <w:rPr>
+            <w:rFonts w:ascii="Cambria Math" w:eastAsia="Times New Roman" w:hAnsi="Cambria Math" w:cstheme="minorHAnsi"/>
+            <w:color w:val="323130"/>
+          </w:rPr>
+          <m:t>×</m:t>
+        </m:r>
+        <m:sSup>
+          <m:sSupPr>
+            <m:ctrlPr>
+              <w:rPr>
+                <w:rFonts w:ascii="Cambria Math" w:eastAsia="Times New Roman" w:hAnsi="Cambria Math" w:cstheme="minorHAnsi"/>
+                <w:i/>
+                <w:color w:val="323130"/>
+              </w:rPr>
+            </m:ctrlPr>
+          </m:sSupPr>
+          <m:e>
+            <m:r>
+              <w:rPr>
+                <w:rFonts w:ascii="Cambria Math" w:eastAsia="Times New Roman" w:hAnsi="Cambria Math" w:cstheme="minorHAnsi"/>
+                <w:color w:val="323130"/>
+              </w:rPr>
+              <m:t>10</m:t>
+            </m:r>
+          </m:e>
+          <m:sup>
+            <m:r>
+              <w:rPr>
+                <w:rFonts w:ascii="Cambria Math" w:eastAsia="Times New Roman" w:hAnsi="Cambria Math" w:cstheme="minorHAnsi"/>
+                <w:color w:val="323130"/>
+              </w:rPr>
+              <m:t>-3</m:t>
+            </m:r>
+          </m:sup>
+        </m:sSup>
+      </m:oMath>
+      <w:r>
+        <w:rPr>
+          <w:rFonts w:ascii="Aptos Narrow" w:eastAsia="Times New Roman" w:hAnsi="Aptos Narrow" w:cstheme="minorHAnsi"/>
+          <w:color w:val="323130"/>
+        </w:rPr>
+        <w:t xml:space="preserve"> km</w:t>
+      </w:r>
+      <w:r>
+        <w:rPr>
+          <w:rFonts w:ascii="Aptos Narrow" w:eastAsia="Times New Roman" w:hAnsi="Aptos Narrow" w:cstheme="minorHAnsi"/>
+          <w:color w:val="323130"/>
+          <w:vertAlign w:val="superscript"/>
+        </w:rPr>
+        <w:t>-1</w:t>
+      </w:r>
+      <w:r>
+        <w:rPr>
+          <w:rFonts w:ascii="Aptos Narrow" w:eastAsia="Times New Roman" w:hAnsi="Aptos Narrow" w:cstheme="minorHAnsi"/>
+          <w:color w:val="323130"/>
+        </w:rPr>
+        <w:t xml:space="preserve"> below 2 km.</w:t>
+      </w:r>
+    </w:p>
+    <w:p>
+      <w:pPr>
+        <w:pStyle w:val="BodyText"/>
+        <w:rPr>
+          <w:rFonts w:eastAsiaTheme="minorEastAsia"/>
+        </w:rPr>
+      </w:pPr>
     </w:p>
     <w:p>
       <w:pPr>
@@ -10290,14 +12612,7 @@
         <w:rPr>
           <w:rFonts w:ascii="Times New Roman" w:eastAsiaTheme="minorEastAsia" w:hAnsi="Times New Roman" w:cs="Times New Roman"/>
         </w:rPr>
-        <w:t xml:space="preserve">The clouds are matched to the observed cloud top height distribution. Regardless of height, each cloud in the </w:t>
-      </w:r>
-      <w:r>
-        <w:rPr>
-          <w:rFonts w:ascii="Times New Roman" w:eastAsiaTheme="minorEastAsia" w:hAnsi="Times New Roman" w:cs="Times New Roman"/>
-        </w:rPr>
-        <w:lastRenderedPageBreak/>
-        <w:t>ensemble is initialized with the same cloud base flux and balances the same large-scale subsidence, in proportion to its fractional area in the ensemble, so that the cloud ensemble also balances the mean large-scale forcing</w:t>
+        <w:t>The clouds are matched to the observed cloud top height distribution. Regardless of height, each cloud in the ensemble is initialized with the same cloud base flux and balances the same large-scale subsidence, in proportion to its fractional area in the ensemble, so that the cloud ensemble also balances the mean large-scale forcing</w:t>
       </w:r>
       <w:r>
         <w:rPr>
@@ -10660,7 +12975,21 @@
         <w:rPr>
           <w:rFonts w:ascii="Times New Roman" w:eastAsiaTheme="minorEastAsia" w:hAnsi="Times New Roman" w:cs="Times New Roman"/>
         </w:rPr>
-        <w:t xml:space="preserve"> and also the compensating subsiding area so that </w:t>
+        <w:t xml:space="preserve"> </w:t>
+      </w:r>
+      <w:proofErr w:type="gramStart"/>
+      <w:r>
+        <w:rPr>
+          <w:rFonts w:ascii="Times New Roman" w:eastAsiaTheme="minorEastAsia" w:hAnsi="Times New Roman" w:cs="Times New Roman"/>
+        </w:rPr>
+        <w:t>and also</w:t>
+      </w:r>
+      <w:proofErr w:type="gramEnd"/>
+      <w:r>
+        <w:rPr>
+          <w:rFonts w:ascii="Times New Roman" w:eastAsiaTheme="minorEastAsia" w:hAnsi="Times New Roman" w:cs="Times New Roman"/>
+        </w:rPr>
+        <w:t xml:space="preserve"> the compensating subsiding area so that </w:t>
       </w:r>
       <m:oMath>
         <m:nary>
@@ -11299,11 +13628,19 @@
         </w:rPr>
         <w:t xml:space="preserve">se </w:t>
       </w:r>
-      <w:r>
-        <w:rPr>
-          <w:rFonts w:ascii="Times New Roman" w:hAnsi="Times New Roman" w:cs="Times New Roman"/>
-        </w:rPr>
-        <w:t xml:space="preserve">sondes, </w:t>
+      <w:proofErr w:type="gramStart"/>
+      <w:r>
+        <w:rPr>
+          <w:rFonts w:ascii="Times New Roman" w:hAnsi="Times New Roman" w:cs="Times New Roman"/>
+        </w:rPr>
+        <w:t>sondes</w:t>
+      </w:r>
+      <w:proofErr w:type="gramEnd"/>
+      <w:r>
+        <w:rPr>
+          <w:rFonts w:ascii="Times New Roman" w:hAnsi="Times New Roman" w:cs="Times New Roman"/>
+        </w:rPr>
+        <w:t xml:space="preserve">, </w:t>
       </w:r>
       <w:r>
         <w:rPr>
@@ -11557,7 +13894,14 @@
         <w:rPr>
           <w:rFonts w:ascii="Times New Roman" w:hAnsi="Times New Roman" w:cs="Times New Roman"/>
         </w:rPr>
-        <w:t xml:space="preserve"> at each height from the GOES-R satellite retrievals. The GOES 2-km resolution makes visible the energy-generating cloud scales responsible for the eddy flux. The dynamics at this scale couple to smaller-scale updrafts and downdrafts, and to turbulence. And yet, the 2 km scale itself is too small to be representative of an ensemble of cloud updrafts and downdrafts. The cloud area fraction is computed as a function of height from the cumulative distribution of GOES cloud top brightness temperature, assuming maximum overlap (i.e., clouds extend from cloud base to the level corresponding to the pixel brightness temperature). Cloud top temperature is mapped to height using the mean temperature profile of radiosondes released from the Ron Brown research vessel during ATOMIC/EUREC4A</w:t>
+        <w:t xml:space="preserve"> at each height from the GOES-R satellite retrievals. The GOES 2-km resolution makes visible the energy-generating cloud scales responsible for the eddy flux. The dynamics at this scale couple to smaller-scale updrafts and downdrafts, and to turbulence. And yet, the 2 km scale itself is too small to be representative of an ensemble of cloud updrafts and downdrafts. The cloud area fraction is computed as a function of height from the cumulative distribution of GOES cloud top brightness temperature, assuming maximum overlap (i.e., clouds </w:t>
+      </w:r>
+      <w:r>
+        <w:rPr>
+          <w:rFonts w:ascii="Times New Roman" w:hAnsi="Times New Roman" w:cs="Times New Roman"/>
+        </w:rPr>
+        <w:lastRenderedPageBreak/>
+        <w:t>extend from cloud base to the level corresponding to the pixel brightness temperature). Cloud top temperature is mapped to height using the mean temperature profile of radiosondes released from the Ron Brown research vessel during ATOMIC/EUREC4A</w:t>
       </w:r>
       <w:r>
         <w:rPr>
@@ -11923,7 +14267,6 @@
         <w:rPr>
           <w:rFonts w:ascii="Times New Roman" w:eastAsiaTheme="minorEastAsia" w:hAnsi="Times New Roman" w:cs="Times New Roman"/>
         </w:rPr>
-        <w:lastRenderedPageBreak/>
         <w:t xml:space="preserve">We </w:t>
       </w:r>
       <w:r>
@@ -13088,7 +15431,7 @@
                     </pic:cNvPicPr>
                   </pic:nvPicPr>
                   <pic:blipFill>
-                    <a:blip r:embed="rId11" cstate="print">
+                    <a:blip r:embed="rId12" cstate="print">
                       <a:extLst>
                         <a:ext uri="{28A0092B-C50C-407E-A947-70E740481C1C}">
                           <a14:useLocalDpi xmlns:a14="http://schemas.microsoft.com/office/drawing/2010/main" val="0"/>
@@ -13137,7 +15480,11 @@
         <w:t xml:space="preserve">that </w:t>
       </w:r>
       <w:r>
-        <w:t>transport mass and moisture from cloud base to cloud top</w:t>
+        <w:t xml:space="preserve">transport mass and moisture from </w:t>
+      </w:r>
+      <w:r>
+        <w:lastRenderedPageBreak/>
+        <w:t>cloud base to cloud top</w:t>
       </w:r>
       <w:r>
         <w:t>, for the cumulative cloud fraction below the cloud top height</w:t>
@@ -13204,7 +15551,6 @@
         <w:pStyle w:val="BodyText"/>
       </w:pPr>
       <w:r>
-        <w:lastRenderedPageBreak/>
         <w:t>!!!!!! How does GOES change over the diurnal cycle? !!!!!!</w:t>
       </w:r>
     </w:p>
@@ -13238,7 +15584,21 @@
         <w:rPr>
           <w:rFonts w:ascii="Times New Roman" w:hAnsi="Times New Roman" w:cs="Times New Roman"/>
         </w:rPr>
-        <w:t xml:space="preserve">the sounding </w:t>
+        <w:t xml:space="preserve">the </w:t>
+      </w:r>
+      <w:proofErr w:type="gramStart"/>
+      <w:r>
+        <w:rPr>
+          <w:rFonts w:ascii="Times New Roman" w:hAnsi="Times New Roman" w:cs="Times New Roman"/>
+        </w:rPr>
+        <w:t>sounding</w:t>
+      </w:r>
+      <w:proofErr w:type="gramEnd"/>
+      <w:r>
+        <w:rPr>
+          <w:rFonts w:ascii="Times New Roman" w:hAnsi="Times New Roman" w:cs="Times New Roman"/>
+        </w:rPr>
+        <w:t xml:space="preserve"> </w:t>
       </w:r>
       <w:r>
         <w:rPr>
@@ -13340,10 +15700,34 @@
         </w:numPr>
       </w:pPr>
       <w:r>
-        <w:t>Keep RH constant, increase q_s(T) and q.</w:t>
-      </w:r>
-      <w:r>
-        <w:t xml:space="preserve"> With compensations, cloud is almost unchanged.</w:t>
+        <w:t xml:space="preserve">Keep RH constant, increase </w:t>
+      </w:r>
+      <w:proofErr w:type="spellStart"/>
+      <w:r>
+        <w:t>q_s</w:t>
+      </w:r>
+      <w:proofErr w:type="spellEnd"/>
+      <w:r>
+        <w:t>(T) and q.</w:t>
+      </w:r>
+      <w:r>
+        <w:t xml:space="preserve"> With </w:t>
+      </w:r>
+      <w:proofErr w:type="gramStart"/>
+      <w:r>
+        <w:t>compensations</w:t>
+      </w:r>
+      <w:proofErr w:type="gramEnd"/>
+      <w:r>
+        <w:t xml:space="preserve">, </w:t>
+      </w:r>
+      <w:proofErr w:type="gramStart"/>
+      <w:r>
+        <w:t>cloud is</w:t>
+      </w:r>
+      <w:proofErr w:type="gramEnd"/>
+      <w:r>
+        <w:t xml:space="preserve"> almost unchanged.</w:t>
       </w:r>
     </w:p>
     <w:p>
@@ -13355,7 +15739,15 @@
         </w:numPr>
       </w:pPr>
       <w:r>
-        <w:t xml:space="preserve">Keep q constant, increase q_s(T) by adding constant </w:t>
+        <w:t xml:space="preserve">Keep q constant, increase </w:t>
+      </w:r>
+      <w:proofErr w:type="spellStart"/>
+      <w:r>
+        <w:t>q_s</w:t>
+      </w:r>
+      <w:proofErr w:type="spellEnd"/>
+      <w:r>
+        <w:t xml:space="preserve">(T) by adding constant </w:t>
       </w:r>
       <m:oMath>
         <m:r>
@@ -13392,7 +15784,15 @@
         </m:sSub>
       </m:oMath>
       <w:r>
-        <w:t>. This results in a sounding with very dry RH.</w:t>
+        <w:t xml:space="preserve">. This results in a </w:t>
+      </w:r>
+      <w:proofErr w:type="gramStart"/>
+      <w:r>
+        <w:t>sounding</w:t>
+      </w:r>
+      <w:proofErr w:type="gramEnd"/>
+      <w:r>
+        <w:t xml:space="preserve"> with very dry RH.</w:t>
       </w:r>
     </w:p>
     <w:p>
@@ -13698,7 +16098,21 @@
         <w:rPr>
           <w:rFonts w:ascii="Times New Roman" w:hAnsi="Times New Roman" w:cs="Times New Roman"/>
         </w:rPr>
-        <w:t xml:space="preserve">of compensations, </w:t>
+        <w:t xml:space="preserve">of </w:t>
+      </w:r>
+      <w:proofErr w:type="gramStart"/>
+      <w:r>
+        <w:rPr>
+          <w:rFonts w:ascii="Times New Roman" w:hAnsi="Times New Roman" w:cs="Times New Roman"/>
+        </w:rPr>
+        <w:t>compensations</w:t>
+      </w:r>
+      <w:proofErr w:type="gramEnd"/>
+      <w:r>
+        <w:rPr>
+          <w:rFonts w:ascii="Times New Roman" w:hAnsi="Times New Roman" w:cs="Times New Roman"/>
+        </w:rPr>
+        <w:t xml:space="preserve">, </w:t>
       </w:r>
       <w:r>
         <w:rPr>
@@ -13878,7 +16292,21 @@
         <w:rPr>
           <w:rFonts w:ascii="Times New Roman" w:hAnsi="Times New Roman" w:cs="Times New Roman"/>
         </w:rPr>
-        <w:t xml:space="preserve"> relative to their environment would reduce the equilibrium mass flux that balances the large-scale drying, and probably reduce the cloud fraction. </w:t>
+        <w:t xml:space="preserve"> relative to their environment would reduce the equilibrium mass flux that balances the large-scale </w:t>
+      </w:r>
+      <w:proofErr w:type="gramStart"/>
+      <w:r>
+        <w:rPr>
+          <w:rFonts w:ascii="Times New Roman" w:hAnsi="Times New Roman" w:cs="Times New Roman"/>
+        </w:rPr>
+        <w:t>drying, and</w:t>
+      </w:r>
+      <w:proofErr w:type="gramEnd"/>
+      <w:r>
+        <w:rPr>
+          <w:rFonts w:ascii="Times New Roman" w:hAnsi="Times New Roman" w:cs="Times New Roman"/>
+        </w:rPr>
+        <w:t xml:space="preserve"> probably reduce the cloud fraction. </w:t>
       </w:r>
       <w:r>
         <w:rPr>
@@ -14004,7 +16432,21 @@
         <w:rPr>
           <w:rFonts w:ascii="Times New Roman" w:hAnsi="Times New Roman" w:cs="Times New Roman"/>
         </w:rPr>
-        <w:t xml:space="preserve"> needed to balance the large scale drying</w:t>
+        <w:t xml:space="preserve"> needed to balance the </w:t>
+      </w:r>
+      <w:proofErr w:type="gramStart"/>
+      <w:r>
+        <w:rPr>
+          <w:rFonts w:ascii="Times New Roman" w:hAnsi="Times New Roman" w:cs="Times New Roman"/>
+        </w:rPr>
+        <w:t>large scale</w:t>
+      </w:r>
+      <w:proofErr w:type="gramEnd"/>
+      <w:r>
+        <w:rPr>
+          <w:rFonts w:ascii="Times New Roman" w:hAnsi="Times New Roman" w:cs="Times New Roman"/>
+        </w:rPr>
+        <w:t xml:space="preserve"> drying</w:t>
       </w:r>
       <w:r>
         <w:rPr>
@@ -14022,13 +16464,27 @@
         <w:rPr>
           <w:rFonts w:ascii="Times New Roman" w:hAnsi="Times New Roman" w:cs="Times New Roman"/>
         </w:rPr>
-        <w:t xml:space="preserve"> simulated by models with wet-get-wetter behavior</w:t>
-      </w:r>
-      <w:r>
-        <w:rPr>
-          <w:rFonts w:ascii="Times New Roman" w:hAnsi="Times New Roman" w:cs="Times New Roman"/>
-        </w:rPr>
-        <w:t>???]]</w:t>
+        <w:t xml:space="preserve"> simulated by models with wet-get-wetter </w:t>
+      </w:r>
+      <w:proofErr w:type="gramStart"/>
+      <w:r>
+        <w:rPr>
+          <w:rFonts w:ascii="Times New Roman" w:hAnsi="Times New Roman" w:cs="Times New Roman"/>
+        </w:rPr>
+        <w:t>behavior</w:t>
+      </w:r>
+      <w:r>
+        <w:rPr>
+          <w:rFonts w:ascii="Times New Roman" w:hAnsi="Times New Roman" w:cs="Times New Roman"/>
+        </w:rPr>
+        <w:t>??</w:t>
+      </w:r>
+      <w:proofErr w:type="gramEnd"/>
+      <w:r>
+        <w:rPr>
+          <w:rFonts w:ascii="Times New Roman" w:hAnsi="Times New Roman" w:cs="Times New Roman"/>
+        </w:rPr>
+        <w:t>?]]</w:t>
       </w:r>
     </w:p>
     <w:p>
@@ -14042,6 +16498,7 @@
         <w:rPr>
           <w:rFonts w:ascii="Times New Roman" w:hAnsi="Times New Roman" w:cs="Times New Roman"/>
         </w:rPr>
+        <w:lastRenderedPageBreak/>
         <w:t>I</w:t>
       </w:r>
       <w:r>
@@ -14054,7 +16511,21 @@
         <w:rPr>
           <w:rFonts w:ascii="Times New Roman" w:hAnsi="Times New Roman" w:cs="Times New Roman"/>
         </w:rPr>
-        <w:t xml:space="preserve"> the updraft-environment humidity difference </w:t>
+        <w:t xml:space="preserve"> the updraft-</w:t>
+      </w:r>
+      <w:proofErr w:type="gramStart"/>
+      <w:r>
+        <w:rPr>
+          <w:rFonts w:ascii="Times New Roman" w:hAnsi="Times New Roman" w:cs="Times New Roman"/>
+        </w:rPr>
+        <w:t>environment</w:t>
+      </w:r>
+      <w:proofErr w:type="gramEnd"/>
+      <w:r>
+        <w:rPr>
+          <w:rFonts w:ascii="Times New Roman" w:hAnsi="Times New Roman" w:cs="Times New Roman"/>
+        </w:rPr>
+        <w:t xml:space="preserve"> humidity difference </w:t>
       </w:r>
       <m:oMath>
         <m:sSub>
@@ -14179,25 +16650,58 @@
         <w:pStyle w:val="BodyText"/>
       </w:pPr>
       <w:r>
-        <w:t xml:space="preserve">The cloud radiative effect is strongly correlated with the size of holes in the trade cumulus layer (Janssen et al 2022???). We use the distance transform, which gives hole size, and </w:t>
-      </w:r>
-      <w:r>
-        <w:lastRenderedPageBreak/>
-        <w:t xml:space="preserve">the connectedness of each hole to its neighbors. The holes are not strongly correlated to cloud morphologies described as Sugar, Gravel, Flowers, and Fish. These cloud morphologies are more strongly related to the wind regime and momentum transports by the cumulus ensemble (Nuijens et al. 2022 QJRMS, Savazzi et al. 2022). </w:t>
+        <w:t xml:space="preserve">The cloud radiative effect is strongly correlated with the size of holes in the trade cumulus layer (Janssen et al 2022???). We use the distance </w:t>
+      </w:r>
+      <w:proofErr w:type="gramStart"/>
+      <w:r>
+        <w:t>transform</w:t>
+      </w:r>
+      <w:proofErr w:type="gramEnd"/>
+      <w:r>
+        <w:t xml:space="preserve">, which gives hole size, and the connectedness of each hole to its neighbors. The holes are not strongly correlated to cloud morphologies described as Sugar, Gravel, Flowers, and Fish. These cloud morphologies are more strongly related to the wind regime and momentum transports by the cumulus ensemble (Nuijens et al. 2022 QJRMS, </w:t>
+      </w:r>
+      <w:proofErr w:type="spellStart"/>
+      <w:r>
+        <w:t>Savazzi</w:t>
+      </w:r>
+      <w:proofErr w:type="spellEnd"/>
+      <w:r>
+        <w:t xml:space="preserve"> et al. 2022). </w:t>
       </w:r>
     </w:p>
     <w:p>
       <w:pPr>
         <w:pStyle w:val="BodyText"/>
       </w:pPr>
-      <w:r>
-        <w:t>In light of our mean water transports computed above, we suppose that the clear regions between clouds act as watersheds, collecting subcloud boundary layer moisture that converges and feeds cloud updraft mass and moisture flux. The area and (physical and optical) depth of clouds are related to their updraft mass flux and their detrainment of radiatively visible and emissive clouds and water vapor.</w:t>
+      <w:proofErr w:type="gramStart"/>
+      <w:r>
+        <w:t>In light of</w:t>
+      </w:r>
+      <w:proofErr w:type="gramEnd"/>
+      <w:r>
+        <w:t xml:space="preserve"> our mean water transports computed above, we suppose that the clear regions between clouds act as watersheds, collecting </w:t>
+      </w:r>
+      <w:proofErr w:type="spellStart"/>
+      <w:r>
+        <w:t>subcloud</w:t>
+      </w:r>
+      <w:proofErr w:type="spellEnd"/>
+      <w:r>
+        <w:t xml:space="preserve"> boundary layer moisture that converges and feeds cloud updraft mass and moisture flux. The area and (physical and optical) depth of clouds </w:t>
+      </w:r>
+      <w:proofErr w:type="gramStart"/>
+      <w:r>
+        <w:t>are</w:t>
+      </w:r>
+      <w:proofErr w:type="gramEnd"/>
+      <w:r>
+        <w:t xml:space="preserve"> related to their updraft mass flux and their detrainment of radiatively visible and emissive clouds and water vapor.</w:t>
       </w:r>
       <w:bookmarkEnd w:id="1"/>
     </w:p>
     <w:sectPr>
-      <w:footerReference w:type="even" r:id="rId12"/>
-      <w:footerReference w:type="default" r:id="rId13"/>
+      <w:footerReference w:type="even" r:id="rId13"/>
+      <w:footerReference w:type="default" r:id="rId14"/>
       <w:pgSz w:w="12240" w:h="15840"/>
       <w:pgMar w:top="1440" w:right="1440" w:bottom="1440" w:left="1440" w:header="720" w:footer="720" w:gutter="0"/>
       <w:cols w:space="720"/>

</xml_diff>

<commit_message>
added iso section to docx 2
</commit_message>
<xml_diff>
--- a/doc/massflux.docx
+++ b/doc/massflux.docx
@@ -302,19 +302,11 @@
         </w:rPr>
         <w:t xml:space="preserve">ensemble </w:t>
       </w:r>
-      <w:proofErr w:type="gramStart"/>
-      <w:r>
-        <w:rPr>
-          <w:rFonts w:ascii="Times New Roman" w:hAnsi="Times New Roman" w:cs="Times New Roman"/>
-        </w:rPr>
-        <w:t>mean</w:t>
-      </w:r>
-      <w:proofErr w:type="gramEnd"/>
-      <w:r>
-        <w:rPr>
-          <w:rFonts w:ascii="Times New Roman" w:hAnsi="Times New Roman" w:cs="Times New Roman"/>
-        </w:rPr>
-        <w:t xml:space="preserve"> </w:t>
+      <w:r>
+        <w:rPr>
+          <w:rFonts w:ascii="Times New Roman" w:hAnsi="Times New Roman" w:cs="Times New Roman"/>
+        </w:rPr>
+        <w:t xml:space="preserve">mean </w:t>
       </w:r>
       <w:r>
         <w:rPr>
@@ -616,21 +608,7 @@
         <w:rPr>
           <w:rFonts w:ascii="Times New Roman" w:eastAsiaTheme="minorEastAsia" w:hAnsi="Times New Roman" w:cs="Times New Roman"/>
         </w:rPr>
-        <w:t xml:space="preserve"> </w:t>
-      </w:r>
-      <w:proofErr w:type="gramStart"/>
-      <w:r>
-        <w:rPr>
-          <w:rFonts w:ascii="Times New Roman" w:eastAsiaTheme="minorEastAsia" w:hAnsi="Times New Roman" w:cs="Times New Roman"/>
-        </w:rPr>
-        <w:t>Finally</w:t>
-      </w:r>
-      <w:proofErr w:type="gramEnd"/>
-      <w:r>
-        <w:rPr>
-          <w:rFonts w:ascii="Times New Roman" w:eastAsiaTheme="minorEastAsia" w:hAnsi="Times New Roman" w:cs="Times New Roman"/>
-        </w:rPr>
-        <w:t xml:space="preserve"> these fluxes are solved to balance the large scale forcing in subsection EDDY FLUX.</w:t>
+        <w:t xml:space="preserve"> Finally these fluxes are solved to balance the large scale forcing in subsection EDDY FLUX.</w:t>
       </w:r>
     </w:p>
     <w:p>
@@ -1846,21 +1824,7 @@
         <w:rPr>
           <w:rFonts w:ascii="Times New Roman" w:eastAsiaTheme="minorEastAsia" w:hAnsi="Times New Roman" w:cs="Times New Roman"/>
         </w:rPr>
-        <w:t xml:space="preserve">nly </w:t>
-      </w:r>
-      <w:proofErr w:type="gramStart"/>
-      <w:r>
-        <w:rPr>
-          <w:rFonts w:ascii="Times New Roman" w:eastAsiaTheme="minorEastAsia" w:hAnsi="Times New Roman" w:cs="Times New Roman"/>
-        </w:rPr>
-        <w:t>entrainment</w:t>
-      </w:r>
-      <w:proofErr w:type="gramEnd"/>
-      <w:r>
-        <w:rPr>
-          <w:rFonts w:ascii="Times New Roman" w:eastAsiaTheme="minorEastAsia" w:hAnsi="Times New Roman" w:cs="Times New Roman"/>
-        </w:rPr>
-        <w:t xml:space="preserve"> relaxes </w:t>
+        <w:t xml:space="preserve">nly entrainment relaxes </w:t>
       </w:r>
       <w:r>
         <w:rPr>
@@ -3183,21 +3147,7 @@
         <w:rPr>
           <w:rFonts w:ascii="Times New Roman" w:eastAsiaTheme="minorEastAsia" w:hAnsi="Times New Roman" w:cs="Times New Roman"/>
         </w:rPr>
-        <w:t xml:space="preserve">Total parcel specific humidity is compared to </w:t>
-      </w:r>
-      <w:proofErr w:type="gramStart"/>
-      <w:r>
-        <w:rPr>
-          <w:rFonts w:ascii="Times New Roman" w:eastAsiaTheme="minorEastAsia" w:hAnsi="Times New Roman" w:cs="Times New Roman"/>
-        </w:rPr>
-        <w:t>saturation</w:t>
-      </w:r>
-      <w:proofErr w:type="gramEnd"/>
-      <w:r>
-        <w:rPr>
-          <w:rFonts w:ascii="Times New Roman" w:eastAsiaTheme="minorEastAsia" w:hAnsi="Times New Roman" w:cs="Times New Roman"/>
-        </w:rPr>
-        <w:t xml:space="preserve"> humidity of the environment to determine cloud liquid water.</w:t>
+        <w:t>Total parcel specific humidity is compared to saturation humidity of the environment to determine cloud liquid water.</w:t>
       </w:r>
     </w:p>
     <w:p>
@@ -3473,17 +3423,8 @@
           <w:rFonts w:ascii="Times New Roman" w:eastAsiaTheme="minorEastAsia" w:hAnsi="Times New Roman" w:cs="Times New Roman"/>
           <w:iCs/>
         </w:rPr>
-        <w:t xml:space="preserve">control </w:t>
-      </w:r>
-      <w:proofErr w:type="gramStart"/>
-      <w:r>
-        <w:rPr>
-          <w:rFonts w:ascii="Times New Roman" w:eastAsiaTheme="minorEastAsia" w:hAnsi="Times New Roman" w:cs="Times New Roman"/>
-          <w:iCs/>
-        </w:rPr>
-        <w:t>simulations</w:t>
-      </w:r>
-      <w:proofErr w:type="gramEnd"/>
+        <w:t>control simulations</w:t>
+      </w:r>
       <w:r>
         <w:rPr>
           <w:rFonts w:ascii="Times New Roman" w:eastAsiaTheme="minorEastAsia" w:hAnsi="Times New Roman" w:cs="Times New Roman"/>
@@ -4092,21 +4033,7 @@
         <w:rPr>
           <w:rFonts w:ascii="Times New Roman" w:eastAsiaTheme="minorEastAsia" w:hAnsi="Times New Roman" w:cs="Times New Roman"/>
         </w:rPr>
-        <w:t xml:space="preserve">model neglects </w:t>
-      </w:r>
-      <w:proofErr w:type="gramStart"/>
-      <w:r>
-        <w:rPr>
-          <w:rFonts w:ascii="Times New Roman" w:eastAsiaTheme="minorEastAsia" w:hAnsi="Times New Roman" w:cs="Times New Roman"/>
-        </w:rPr>
-        <w:t>processes</w:t>
-      </w:r>
-      <w:proofErr w:type="gramEnd"/>
-      <w:r>
-        <w:rPr>
-          <w:rFonts w:ascii="Times New Roman" w:eastAsiaTheme="minorEastAsia" w:hAnsi="Times New Roman" w:cs="Times New Roman"/>
-        </w:rPr>
-        <w:t xml:space="preserve"> relevant to deep convection such as ice, buoyancy, latent heating, and radiation.</w:t>
+        <w:t>model neglects processes relevant to deep convection such as ice, buoyancy, latent heating, and radiation.</w:t>
       </w:r>
     </w:p>
     <w:p>
@@ -6959,21 +6886,7 @@
         <w:rPr>
           <w:rFonts w:ascii="Times New Roman" w:hAnsi="Times New Roman" w:cs="Times New Roman"/>
         </w:rPr>
-        <w:t xml:space="preserve">To calculate the profiles in Fig. QMASSFLX, the total flux is first </w:t>
-      </w:r>
-      <w:proofErr w:type="gramStart"/>
-      <w:r>
-        <w:rPr>
-          <w:rFonts w:ascii="Times New Roman" w:hAnsi="Times New Roman" w:cs="Times New Roman"/>
-        </w:rPr>
-        <w:t>estimated</w:t>
-      </w:r>
-      <w:proofErr w:type="gramEnd"/>
-      <w:r>
-        <w:rPr>
-          <w:rFonts w:ascii="Times New Roman" w:hAnsi="Times New Roman" w:cs="Times New Roman"/>
-        </w:rPr>
-        <w:t xml:space="preserve"> which balances the large-scale moisture sink. </w:t>
+        <w:t xml:space="preserve">To calculate the profiles in Fig. QMASSFLX, the total flux is first estimated which balances the large-scale moisture sink. </w:t>
       </w:r>
       <w:r>
         <w:rPr>
@@ -8514,15 +8427,7 @@
           <w:rFonts w:ascii="Times New Roman" w:eastAsiaTheme="minorEastAsia" w:hAnsi="Times New Roman" w:cs="Times New Roman"/>
           <w:vertAlign w:val="superscript"/>
         </w:rPr>
-        <w:t>–</w:t>
-      </w:r>
-      <w:proofErr w:type="gramStart"/>
-      <w:r>
-        <w:rPr>
-          <w:rFonts w:ascii="Times New Roman" w:eastAsiaTheme="minorEastAsia" w:hAnsi="Times New Roman" w:cs="Times New Roman"/>
-          <w:vertAlign w:val="superscript"/>
-        </w:rPr>
-        <w:t>1</w:t>
+        <w:t>–1</w:t>
       </w:r>
       <w:r>
         <w:rPr>
@@ -8531,7 +8436,6 @@
         </w:rPr>
         <w:t>;</w:t>
       </w:r>
-      <w:proofErr w:type="gramEnd"/>
     </w:p>
     <w:p>
       <w:pPr>
@@ -9585,21 +9489,7 @@
         <w:rPr>
           <w:rFonts w:ascii="Times New Roman" w:eastAsiaTheme="minorEastAsia" w:hAnsi="Times New Roman" w:cs="Times New Roman"/>
         </w:rPr>
-        <w:t xml:space="preserve"> parameters results in a range of cloud top height. The cloud top height distribution is matched to that of the satellite observations, and the total precipitation is </w:t>
-      </w:r>
-      <w:proofErr w:type="gramStart"/>
-      <w:r>
-        <w:rPr>
-          <w:rFonts w:ascii="Times New Roman" w:eastAsiaTheme="minorEastAsia" w:hAnsi="Times New Roman" w:cs="Times New Roman"/>
-        </w:rPr>
-        <w:t>match</w:t>
-      </w:r>
-      <w:proofErr w:type="gramEnd"/>
-      <w:r>
-        <w:rPr>
-          <w:rFonts w:ascii="Times New Roman" w:eastAsiaTheme="minorEastAsia" w:hAnsi="Times New Roman" w:cs="Times New Roman"/>
-        </w:rPr>
-        <w:t xml:space="preserve"> to </w:t>
+        <w:t xml:space="preserve"> parameters results in a range of cloud top height. The cloud top height distribution is matched to that of the satellite observations, and the total precipitation is match to </w:t>
       </w:r>
     </w:p>
     <w:p>
@@ -10045,21 +9935,7 @@
         <w:rPr>
           <w:rFonts w:ascii="Times New Roman" w:eastAsiaTheme="minorEastAsia" w:hAnsi="Times New Roman" w:cs="Times New Roman"/>
         </w:rPr>
-        <w:t xml:space="preserve"> is the cloud area</w:t>
-      </w:r>
-      <w:proofErr w:type="gramStart"/>
-      <w:r>
-        <w:rPr>
-          <w:rFonts w:ascii="Times New Roman" w:eastAsiaTheme="minorEastAsia" w:hAnsi="Times New Roman" w:cs="Times New Roman"/>
-        </w:rPr>
-        <w:t>.</w:t>
-      </w:r>
-      <w:proofErr w:type="gramEnd"/>
-      <w:r>
-        <w:rPr>
-          <w:rFonts w:ascii="Times New Roman" w:eastAsiaTheme="minorEastAsia" w:hAnsi="Times New Roman" w:cs="Times New Roman"/>
-        </w:rPr>
-        <w:t xml:space="preserve"> The humidity gradient </w:t>
+        <w:t xml:space="preserve"> is the cloud area. The humidity gradient </w:t>
       </w:r>
       <m:oMath>
         <m:r>
@@ -10480,30 +10356,8 @@
         <w:rPr>
           <w:rFonts w:ascii="Times New Roman" w:eastAsiaTheme="minorEastAsia" w:hAnsi="Times New Roman" w:cs="Times New Roman"/>
         </w:rPr>
-        <w:t xml:space="preserve"> </w:t>
-      </w:r>
-      <w:proofErr w:type="gramStart"/>
-      <w:r>
-        <w:rPr>
-          <w:rFonts w:ascii="Times New Roman" w:eastAsiaTheme="minorEastAsia" w:hAnsi="Times New Roman" w:cs="Times New Roman"/>
-        </w:rPr>
-        <w:t>is</w:t>
-      </w:r>
-      <w:proofErr w:type="gramEnd"/>
-      <w:r>
-        <w:rPr>
-          <w:rFonts w:ascii="Times New Roman" w:eastAsiaTheme="minorEastAsia" w:hAnsi="Times New Roman" w:cs="Times New Roman"/>
-        </w:rPr>
-        <w:t xml:space="preserve"> </w:t>
-      </w:r>
-      <w:proofErr w:type="gramStart"/>
-      <w:r>
-        <w:rPr>
-          <w:rFonts w:ascii="Times New Roman" w:eastAsiaTheme="minorEastAsia" w:hAnsi="Times New Roman" w:cs="Times New Roman"/>
-        </w:rPr>
-        <w:t>accurate</w:t>
-      </w:r>
-      <w:proofErr w:type="gramEnd"/>
+        <w:t xml:space="preserve"> is accurate</w:t>
+      </w:r>
       <w:r>
         <w:rPr>
           <w:rFonts w:ascii="Times New Roman" w:eastAsiaTheme="minorEastAsia" w:hAnsi="Times New Roman" w:cs="Times New Roman"/>
@@ -11143,7 +10997,398 @@
         <w:rPr>
           <w:rFonts w:eastAsiaTheme="minorEastAsia"/>
         </w:rPr>
-        <w:t xml:space="preserve">, so the isotope ratio of the vapor is </w:t>
+        <w:t xml:space="preserve">, </w:t>
+      </w:r>
+      <w:r>
+        <w:t xml:space="preserve">where </w:t>
+      </w:r>
+      <m:oMath>
+        <m:sSub>
+          <m:sSubPr>
+            <m:ctrlPr>
+              <w:rPr>
+                <w:rFonts w:ascii="Cambria Math" w:eastAsiaTheme="minorEastAsia" w:hAnsi="Cambria Math"/>
+                <w:i/>
+              </w:rPr>
+            </m:ctrlPr>
+          </m:sSubPr>
+          <m:e>
+            <m:r>
+              <w:rPr>
+                <w:rFonts w:ascii="Cambria Math" w:eastAsiaTheme="minorEastAsia" w:hAnsi="Cambria Math"/>
+              </w:rPr>
+              <m:t>α</m:t>
+            </m:r>
+          </m:e>
+          <m:sub>
+            <m:r>
+              <w:rPr>
+                <w:rFonts w:ascii="Cambria Math" w:eastAsiaTheme="minorEastAsia" w:hAnsi="Cambria Math"/>
+              </w:rPr>
+              <m:t>e</m:t>
+            </m:r>
+          </m:sub>
+        </m:sSub>
+        <m:r>
+          <w:rPr>
+            <w:rFonts w:ascii="Cambria Math" w:eastAsiaTheme="minorEastAsia" w:hAnsi="Cambria Math"/>
+          </w:rPr>
+          <m:t>&gt;1</m:t>
+        </m:r>
+      </m:oMath>
+      <w:r>
+        <w:rPr>
+          <w:rFonts w:eastAsiaTheme="minorEastAsia"/>
+        </w:rPr>
+        <w:t xml:space="preserve"> is the equilibrium fractionation coefficient for liquid over vapor.</w:t>
+      </w:r>
+      <w:r>
+        <w:rPr>
+          <w:rFonts w:eastAsiaTheme="minorEastAsia"/>
+        </w:rPr>
+        <w:t xml:space="preserve"> We write the isotope specific humidities </w:t>
+      </w:r>
+      <w:r>
+        <w:rPr>
+          <w:rFonts w:eastAsiaTheme="minorEastAsia"/>
+        </w:rPr>
+        <w:t>in terms of the ordinary specific humidities</w:t>
+      </w:r>
+      <w:r>
+        <w:rPr>
+          <w:rFonts w:eastAsiaTheme="minorEastAsia"/>
+        </w:rPr>
+        <w:t>,</w:t>
+      </w:r>
+      <w:r>
+        <w:rPr>
+          <w:rFonts w:eastAsiaTheme="minorEastAsia"/>
+        </w:rPr>
+        <w:br/>
+      </w:r>
+      <m:oMathPara>
+        <m:oMath>
+          <m:sSub>
+            <m:sSubPr>
+              <m:ctrlPr>
+                <w:rPr>
+                  <w:rFonts w:ascii="Cambria Math" w:eastAsiaTheme="minorEastAsia" w:hAnsi="Cambria Math"/>
+                  <w:i/>
+                </w:rPr>
+              </m:ctrlPr>
+            </m:sSubPr>
+            <m:e>
+              <m:r>
+                <w:rPr>
+                  <w:rFonts w:ascii="Cambria Math" w:eastAsiaTheme="minorEastAsia" w:hAnsi="Cambria Math"/>
+                </w:rPr>
+                <m:t>q</m:t>
+              </m:r>
+            </m:e>
+            <m:sub>
+              <m:r>
+                <w:rPr>
+                  <w:rFonts w:ascii="Cambria Math" w:eastAsiaTheme="minorEastAsia" w:hAnsi="Cambria Math"/>
+                </w:rPr>
+                <m:t>iT</m:t>
+              </m:r>
+            </m:sub>
+          </m:sSub>
+          <m:r>
+            <w:rPr>
+              <w:rFonts w:ascii="Cambria Math" w:eastAsiaTheme="minorEastAsia" w:hAnsi="Cambria Math"/>
+            </w:rPr>
+            <m:t>=</m:t>
+          </m:r>
+          <m:sSub>
+            <m:sSubPr>
+              <m:ctrlPr>
+                <w:rPr>
+                  <w:rFonts w:ascii="Cambria Math" w:eastAsiaTheme="minorEastAsia" w:hAnsi="Cambria Math"/>
+                  <w:i/>
+                </w:rPr>
+              </m:ctrlPr>
+            </m:sSubPr>
+            <m:e>
+              <m:r>
+                <w:rPr>
+                  <w:rFonts w:ascii="Cambria Math" w:eastAsiaTheme="minorEastAsia" w:hAnsi="Cambria Math"/>
+                </w:rPr>
+                <m:t>R</m:t>
+              </m:r>
+            </m:e>
+            <m:sub>
+              <m:r>
+                <w:rPr>
+                  <w:rFonts w:ascii="Cambria Math" w:eastAsiaTheme="minorEastAsia" w:hAnsi="Cambria Math"/>
+                </w:rPr>
+                <m:t>T</m:t>
+              </m:r>
+            </m:sub>
+          </m:sSub>
+          <m:sSub>
+            <m:sSubPr>
+              <m:ctrlPr>
+                <w:rPr>
+                  <w:rFonts w:ascii="Cambria Math" w:eastAsiaTheme="minorEastAsia" w:hAnsi="Cambria Math"/>
+                  <w:i/>
+                </w:rPr>
+              </m:ctrlPr>
+            </m:sSubPr>
+            <m:e>
+              <m:r>
+                <w:rPr>
+                  <w:rFonts w:ascii="Cambria Math" w:eastAsiaTheme="minorEastAsia" w:hAnsi="Cambria Math"/>
+                </w:rPr>
+                <m:t>q</m:t>
+              </m:r>
+            </m:e>
+            <m:sub>
+              <m:r>
+                <w:rPr>
+                  <w:rFonts w:ascii="Cambria Math" w:eastAsiaTheme="minorEastAsia" w:hAnsi="Cambria Math"/>
+                </w:rPr>
+                <m:t>T</m:t>
+              </m:r>
+            </m:sub>
+          </m:sSub>
+          <m:r>
+            <w:rPr>
+              <w:rFonts w:eastAsiaTheme="minorEastAsia"/>
+            </w:rPr>
+            <w:br/>
+          </m:r>
+        </m:oMath>
+        <m:oMath>
+          <m:sSub>
+            <m:sSubPr>
+              <m:ctrlPr>
+                <w:rPr>
+                  <w:rFonts w:ascii="Cambria Math" w:eastAsiaTheme="minorEastAsia" w:hAnsi="Cambria Math"/>
+                  <w:i/>
+                </w:rPr>
+              </m:ctrlPr>
+            </m:sSubPr>
+            <m:e>
+              <m:r>
+                <w:rPr>
+                  <w:rFonts w:ascii="Cambria Math" w:eastAsiaTheme="minorEastAsia" w:hAnsi="Cambria Math"/>
+                </w:rPr>
+                <m:t>q</m:t>
+              </m:r>
+            </m:e>
+            <m:sub>
+              <m:r>
+                <w:rPr>
+                  <w:rFonts w:ascii="Cambria Math" w:eastAsiaTheme="minorEastAsia" w:hAnsi="Cambria Math"/>
+                </w:rPr>
+                <m:t>iv</m:t>
+              </m:r>
+            </m:sub>
+          </m:sSub>
+          <m:r>
+            <w:rPr>
+              <w:rFonts w:ascii="Cambria Math" w:eastAsiaTheme="minorEastAsia" w:hAnsi="Cambria Math"/>
+            </w:rPr>
+            <m:t>=</m:t>
+          </m:r>
+          <m:sSub>
+            <m:sSubPr>
+              <m:ctrlPr>
+                <w:rPr>
+                  <w:rFonts w:ascii="Cambria Math" w:eastAsiaTheme="minorEastAsia" w:hAnsi="Cambria Math"/>
+                  <w:i/>
+                </w:rPr>
+              </m:ctrlPr>
+            </m:sSubPr>
+            <m:e>
+              <m:r>
+                <w:rPr>
+                  <w:rFonts w:ascii="Cambria Math" w:eastAsiaTheme="minorEastAsia" w:hAnsi="Cambria Math"/>
+                </w:rPr>
+                <m:t>R</m:t>
+              </m:r>
+            </m:e>
+            <m:sub>
+              <m:r>
+                <w:rPr>
+                  <w:rFonts w:ascii="Cambria Math" w:eastAsiaTheme="minorEastAsia" w:hAnsi="Cambria Math"/>
+                </w:rPr>
+                <m:t>v</m:t>
+              </m:r>
+            </m:sub>
+          </m:sSub>
+          <m:sSub>
+            <m:sSubPr>
+              <m:ctrlPr>
+                <w:rPr>
+                  <w:rFonts w:ascii="Cambria Math" w:eastAsiaTheme="minorEastAsia" w:hAnsi="Cambria Math"/>
+                  <w:i/>
+                </w:rPr>
+              </m:ctrlPr>
+            </m:sSubPr>
+            <m:e>
+              <m:r>
+                <w:rPr>
+                  <w:rFonts w:ascii="Cambria Math" w:eastAsiaTheme="minorEastAsia" w:hAnsi="Cambria Math"/>
+                </w:rPr>
+                <m:t>q</m:t>
+              </m:r>
+            </m:e>
+            <m:sub>
+              <m:r>
+                <w:rPr>
+                  <w:rFonts w:ascii="Cambria Math" w:eastAsiaTheme="minorEastAsia" w:hAnsi="Cambria Math"/>
+                </w:rPr>
+                <m:t>v</m:t>
+              </m:r>
+            </m:sub>
+          </m:sSub>
+          <m:r>
+            <w:rPr>
+              <w:rFonts w:eastAsiaTheme="minorEastAsia"/>
+            </w:rPr>
+            <w:br/>
+          </m:r>
+        </m:oMath>
+        <m:oMath>
+          <m:sSub>
+            <m:sSubPr>
+              <m:ctrlPr>
+                <w:rPr>
+                  <w:rFonts w:ascii="Cambria Math" w:eastAsiaTheme="minorEastAsia" w:hAnsi="Cambria Math"/>
+                  <w:i/>
+                </w:rPr>
+              </m:ctrlPr>
+            </m:sSubPr>
+            <m:e>
+              <m:r>
+                <w:rPr>
+                  <w:rFonts w:ascii="Cambria Math" w:eastAsiaTheme="minorEastAsia" w:hAnsi="Cambria Math"/>
+                </w:rPr>
+                <m:t>q</m:t>
+              </m:r>
+            </m:e>
+            <m:sub>
+              <m:r>
+                <w:rPr>
+                  <w:rFonts w:ascii="Cambria Math" w:eastAsiaTheme="minorEastAsia" w:hAnsi="Cambria Math"/>
+                </w:rPr>
+                <m:t>il</m:t>
+              </m:r>
+            </m:sub>
+          </m:sSub>
+          <m:r>
+            <w:rPr>
+              <w:rFonts w:ascii="Cambria Math" w:eastAsiaTheme="minorEastAsia" w:hAnsi="Cambria Math"/>
+            </w:rPr>
+            <m:t>=</m:t>
+          </m:r>
+          <m:sSub>
+            <m:sSubPr>
+              <m:ctrlPr>
+                <w:rPr>
+                  <w:rFonts w:ascii="Cambria Math" w:eastAsiaTheme="minorEastAsia" w:hAnsi="Cambria Math"/>
+                  <w:i/>
+                </w:rPr>
+              </m:ctrlPr>
+            </m:sSubPr>
+            <m:e>
+              <m:r>
+                <w:rPr>
+                  <w:rFonts w:ascii="Cambria Math" w:eastAsiaTheme="minorEastAsia" w:hAnsi="Cambria Math"/>
+                </w:rPr>
+                <m:t>α</m:t>
+              </m:r>
+            </m:e>
+            <m:sub>
+              <m:r>
+                <w:rPr>
+                  <w:rFonts w:ascii="Cambria Math" w:eastAsiaTheme="minorEastAsia" w:hAnsi="Cambria Math"/>
+                </w:rPr>
+                <m:t>e</m:t>
+              </m:r>
+            </m:sub>
+          </m:sSub>
+          <m:sSub>
+            <m:sSubPr>
+              <m:ctrlPr>
+                <w:rPr>
+                  <w:rFonts w:ascii="Cambria Math" w:eastAsiaTheme="minorEastAsia" w:hAnsi="Cambria Math"/>
+                  <w:i/>
+                </w:rPr>
+              </m:ctrlPr>
+            </m:sSubPr>
+            <m:e>
+              <m:r>
+                <w:rPr>
+                  <w:rFonts w:ascii="Cambria Math" w:eastAsiaTheme="minorEastAsia" w:hAnsi="Cambria Math"/>
+                </w:rPr>
+                <m:t>R</m:t>
+              </m:r>
+            </m:e>
+            <m:sub>
+              <m:r>
+                <w:rPr>
+                  <w:rFonts w:ascii="Cambria Math" w:eastAsiaTheme="minorEastAsia" w:hAnsi="Cambria Math"/>
+                </w:rPr>
+                <m:t>v</m:t>
+              </m:r>
+            </m:sub>
+          </m:sSub>
+          <m:sSub>
+            <m:sSubPr>
+              <m:ctrlPr>
+                <w:rPr>
+                  <w:rFonts w:ascii="Cambria Math" w:eastAsiaTheme="minorEastAsia" w:hAnsi="Cambria Math"/>
+                  <w:i/>
+                </w:rPr>
+              </m:ctrlPr>
+            </m:sSubPr>
+            <m:e>
+              <m:r>
+                <w:rPr>
+                  <w:rFonts w:ascii="Cambria Math" w:eastAsiaTheme="minorEastAsia" w:hAnsi="Cambria Math"/>
+                </w:rPr>
+                <m:t>q</m:t>
+              </m:r>
+            </m:e>
+            <m:sub>
+              <m:r>
+                <w:rPr>
+                  <w:rFonts w:ascii="Cambria Math" w:eastAsiaTheme="minorEastAsia" w:hAnsi="Cambria Math"/>
+                </w:rPr>
+                <m:t>l</m:t>
+              </m:r>
+            </m:sub>
+          </m:sSub>
+          <m:r>
+            <w:rPr>
+              <w:rFonts w:ascii="Cambria Math" w:eastAsiaTheme="minorEastAsia" w:hAnsi="Cambria Math"/>
+            </w:rPr>
+            <m:t>.</m:t>
+          </m:r>
+        </m:oMath>
+      </m:oMathPara>
+    </w:p>
+    <w:p>
+      <w:pPr>
+        <w:pStyle w:val="BodyText"/>
+        <w:rPr>
+          <w:rFonts w:eastAsiaTheme="minorEastAsia"/>
+        </w:rPr>
+      </w:pPr>
+      <w:r>
+        <w:rPr>
+          <w:rFonts w:eastAsiaTheme="minorEastAsia"/>
+        </w:rPr>
+        <w:t>T</w:t>
+      </w:r>
+      <w:r>
+        <w:rPr>
+          <w:rFonts w:eastAsiaTheme="minorEastAsia"/>
+        </w:rPr>
+        <w:t xml:space="preserve">he isotope ratio of the vapor is </w:t>
       </w:r>
       <w:r>
         <w:rPr>
@@ -11339,378 +11584,13 @@
             <w:rPr>
               <w:rFonts w:ascii="Cambria Math" w:eastAsiaTheme="minorEastAsia" w:hAnsi="Cambria Math"/>
             </w:rPr>
-            <w:br/>
+            <m:t>.</m:t>
           </m:r>
-        </m:oMath>
-      </m:oMathPara>
-      <w:r>
-        <w:t xml:space="preserve">where </w:t>
-      </w:r>
-      <m:oMath>
-        <m:sSub>
-          <m:sSubPr>
-            <m:ctrlPr>
-              <w:rPr>
-                <w:rFonts w:ascii="Cambria Math" w:eastAsiaTheme="minorEastAsia" w:hAnsi="Cambria Math"/>
-                <w:i/>
-              </w:rPr>
-            </m:ctrlPr>
-          </m:sSubPr>
-          <m:e>
-            <m:r>
-              <w:rPr>
-                <w:rFonts w:ascii="Cambria Math" w:eastAsiaTheme="minorEastAsia" w:hAnsi="Cambria Math"/>
-              </w:rPr>
-              <m:t>α</m:t>
-            </m:r>
-          </m:e>
-          <m:sub>
-            <m:r>
-              <w:rPr>
-                <w:rFonts w:ascii="Cambria Math" w:eastAsiaTheme="minorEastAsia" w:hAnsi="Cambria Math"/>
-              </w:rPr>
-              <m:t>e</m:t>
-            </m:r>
-          </m:sub>
-        </m:sSub>
-        <m:r>
-          <w:rPr>
-            <w:rFonts w:ascii="Cambria Math" w:eastAsiaTheme="minorEastAsia" w:hAnsi="Cambria Math"/>
-          </w:rPr>
-          <m:t>&gt;1</m:t>
-        </m:r>
-      </m:oMath>
-      <w:r>
-        <w:rPr>
-          <w:rFonts w:eastAsiaTheme="minorEastAsia"/>
-        </w:rPr>
-        <w:t xml:space="preserve"> is the equilibrium fractionation coefficient for liquid over vapor.</w:t>
-      </w:r>
-      <w:r>
-        <w:rPr>
-          <w:rFonts w:eastAsiaTheme="minorEastAsia"/>
-        </w:rPr>
-        <w:t xml:space="preserve"> We write the isotope specific humidities </w:t>
-      </w:r>
-      <w:r>
-        <w:rPr>
-          <w:rFonts w:eastAsiaTheme="minorEastAsia"/>
-        </w:rPr>
-        <w:t>in terms of the ordinary specific humidities</w:t>
-      </w:r>
-      <w:r>
-        <w:rPr>
-          <w:rFonts w:eastAsiaTheme="minorEastAsia"/>
-        </w:rPr>
-        <w:t>,</w:t>
-      </w:r>
-      <w:r>
-        <w:rPr>
-          <w:rFonts w:eastAsiaTheme="minorEastAsia"/>
-        </w:rPr>
-        <w:br/>
-      </w:r>
-      <m:oMathPara>
-        <m:oMath>
-          <m:sSub>
-            <m:sSubPr>
-              <m:ctrlPr>
-                <w:rPr>
-                  <w:rFonts w:ascii="Cambria Math" w:eastAsiaTheme="minorEastAsia" w:hAnsi="Cambria Math"/>
-                  <w:i/>
-                </w:rPr>
-              </m:ctrlPr>
-            </m:sSubPr>
-            <m:e>
-              <m:r>
-                <w:rPr>
-                  <w:rFonts w:ascii="Cambria Math" w:eastAsiaTheme="minorEastAsia" w:hAnsi="Cambria Math"/>
-                </w:rPr>
-                <m:t>q</m:t>
-              </m:r>
-            </m:e>
-            <m:sub>
-              <m:r>
-                <w:rPr>
-                  <w:rFonts w:ascii="Cambria Math" w:eastAsiaTheme="minorEastAsia" w:hAnsi="Cambria Math"/>
-                </w:rPr>
-                <m:t>iT</m:t>
-              </m:r>
-            </m:sub>
-          </m:sSub>
           <m:r>
             <w:rPr>
               <w:rFonts w:ascii="Cambria Math" w:eastAsiaTheme="minorEastAsia" w:hAnsi="Cambria Math"/>
             </w:rPr>
-            <m:t>=</m:t>
-          </m:r>
-          <m:sSub>
-            <m:sSubPr>
-              <m:ctrlPr>
-                <w:rPr>
-                  <w:rFonts w:ascii="Cambria Math" w:eastAsiaTheme="minorEastAsia" w:hAnsi="Cambria Math"/>
-                  <w:i/>
-                </w:rPr>
-              </m:ctrlPr>
-            </m:sSubPr>
-            <m:e>
-              <m:r>
-                <w:rPr>
-                  <w:rFonts w:ascii="Cambria Math" w:eastAsiaTheme="minorEastAsia" w:hAnsi="Cambria Math"/>
-                </w:rPr>
-                <m:t>R</m:t>
-              </m:r>
-            </m:e>
-            <m:sub>
-              <m:r>
-                <w:rPr>
-                  <w:rFonts w:ascii="Cambria Math" w:eastAsiaTheme="minorEastAsia" w:hAnsi="Cambria Math"/>
-                </w:rPr>
-                <m:t>T</m:t>
-              </m:r>
-            </m:sub>
-          </m:sSub>
-          <m:sSub>
-            <m:sSubPr>
-              <m:ctrlPr>
-                <w:rPr>
-                  <w:rFonts w:ascii="Cambria Math" w:eastAsiaTheme="minorEastAsia" w:hAnsi="Cambria Math"/>
-                  <w:i/>
-                </w:rPr>
-              </m:ctrlPr>
-            </m:sSubPr>
-            <m:e>
-              <m:r>
-                <w:rPr>
-                  <w:rFonts w:ascii="Cambria Math" w:eastAsiaTheme="minorEastAsia" w:hAnsi="Cambria Math"/>
-                </w:rPr>
-                <m:t>q</m:t>
-              </m:r>
-            </m:e>
-            <m:sub>
-              <m:r>
-                <w:rPr>
-                  <w:rFonts w:ascii="Cambria Math" w:eastAsiaTheme="minorEastAsia" w:hAnsi="Cambria Math"/>
-                </w:rPr>
-                <m:t>T</m:t>
-              </m:r>
-            </m:sub>
-          </m:sSub>
-          <m:r>
-            <w:rPr>
-              <w:rFonts w:eastAsiaTheme="minorEastAsia"/>
-            </w:rPr>
             <w:br/>
-          </m:r>
-        </m:oMath>
-        <m:oMath>
-          <m:sSub>
-            <m:sSubPr>
-              <m:ctrlPr>
-                <w:rPr>
-                  <w:rFonts w:ascii="Cambria Math" w:eastAsiaTheme="minorEastAsia" w:hAnsi="Cambria Math"/>
-                  <w:i/>
-                </w:rPr>
-              </m:ctrlPr>
-            </m:sSubPr>
-            <m:e>
-              <m:r>
-                <w:rPr>
-                  <w:rFonts w:ascii="Cambria Math" w:eastAsiaTheme="minorEastAsia" w:hAnsi="Cambria Math"/>
-                </w:rPr>
-                <m:t>q</m:t>
-              </m:r>
-            </m:e>
-            <m:sub>
-              <m:r>
-                <w:rPr>
-                  <w:rFonts w:ascii="Cambria Math" w:eastAsiaTheme="minorEastAsia" w:hAnsi="Cambria Math"/>
-                </w:rPr>
-                <m:t>iv</m:t>
-              </m:r>
-            </m:sub>
-          </m:sSub>
-          <m:r>
-            <w:rPr>
-              <w:rFonts w:ascii="Cambria Math" w:eastAsiaTheme="minorEastAsia" w:hAnsi="Cambria Math"/>
-            </w:rPr>
-            <m:t>=</m:t>
-          </m:r>
-          <m:sSub>
-            <m:sSubPr>
-              <m:ctrlPr>
-                <w:rPr>
-                  <w:rFonts w:ascii="Cambria Math" w:eastAsiaTheme="minorEastAsia" w:hAnsi="Cambria Math"/>
-                  <w:i/>
-                </w:rPr>
-              </m:ctrlPr>
-            </m:sSubPr>
-            <m:e>
-              <m:r>
-                <w:rPr>
-                  <w:rFonts w:ascii="Cambria Math" w:eastAsiaTheme="minorEastAsia" w:hAnsi="Cambria Math"/>
-                </w:rPr>
-                <m:t>R</m:t>
-              </m:r>
-            </m:e>
-            <m:sub>
-              <m:r>
-                <w:rPr>
-                  <w:rFonts w:ascii="Cambria Math" w:eastAsiaTheme="minorEastAsia" w:hAnsi="Cambria Math"/>
-                </w:rPr>
-                <m:t>v</m:t>
-              </m:r>
-            </m:sub>
-          </m:sSub>
-          <m:sSub>
-            <m:sSubPr>
-              <m:ctrlPr>
-                <w:rPr>
-                  <w:rFonts w:ascii="Cambria Math" w:eastAsiaTheme="minorEastAsia" w:hAnsi="Cambria Math"/>
-                  <w:i/>
-                </w:rPr>
-              </m:ctrlPr>
-            </m:sSubPr>
-            <m:e>
-              <m:r>
-                <w:rPr>
-                  <w:rFonts w:ascii="Cambria Math" w:eastAsiaTheme="minorEastAsia" w:hAnsi="Cambria Math"/>
-                </w:rPr>
-                <m:t>q</m:t>
-              </m:r>
-            </m:e>
-            <m:sub>
-              <m:r>
-                <w:rPr>
-                  <w:rFonts w:ascii="Cambria Math" w:eastAsiaTheme="minorEastAsia" w:hAnsi="Cambria Math"/>
-                </w:rPr>
-                <m:t>v</m:t>
-              </m:r>
-            </m:sub>
-          </m:sSub>
-          <m:r>
-            <w:rPr>
-              <w:rFonts w:eastAsiaTheme="minorEastAsia"/>
-            </w:rPr>
-            <w:br/>
-          </m:r>
-        </m:oMath>
-        <m:oMath>
-          <m:sSub>
-            <m:sSubPr>
-              <m:ctrlPr>
-                <w:rPr>
-                  <w:rFonts w:ascii="Cambria Math" w:eastAsiaTheme="minorEastAsia" w:hAnsi="Cambria Math"/>
-                  <w:i/>
-                </w:rPr>
-              </m:ctrlPr>
-            </m:sSubPr>
-            <m:e>
-              <m:r>
-                <w:rPr>
-                  <w:rFonts w:ascii="Cambria Math" w:eastAsiaTheme="minorEastAsia" w:hAnsi="Cambria Math"/>
-                </w:rPr>
-                <m:t>q</m:t>
-              </m:r>
-            </m:e>
-            <m:sub>
-              <m:r>
-                <w:rPr>
-                  <w:rFonts w:ascii="Cambria Math" w:eastAsiaTheme="minorEastAsia" w:hAnsi="Cambria Math"/>
-                </w:rPr>
-                <m:t>il</m:t>
-              </m:r>
-            </m:sub>
-          </m:sSub>
-          <m:r>
-            <w:rPr>
-              <w:rFonts w:ascii="Cambria Math" w:eastAsiaTheme="minorEastAsia" w:hAnsi="Cambria Math"/>
-            </w:rPr>
-            <m:t>=</m:t>
-          </m:r>
-          <m:sSub>
-            <m:sSubPr>
-              <m:ctrlPr>
-                <w:rPr>
-                  <w:rFonts w:ascii="Cambria Math" w:eastAsiaTheme="minorEastAsia" w:hAnsi="Cambria Math"/>
-                  <w:i/>
-                </w:rPr>
-              </m:ctrlPr>
-            </m:sSubPr>
-            <m:e>
-              <m:r>
-                <w:rPr>
-                  <w:rFonts w:ascii="Cambria Math" w:eastAsiaTheme="minorEastAsia" w:hAnsi="Cambria Math"/>
-                </w:rPr>
-                <m:t>α</m:t>
-              </m:r>
-            </m:e>
-            <m:sub>
-              <m:r>
-                <w:rPr>
-                  <w:rFonts w:ascii="Cambria Math" w:eastAsiaTheme="minorEastAsia" w:hAnsi="Cambria Math"/>
-                </w:rPr>
-                <m:t>e</m:t>
-              </m:r>
-            </m:sub>
-          </m:sSub>
-          <m:sSub>
-            <m:sSubPr>
-              <m:ctrlPr>
-                <w:rPr>
-                  <w:rFonts w:ascii="Cambria Math" w:eastAsiaTheme="minorEastAsia" w:hAnsi="Cambria Math"/>
-                  <w:i/>
-                </w:rPr>
-              </m:ctrlPr>
-            </m:sSubPr>
-            <m:e>
-              <m:r>
-                <w:rPr>
-                  <w:rFonts w:ascii="Cambria Math" w:eastAsiaTheme="minorEastAsia" w:hAnsi="Cambria Math"/>
-                </w:rPr>
-                <m:t>R</m:t>
-              </m:r>
-            </m:e>
-            <m:sub>
-              <m:r>
-                <w:rPr>
-                  <w:rFonts w:ascii="Cambria Math" w:eastAsiaTheme="minorEastAsia" w:hAnsi="Cambria Math"/>
-                </w:rPr>
-                <m:t>v</m:t>
-              </m:r>
-            </m:sub>
-          </m:sSub>
-          <m:sSub>
-            <m:sSubPr>
-              <m:ctrlPr>
-                <w:rPr>
-                  <w:rFonts w:ascii="Cambria Math" w:eastAsiaTheme="minorEastAsia" w:hAnsi="Cambria Math"/>
-                  <w:i/>
-                </w:rPr>
-              </m:ctrlPr>
-            </m:sSubPr>
-            <m:e>
-              <m:r>
-                <w:rPr>
-                  <w:rFonts w:ascii="Cambria Math" w:eastAsiaTheme="minorEastAsia" w:hAnsi="Cambria Math"/>
-                </w:rPr>
-                <m:t>q</m:t>
-              </m:r>
-            </m:e>
-            <m:sub>
-              <m:r>
-                <w:rPr>
-                  <w:rFonts w:ascii="Cambria Math" w:eastAsiaTheme="minorEastAsia" w:hAnsi="Cambria Math"/>
-                </w:rPr>
-                <m:t>l</m:t>
-              </m:r>
-            </m:sub>
-          </m:sSub>
-          <m:r>
-            <w:rPr>
-              <w:rFonts w:ascii="Cambria Math" w:eastAsiaTheme="minorEastAsia" w:hAnsi="Cambria Math"/>
-            </w:rPr>
-            <m:t>.</m:t>
           </m:r>
         </m:oMath>
       </m:oMathPara>
@@ -12178,6 +12058,7 @@
         <w:rPr>
           <w:rFonts w:eastAsiaTheme="minorEastAsia"/>
         </w:rPr>
+        <w:lastRenderedPageBreak/>
         <w:drawing>
           <wp:inline distT="0" distB="0" distL="0" distR="0" wp14:anchorId="271811FA" wp14:editId="47831035">
             <wp:extent cx="3708589" cy="2771140"/>
@@ -12227,7 +12108,6 @@
           <w:rFonts w:ascii="Aptos Narrow" w:eastAsia="Times New Roman" w:hAnsi="Aptos Narrow" w:cstheme="minorHAnsi"/>
           <w:color w:val="323130"/>
         </w:rPr>
-        <w:lastRenderedPageBreak/>
         <w:t xml:space="preserve">Figure </w:t>
       </w:r>
       <w:r>
@@ -12975,21 +12855,7 @@
         <w:rPr>
           <w:rFonts w:ascii="Times New Roman" w:eastAsiaTheme="minorEastAsia" w:hAnsi="Times New Roman" w:cs="Times New Roman"/>
         </w:rPr>
-        <w:t xml:space="preserve"> </w:t>
-      </w:r>
-      <w:proofErr w:type="gramStart"/>
-      <w:r>
-        <w:rPr>
-          <w:rFonts w:ascii="Times New Roman" w:eastAsiaTheme="minorEastAsia" w:hAnsi="Times New Roman" w:cs="Times New Roman"/>
-        </w:rPr>
-        <w:t>and also</w:t>
-      </w:r>
-      <w:proofErr w:type="gramEnd"/>
-      <w:r>
-        <w:rPr>
-          <w:rFonts w:ascii="Times New Roman" w:eastAsiaTheme="minorEastAsia" w:hAnsi="Times New Roman" w:cs="Times New Roman"/>
-        </w:rPr>
-        <w:t xml:space="preserve"> the compensating subsiding area so that </w:t>
+        <w:t xml:space="preserve"> and also the compensating subsiding area so that </w:t>
       </w:r>
       <m:oMath>
         <m:nary>
@@ -13494,6 +13360,7 @@
         <w:rPr>
           <w:rFonts w:ascii="Times New Roman" w:hAnsi="Times New Roman" w:cs="Times New Roman"/>
         </w:rPr>
+        <w:lastRenderedPageBreak/>
         <w:t xml:space="preserve">The humidity profile is the average of the ATOMIC/EUREC4A radiosondes released in Jan-Feb 2020 from the research vessel </w:t>
       </w:r>
       <w:r>
@@ -13628,19 +13495,11 @@
         </w:rPr>
         <w:t xml:space="preserve">se </w:t>
       </w:r>
-      <w:proofErr w:type="gramStart"/>
-      <w:r>
-        <w:rPr>
-          <w:rFonts w:ascii="Times New Roman" w:hAnsi="Times New Roman" w:cs="Times New Roman"/>
-        </w:rPr>
-        <w:t>sondes</w:t>
-      </w:r>
-      <w:proofErr w:type="gramEnd"/>
-      <w:r>
-        <w:rPr>
-          <w:rFonts w:ascii="Times New Roman" w:hAnsi="Times New Roman" w:cs="Times New Roman"/>
-        </w:rPr>
-        <w:t xml:space="preserve">, </w:t>
+      <w:r>
+        <w:rPr>
+          <w:rFonts w:ascii="Times New Roman" w:hAnsi="Times New Roman" w:cs="Times New Roman"/>
+        </w:rPr>
+        <w:t xml:space="preserve">sondes, </w:t>
       </w:r>
       <w:r>
         <w:rPr>
@@ -13894,14 +13753,7 @@
         <w:rPr>
           <w:rFonts w:ascii="Times New Roman" w:hAnsi="Times New Roman" w:cs="Times New Roman"/>
         </w:rPr>
-        <w:t xml:space="preserve"> at each height from the GOES-R satellite retrievals. The GOES 2-km resolution makes visible the energy-generating cloud scales responsible for the eddy flux. The dynamics at this scale couple to smaller-scale updrafts and downdrafts, and to turbulence. And yet, the 2 km scale itself is too small to be representative of an ensemble of cloud updrafts and downdrafts. The cloud area fraction is computed as a function of height from the cumulative distribution of GOES cloud top brightness temperature, assuming maximum overlap (i.e., clouds </w:t>
-      </w:r>
-      <w:r>
-        <w:rPr>
-          <w:rFonts w:ascii="Times New Roman" w:hAnsi="Times New Roman" w:cs="Times New Roman"/>
-        </w:rPr>
-        <w:lastRenderedPageBreak/>
-        <w:t>extend from cloud base to the level corresponding to the pixel brightness temperature). Cloud top temperature is mapped to height using the mean temperature profile of radiosondes released from the Ron Brown research vessel during ATOMIC/EUREC4A</w:t>
+        <w:t xml:space="preserve"> at each height from the GOES-R satellite retrievals. The GOES 2-km resolution makes visible the energy-generating cloud scales responsible for the eddy flux. The dynamics at this scale couple to smaller-scale updrafts and downdrafts, and to turbulence. And yet, the 2 km scale itself is too small to be representative of an ensemble of cloud updrafts and downdrafts. The cloud area fraction is computed as a function of height from the cumulative distribution of GOES cloud top brightness temperature, assuming maximum overlap (i.e., clouds extend from cloud base to the level corresponding to the pixel brightness temperature). Cloud top temperature is mapped to height using the mean temperature profile of radiosondes released from the Ron Brown research vessel during ATOMIC/EUREC4A</w:t>
       </w:r>
       <w:r>
         <w:rPr>
@@ -15413,6 +15265,7 @@
         <w:rPr>
           <w:noProof/>
         </w:rPr>
+        <w:lastRenderedPageBreak/>
         <w:drawing>
           <wp:inline distT="0" distB="0" distL="0" distR="0" wp14:anchorId="59D8BB52" wp14:editId="36B3DCC5">
             <wp:extent cx="2461467" cy="2749021"/>
@@ -15480,11 +15333,7 @@
         <w:t xml:space="preserve">that </w:t>
       </w:r>
       <w:r>
-        <w:t xml:space="preserve">transport mass and moisture from </w:t>
-      </w:r>
-      <w:r>
-        <w:lastRenderedPageBreak/>
-        <w:t>cloud base to cloud top</w:t>
+        <w:t>transport mass and moisture from cloud base to cloud top</w:t>
       </w:r>
       <w:r>
         <w:t>, for the cumulative cloud fraction below the cloud top height</w:t>
@@ -15584,21 +15433,7 @@
         <w:rPr>
           <w:rFonts w:ascii="Times New Roman" w:hAnsi="Times New Roman" w:cs="Times New Roman"/>
         </w:rPr>
-        <w:t xml:space="preserve">the </w:t>
-      </w:r>
-      <w:proofErr w:type="gramStart"/>
-      <w:r>
-        <w:rPr>
-          <w:rFonts w:ascii="Times New Roman" w:hAnsi="Times New Roman" w:cs="Times New Roman"/>
-        </w:rPr>
-        <w:t>sounding</w:t>
-      </w:r>
-      <w:proofErr w:type="gramEnd"/>
-      <w:r>
-        <w:rPr>
-          <w:rFonts w:ascii="Times New Roman" w:hAnsi="Times New Roman" w:cs="Times New Roman"/>
-        </w:rPr>
-        <w:t xml:space="preserve"> </w:t>
+        <w:t xml:space="preserve">the sounding </w:t>
       </w:r>
       <w:r>
         <w:rPr>
@@ -15711,23 +15546,7 @@
         <w:t>(T) and q.</w:t>
       </w:r>
       <w:r>
-        <w:t xml:space="preserve"> With </w:t>
-      </w:r>
-      <w:proofErr w:type="gramStart"/>
-      <w:r>
-        <w:t>compensations</w:t>
-      </w:r>
-      <w:proofErr w:type="gramEnd"/>
-      <w:r>
-        <w:t xml:space="preserve">, </w:t>
-      </w:r>
-      <w:proofErr w:type="gramStart"/>
-      <w:r>
-        <w:t>cloud is</w:t>
-      </w:r>
-      <w:proofErr w:type="gramEnd"/>
-      <w:r>
-        <w:t xml:space="preserve"> almost unchanged.</w:t>
+        <w:t xml:space="preserve"> With compensations, cloud is almost unchanged.</w:t>
       </w:r>
     </w:p>
     <w:p>
@@ -15784,15 +15603,7 @@
         </m:sSub>
       </m:oMath>
       <w:r>
-        <w:t xml:space="preserve">. This results in a </w:t>
-      </w:r>
-      <w:proofErr w:type="gramStart"/>
-      <w:r>
-        <w:t>sounding</w:t>
-      </w:r>
-      <w:proofErr w:type="gramEnd"/>
-      <w:r>
-        <w:t xml:space="preserve"> with very dry RH.</w:t>
+        <w:t>. This results in a sounding with very dry RH.</w:t>
       </w:r>
     </w:p>
     <w:p>
@@ -15804,6 +15615,7 @@
         </w:numPr>
       </w:pPr>
       <w:r>
+        <w:lastRenderedPageBreak/>
         <w:t xml:space="preserve">Reduce the lapse rate, so add </w:t>
       </w:r>
       <m:oMath>
@@ -16098,21 +15910,7 @@
         <w:rPr>
           <w:rFonts w:ascii="Times New Roman" w:hAnsi="Times New Roman" w:cs="Times New Roman"/>
         </w:rPr>
-        <w:t xml:space="preserve">of </w:t>
-      </w:r>
-      <w:proofErr w:type="gramStart"/>
-      <w:r>
-        <w:rPr>
-          <w:rFonts w:ascii="Times New Roman" w:hAnsi="Times New Roman" w:cs="Times New Roman"/>
-        </w:rPr>
-        <w:t>compensations</w:t>
-      </w:r>
-      <w:proofErr w:type="gramEnd"/>
-      <w:r>
-        <w:rPr>
-          <w:rFonts w:ascii="Times New Roman" w:hAnsi="Times New Roman" w:cs="Times New Roman"/>
-        </w:rPr>
-        <w:t xml:space="preserve">, </w:t>
+        <w:t xml:space="preserve">of compensations, </w:t>
       </w:r>
       <w:r>
         <w:rPr>
@@ -16292,21 +16090,7 @@
         <w:rPr>
           <w:rFonts w:ascii="Times New Roman" w:hAnsi="Times New Roman" w:cs="Times New Roman"/>
         </w:rPr>
-        <w:t xml:space="preserve"> relative to their environment would reduce the equilibrium mass flux that balances the large-scale </w:t>
-      </w:r>
-      <w:proofErr w:type="gramStart"/>
-      <w:r>
-        <w:rPr>
-          <w:rFonts w:ascii="Times New Roman" w:hAnsi="Times New Roman" w:cs="Times New Roman"/>
-        </w:rPr>
-        <w:t>drying, and</w:t>
-      </w:r>
-      <w:proofErr w:type="gramEnd"/>
-      <w:r>
-        <w:rPr>
-          <w:rFonts w:ascii="Times New Roman" w:hAnsi="Times New Roman" w:cs="Times New Roman"/>
-        </w:rPr>
-        <w:t xml:space="preserve"> probably reduce the cloud fraction. </w:t>
+        <w:t xml:space="preserve"> relative to their environment would reduce the equilibrium mass flux that balances the large-scale drying, and probably reduce the cloud fraction. </w:t>
       </w:r>
       <w:r>
         <w:rPr>
@@ -16432,21 +16216,7 @@
         <w:rPr>
           <w:rFonts w:ascii="Times New Roman" w:hAnsi="Times New Roman" w:cs="Times New Roman"/>
         </w:rPr>
-        <w:t xml:space="preserve"> needed to balance the </w:t>
-      </w:r>
-      <w:proofErr w:type="gramStart"/>
-      <w:r>
-        <w:rPr>
-          <w:rFonts w:ascii="Times New Roman" w:hAnsi="Times New Roman" w:cs="Times New Roman"/>
-        </w:rPr>
-        <w:t>large scale</w:t>
-      </w:r>
-      <w:proofErr w:type="gramEnd"/>
-      <w:r>
-        <w:rPr>
-          <w:rFonts w:ascii="Times New Roman" w:hAnsi="Times New Roman" w:cs="Times New Roman"/>
-        </w:rPr>
-        <w:t xml:space="preserve"> drying</w:t>
+        <w:t xml:space="preserve"> needed to balance the large scale drying</w:t>
       </w:r>
       <w:r>
         <w:rPr>
@@ -16464,27 +16234,13 @@
         <w:rPr>
           <w:rFonts w:ascii="Times New Roman" w:hAnsi="Times New Roman" w:cs="Times New Roman"/>
         </w:rPr>
-        <w:t xml:space="preserve"> simulated by models with wet-get-wetter </w:t>
-      </w:r>
-      <w:proofErr w:type="gramStart"/>
-      <w:r>
-        <w:rPr>
-          <w:rFonts w:ascii="Times New Roman" w:hAnsi="Times New Roman" w:cs="Times New Roman"/>
-        </w:rPr>
-        <w:t>behavior</w:t>
-      </w:r>
-      <w:r>
-        <w:rPr>
-          <w:rFonts w:ascii="Times New Roman" w:hAnsi="Times New Roman" w:cs="Times New Roman"/>
-        </w:rPr>
-        <w:t>??</w:t>
-      </w:r>
-      <w:proofErr w:type="gramEnd"/>
-      <w:r>
-        <w:rPr>
-          <w:rFonts w:ascii="Times New Roman" w:hAnsi="Times New Roman" w:cs="Times New Roman"/>
-        </w:rPr>
-        <w:t>?]]</w:t>
+        <w:t xml:space="preserve"> simulated by models with wet-get-wetter behavior</w:t>
+      </w:r>
+      <w:r>
+        <w:rPr>
+          <w:rFonts w:ascii="Times New Roman" w:hAnsi="Times New Roman" w:cs="Times New Roman"/>
+        </w:rPr>
+        <w:t>???]]</w:t>
       </w:r>
     </w:p>
     <w:p>
@@ -16498,7 +16254,6 @@
         <w:rPr>
           <w:rFonts w:ascii="Times New Roman" w:hAnsi="Times New Roman" w:cs="Times New Roman"/>
         </w:rPr>
-        <w:lastRenderedPageBreak/>
         <w:t>I</w:t>
       </w:r>
       <w:r>
@@ -16511,21 +16266,7 @@
         <w:rPr>
           <w:rFonts w:ascii="Times New Roman" w:hAnsi="Times New Roman" w:cs="Times New Roman"/>
         </w:rPr>
-        <w:t xml:space="preserve"> the updraft-</w:t>
-      </w:r>
-      <w:proofErr w:type="gramStart"/>
-      <w:r>
-        <w:rPr>
-          <w:rFonts w:ascii="Times New Roman" w:hAnsi="Times New Roman" w:cs="Times New Roman"/>
-        </w:rPr>
-        <w:t>environment</w:t>
-      </w:r>
-      <w:proofErr w:type="gramEnd"/>
-      <w:r>
-        <w:rPr>
-          <w:rFonts w:ascii="Times New Roman" w:hAnsi="Times New Roman" w:cs="Times New Roman"/>
-        </w:rPr>
-        <w:t xml:space="preserve"> humidity difference </w:t>
+        <w:t xml:space="preserve"> the updraft-environment humidity difference </w:t>
       </w:r>
       <m:oMath>
         <m:sSub>
@@ -16650,15 +16391,7 @@
         <w:pStyle w:val="BodyText"/>
       </w:pPr>
       <w:r>
-        <w:t xml:space="preserve">The cloud radiative effect is strongly correlated with the size of holes in the trade cumulus layer (Janssen et al 2022???). We use the distance </w:t>
-      </w:r>
-      <w:proofErr w:type="gramStart"/>
-      <w:r>
-        <w:t>transform</w:t>
-      </w:r>
-      <w:proofErr w:type="gramEnd"/>
-      <w:r>
-        <w:t xml:space="preserve">, which gives hole size, and the connectedness of each hole to its neighbors. The holes are not strongly correlated to cloud morphologies described as Sugar, Gravel, Flowers, and Fish. These cloud morphologies are more strongly related to the wind regime and momentum transports by the cumulus ensemble (Nuijens et al. 2022 QJRMS, </w:t>
+        <w:t xml:space="preserve">The cloud radiative effect is strongly correlated with the size of holes in the trade cumulus layer (Janssen et al 2022???). We use the distance transform, which gives hole size, and the connectedness of each hole to its neighbors. The holes are not strongly correlated to cloud morphologies described as Sugar, Gravel, Flowers, and Fish. These cloud morphologies are more strongly related to the wind regime and momentum transports by the cumulus ensemble (Nuijens et al. 2022 QJRMS, </w:t>
       </w:r>
       <w:proofErr w:type="spellStart"/>
       <w:r>
@@ -16673,13 +16406,8 @@
       <w:pPr>
         <w:pStyle w:val="BodyText"/>
       </w:pPr>
-      <w:proofErr w:type="gramStart"/>
-      <w:r>
-        <w:t>In light of</w:t>
-      </w:r>
-      <w:proofErr w:type="gramEnd"/>
-      <w:r>
-        <w:t xml:space="preserve"> our mean water transports computed above, we suppose that the clear regions between clouds act as watersheds, collecting </w:t>
+      <w:r>
+        <w:t xml:space="preserve">In light of our mean water transports computed above, we suppose that the clear regions between clouds act as watersheds, collecting </w:t>
       </w:r>
       <w:proofErr w:type="spellStart"/>
       <w:r>
@@ -16687,15 +16415,7 @@
       </w:r>
       <w:proofErr w:type="spellEnd"/>
       <w:r>
-        <w:t xml:space="preserve"> boundary layer moisture that converges and feeds cloud updraft mass and moisture flux. The area and (physical and optical) depth of clouds </w:t>
-      </w:r>
-      <w:proofErr w:type="gramStart"/>
-      <w:r>
-        <w:t>are</w:t>
-      </w:r>
-      <w:proofErr w:type="gramEnd"/>
-      <w:r>
-        <w:t xml:space="preserve"> related to their updraft mass flux and their detrainment of radiatively visible and emissive clouds and water vapor.</w:t>
+        <w:t xml:space="preserve"> boundary layer moisture that converges and feeds cloud updraft mass and moisture flux. The area and (physical and optical) depth of clouds are related to their updraft mass flux and their detrainment of radiatively visible and emissive clouds and water vapor.</w:t>
       </w:r>
       <w:bookmarkEnd w:id="1"/>
     </w:p>

</xml_diff>

<commit_message>
ignore .DS_Store, upd mass flux in massflux.docx
</commit_message>
<xml_diff>
--- a/doc/massflux.docx
+++ b/doc/massflux.docx
@@ -118,21 +118,7 @@
         <w:rPr>
           <w:rFonts w:ascii="Times New Roman" w:hAnsi="Times New Roman" w:cs="Times New Roman"/>
         </w:rPr>
-        <w:t xml:space="preserve">2) the moistening by the updrafts of the clouds themselves mixing up </w:t>
-      </w:r>
-      <w:proofErr w:type="spellStart"/>
-      <w:r>
-        <w:rPr>
-          <w:rFonts w:ascii="Times New Roman" w:hAnsi="Times New Roman" w:cs="Times New Roman"/>
-        </w:rPr>
-        <w:t>subcloud</w:t>
-      </w:r>
-      <w:proofErr w:type="spellEnd"/>
-      <w:r>
-        <w:rPr>
-          <w:rFonts w:ascii="Times New Roman" w:hAnsi="Times New Roman" w:cs="Times New Roman"/>
-        </w:rPr>
-        <w:t xml:space="preserve"> water vapor from near the ocean surface.</w:t>
+        <w:t>2) the moistening by the updrafts of the clouds themselves mixing up subcloud water vapor from near the ocean surface.</w:t>
       </w:r>
       <w:r>
         <w:rPr>
@@ -182,21 +168,7 @@
         <w:rPr>
           <w:rFonts w:ascii="Times New Roman" w:hAnsi="Times New Roman" w:cs="Times New Roman"/>
         </w:rPr>
-        <w:t xml:space="preserve">cloud base mass flux </w:t>
-      </w:r>
-      <w:proofErr w:type="gramStart"/>
-      <w:r>
-        <w:rPr>
-          <w:rFonts w:ascii="Times New Roman" w:hAnsi="Times New Roman" w:cs="Times New Roman"/>
-        </w:rPr>
-        <w:t>compensates</w:t>
-      </w:r>
-      <w:proofErr w:type="gramEnd"/>
-      <w:r>
-        <w:rPr>
-          <w:rFonts w:ascii="Times New Roman" w:hAnsi="Times New Roman" w:cs="Times New Roman"/>
-        </w:rPr>
-        <w:t xml:space="preserve"> large-scale divergence, </w:t>
+        <w:t xml:space="preserve">cloud base mass flux compensates large-scale divergence, </w:t>
       </w:r>
       <w:r>
         <w:rPr>
@@ -208,21 +180,7 @@
         <w:rPr>
           <w:rFonts w:ascii="Times New Roman" w:hAnsi="Times New Roman" w:cs="Times New Roman"/>
         </w:rPr>
-        <w:t xml:space="preserve"> entrainment of dry air into the </w:t>
-      </w:r>
-      <w:proofErr w:type="spellStart"/>
-      <w:r>
-        <w:rPr>
-          <w:rFonts w:ascii="Times New Roman" w:hAnsi="Times New Roman" w:cs="Times New Roman"/>
-        </w:rPr>
-        <w:t>subcloud</w:t>
-      </w:r>
-      <w:proofErr w:type="spellEnd"/>
-      <w:r>
-        <w:rPr>
-          <w:rFonts w:ascii="Times New Roman" w:hAnsi="Times New Roman" w:cs="Times New Roman"/>
-        </w:rPr>
-        <w:t xml:space="preserve"> layer</w:t>
+        <w:t xml:space="preserve"> entrainment of dry air into the subcloud layer</w:t>
       </w:r>
       <w:r>
         <w:rPr>
@@ -1531,21 +1489,7 @@
         <w:rPr>
           <w:rFonts w:ascii="Times New Roman" w:eastAsiaTheme="minorEastAsia" w:hAnsi="Times New Roman" w:cs="Times New Roman"/>
         </w:rPr>
-        <w:t xml:space="preserve">) are the lateral entrainment coefficient and the </w:t>
-      </w:r>
-      <w:proofErr w:type="spellStart"/>
-      <w:r>
-        <w:rPr>
-          <w:rFonts w:ascii="Times New Roman" w:eastAsiaTheme="minorEastAsia" w:hAnsi="Times New Roman" w:cs="Times New Roman"/>
-        </w:rPr>
-        <w:t>autoconversion</w:t>
-      </w:r>
-      <w:proofErr w:type="spellEnd"/>
-      <w:r>
-        <w:rPr>
-          <w:rFonts w:ascii="Times New Roman" w:eastAsiaTheme="minorEastAsia" w:hAnsi="Times New Roman" w:cs="Times New Roman"/>
-        </w:rPr>
-        <w:t xml:space="preserve"> of cloud liquid to precipitation, and </w:t>
+        <w:t xml:space="preserve">) are the lateral entrainment coefficient and the autoconversion of cloud liquid to precipitation, and </w:t>
       </w:r>
       <m:oMath>
         <m:r>
@@ -2325,16 +2269,8 @@
         <w:rPr>
           <w:rFonts w:ascii="Times New Roman" w:eastAsiaTheme="minorEastAsia" w:hAnsi="Times New Roman" w:cs="Times New Roman"/>
         </w:rPr>
-        <w:t xml:space="preserve">so there is no </w:t>
-      </w:r>
-      <w:proofErr w:type="spellStart"/>
-      <w:r>
-        <w:rPr>
-          <w:rFonts w:ascii="Times New Roman" w:eastAsiaTheme="minorEastAsia" w:hAnsi="Times New Roman" w:cs="Times New Roman"/>
-        </w:rPr>
-        <w:t>autoconversion</w:t>
-      </w:r>
-      <w:proofErr w:type="spellEnd"/>
+        <w:t>so there is no autoconversion</w:t>
+      </w:r>
       <w:r>
         <w:rPr>
           <w:rFonts w:ascii="Times New Roman" w:eastAsiaTheme="minorEastAsia" w:hAnsi="Times New Roman" w:cs="Times New Roman"/>
@@ -2345,21 +2281,7 @@
         <w:rPr>
           <w:rFonts w:ascii="Times New Roman" w:eastAsiaTheme="minorEastAsia" w:hAnsi="Times New Roman" w:cs="Times New Roman"/>
         </w:rPr>
-        <w:t xml:space="preserve">nly </w:t>
-      </w:r>
-      <w:proofErr w:type="gramStart"/>
-      <w:r>
-        <w:rPr>
-          <w:rFonts w:ascii="Times New Roman" w:eastAsiaTheme="minorEastAsia" w:hAnsi="Times New Roman" w:cs="Times New Roman"/>
-        </w:rPr>
-        <w:t>entrainment</w:t>
-      </w:r>
-      <w:proofErr w:type="gramEnd"/>
-      <w:r>
-        <w:rPr>
-          <w:rFonts w:ascii="Times New Roman" w:eastAsiaTheme="minorEastAsia" w:hAnsi="Times New Roman" w:cs="Times New Roman"/>
-        </w:rPr>
-        <w:t xml:space="preserve"> relaxes </w:t>
+        <w:t xml:space="preserve">nly entrainment relaxes </w:t>
       </w:r>
       <w:r>
         <w:rPr>
@@ -2632,21 +2554,7 @@
         <w:rPr>
           <w:rFonts w:ascii="Times New Roman" w:eastAsiaTheme="minorEastAsia" w:hAnsi="Times New Roman" w:cs="Times New Roman"/>
         </w:rPr>
-        <w:t xml:space="preserve">. </w:t>
-      </w:r>
-      <w:proofErr w:type="spellStart"/>
-      <w:r>
-        <w:rPr>
-          <w:rFonts w:ascii="Times New Roman" w:eastAsiaTheme="minorEastAsia" w:hAnsi="Times New Roman" w:cs="Times New Roman"/>
-        </w:rPr>
-        <w:t>Autoconversion</w:t>
-      </w:r>
-      <w:proofErr w:type="spellEnd"/>
-      <w:r>
-        <w:rPr>
-          <w:rFonts w:ascii="Times New Roman" w:eastAsiaTheme="minorEastAsia" w:hAnsi="Times New Roman" w:cs="Times New Roman"/>
-        </w:rPr>
-        <w:t xml:space="preserve"> removes cloud liquid, relaxing total water toward </w:t>
+        <w:t xml:space="preserve">. Autoconversion removes cloud liquid, relaxing total water toward </w:t>
       </w:r>
       <m:oMath>
         <m:sSub>
@@ -3620,21 +3528,7 @@
         <w:rPr>
           <w:rFonts w:ascii="Times New Roman" w:eastAsiaTheme="minorEastAsia" w:hAnsi="Times New Roman" w:cs="Times New Roman"/>
         </w:rPr>
-        <w:t xml:space="preserve">Total parcel specific humidity is compared to </w:t>
-      </w:r>
-      <w:proofErr w:type="gramStart"/>
-      <w:r>
-        <w:rPr>
-          <w:rFonts w:ascii="Times New Roman" w:eastAsiaTheme="minorEastAsia" w:hAnsi="Times New Roman" w:cs="Times New Roman"/>
-        </w:rPr>
-        <w:t>saturation</w:t>
-      </w:r>
-      <w:proofErr w:type="gramEnd"/>
-      <w:r>
-        <w:rPr>
-          <w:rFonts w:ascii="Times New Roman" w:eastAsiaTheme="minorEastAsia" w:hAnsi="Times New Roman" w:cs="Times New Roman"/>
-        </w:rPr>
-        <w:t xml:space="preserve"> humidity of the environment to determine cloud liquid water.</w:t>
+        <w:t>Total parcel specific humidity is compared to saturation humidity of the environment to determine cloud liquid water.</w:t>
       </w:r>
     </w:p>
     <w:p>
@@ -3692,23 +3586,7 @@
           <w:rFonts w:ascii="Times New Roman" w:eastAsiaTheme="minorEastAsia" w:hAnsi="Times New Roman" w:cs="Times New Roman"/>
           <w:iCs/>
         </w:rPr>
-        <w:t xml:space="preserve">The clouds occupy a range of depths representative of trade cumulus clouds, with deeper clouds for lower rates of entrainment and </w:t>
-      </w:r>
-      <w:proofErr w:type="spellStart"/>
-      <w:r>
-        <w:rPr>
-          <w:rFonts w:ascii="Times New Roman" w:eastAsiaTheme="minorEastAsia" w:hAnsi="Times New Roman" w:cs="Times New Roman"/>
-          <w:iCs/>
-        </w:rPr>
-        <w:t>autoconversion</w:t>
-      </w:r>
-      <w:proofErr w:type="spellEnd"/>
-      <w:r>
-        <w:rPr>
-          <w:rFonts w:ascii="Times New Roman" w:eastAsiaTheme="minorEastAsia" w:hAnsi="Times New Roman" w:cs="Times New Roman"/>
-          <w:iCs/>
-        </w:rPr>
-        <w:t xml:space="preserve">. The intermediate total sink rate of </w:t>
+        <w:t xml:space="preserve">The clouds occupy a range of depths representative of trade cumulus clouds, with deeper clouds for lower rates of entrainment and autoconversion. The intermediate total sink rate of </w:t>
       </w:r>
       <m:oMath>
         <m:r>
@@ -3909,17 +3787,8 @@
           <w:rFonts w:ascii="Times New Roman" w:eastAsiaTheme="minorEastAsia" w:hAnsi="Times New Roman" w:cs="Times New Roman"/>
           <w:iCs/>
         </w:rPr>
-        <w:t xml:space="preserve">control </w:t>
-      </w:r>
-      <w:proofErr w:type="gramStart"/>
-      <w:r>
-        <w:rPr>
-          <w:rFonts w:ascii="Times New Roman" w:eastAsiaTheme="minorEastAsia" w:hAnsi="Times New Roman" w:cs="Times New Roman"/>
-          <w:iCs/>
-        </w:rPr>
-        <w:t>simulations</w:t>
-      </w:r>
-      <w:proofErr w:type="gramEnd"/>
+        <w:t>control simulations</w:t>
+      </w:r>
       <w:r>
         <w:rPr>
           <w:rFonts w:ascii="Times New Roman" w:eastAsiaTheme="minorEastAsia" w:hAnsi="Times New Roman" w:cs="Times New Roman"/>
@@ -4615,21 +4484,7 @@
         <w:rPr>
           <w:rFonts w:ascii="Aptos Narrow" w:eastAsiaTheme="minorEastAsia" w:hAnsi="Aptos Narrow" w:cs="Times New Roman"/>
         </w:rPr>
-        <w:t xml:space="preserve">Figure CLOUDTOPHT. Clouds of different specific humidity and heights simulated for different total (entrainment + </w:t>
-      </w:r>
-      <w:proofErr w:type="spellStart"/>
-      <w:r>
-        <w:rPr>
-          <w:rFonts w:ascii="Aptos Narrow" w:eastAsiaTheme="minorEastAsia" w:hAnsi="Aptos Narrow" w:cs="Times New Roman"/>
-        </w:rPr>
-        <w:t>autoconversion</w:t>
-      </w:r>
-      <w:proofErr w:type="spellEnd"/>
-      <w:r>
-        <w:rPr>
-          <w:rFonts w:ascii="Aptos Narrow" w:eastAsiaTheme="minorEastAsia" w:hAnsi="Aptos Narrow" w:cs="Times New Roman"/>
-        </w:rPr>
-        <w:t>) sink rates.</w:t>
+        <w:t>Figure CLOUDTOPHT. Clouds of different specific humidity and heights simulated for different total (entrainment + autoconversion) sink rates.</w:t>
       </w:r>
     </w:p>
     <w:p>
@@ -4720,16 +4575,8 @@
         <w:rPr>
           <w:rFonts w:ascii="Times New Roman" w:eastAsiaTheme="minorEastAsia" w:hAnsi="Times New Roman" w:cs="Times New Roman"/>
         </w:rPr>
-        <w:t xml:space="preserve"> </w:t>
-      </w:r>
-      <w:proofErr w:type="spellStart"/>
-      <w:r>
-        <w:rPr>
-          <w:rFonts w:ascii="Times New Roman" w:eastAsiaTheme="minorEastAsia" w:hAnsi="Times New Roman" w:cs="Times New Roman"/>
-        </w:rPr>
-        <w:t>autoconversion</w:t>
-      </w:r>
-      <w:proofErr w:type="spellEnd"/>
+        <w:t xml:space="preserve"> autoconversion</w:t>
+      </w:r>
       <w:r>
         <w:rPr>
           <w:rFonts w:ascii="Times New Roman" w:eastAsiaTheme="minorEastAsia" w:hAnsi="Times New Roman" w:cs="Times New Roman"/>
@@ -5054,35 +4901,7 @@
         <w:rPr>
           <w:rFonts w:ascii="Times New Roman" w:eastAsiaTheme="minorEastAsia" w:hAnsi="Times New Roman" w:cs="Times New Roman"/>
         </w:rPr>
-        <w:t xml:space="preserve">, i.e., the ratio of the </w:t>
-      </w:r>
-      <w:proofErr w:type="spellStart"/>
-      <w:r>
-        <w:rPr>
-          <w:rFonts w:ascii="Times New Roman" w:eastAsiaTheme="minorEastAsia" w:hAnsi="Times New Roman" w:cs="Times New Roman"/>
-        </w:rPr>
-        <w:t>autoconversion</w:t>
-      </w:r>
-      <w:proofErr w:type="spellEnd"/>
-      <w:r>
-        <w:rPr>
-          <w:rFonts w:ascii="Times New Roman" w:eastAsiaTheme="minorEastAsia" w:hAnsi="Times New Roman" w:cs="Times New Roman"/>
-        </w:rPr>
-        <w:t xml:space="preserve"> to the total (entrainment + </w:t>
-      </w:r>
-      <w:proofErr w:type="spellStart"/>
-      <w:r>
-        <w:rPr>
-          <w:rFonts w:ascii="Times New Roman" w:eastAsiaTheme="minorEastAsia" w:hAnsi="Times New Roman" w:cs="Times New Roman"/>
-        </w:rPr>
-        <w:t>autoconversion</w:t>
-      </w:r>
-      <w:proofErr w:type="spellEnd"/>
-      <w:r>
-        <w:rPr>
-          <w:rFonts w:ascii="Times New Roman" w:eastAsiaTheme="minorEastAsia" w:hAnsi="Times New Roman" w:cs="Times New Roman"/>
-        </w:rPr>
-        <w:t>) moisture sink.</w:t>
+        <w:t>, i.e., the ratio of the autoconversion to the total (entrainment + autoconversion) moisture sink.</w:t>
       </w:r>
     </w:p>
     <w:p>
@@ -7390,21 +7209,7 @@
         <w:rPr>
           <w:rFonts w:ascii="Times New Roman" w:hAnsi="Times New Roman" w:cs="Times New Roman"/>
         </w:rPr>
-        <w:t xml:space="preserve">To calculate the profiles in Fig. QMASSFLX, the total flux is first </w:t>
-      </w:r>
-      <w:proofErr w:type="gramStart"/>
-      <w:r>
-        <w:rPr>
-          <w:rFonts w:ascii="Times New Roman" w:hAnsi="Times New Roman" w:cs="Times New Roman"/>
-        </w:rPr>
-        <w:t>estimated</w:t>
-      </w:r>
-      <w:proofErr w:type="gramEnd"/>
-      <w:r>
-        <w:rPr>
-          <w:rFonts w:ascii="Times New Roman" w:hAnsi="Times New Roman" w:cs="Times New Roman"/>
-        </w:rPr>
-        <w:t xml:space="preserve"> which balances the large-scale moisture sink. </w:t>
+        <w:t xml:space="preserve">To calculate the profiles in Fig. QMASSFLX, the total flux is first estimated which balances the large-scale moisture sink. </w:t>
       </w:r>
       <w:r>
         <w:rPr>
@@ -7752,7 +7557,19 @@
                 <w:rPr>
                   <w:rFonts w:ascii="Cambria Math" w:eastAsiaTheme="minorEastAsia" w:hAnsi="Cambria Math" w:cs="Times New Roman"/>
                 </w:rPr>
-                <m:t>cld,i+1</m:t>
+                <m:t>cld,</m:t>
+              </m:r>
+              <m:r>
+                <w:rPr>
+                  <w:rFonts w:ascii="Cambria Math" w:eastAsiaTheme="minorEastAsia" w:hAnsi="Cambria Math" w:cs="Times New Roman"/>
+                </w:rPr>
+                <m:t>k</m:t>
+              </m:r>
+              <m:r>
+                <w:rPr>
+                  <w:rFonts w:ascii="Cambria Math" w:eastAsiaTheme="minorEastAsia" w:hAnsi="Cambria Math" w:cs="Times New Roman"/>
+                </w:rPr>
+                <m:t>+1</m:t>
               </m:r>
             </m:sub>
           </m:sSub>
@@ -7794,7 +7611,13 @@
                     <w:rPr>
                       <w:rFonts w:ascii="Cambria Math" w:eastAsiaTheme="minorEastAsia" w:hAnsi="Cambria Math" w:cs="Times New Roman"/>
                     </w:rPr>
-                    <m:t>i+1</m:t>
+                    <m:t>k</m:t>
+                  </m:r>
+                  <m:r>
+                    <w:rPr>
+                      <w:rFonts w:ascii="Cambria Math" w:eastAsiaTheme="minorEastAsia" w:hAnsi="Cambria Math" w:cs="Times New Roman"/>
+                    </w:rPr>
+                    <m:t>+1</m:t>
                   </m:r>
                 </m:sub>
               </m:sSub>
@@ -7826,7 +7649,7 @@
                     <w:rPr>
                       <w:rFonts w:ascii="Cambria Math" w:eastAsiaTheme="minorEastAsia" w:hAnsi="Cambria Math" w:cs="Times New Roman"/>
                     </w:rPr>
-                    <m:t>i</m:t>
+                    <m:t>k</m:t>
                   </m:r>
                 </m:sub>
               </m:sSub>
@@ -7858,7 +7681,13 @@
                     <w:rPr>
                       <w:rFonts w:ascii="Cambria Math" w:eastAsiaTheme="minorEastAsia" w:hAnsi="Cambria Math" w:cs="Times New Roman"/>
                     </w:rPr>
-                    <m:t>cld,i</m:t>
+                    <m:t>cld,</m:t>
+                  </m:r>
+                  <m:r>
+                    <w:rPr>
+                      <w:rFonts w:ascii="Cambria Math" w:eastAsiaTheme="minorEastAsia" w:hAnsi="Cambria Math" w:cs="Times New Roman"/>
+                    </w:rPr>
+                    <m:t>k</m:t>
                   </m:r>
                 </m:sub>
               </m:sSub>
@@ -7890,7 +7719,7 @@
                     <w:rPr>
                       <w:rFonts w:ascii="Cambria Math" w:eastAsiaTheme="minorEastAsia" w:hAnsi="Cambria Math" w:cs="Times New Roman"/>
                     </w:rPr>
-                    <m:t>i</m:t>
+                    <m:t>k</m:t>
                   </m:r>
                 </m:sub>
               </m:sSub>
@@ -7930,7 +7759,13 @@
                     <w:rPr>
                       <w:rFonts w:ascii="Cambria Math" w:eastAsiaTheme="minorEastAsia" w:hAnsi="Cambria Math" w:cs="Times New Roman"/>
                     </w:rPr>
-                    <m:t>i+1</m:t>
+                    <m:t>k</m:t>
+                  </m:r>
+                  <m:r>
+                    <w:rPr>
+                      <w:rFonts w:ascii="Cambria Math" w:eastAsiaTheme="minorEastAsia" w:hAnsi="Cambria Math" w:cs="Times New Roman"/>
+                    </w:rPr>
+                    <m:t>+1</m:t>
                   </m:r>
                 </m:sub>
               </m:sSub>
@@ -7988,7 +7823,7 @@
               <w:rPr>
                 <w:rFonts w:ascii="Cambria Math" w:eastAsiaTheme="minorEastAsia" w:hAnsi="Cambria Math" w:cs="Times New Roman"/>
               </w:rPr>
-              <m:t>i</m:t>
+              <m:t>k</m:t>
             </m:r>
           </m:sub>
         </m:sSub>
@@ -8073,7 +7908,7 @@
               <w:rPr>
                 <w:rFonts w:ascii="Cambria Math" w:eastAsiaTheme="minorEastAsia" w:hAnsi="Cambria Math" w:cs="Times New Roman"/>
               </w:rPr>
-              <m:t>i</m:t>
+              <m:t>k</m:t>
             </m:r>
           </m:sub>
         </m:sSub>
@@ -8388,6 +8223,12 @@
           <w:rFonts w:ascii="Times New Roman" w:eastAsiaTheme="minorEastAsia" w:hAnsi="Times New Roman" w:cs="Times New Roman"/>
         </w:rPr>
         <w:t xml:space="preserve">Precipitation efficiency is set to obtain physical solutions with zero fluxes </w:t>
+      </w:r>
+      <w:r>
+        <w:rPr>
+          <w:rFonts w:ascii="Times New Roman" w:eastAsiaTheme="minorEastAsia" w:hAnsi="Times New Roman" w:cs="Times New Roman"/>
+        </w:rPr>
+        <w:br/>
       </w:r>
       <m:oMath>
         <m:sSub>
@@ -8997,21 +8838,7 @@
         <w:rPr>
           <w:rFonts w:ascii="Times New Roman" w:eastAsiaTheme="minorEastAsia" w:hAnsi="Times New Roman" w:cs="Times New Roman"/>
         </w:rPr>
-        <w:t>(</w:t>
-      </w:r>
-      <w:proofErr w:type="spellStart"/>
-      <w:r>
-        <w:rPr>
-          <w:rFonts w:ascii="Times New Roman" w:eastAsiaTheme="minorEastAsia" w:hAnsi="Times New Roman" w:cs="Times New Roman"/>
-        </w:rPr>
-        <w:t>autoconversion</w:t>
-      </w:r>
-      <w:proofErr w:type="spellEnd"/>
-      <w:r>
-        <w:rPr>
-          <w:rFonts w:ascii="Times New Roman" w:eastAsiaTheme="minorEastAsia" w:hAnsi="Times New Roman" w:cs="Times New Roman"/>
-        </w:rPr>
-        <w:t xml:space="preserve"> </w:t>
+        <w:t xml:space="preserve">(autoconversion </w:t>
       </w:r>
       <m:oMath>
         <m:r>
@@ -9542,7 +9369,7 @@
                 <w:rPr>
                   <w:rFonts w:ascii="Cambria Math" w:hAnsi="Cambria Math"/>
                 </w:rPr>
-                <m:t>i</m:t>
+                <m:t>k</m:t>
               </m:r>
             </m:sub>
           </m:sSub>
@@ -9599,7 +9426,7 @@
                         <w:rPr>
                           <w:rFonts w:ascii="Cambria Math" w:hAnsi="Cambria Math"/>
                         </w:rPr>
-                        <m:t>i</m:t>
+                        <m:t>k</m:t>
                       </m:r>
                     </m:sub>
                   </m:sSub>
@@ -9627,7 +9454,13 @@
                     <w:rPr>
                       <w:rFonts w:ascii="Cambria Math" w:hAnsi="Cambria Math"/>
                     </w:rPr>
-                    <m:t>i+1</m:t>
+                    <m:t>k</m:t>
+                  </m:r>
+                  <m:r>
+                    <w:rPr>
+                      <w:rFonts w:ascii="Cambria Math" w:hAnsi="Cambria Math"/>
+                    </w:rPr>
+                    <m:t>+1</m:t>
                   </m:r>
                 </m:sub>
               </m:sSub>
@@ -9660,7 +9493,7 @@
                     <w:rPr>
                       <w:rFonts w:ascii="Cambria Math" w:eastAsiaTheme="minorEastAsia" w:hAnsi="Cambria Math"/>
                     </w:rPr>
-                    <m:t>i</m:t>
+                    <m:t>k</m:t>
                   </m:r>
                 </m:sub>
               </m:sSub>
@@ -9687,7 +9520,7 @@
                     <w:rPr>
                       <w:rFonts w:ascii="Cambria Math" w:eastAsiaTheme="minorEastAsia" w:hAnsi="Cambria Math"/>
                     </w:rPr>
-                    <m:t>i</m:t>
+                    <m:t>k</m:t>
                   </m:r>
                 </m:sub>
               </m:sSub>
@@ -9719,7 +9552,13 @@
                     <w:rPr>
                       <w:rFonts w:ascii="Cambria Math" w:eastAsiaTheme="minorEastAsia" w:hAnsi="Cambria Math"/>
                     </w:rPr>
-                    <m:t>i+1</m:t>
+                    <m:t>k</m:t>
+                  </m:r>
+                  <m:r>
+                    <w:rPr>
+                      <w:rFonts w:ascii="Cambria Math" w:eastAsiaTheme="minorEastAsia" w:hAnsi="Cambria Math"/>
+                    </w:rPr>
+                    <m:t>+1</m:t>
                   </m:r>
                 </m:sub>
               </m:sSub>
@@ -9746,7 +9585,13 @@
                     <w:rPr>
                       <w:rFonts w:ascii="Cambria Math" w:eastAsiaTheme="minorEastAsia" w:hAnsi="Cambria Math"/>
                     </w:rPr>
-                    <m:t>i+1</m:t>
+                    <m:t>k</m:t>
+                  </m:r>
+                  <m:r>
+                    <w:rPr>
+                      <w:rFonts w:ascii="Cambria Math" w:eastAsiaTheme="minorEastAsia" w:hAnsi="Cambria Math"/>
+                    </w:rPr>
+                    <m:t>+1</m:t>
                   </m:r>
                 </m:sub>
               </m:sSub>
@@ -9788,7 +9633,7 @@
                     <w:rPr>
                       <w:rFonts w:ascii="Cambria Math" w:eastAsiaTheme="minorEastAsia" w:hAnsi="Cambria Math"/>
                     </w:rPr>
-                    <m:t>i</m:t>
+                    <m:t>k</m:t>
                   </m:r>
                 </m:sub>
               </m:sSub>
@@ -9840,7 +9685,7 @@
               <w:rPr>
                 <w:rFonts w:ascii="Cambria Math" w:eastAsiaTheme="minorEastAsia" w:hAnsi="Cambria Math" w:cs="Times New Roman"/>
               </w:rPr>
-              <m:t>i</m:t>
+              <m:t>k</m:t>
             </m:r>
           </m:sub>
         </m:sSub>
@@ -9913,7 +9758,7 @@
               <w:rPr>
                 <w:rFonts w:ascii="Cambria Math" w:eastAsiaTheme="minorEastAsia" w:hAnsi="Cambria Math" w:cs="Times New Roman"/>
               </w:rPr>
-              <m:t>i</m:t>
+              <m:t>k</m:t>
             </m:r>
           </m:sub>
         </m:sSub>
@@ -9946,21 +9791,13 @@
         <w:rPr>
           <w:rFonts w:ascii="Times New Roman" w:eastAsiaTheme="minorEastAsia" w:hAnsi="Times New Roman" w:cs="Times New Roman"/>
         </w:rPr>
-        <w:t xml:space="preserve">. Precipitation for trade cumulus clouds depends on the </w:t>
-      </w:r>
-      <w:proofErr w:type="spellStart"/>
-      <w:r>
-        <w:rPr>
-          <w:rFonts w:ascii="Times New Roman" w:eastAsiaTheme="minorEastAsia" w:hAnsi="Times New Roman" w:cs="Times New Roman"/>
-        </w:rPr>
-        <w:t>autoconversion</w:t>
-      </w:r>
-      <w:proofErr w:type="spellEnd"/>
-      <w:r>
-        <w:rPr>
-          <w:rFonts w:ascii="Times New Roman" w:eastAsiaTheme="minorEastAsia" w:hAnsi="Times New Roman" w:cs="Times New Roman"/>
-        </w:rPr>
-        <w:t xml:space="preserve"> </w:t>
+        <w:t xml:space="preserve">. Precipitation for trade cumulus clouds depends on the autoconversion </w:t>
+      </w:r>
+      <w:r>
+        <w:rPr>
+          <w:rFonts w:ascii="Times New Roman" w:eastAsiaTheme="minorEastAsia" w:hAnsi="Times New Roman" w:cs="Times New Roman"/>
+        </w:rPr>
+        <w:br/>
       </w:r>
       <m:oMath>
         <m:r>
@@ -10016,21 +9853,7 @@
         <w:rPr>
           <w:rFonts w:ascii="Times New Roman" w:eastAsiaTheme="minorEastAsia" w:hAnsi="Times New Roman" w:cs="Times New Roman"/>
         </w:rPr>
-        <w:t xml:space="preserve"> parameters results in a range of cloud top height. The cloud top height distribution is matched to that of the satellite observations, and the total precipitation is </w:t>
-      </w:r>
-      <w:proofErr w:type="gramStart"/>
-      <w:r>
-        <w:rPr>
-          <w:rFonts w:ascii="Times New Roman" w:eastAsiaTheme="minorEastAsia" w:hAnsi="Times New Roman" w:cs="Times New Roman"/>
-        </w:rPr>
-        <w:t>match</w:t>
-      </w:r>
-      <w:proofErr w:type="gramEnd"/>
-      <w:r>
-        <w:rPr>
-          <w:rFonts w:ascii="Times New Roman" w:eastAsiaTheme="minorEastAsia" w:hAnsi="Times New Roman" w:cs="Times New Roman"/>
-        </w:rPr>
-        <w:t xml:space="preserve"> to </w:t>
+        <w:t xml:space="preserve"> parameters results in a range of cloud top height. The cloud top height distribution is matched to that of the satellite observations, and the total precipitation is match to </w:t>
       </w:r>
     </w:p>
     <w:p>
@@ -10476,21 +10299,7 @@
         <w:rPr>
           <w:rFonts w:ascii="Times New Roman" w:eastAsiaTheme="minorEastAsia" w:hAnsi="Times New Roman" w:cs="Times New Roman"/>
         </w:rPr>
-        <w:t xml:space="preserve"> is the cloud area</w:t>
-      </w:r>
-      <w:proofErr w:type="gramStart"/>
-      <w:r>
-        <w:rPr>
-          <w:rFonts w:ascii="Times New Roman" w:eastAsiaTheme="minorEastAsia" w:hAnsi="Times New Roman" w:cs="Times New Roman"/>
-        </w:rPr>
-        <w:t>.</w:t>
-      </w:r>
-      <w:proofErr w:type="gramEnd"/>
-      <w:r>
-        <w:rPr>
-          <w:rFonts w:ascii="Times New Roman" w:eastAsiaTheme="minorEastAsia" w:hAnsi="Times New Roman" w:cs="Times New Roman"/>
-        </w:rPr>
-        <w:t xml:space="preserve"> The humidity gradient </w:t>
+        <w:t xml:space="preserve"> is the cloud area. The humidity gradient </w:t>
       </w:r>
       <m:oMath>
         <m:r>
@@ -10911,30 +10720,8 @@
         <w:rPr>
           <w:rFonts w:ascii="Times New Roman" w:eastAsiaTheme="minorEastAsia" w:hAnsi="Times New Roman" w:cs="Times New Roman"/>
         </w:rPr>
-        <w:t xml:space="preserve"> </w:t>
-      </w:r>
-      <w:proofErr w:type="gramStart"/>
-      <w:r>
-        <w:rPr>
-          <w:rFonts w:ascii="Times New Roman" w:eastAsiaTheme="minorEastAsia" w:hAnsi="Times New Roman" w:cs="Times New Roman"/>
-        </w:rPr>
-        <w:t>is</w:t>
-      </w:r>
-      <w:proofErr w:type="gramEnd"/>
-      <w:r>
-        <w:rPr>
-          <w:rFonts w:ascii="Times New Roman" w:eastAsiaTheme="minorEastAsia" w:hAnsi="Times New Roman" w:cs="Times New Roman"/>
-        </w:rPr>
-        <w:t xml:space="preserve"> </w:t>
-      </w:r>
-      <w:proofErr w:type="gramStart"/>
-      <w:r>
-        <w:rPr>
-          <w:rFonts w:ascii="Times New Roman" w:eastAsiaTheme="minorEastAsia" w:hAnsi="Times New Roman" w:cs="Times New Roman"/>
-        </w:rPr>
-        <w:t>accurate</w:t>
-      </w:r>
-      <w:proofErr w:type="gramEnd"/>
+        <w:t xml:space="preserve"> is accurate</w:t>
+      </w:r>
       <w:r>
         <w:rPr>
           <w:rFonts w:ascii="Times New Roman" w:eastAsiaTheme="minorEastAsia" w:hAnsi="Times New Roman" w:cs="Times New Roman"/>
@@ -11644,6 +11431,9 @@
             <m:t>q</m:t>
           </m:r>
           <m:r>
+            <m:rPr>
+              <m:sty m:val="p"/>
+            </m:rPr>
             <w:rPr>
               <w:rFonts w:ascii="Cambria Math" w:eastAsiaTheme="minorEastAsia" w:hAnsi="Cambria Math"/>
             </w:rPr>
@@ -12438,21 +12228,7 @@
         <w:rPr>
           <w:rFonts w:eastAsiaTheme="minorEastAsia"/>
         </w:rPr>
-        <w:t xml:space="preserve"> is entrained into the cloud. The total isotope ratio is depleted by entrainment and </w:t>
-      </w:r>
-      <w:proofErr w:type="spellStart"/>
-      <w:r>
-        <w:rPr>
-          <w:rFonts w:eastAsiaTheme="minorEastAsia"/>
-        </w:rPr>
-        <w:t>autoconversion</w:t>
-      </w:r>
-      <w:proofErr w:type="spellEnd"/>
-      <w:r>
-        <w:rPr>
-          <w:rFonts w:eastAsiaTheme="minorEastAsia"/>
-        </w:rPr>
-        <w:t xml:space="preserve">. The </w:t>
+        <w:t xml:space="preserve"> is entrained into the cloud. The total isotope ratio is depleted by entrainment and autoconversion. The </w:t>
       </w:r>
       <w:r>
         <w:rPr>
@@ -12574,21 +12350,7 @@
         <w:rPr>
           <w:rFonts w:eastAsiaTheme="minorEastAsia"/>
         </w:rPr>
-        <w:t xml:space="preserve"> in equilibrium with the cloud. Near cloud top, the vapor isotope ratio increases to meet the total isotope ratio at cloud top. As the total isotope ratio continues to decrease steadily due to entrainment and </w:t>
-      </w:r>
-      <w:proofErr w:type="spellStart"/>
-      <w:r>
-        <w:rPr>
-          <w:rFonts w:eastAsiaTheme="minorEastAsia"/>
-        </w:rPr>
-        <w:t>autoconversion</w:t>
-      </w:r>
-      <w:proofErr w:type="spellEnd"/>
-      <w:r>
-        <w:rPr>
-          <w:rFonts w:eastAsiaTheme="minorEastAsia"/>
-        </w:rPr>
-        <w:t xml:space="preserve"> sinks, the vapor isotope ratio</w:t>
+        <w:t xml:space="preserve"> in equilibrium with the cloud. Near cloud top, the vapor isotope ratio increases to meet the total isotope ratio at cloud top. As the total isotope ratio continues to decrease steadily due to entrainment and autoconversion sinks, the vapor isotope ratio</w:t>
       </w:r>
       <w:r>
         <w:rPr>
@@ -12638,49 +12400,19 @@
         <w:rPr>
           <w:rFonts w:eastAsiaTheme="minorEastAsia"/>
         </w:rPr>
-        <w:t xml:space="preserve"> the isotope profiles provide an additional constraint on the</w:t>
+        <w:t xml:space="preserve"> the isotope profiles provide an additional constraint on the model.  </w:t>
       </w:r>
       <w:r>
         <w:rPr>
           <w:rFonts w:eastAsiaTheme="minorEastAsia"/>
         </w:rPr>
-        <w:t xml:space="preserve"> model.</w:t>
+        <w:t>The eddy flux divergence source of rare isotope to the atmosphere</w:t>
       </w:r>
       <w:r>
         <w:rPr>
           <w:rFonts w:eastAsiaTheme="minorEastAsia"/>
         </w:rPr>
-        <w:t xml:space="preserve"> </w:t>
-      </w:r>
-      <w:r>
-        <w:rPr>
-          <w:rFonts w:eastAsiaTheme="minorEastAsia"/>
-        </w:rPr>
-        <w:t xml:space="preserve"> </w:t>
-      </w:r>
-      <w:r>
-        <w:rPr>
-          <w:rFonts w:eastAsiaTheme="minorEastAsia"/>
-        </w:rPr>
-        <w:t>The eddy flux divergence source of rare isotope to the atmosphere</w:t>
-      </w:r>
-      <w:r>
-        <w:rPr>
-          <w:rFonts w:eastAsiaTheme="minorEastAsia"/>
-        </w:rPr>
-        <w:t xml:space="preserve"> </w:t>
-      </w:r>
-      <w:r>
-        <w:rPr>
-          <w:rFonts w:eastAsiaTheme="minorEastAsia"/>
-        </w:rPr>
-        <w:t>must balance the large scale subsidence and advection of the isotope profile in steady state</w:t>
-      </w:r>
-      <w:r>
-        <w:rPr>
-          <w:rFonts w:eastAsiaTheme="minorEastAsia"/>
-        </w:rPr>
-        <w:t>,</w:t>
+        <w:t xml:space="preserve"> must balance the large scale subsidence and advection of the isotope profile in steady state,</w:t>
       </w:r>
       <w:r>
         <w:rPr>
@@ -12784,13 +12516,7 @@
             <w:rPr>
               <w:rFonts w:ascii="Cambria Math" w:eastAsiaTheme="minorEastAsia" w:hAnsi="Cambria Math"/>
             </w:rPr>
-            <m:t>=</m:t>
-          </m:r>
-          <m:r>
-            <w:rPr>
-              <w:rFonts w:ascii="Cambria Math" w:eastAsiaTheme="minorEastAsia" w:hAnsi="Cambria Math"/>
-            </w:rPr>
-            <m:t>-</m:t>
+            <m:t>=-</m:t>
           </m:r>
           <m:f>
             <m:fPr>
@@ -12930,13 +12656,7 @@
             <w:rPr>
               <w:rFonts w:ascii="Cambria Math" w:eastAsiaTheme="minorEastAsia" w:hAnsi="Cambria Math"/>
             </w:rPr>
-            <m:t>)</m:t>
-          </m:r>
-          <m:r>
-            <w:rPr>
-              <w:rFonts w:ascii="Cambria Math" w:eastAsiaTheme="minorEastAsia" w:hAnsi="Cambria Math"/>
-            </w:rPr>
-            <m:t>+</m:t>
+            <m:t>)+</m:t>
           </m:r>
           <m:sSub>
             <m:sSubPr>
@@ -12968,13 +12688,7 @@
             <w:rPr>
               <w:rFonts w:ascii="Cambria Math" w:eastAsiaTheme="minorEastAsia" w:hAnsi="Cambria Math"/>
             </w:rPr>
-            <m:t>=0</m:t>
-          </m:r>
-          <m:r>
-            <w:rPr>
-              <w:rFonts w:ascii="Cambria Math" w:eastAsiaTheme="minorEastAsia" w:hAnsi="Cambria Math"/>
-            </w:rPr>
-            <m:t>.</m:t>
+            <m:t>=0.</m:t>
           </m:r>
         </m:oMath>
       </m:oMathPara>
@@ -12996,13 +12710,7 @@
         <w:rPr>
           <w:rFonts w:eastAsiaTheme="minorEastAsia"/>
         </w:rPr>
-        <w:t xml:space="preserve">sink </w:t>
-      </w:r>
-      <w:r>
-        <w:rPr>
-          <w:rFonts w:eastAsiaTheme="minorEastAsia"/>
-        </w:rPr>
-        <w:t>subtracted from the flux</w:t>
+        <w:t>sink subtracted from the flux</w:t>
       </w:r>
       <w:r>
         <w:rPr>
@@ -13097,6 +12805,9 @@
             </m:sub>
           </m:sSub>
           <m:r>
+            <m:rPr>
+              <m:sty m:val="p"/>
+            </m:rPr>
             <w:rPr>
               <w:rFonts w:eastAsiaTheme="minorEastAsia"/>
             </w:rPr>
@@ -14035,13 +13746,7 @@
             <w:rPr>
               <w:rFonts w:ascii="Cambria Math" w:eastAsiaTheme="minorEastAsia" w:hAnsi="Cambria Math"/>
             </w:rPr>
-            <m:t xml:space="preserve"> </m:t>
-          </m:r>
-          <m:r>
-            <w:rPr>
-              <w:rFonts w:ascii="Cambria Math" w:eastAsiaTheme="minorEastAsia" w:hAnsi="Cambria Math"/>
-            </w:rPr>
-            <m:t>+</m:t>
+            <m:t xml:space="preserve"> +</m:t>
           </m:r>
           <m:r>
             <m:rPr>
@@ -14537,7 +14242,7 @@
               <w:rPr>
                 <w:rFonts w:ascii="Cambria Math" w:eastAsiaTheme="minorEastAsia" w:hAnsi="Cambria Math" w:cs="Times New Roman"/>
               </w:rPr>
-              <m:t>i</m:t>
+              <m:t>j</m:t>
             </m:r>
           </m:sub>
         </m:sSub>
@@ -14569,7 +14274,13 @@
               <w:rPr>
                 <w:rFonts w:ascii="Cambria Math" w:eastAsiaTheme="minorEastAsia" w:hAnsi="Cambria Math" w:cs="Times New Roman"/>
               </w:rPr>
-              <m:t>cld,i</m:t>
+              <m:t>cld,</m:t>
+            </m:r>
+            <m:r>
+              <w:rPr>
+                <w:rFonts w:ascii="Cambria Math" w:eastAsiaTheme="minorEastAsia" w:hAnsi="Cambria Math" w:cs="Times New Roman"/>
+              </w:rPr>
+              <m:t>j</m:t>
             </m:r>
           </m:sub>
         </m:sSub>
@@ -14601,7 +14312,7 @@
               <w:rPr>
                 <w:rFonts w:ascii="Cambria Math" w:eastAsiaTheme="minorEastAsia" w:hAnsi="Cambria Math" w:cs="Times New Roman"/>
               </w:rPr>
-              <m:t>i</m:t>
+              <m:t>j</m:t>
             </m:r>
           </m:sub>
         </m:sSub>
@@ -14634,7 +14345,39 @@
         <w:rPr>
           <w:rFonts w:ascii="Times New Roman" w:eastAsiaTheme="minorEastAsia" w:hAnsi="Times New Roman" w:cs="Times New Roman"/>
         </w:rPr>
-        <w:t xml:space="preserve">cloud height category with fractional area </w:t>
+        <w:t xml:space="preserve">cloud height </w:t>
+      </w:r>
+      <w:r>
+        <w:rPr>
+          <w:rFonts w:ascii="Times New Roman" w:eastAsiaTheme="minorEastAsia" w:hAnsi="Times New Roman" w:cs="Times New Roman"/>
+        </w:rPr>
+        <w:t>type</w:t>
+      </w:r>
+      <w:r>
+        <w:rPr>
+          <w:rFonts w:ascii="Times New Roman" w:eastAsiaTheme="minorEastAsia" w:hAnsi="Times New Roman" w:cs="Times New Roman"/>
+        </w:rPr>
+        <w:t xml:space="preserve"> </w:t>
+      </w:r>
+      <m:oMath>
+        <m:r>
+          <w:rPr>
+            <w:rFonts w:ascii="Cambria Math" w:eastAsiaTheme="minorEastAsia" w:hAnsi="Cambria Math" w:cs="Times New Roman"/>
+          </w:rPr>
+          <m:t>j</m:t>
+        </m:r>
+      </m:oMath>
+      <w:r>
+        <w:rPr>
+          <w:rFonts w:ascii="Times New Roman" w:eastAsiaTheme="minorEastAsia" w:hAnsi="Times New Roman" w:cs="Times New Roman"/>
+        </w:rPr>
+        <w:t xml:space="preserve"> </w:t>
+      </w:r>
+      <w:r>
+        <w:rPr>
+          <w:rFonts w:ascii="Times New Roman" w:eastAsiaTheme="minorEastAsia" w:hAnsi="Times New Roman" w:cs="Times New Roman"/>
+        </w:rPr>
+        <w:t xml:space="preserve">with fractional area </w:t>
       </w:r>
       <m:oMath>
         <m:sSub>
@@ -14705,7 +14448,7 @@
               <w:rPr>
                 <w:rFonts w:ascii="Cambria Math" w:eastAsiaTheme="minorEastAsia" w:hAnsi="Cambria Math" w:cs="Times New Roman"/>
               </w:rPr>
-              <m:t>i</m:t>
+              <m:t>j</m:t>
             </m:r>
           </m:sub>
           <m:sup/>
@@ -14732,7 +14475,7 @@
                   <w:rPr>
                     <w:rFonts w:ascii="Cambria Math" w:eastAsiaTheme="minorEastAsia" w:hAnsi="Cambria Math" w:cs="Times New Roman"/>
                   </w:rPr>
-                  <m:t>i</m:t>
+                  <m:t>j</m:t>
                 </m:r>
               </m:sub>
             </m:sSub>
@@ -14758,7 +14501,7 @@
                   <w:rPr>
                     <w:rFonts w:ascii="Cambria Math" w:eastAsiaTheme="minorEastAsia" w:hAnsi="Cambria Math" w:cs="Times New Roman"/>
                   </w:rPr>
-                  <m:t>i</m:t>
+                  <m:t>j</m:t>
                 </m:r>
               </m:sub>
             </m:sSub>
@@ -14807,14 +14550,26 @@
         <w:rPr>
           <w:rFonts w:ascii="Times New Roman" w:eastAsiaTheme="minorEastAsia" w:hAnsi="Times New Roman" w:cs="Times New Roman"/>
         </w:rPr>
-        <w:t xml:space="preserve">Mass flux due to cloud element </w:t>
+        <w:t xml:space="preserve">Mass flux due to cloud </w:t>
+      </w:r>
+      <w:r>
+        <w:rPr>
+          <w:rFonts w:ascii="Times New Roman" w:eastAsiaTheme="minorEastAsia" w:hAnsi="Times New Roman" w:cs="Times New Roman"/>
+        </w:rPr>
+        <w:t>type</w:t>
+      </w:r>
+      <w:r>
+        <w:rPr>
+          <w:rFonts w:ascii="Times New Roman" w:eastAsiaTheme="minorEastAsia" w:hAnsi="Times New Roman" w:cs="Times New Roman"/>
+        </w:rPr>
+        <w:t xml:space="preserve"> </w:t>
       </w:r>
       <m:oMath>
         <m:r>
           <w:rPr>
             <w:rFonts w:ascii="Cambria Math" w:eastAsiaTheme="minorEastAsia" w:hAnsi="Cambria Math" w:cs="Times New Roman"/>
           </w:rPr>
-          <m:t>i</m:t>
+          <m:t>j</m:t>
         </m:r>
       </m:oMath>
       <w:r>
@@ -14846,7 +14601,7 @@
               <w:rPr>
                 <w:rFonts w:ascii="Cambria Math" w:eastAsiaTheme="minorEastAsia" w:hAnsi="Cambria Math" w:cs="Times New Roman"/>
               </w:rPr>
-              <m:t>i</m:t>
+              <m:t>j</m:t>
             </m:r>
           </m:sub>
         </m:sSub>
@@ -14888,7 +14643,7 @@
               <w:rPr>
                 <w:rFonts w:ascii="Cambria Math" w:eastAsiaTheme="minorEastAsia" w:hAnsi="Cambria Math" w:cs="Times New Roman"/>
               </w:rPr>
-              <m:t>i</m:t>
+              <m:t>j</m:t>
             </m:r>
           </m:sub>
           <m:sup/>
@@ -14915,7 +14670,7 @@
                   <w:rPr>
                     <w:rFonts w:ascii="Cambria Math" w:eastAsiaTheme="minorEastAsia" w:hAnsi="Cambria Math" w:cs="Times New Roman"/>
                   </w:rPr>
-                  <m:t>i</m:t>
+                  <m:t>j</m:t>
                 </m:r>
               </m:sub>
             </m:sSub>
@@ -14981,8 +14736,16 @@
       <w:r>
         <w:rPr>
           <w:rFonts w:ascii="Times New Roman" w:eastAsiaTheme="minorEastAsia" w:hAnsi="Times New Roman" w:cs="Times New Roman"/>
-        </w:rPr>
-        <w:t xml:space="preserve">each cloud category to balance </w:t>
+          <w:i/>
+          <w:iCs/>
+        </w:rPr>
+        <w:t xml:space="preserve">each </w:t>
+      </w:r>
+      <w:r>
+        <w:rPr>
+          <w:rFonts w:ascii="Times New Roman" w:eastAsiaTheme="minorEastAsia" w:hAnsi="Times New Roman" w:cs="Times New Roman"/>
+        </w:rPr>
+        <w:t xml:space="preserve">cloud category to balance </w:t>
       </w:r>
       <w:r>
         <w:rPr>
@@ -15019,7 +14782,7 @@
               <w:rPr>
                 <w:rFonts w:ascii="Cambria Math" w:eastAsiaTheme="minorEastAsia" w:hAnsi="Cambria Math" w:cs="Times New Roman"/>
               </w:rPr>
-              <m:t>i</m:t>
+              <m:t>j</m:t>
             </m:r>
           </m:sub>
         </m:sSub>
@@ -15065,7 +14828,13 @@
               <w:rPr>
                 <w:rFonts w:ascii="Cambria Math" w:eastAsiaTheme="minorEastAsia" w:hAnsi="Cambria Math" w:cs="Times New Roman"/>
               </w:rPr>
-              <m:t>cld,i</m:t>
+              <m:t>cld,</m:t>
+            </m:r>
+            <m:r>
+              <w:rPr>
+                <w:rFonts w:ascii="Cambria Math" w:eastAsiaTheme="minorEastAsia" w:hAnsi="Cambria Math" w:cs="Times New Roman"/>
+              </w:rPr>
+              <m:t>j</m:t>
             </m:r>
           </m:sub>
         </m:sSub>
@@ -15097,7 +14866,7 @@
               <w:rPr>
                 <w:rFonts w:ascii="Cambria Math" w:eastAsiaTheme="minorEastAsia" w:hAnsi="Cambria Math" w:cs="Times New Roman"/>
               </w:rPr>
-              <m:t>i</m:t>
+              <m:t>j</m:t>
             </m:r>
           </m:sub>
         </m:sSub>
@@ -15125,15 +14894,35 @@
           <w:rFonts w:ascii="Times New Roman" w:eastAsiaTheme="minorEastAsia" w:hAnsi="Times New Roman" w:cs="Times New Roman"/>
         </w:rPr>
         <w:lastRenderedPageBreak/>
-        <w:t xml:space="preserve">observed distribution of the cloud top height </w:t>
+        <w:t xml:space="preserve">observed distribution of cloud top height </w:t>
       </w:r>
       <m:oMath>
-        <m:r>
-          <w:rPr>
-            <w:rFonts w:ascii="Cambria Math" w:eastAsiaTheme="minorEastAsia" w:hAnsi="Cambria Math" w:cs="Times New Roman"/>
-          </w:rPr>
-          <m:t>h</m:t>
-        </m:r>
+        <m:sSub>
+          <m:sSubPr>
+            <m:ctrlPr>
+              <w:rPr>
+                <w:rFonts w:ascii="Cambria Math" w:eastAsiaTheme="minorEastAsia" w:hAnsi="Cambria Math" w:cs="Times New Roman"/>
+                <w:i/>
+              </w:rPr>
+            </m:ctrlPr>
+          </m:sSubPr>
+          <m:e>
+            <m:r>
+              <w:rPr>
+                <w:rFonts w:ascii="Cambria Math" w:eastAsiaTheme="minorEastAsia" w:hAnsi="Cambria Math" w:cs="Times New Roman"/>
+              </w:rPr>
+              <m:t>h</m:t>
+            </m:r>
+          </m:e>
+          <m:sub>
+            <m:r>
+              <w:rPr>
+                <w:rFonts w:ascii="Cambria Math" w:eastAsiaTheme="minorEastAsia" w:hAnsi="Cambria Math" w:cs="Times New Roman"/>
+              </w:rPr>
+              <m:t>j</m:t>
+            </m:r>
+          </m:sub>
+        </m:sSub>
       </m:oMath>
       <w:r>
         <w:rPr>
@@ -15176,7 +14965,7 @@
               <w:rPr>
                 <w:rFonts w:ascii="Cambria Math" w:eastAsiaTheme="minorEastAsia" w:hAnsi="Cambria Math" w:cs="Times New Roman"/>
               </w:rPr>
-              <m:t>i</m:t>
+              <m:t>j</m:t>
             </m:r>
           </m:sub>
         </m:sSub>
@@ -15204,7 +14993,7 @@
               <w:rPr>
                 <w:rFonts w:ascii="Cambria Math" w:eastAsiaTheme="minorEastAsia" w:hAnsi="Cambria Math" w:cs="Times New Roman"/>
               </w:rPr>
-              <m:t>i</m:t>
+              <m:t>j</m:t>
             </m:r>
           </m:sub>
           <m:sup/>
@@ -15231,7 +15020,7 @@
                   <w:rPr>
                     <w:rFonts w:ascii="Cambria Math" w:eastAsiaTheme="minorEastAsia" w:hAnsi="Cambria Math" w:cs="Times New Roman"/>
                   </w:rPr>
-                  <m:t>i</m:t>
+                  <m:t>j</m:t>
                 </m:r>
               </m:sub>
             </m:sSub>
@@ -15257,7 +15046,7 @@
                   <w:rPr>
                     <w:rFonts w:ascii="Cambria Math" w:eastAsiaTheme="minorEastAsia" w:hAnsi="Cambria Math" w:cs="Times New Roman"/>
                   </w:rPr>
-                  <m:t>i</m:t>
+                  <m:t>j</m:t>
                 </m:r>
               </m:sub>
             </m:sSub>
@@ -15324,21 +15113,7 @@
         <w:rPr>
           <w:rFonts w:ascii="Times New Roman" w:eastAsiaTheme="minorEastAsia" w:hAnsi="Times New Roman" w:cs="Times New Roman"/>
         </w:rPr>
-        <w:t xml:space="preserve">. The </w:t>
-      </w:r>
-      <w:proofErr w:type="gramStart"/>
-      <w:r>
-        <w:rPr>
-          <w:rFonts w:ascii="Times New Roman" w:eastAsiaTheme="minorEastAsia" w:hAnsi="Times New Roman" w:cs="Times New Roman"/>
-        </w:rPr>
-        <w:t>mean</w:t>
-      </w:r>
-      <w:proofErr w:type="gramEnd"/>
-      <w:r>
-        <w:rPr>
-          <w:rFonts w:ascii="Times New Roman" w:eastAsiaTheme="minorEastAsia" w:hAnsi="Times New Roman" w:cs="Times New Roman"/>
-        </w:rPr>
-        <w:t xml:space="preserve"> precipitation </w:t>
+        <w:t xml:space="preserve">. The mean precipitation </w:t>
       </w:r>
       <w:r>
         <w:rPr>
@@ -15367,6 +15142,478 @@
           <w:rFonts w:ascii="Times New Roman" w:eastAsiaTheme="minorEastAsia" w:hAnsi="Times New Roman" w:cs="Times New Roman"/>
         </w:rPr>
       </w:pPr>
+      <w:r>
+        <w:rPr>
+          <w:rFonts w:ascii="Times New Roman" w:eastAsiaTheme="minorEastAsia" w:hAnsi="Times New Roman" w:cs="Times New Roman"/>
+        </w:rPr>
+        <w:t xml:space="preserve">The mass flux </w:t>
+      </w:r>
+      <m:oMath>
+        <m:sSub>
+          <m:sSubPr>
+            <m:ctrlPr>
+              <w:rPr>
+                <w:rFonts w:ascii="Cambria Math" w:eastAsiaTheme="minorEastAsia" w:hAnsi="Cambria Math" w:cs="Times New Roman"/>
+                <w:i/>
+              </w:rPr>
+            </m:ctrlPr>
+          </m:sSubPr>
+          <m:e>
+            <m:r>
+              <w:rPr>
+                <w:rFonts w:ascii="Cambria Math" w:eastAsiaTheme="minorEastAsia" w:hAnsi="Cambria Math" w:cs="Times New Roman"/>
+              </w:rPr>
+              <m:t>W</m:t>
+            </m:r>
+          </m:e>
+          <m:sub>
+            <m:r>
+              <w:rPr>
+                <w:rFonts w:ascii="Cambria Math" w:eastAsiaTheme="minorEastAsia" w:hAnsi="Cambria Math" w:cs="Times New Roman"/>
+              </w:rPr>
+              <m:t>j</m:t>
+            </m:r>
+          </m:sub>
+        </m:sSub>
+      </m:oMath>
+      <w:r>
+        <w:rPr>
+          <w:rFonts w:ascii="Times New Roman" w:eastAsiaTheme="minorEastAsia" w:hAnsi="Times New Roman" w:cs="Times New Roman"/>
+        </w:rPr>
+        <w:t xml:space="preserve"> of </w:t>
+      </w:r>
+      <w:r>
+        <w:rPr>
+          <w:rFonts w:ascii="Times New Roman" w:eastAsiaTheme="minorEastAsia" w:hAnsi="Times New Roman" w:cs="Times New Roman"/>
+        </w:rPr>
+        <w:t xml:space="preserve">cloud type </w:t>
+      </w:r>
+      <m:oMath>
+        <m:r>
+          <w:rPr>
+            <w:rFonts w:ascii="Cambria Math" w:eastAsiaTheme="minorEastAsia" w:hAnsi="Cambria Math" w:cs="Times New Roman"/>
+          </w:rPr>
+          <m:t>j</m:t>
+        </m:r>
+      </m:oMath>
+      <w:r>
+        <w:rPr>
+          <w:rFonts w:ascii="Times New Roman" w:eastAsiaTheme="minorEastAsia" w:hAnsi="Times New Roman" w:cs="Times New Roman"/>
+        </w:rPr>
+        <w:t xml:space="preserve"> </w:t>
+      </w:r>
+      <w:r>
+        <w:rPr>
+          <w:rFonts w:ascii="Times New Roman" w:eastAsiaTheme="minorEastAsia" w:hAnsi="Times New Roman" w:cs="Times New Roman"/>
+        </w:rPr>
+        <w:t>can be retrieved from the</w:t>
+      </w:r>
+      <w:r>
+        <w:rPr>
+          <w:rFonts w:ascii="Times New Roman" w:eastAsiaTheme="minorEastAsia" w:hAnsi="Times New Roman" w:cs="Times New Roman"/>
+        </w:rPr>
+        <w:t xml:space="preserve"> cloud</w:t>
+      </w:r>
+      <w:r>
+        <w:rPr>
+          <w:rFonts w:ascii="Times New Roman" w:eastAsiaTheme="minorEastAsia" w:hAnsi="Times New Roman" w:cs="Times New Roman"/>
+        </w:rPr>
+        <w:t xml:space="preserve"> water flux </w:t>
+      </w:r>
+      <w:r>
+        <w:rPr>
+          <w:rFonts w:ascii="Times New Roman" w:eastAsiaTheme="minorEastAsia" w:hAnsi="Times New Roman" w:cs="Times New Roman"/>
+        </w:rPr>
+        <w:br/>
+      </w:r>
+      <m:oMathPara>
+        <m:oMath>
+          <m:sSub>
+            <m:sSubPr>
+              <m:ctrlPr>
+                <w:rPr>
+                  <w:rFonts w:ascii="Cambria Math" w:eastAsiaTheme="minorEastAsia" w:hAnsi="Cambria Math" w:cs="Times New Roman"/>
+                  <w:i/>
+                </w:rPr>
+              </m:ctrlPr>
+            </m:sSubPr>
+            <m:e>
+              <m:r>
+                <w:rPr>
+                  <w:rFonts w:ascii="Cambria Math" w:eastAsiaTheme="minorEastAsia" w:hAnsi="Cambria Math" w:cs="Times New Roman"/>
+                </w:rPr>
+                <m:t>F</m:t>
+              </m:r>
+            </m:e>
+            <m:sub>
+              <m:r>
+                <w:rPr>
+                  <w:rFonts w:ascii="Cambria Math" w:eastAsiaTheme="minorEastAsia" w:hAnsi="Cambria Math" w:cs="Times New Roman"/>
+                </w:rPr>
+                <m:t>cld,</m:t>
+              </m:r>
+              <m:r>
+                <w:rPr>
+                  <w:rFonts w:ascii="Cambria Math" w:eastAsiaTheme="minorEastAsia" w:hAnsi="Cambria Math" w:cs="Times New Roman"/>
+                </w:rPr>
+                <m:t>j</m:t>
+              </m:r>
+            </m:sub>
+          </m:sSub>
+          <m:r>
+            <w:rPr>
+              <w:rFonts w:ascii="Cambria Math" w:eastAsiaTheme="minorEastAsia" w:hAnsi="Cambria Math" w:cs="Times New Roman"/>
+            </w:rPr>
+            <m:t>=</m:t>
+          </m:r>
+          <m:sSub>
+            <m:sSubPr>
+              <m:ctrlPr>
+                <w:rPr>
+                  <w:rFonts w:ascii="Cambria Math" w:eastAsiaTheme="minorEastAsia" w:hAnsi="Cambria Math" w:cs="Times New Roman"/>
+                  <w:i/>
+                </w:rPr>
+              </m:ctrlPr>
+            </m:sSubPr>
+            <m:e>
+              <m:r>
+                <w:rPr>
+                  <w:rFonts w:ascii="Cambria Math" w:eastAsiaTheme="minorEastAsia" w:hAnsi="Cambria Math" w:cs="Times New Roman"/>
+                </w:rPr>
+                <m:t>W</m:t>
+              </m:r>
+            </m:e>
+            <m:sub>
+              <m:r>
+                <w:rPr>
+                  <w:rFonts w:ascii="Cambria Math" w:eastAsiaTheme="minorEastAsia" w:hAnsi="Cambria Math" w:cs="Times New Roman"/>
+                </w:rPr>
+                <m:t>j</m:t>
+              </m:r>
+            </m:sub>
+          </m:sSub>
+          <m:r>
+            <w:rPr>
+              <w:rFonts w:ascii="Cambria Math" w:eastAsiaTheme="minorEastAsia" w:hAnsi="Cambria Math" w:cs="Times New Roman"/>
+            </w:rPr>
+            <m:t>(</m:t>
+          </m:r>
+          <m:sSub>
+            <m:sSubPr>
+              <m:ctrlPr>
+                <w:rPr>
+                  <w:rFonts w:ascii="Cambria Math" w:eastAsiaTheme="minorEastAsia" w:hAnsi="Cambria Math" w:cs="Times New Roman"/>
+                  <w:i/>
+                </w:rPr>
+              </m:ctrlPr>
+            </m:sSubPr>
+            <m:e>
+              <m:r>
+                <w:rPr>
+                  <w:rFonts w:ascii="Cambria Math" w:eastAsiaTheme="minorEastAsia" w:hAnsi="Cambria Math" w:cs="Times New Roman"/>
+                </w:rPr>
+                <m:t>q</m:t>
+              </m:r>
+            </m:e>
+            <m:sub>
+              <m:r>
+                <w:rPr>
+                  <w:rFonts w:ascii="Cambria Math" w:eastAsiaTheme="minorEastAsia" w:hAnsi="Cambria Math" w:cs="Times New Roman"/>
+                </w:rPr>
+                <m:t>T</m:t>
+              </m:r>
+            </m:sub>
+          </m:sSub>
+          <m:r>
+            <w:rPr>
+              <w:rFonts w:ascii="Cambria Math" w:eastAsiaTheme="minorEastAsia" w:hAnsi="Cambria Math" w:cs="Times New Roman"/>
+            </w:rPr>
+            <m:t>-</m:t>
+          </m:r>
+          <m:sSub>
+            <m:sSubPr>
+              <m:ctrlPr>
+                <w:rPr>
+                  <w:rFonts w:ascii="Cambria Math" w:eastAsiaTheme="minorEastAsia" w:hAnsi="Cambria Math" w:cs="Times New Roman"/>
+                  <w:i/>
+                </w:rPr>
+              </m:ctrlPr>
+            </m:sSubPr>
+            <m:e>
+              <m:r>
+                <w:rPr>
+                  <w:rFonts w:ascii="Cambria Math" w:eastAsiaTheme="minorEastAsia" w:hAnsi="Cambria Math" w:cs="Times New Roman"/>
+                </w:rPr>
+                <m:t>q</m:t>
+              </m:r>
+            </m:e>
+            <m:sub>
+              <m:r>
+                <w:rPr>
+                  <w:rFonts w:ascii="Cambria Math" w:eastAsiaTheme="minorEastAsia" w:hAnsi="Cambria Math" w:cs="Times New Roman"/>
+                </w:rPr>
+                <m:t>j</m:t>
+              </m:r>
+            </m:sub>
+          </m:sSub>
+          <m:r>
+            <w:rPr>
+              <w:rFonts w:ascii="Cambria Math" w:eastAsiaTheme="minorEastAsia" w:hAnsi="Cambria Math" w:cs="Times New Roman"/>
+            </w:rPr>
+            <m:t>)</m:t>
+          </m:r>
+          <m:r>
+            <w:rPr>
+              <w:rFonts w:ascii="Cambria Math" w:eastAsiaTheme="minorEastAsia" w:hAnsi="Cambria Math" w:cs="Times New Roman"/>
+            </w:rPr>
+            <m:t>,</m:t>
+          </m:r>
+          <m:r>
+            <w:rPr>
+              <w:rFonts w:ascii="Times New Roman" w:eastAsiaTheme="minorEastAsia" w:hAnsi="Times New Roman" w:cs="Times New Roman"/>
+            </w:rPr>
+            <w:br/>
+          </m:r>
+        </m:oMath>
+      </m:oMathPara>
+      <w:r>
+        <w:rPr>
+          <w:rFonts w:ascii="Times New Roman" w:eastAsiaTheme="minorEastAsia" w:hAnsi="Times New Roman" w:cs="Times New Roman"/>
+        </w:rPr>
+        <w:t xml:space="preserve">and its vertical velocity is </w:t>
+      </w:r>
+      <m:oMath>
+        <m:sSub>
+          <m:sSubPr>
+            <m:ctrlPr>
+              <w:rPr>
+                <w:rFonts w:ascii="Cambria Math" w:eastAsiaTheme="minorEastAsia" w:hAnsi="Cambria Math" w:cs="Times New Roman"/>
+                <w:i/>
+              </w:rPr>
+            </m:ctrlPr>
+          </m:sSubPr>
+          <m:e>
+            <m:r>
+              <w:rPr>
+                <w:rFonts w:ascii="Cambria Math" w:eastAsiaTheme="minorEastAsia" w:hAnsi="Cambria Math" w:cs="Times New Roman"/>
+              </w:rPr>
+              <m:t>w</m:t>
+            </m:r>
+          </m:e>
+          <m:sub>
+            <m:r>
+              <w:rPr>
+                <w:rFonts w:ascii="Cambria Math" w:eastAsiaTheme="minorEastAsia" w:hAnsi="Cambria Math" w:cs="Times New Roman"/>
+              </w:rPr>
+              <m:t>j</m:t>
+            </m:r>
+          </m:sub>
+        </m:sSub>
+        <m:r>
+          <w:rPr>
+            <w:rFonts w:ascii="Cambria Math" w:eastAsiaTheme="minorEastAsia" w:hAnsi="Cambria Math" w:cs="Times New Roman"/>
+          </w:rPr>
+          <m:t>=</m:t>
+        </m:r>
+        <m:sSub>
+          <m:sSubPr>
+            <m:ctrlPr>
+              <w:rPr>
+                <w:rFonts w:ascii="Cambria Math" w:eastAsiaTheme="minorEastAsia" w:hAnsi="Cambria Math" w:cs="Times New Roman"/>
+                <w:i/>
+              </w:rPr>
+            </m:ctrlPr>
+          </m:sSubPr>
+          <m:e>
+            <m:r>
+              <w:rPr>
+                <w:rFonts w:ascii="Cambria Math" w:eastAsiaTheme="minorEastAsia" w:hAnsi="Cambria Math" w:cs="Times New Roman"/>
+              </w:rPr>
+              <m:t>W</m:t>
+            </m:r>
+          </m:e>
+          <m:sub>
+            <m:r>
+              <w:rPr>
+                <w:rFonts w:ascii="Cambria Math" w:eastAsiaTheme="minorEastAsia" w:hAnsi="Cambria Math" w:cs="Times New Roman"/>
+              </w:rPr>
+              <m:t>j</m:t>
+            </m:r>
+          </m:sub>
+        </m:sSub>
+        <m:r>
+          <w:rPr>
+            <w:rFonts w:ascii="Cambria Math" w:eastAsiaTheme="minorEastAsia" w:hAnsi="Cambria Math" w:cs="Times New Roman"/>
+          </w:rPr>
+          <m:t>/</m:t>
+        </m:r>
+        <m:sSub>
+          <m:sSubPr>
+            <m:ctrlPr>
+              <w:rPr>
+                <w:rFonts w:ascii="Cambria Math" w:eastAsiaTheme="minorEastAsia" w:hAnsi="Cambria Math" w:cs="Times New Roman"/>
+                <w:i/>
+              </w:rPr>
+            </m:ctrlPr>
+          </m:sSubPr>
+          <m:e>
+            <m:r>
+              <w:rPr>
+                <w:rFonts w:ascii="Cambria Math" w:eastAsiaTheme="minorEastAsia" w:hAnsi="Cambria Math" w:cs="Times New Roman"/>
+              </w:rPr>
+              <m:t>a</m:t>
+            </m:r>
+          </m:e>
+          <m:sub>
+            <m:r>
+              <w:rPr>
+                <w:rFonts w:ascii="Cambria Math" w:eastAsiaTheme="minorEastAsia" w:hAnsi="Cambria Math" w:cs="Times New Roman"/>
+              </w:rPr>
+              <m:t>j</m:t>
+            </m:r>
+          </m:sub>
+        </m:sSub>
+        <m:r>
+          <w:rPr>
+            <w:rFonts w:ascii="Cambria Math" w:eastAsiaTheme="minorEastAsia" w:hAnsi="Cambria Math" w:cs="Times New Roman"/>
+          </w:rPr>
+          <m:t>=</m:t>
+        </m:r>
+        <m:sSub>
+          <m:sSubPr>
+            <m:ctrlPr>
+              <w:rPr>
+                <w:rFonts w:ascii="Cambria Math" w:eastAsiaTheme="minorEastAsia" w:hAnsi="Cambria Math" w:cs="Times New Roman"/>
+                <w:i/>
+              </w:rPr>
+            </m:ctrlPr>
+          </m:sSubPr>
+          <m:e>
+            <m:r>
+              <w:rPr>
+                <w:rFonts w:ascii="Cambria Math" w:eastAsiaTheme="minorEastAsia" w:hAnsi="Cambria Math" w:cs="Times New Roman"/>
+              </w:rPr>
+              <m:t>F</m:t>
+            </m:r>
+          </m:e>
+          <m:sub>
+            <m:r>
+              <w:rPr>
+                <w:rFonts w:ascii="Cambria Math" w:eastAsiaTheme="minorEastAsia" w:hAnsi="Cambria Math" w:cs="Times New Roman"/>
+              </w:rPr>
+              <m:t>cld,j</m:t>
+            </m:r>
+          </m:sub>
+        </m:sSub>
+        <m:r>
+          <w:rPr>
+            <w:rFonts w:ascii="Cambria Math" w:eastAsiaTheme="minorEastAsia" w:hAnsi="Cambria Math" w:cs="Times New Roman"/>
+          </w:rPr>
+          <m:t>/[</m:t>
+        </m:r>
+        <m:sSub>
+          <m:sSubPr>
+            <m:ctrlPr>
+              <w:rPr>
+                <w:rFonts w:ascii="Cambria Math" w:eastAsiaTheme="minorEastAsia" w:hAnsi="Cambria Math" w:cs="Times New Roman"/>
+                <w:i/>
+              </w:rPr>
+            </m:ctrlPr>
+          </m:sSubPr>
+          <m:e>
+            <m:r>
+              <w:rPr>
+                <w:rFonts w:ascii="Cambria Math" w:eastAsiaTheme="minorEastAsia" w:hAnsi="Cambria Math" w:cs="Times New Roman"/>
+              </w:rPr>
+              <m:t>a</m:t>
+            </m:r>
+          </m:e>
+          <m:sub>
+            <m:r>
+              <w:rPr>
+                <w:rFonts w:ascii="Cambria Math" w:eastAsiaTheme="minorEastAsia" w:hAnsi="Cambria Math" w:cs="Times New Roman"/>
+              </w:rPr>
+              <m:t>j</m:t>
+            </m:r>
+          </m:sub>
+        </m:sSub>
+        <m:r>
+          <w:rPr>
+            <w:rFonts w:ascii="Cambria Math" w:eastAsiaTheme="minorEastAsia" w:hAnsi="Cambria Math" w:cs="Times New Roman"/>
+          </w:rPr>
+          <m:t>(</m:t>
+        </m:r>
+        <m:sSub>
+          <m:sSubPr>
+            <m:ctrlPr>
+              <w:rPr>
+                <w:rFonts w:ascii="Cambria Math" w:eastAsiaTheme="minorEastAsia" w:hAnsi="Cambria Math" w:cs="Times New Roman"/>
+                <w:i/>
+              </w:rPr>
+            </m:ctrlPr>
+          </m:sSubPr>
+          <m:e>
+            <m:r>
+              <w:rPr>
+                <w:rFonts w:ascii="Cambria Math" w:eastAsiaTheme="minorEastAsia" w:hAnsi="Cambria Math" w:cs="Times New Roman"/>
+              </w:rPr>
+              <m:t>q</m:t>
+            </m:r>
+          </m:e>
+          <m:sub>
+            <m:r>
+              <w:rPr>
+                <w:rFonts w:ascii="Cambria Math" w:eastAsiaTheme="minorEastAsia" w:hAnsi="Cambria Math" w:cs="Times New Roman"/>
+              </w:rPr>
+              <m:t>T</m:t>
+            </m:r>
+          </m:sub>
+        </m:sSub>
+        <m:r>
+          <w:rPr>
+            <w:rFonts w:ascii="Cambria Math" w:eastAsiaTheme="minorEastAsia" w:hAnsi="Cambria Math" w:cs="Times New Roman"/>
+          </w:rPr>
+          <m:t>-</m:t>
+        </m:r>
+        <m:sSub>
+          <m:sSubPr>
+            <m:ctrlPr>
+              <w:rPr>
+                <w:rFonts w:ascii="Cambria Math" w:eastAsiaTheme="minorEastAsia" w:hAnsi="Cambria Math" w:cs="Times New Roman"/>
+                <w:i/>
+              </w:rPr>
+            </m:ctrlPr>
+          </m:sSubPr>
+          <m:e>
+            <m:r>
+              <w:rPr>
+                <w:rFonts w:ascii="Cambria Math" w:eastAsiaTheme="minorEastAsia" w:hAnsi="Cambria Math" w:cs="Times New Roman"/>
+              </w:rPr>
+              <m:t>q</m:t>
+            </m:r>
+          </m:e>
+          <m:sub>
+            <m:r>
+              <w:rPr>
+                <w:rFonts w:ascii="Cambria Math" w:eastAsiaTheme="minorEastAsia" w:hAnsi="Cambria Math" w:cs="Times New Roman"/>
+              </w:rPr>
+              <m:t>j</m:t>
+            </m:r>
+          </m:sub>
+        </m:sSub>
+        <m:r>
+          <w:rPr>
+            <w:rFonts w:ascii="Cambria Math" w:eastAsiaTheme="minorEastAsia" w:hAnsi="Cambria Math" w:cs="Times New Roman"/>
+          </w:rPr>
+          <m:t>)]</m:t>
+        </m:r>
+        <m:r>
+          <w:rPr>
+            <w:rFonts w:ascii="Cambria Math" w:eastAsiaTheme="minorEastAsia" w:hAnsi="Cambria Math" w:cs="Times New Roman"/>
+          </w:rPr>
+          <m:t>.</m:t>
+        </m:r>
+      </m:oMath>
     </w:p>
     <w:p>
       <w:pPr>
@@ -15541,19 +15788,11 @@
         </w:rPr>
         <w:t xml:space="preserve">se </w:t>
       </w:r>
-      <w:proofErr w:type="gramStart"/>
-      <w:r>
-        <w:rPr>
-          <w:rFonts w:ascii="Times New Roman" w:hAnsi="Times New Roman" w:cs="Times New Roman"/>
-        </w:rPr>
-        <w:t>sondes</w:t>
-      </w:r>
-      <w:proofErr w:type="gramEnd"/>
-      <w:r>
-        <w:rPr>
-          <w:rFonts w:ascii="Times New Roman" w:hAnsi="Times New Roman" w:cs="Times New Roman"/>
-        </w:rPr>
-        <w:t xml:space="preserve">, </w:t>
+      <w:r>
+        <w:rPr>
+          <w:rFonts w:ascii="Times New Roman" w:hAnsi="Times New Roman" w:cs="Times New Roman"/>
+        </w:rPr>
+        <w:t xml:space="preserve">sondes, </w:t>
       </w:r>
       <w:r>
         <w:rPr>
@@ -17486,16 +17725,38 @@
         <w:rPr>
           <w:rFonts w:ascii="Times New Roman" w:hAnsi="Times New Roman" w:cs="Times New Roman"/>
         </w:rPr>
-        <w:t xml:space="preserve">the </w:t>
-      </w:r>
-      <w:proofErr w:type="gramStart"/>
-      <w:r>
-        <w:rPr>
-          <w:rFonts w:ascii="Times New Roman" w:hAnsi="Times New Roman" w:cs="Times New Roman"/>
-        </w:rPr>
-        <w:t>sounding</w:t>
-      </w:r>
-      <w:proofErr w:type="gramEnd"/>
+        <w:t xml:space="preserve">the sounding </w:t>
+      </w:r>
+      <w:r>
+        <w:rPr>
+          <w:rFonts w:ascii="Times New Roman" w:hAnsi="Times New Roman" w:cs="Times New Roman"/>
+        </w:rPr>
+        <w:t xml:space="preserve">have on the </w:t>
+      </w:r>
+      <w:r>
+        <w:rPr>
+          <w:rFonts w:ascii="Times New Roman" w:hAnsi="Times New Roman" w:cs="Times New Roman"/>
+        </w:rPr>
+        <w:t>mass</w:t>
+      </w:r>
+      <w:r>
+        <w:rPr>
+          <w:rFonts w:ascii="Times New Roman" w:hAnsi="Times New Roman" w:cs="Times New Roman"/>
+        </w:rPr>
+        <w:t xml:space="preserve"> flux? First, assume that the large</w:t>
+      </w:r>
+      <w:r>
+        <w:rPr>
+          <w:rFonts w:ascii="Times New Roman" w:hAnsi="Times New Roman" w:cs="Times New Roman"/>
+        </w:rPr>
+        <w:t>-</w:t>
+      </w:r>
+      <w:r>
+        <w:rPr>
+          <w:rFonts w:ascii="Times New Roman" w:hAnsi="Times New Roman" w:cs="Times New Roman"/>
+        </w:rPr>
+        <w:t>scale forcing is the same, and change only the local humidity profiles. In</w:t>
+      </w:r>
       <w:r>
         <w:rPr>
           <w:rFonts w:ascii="Times New Roman" w:hAnsi="Times New Roman" w:cs="Times New Roman"/>
@@ -17506,19 +17767,19 @@
         <w:rPr>
           <w:rFonts w:ascii="Times New Roman" w:hAnsi="Times New Roman" w:cs="Times New Roman"/>
         </w:rPr>
-        <w:t xml:space="preserve">have on the </w:t>
-      </w:r>
-      <w:r>
-        <w:rPr>
-          <w:rFonts w:ascii="Times New Roman" w:hAnsi="Times New Roman" w:cs="Times New Roman"/>
-        </w:rPr>
-        <w:t>mass</w:t>
-      </w:r>
-      <w:r>
-        <w:rPr>
-          <w:rFonts w:ascii="Times New Roman" w:hAnsi="Times New Roman" w:cs="Times New Roman"/>
-        </w:rPr>
-        <w:t xml:space="preserve"> flux? First, assume that the large</w:t>
+        <w:t>so</w:t>
+      </w:r>
+      <w:r>
+        <w:rPr>
+          <w:rFonts w:ascii="Times New Roman" w:hAnsi="Times New Roman" w:cs="Times New Roman"/>
+        </w:rPr>
+        <w:t xml:space="preserve"> </w:t>
+      </w:r>
+      <w:r>
+        <w:rPr>
+          <w:rFonts w:ascii="Times New Roman" w:hAnsi="Times New Roman" w:cs="Times New Roman"/>
+        </w:rPr>
+        <w:t>doing, we assume radiative-convective equilibrium results in the same large</w:t>
       </w:r>
       <w:r>
         <w:rPr>
@@ -17530,42 +17791,6 @@
         <w:rPr>
           <w:rFonts w:ascii="Times New Roman" w:hAnsi="Times New Roman" w:cs="Times New Roman"/>
         </w:rPr>
-        <w:t>scale forcing is the same, and change only the local humidity profiles. In</w:t>
-      </w:r>
-      <w:r>
-        <w:rPr>
-          <w:rFonts w:ascii="Times New Roman" w:hAnsi="Times New Roman" w:cs="Times New Roman"/>
-        </w:rPr>
-        <w:t xml:space="preserve"> </w:t>
-      </w:r>
-      <w:r>
-        <w:rPr>
-          <w:rFonts w:ascii="Times New Roman" w:hAnsi="Times New Roman" w:cs="Times New Roman"/>
-        </w:rPr>
-        <w:t>so</w:t>
-      </w:r>
-      <w:r>
-        <w:rPr>
-          <w:rFonts w:ascii="Times New Roman" w:hAnsi="Times New Roman" w:cs="Times New Roman"/>
-        </w:rPr>
-        <w:t xml:space="preserve"> </w:t>
-      </w:r>
-      <w:r>
-        <w:rPr>
-          <w:rFonts w:ascii="Times New Roman" w:hAnsi="Times New Roman" w:cs="Times New Roman"/>
-        </w:rPr>
-        <w:t>doing, we assume radiative-convective equilibrium results in the same large</w:t>
-      </w:r>
-      <w:r>
-        <w:rPr>
-          <w:rFonts w:ascii="Times New Roman" w:hAnsi="Times New Roman" w:cs="Times New Roman"/>
-        </w:rPr>
-        <w:t>-</w:t>
-      </w:r>
-      <w:r>
-        <w:rPr>
-          <w:rFonts w:ascii="Times New Roman" w:hAnsi="Times New Roman" w:cs="Times New Roman"/>
-        </w:rPr>
         <w:t>scale circulation</w:t>
       </w:r>
       <w:r>
@@ -17578,14 +17803,7 @@
         <w:rPr>
           <w:rFonts w:ascii="Times New Roman" w:hAnsi="Times New Roman" w:cs="Times New Roman"/>
         </w:rPr>
-        <w:t xml:space="preserve">he large </w:t>
-      </w:r>
-      <w:r>
-        <w:rPr>
-          <w:rFonts w:ascii="Times New Roman" w:hAnsi="Times New Roman" w:cs="Times New Roman"/>
-        </w:rPr>
-        <w:lastRenderedPageBreak/>
-        <w:t>scale deep convective latent heating balances nearly the same radiative cooling, resulting</w:t>
+        <w:t>he large scale deep convective latent heating balances nearly the same radiative cooling, resulting</w:t>
       </w:r>
       <w:r>
         <w:rPr>
@@ -17620,23 +17838,7 @@
         <w:t>(T) and q.</w:t>
       </w:r>
       <w:r>
-        <w:t xml:space="preserve"> With </w:t>
-      </w:r>
-      <w:proofErr w:type="gramStart"/>
-      <w:r>
-        <w:t>compensations</w:t>
-      </w:r>
-      <w:proofErr w:type="gramEnd"/>
-      <w:r>
-        <w:t xml:space="preserve">, </w:t>
-      </w:r>
-      <w:proofErr w:type="gramStart"/>
-      <w:r>
-        <w:t>cloud is</w:t>
-      </w:r>
-      <w:proofErr w:type="gramEnd"/>
-      <w:r>
-        <w:t xml:space="preserve"> almost unchanged.</w:t>
+        <w:t xml:space="preserve"> With compensations, cloud is almost unchanged.</w:t>
       </w:r>
     </w:p>
     <w:p>
@@ -17693,15 +17895,7 @@
         </m:sSub>
       </m:oMath>
       <w:r>
-        <w:t xml:space="preserve">. This results in a </w:t>
-      </w:r>
-      <w:proofErr w:type="gramStart"/>
-      <w:r>
-        <w:t>sounding</w:t>
-      </w:r>
-      <w:proofErr w:type="gramEnd"/>
-      <w:r>
-        <w:t xml:space="preserve"> with very dry RH.</w:t>
+        <w:t>. This results in a sounding with very dry RH.</w:t>
       </w:r>
     </w:p>
     <w:p>
@@ -18007,21 +18201,7 @@
         <w:rPr>
           <w:rFonts w:ascii="Times New Roman" w:hAnsi="Times New Roman" w:cs="Times New Roman"/>
         </w:rPr>
-        <w:t xml:space="preserve">of </w:t>
-      </w:r>
-      <w:proofErr w:type="gramStart"/>
-      <w:r>
-        <w:rPr>
-          <w:rFonts w:ascii="Times New Roman" w:hAnsi="Times New Roman" w:cs="Times New Roman"/>
-        </w:rPr>
-        <w:t>compensations</w:t>
-      </w:r>
-      <w:proofErr w:type="gramEnd"/>
-      <w:r>
-        <w:rPr>
-          <w:rFonts w:ascii="Times New Roman" w:hAnsi="Times New Roman" w:cs="Times New Roman"/>
-        </w:rPr>
-        <w:t xml:space="preserve">, </w:t>
+        <w:t xml:space="preserve">of compensations, </w:t>
       </w:r>
       <w:r>
         <w:rPr>
@@ -18373,27 +18553,13 @@
         <w:rPr>
           <w:rFonts w:ascii="Times New Roman" w:hAnsi="Times New Roman" w:cs="Times New Roman"/>
         </w:rPr>
-        <w:t xml:space="preserve"> simulated by models with wet-get-wetter </w:t>
-      </w:r>
-      <w:proofErr w:type="gramStart"/>
-      <w:r>
-        <w:rPr>
-          <w:rFonts w:ascii="Times New Roman" w:hAnsi="Times New Roman" w:cs="Times New Roman"/>
-        </w:rPr>
-        <w:t>behavior</w:t>
-      </w:r>
-      <w:r>
-        <w:rPr>
-          <w:rFonts w:ascii="Times New Roman" w:hAnsi="Times New Roman" w:cs="Times New Roman"/>
-        </w:rPr>
-        <w:t>??</w:t>
-      </w:r>
-      <w:proofErr w:type="gramEnd"/>
-      <w:r>
-        <w:rPr>
-          <w:rFonts w:ascii="Times New Roman" w:hAnsi="Times New Roman" w:cs="Times New Roman"/>
-        </w:rPr>
-        <w:t>?]]</w:t>
+        <w:t xml:space="preserve"> simulated by models with wet-get-wetter behavior</w:t>
+      </w:r>
+      <w:r>
+        <w:rPr>
+          <w:rFonts w:ascii="Times New Roman" w:hAnsi="Times New Roman" w:cs="Times New Roman"/>
+        </w:rPr>
+        <w:t>???]]</w:t>
       </w:r>
     </w:p>
     <w:p>
@@ -18419,21 +18585,7 @@
         <w:rPr>
           <w:rFonts w:ascii="Times New Roman" w:hAnsi="Times New Roman" w:cs="Times New Roman"/>
         </w:rPr>
-        <w:t xml:space="preserve"> the updraft-</w:t>
-      </w:r>
-      <w:proofErr w:type="gramStart"/>
-      <w:r>
-        <w:rPr>
-          <w:rFonts w:ascii="Times New Roman" w:hAnsi="Times New Roman" w:cs="Times New Roman"/>
-        </w:rPr>
-        <w:t>environment</w:t>
-      </w:r>
-      <w:proofErr w:type="gramEnd"/>
-      <w:r>
-        <w:rPr>
-          <w:rFonts w:ascii="Times New Roman" w:hAnsi="Times New Roman" w:cs="Times New Roman"/>
-        </w:rPr>
-        <w:t xml:space="preserve"> humidity difference </w:t>
+        <w:t xml:space="preserve"> the updraft-environment humidity difference </w:t>
       </w:r>
       <m:oMath>
         <m:sSub>
@@ -18558,15 +18710,11 @@
         <w:pStyle w:val="BodyText"/>
       </w:pPr>
       <w:r>
-        <w:t xml:space="preserve">The cloud radiative effect is strongly correlated with the size of holes in the trade cumulus layer (Janssen et al 2022???). We use the distance </w:t>
-      </w:r>
-      <w:proofErr w:type="gramStart"/>
-      <w:r>
-        <w:t>transform</w:t>
-      </w:r>
-      <w:proofErr w:type="gramEnd"/>
-      <w:r>
-        <w:t xml:space="preserve">, which gives hole size, and the connectedness of each hole to its neighbors. The holes are not strongly correlated to cloud morphologies described as Sugar, Gravel, Flowers, and Fish. These cloud morphologies are more strongly related to the wind regime and momentum transports by the cumulus ensemble (Nuijens et al. 2022 QJRMS, </w:t>
+        <w:t xml:space="preserve">The cloud radiative effect is strongly correlated with the size of holes in the trade cumulus layer (Janssen et al 2022???). We use the distance transform, which gives hole size, and the connectedness of each hole to its neighbors. The holes are not strongly correlated to </w:t>
+      </w:r>
+      <w:r>
+        <w:lastRenderedPageBreak/>
+        <w:t xml:space="preserve">cloud morphologies described as Sugar, Gravel, Flowers, and Fish. These cloud morphologies are more strongly related to the wind regime and momentum transports by the cumulus ensemble (Nuijens et al. 2022 QJRMS, </w:t>
       </w:r>
       <w:proofErr w:type="spellStart"/>
       <w:r>
@@ -18587,19 +18735,7 @@
       </w:r>
       <w:proofErr w:type="gramEnd"/>
       <w:r>
-        <w:t xml:space="preserve"> our mean water transports computed above, we suppose that the clear regions between clouds act as watersheds, collecting </w:t>
-      </w:r>
-      <w:proofErr w:type="spellStart"/>
-      <w:r>
-        <w:t>subcloud</w:t>
-      </w:r>
-      <w:proofErr w:type="spellEnd"/>
-      <w:r>
-        <w:t xml:space="preserve"> boundary layer moisture that converges and feeds cloud updraft mass and moisture flux. The area and (physical and </w:t>
-      </w:r>
-      <w:r>
-        <w:lastRenderedPageBreak/>
-        <w:t xml:space="preserve">optical) depth of clouds </w:t>
+        <w:t xml:space="preserve"> our mean water transports computed above, we suppose that the clear regions between clouds act as watersheds, collecting subcloud boundary layer moisture that converges and feeds cloud updraft mass and moisture flux. The area and (physical and optical) depth of clouds </w:t>
       </w:r>
       <w:proofErr w:type="gramStart"/>
       <w:r>
@@ -18660,11 +18796,6 @@
         <w:docPartUnique/>
       </w:docPartObj>
     </w:sdtPr>
-    <w:sdtEndPr>
-      <w:rPr>
-        <w:rStyle w:val="PageNumber"/>
-      </w:rPr>
-    </w:sdtEndPr>
     <w:sdtContent>
       <w:p>
         <w:pPr>
@@ -18717,11 +18848,6 @@
         <w:docPartUnique/>
       </w:docPartObj>
     </w:sdtPr>
-    <w:sdtEndPr>
-      <w:rPr>
-        <w:rStyle w:val="PageNumber"/>
-      </w:rPr>
-    </w:sdtEndPr>
     <w:sdtContent>
       <w:p>
         <w:pPr>

</xml_diff>

<commit_message>
large scale eddy flux G and cloud flux F
</commit_message>
<xml_diff>
--- a/doc/massflux.docx
+++ b/doc/massflux.docx
@@ -103,7 +103,21 @@
         <w:rPr>
           <w:rFonts w:ascii="Times New Roman" w:hAnsi="Times New Roman" w:cs="Times New Roman"/>
         </w:rPr>
-        <w:t xml:space="preserve">The ensemble of shallow cumulus clouds generates eddy fluxes of thermal energy and moisture, which are hard to estimate directly. Subcloud boundary layer budgets </w:t>
+        <w:t xml:space="preserve">The ensemble of shallow cumulus clouds generates eddy fluxes of thermal energy and moisture, which are hard to estimate directly. </w:t>
+      </w:r>
+      <w:proofErr w:type="spellStart"/>
+      <w:r>
+        <w:rPr>
+          <w:rFonts w:ascii="Times New Roman" w:hAnsi="Times New Roman" w:cs="Times New Roman"/>
+        </w:rPr>
+        <w:t>Subcloud</w:t>
+      </w:r>
+      <w:proofErr w:type="spellEnd"/>
+      <w:r>
+        <w:rPr>
+          <w:rFonts w:ascii="Times New Roman" w:hAnsi="Times New Roman" w:cs="Times New Roman"/>
+        </w:rPr>
+        <w:t xml:space="preserve"> boundary layer budgets </w:t>
       </w:r>
       <w:r>
         <w:rPr>
@@ -207,13 +221,27 @@
         <w:rPr>
           <w:rFonts w:ascii="Times New Roman" w:hAnsi="Times New Roman" w:cs="Times New Roman"/>
         </w:rPr>
-        <w:t xml:space="preserve">model of the </w:t>
-      </w:r>
-      <w:r>
-        <w:rPr>
-          <w:rFonts w:ascii="Times New Roman" w:hAnsi="Times New Roman" w:cs="Times New Roman"/>
-        </w:rPr>
-        <w:t xml:space="preserve">cloud ensemble </w:t>
+        <w:t xml:space="preserve">model of </w:t>
+      </w:r>
+      <w:proofErr w:type="gramStart"/>
+      <w:r>
+        <w:rPr>
+          <w:rFonts w:ascii="Times New Roman" w:hAnsi="Times New Roman" w:cs="Times New Roman"/>
+        </w:rPr>
+        <w:t xml:space="preserve">the </w:t>
+      </w:r>
+      <w:r>
+        <w:rPr>
+          <w:rFonts w:ascii="Times New Roman" w:hAnsi="Times New Roman" w:cs="Times New Roman"/>
+        </w:rPr>
+        <w:t>cloud</w:t>
+      </w:r>
+      <w:proofErr w:type="gramEnd"/>
+      <w:r>
+        <w:rPr>
+          <w:rFonts w:ascii="Times New Roman" w:hAnsi="Times New Roman" w:cs="Times New Roman"/>
+        </w:rPr>
+        <w:t xml:space="preserve"> ensemble </w:t>
       </w:r>
       <w:r>
         <w:rPr>
@@ -231,7 +259,21 @@
         <w:rPr>
           <w:rFonts w:ascii="Times New Roman" w:hAnsi="Times New Roman" w:cs="Times New Roman"/>
         </w:rPr>
-        <w:t xml:space="preserve">Entrainment and rain autoconversion water sink parameters are varied to </w:t>
+        <w:t xml:space="preserve">Entrainment and rain </w:t>
+      </w:r>
+      <w:proofErr w:type="spellStart"/>
+      <w:r>
+        <w:rPr>
+          <w:rFonts w:ascii="Times New Roman" w:hAnsi="Times New Roman" w:cs="Times New Roman"/>
+        </w:rPr>
+        <w:t>autoconversion</w:t>
+      </w:r>
+      <w:proofErr w:type="spellEnd"/>
+      <w:r>
+        <w:rPr>
+          <w:rFonts w:ascii="Times New Roman" w:hAnsi="Times New Roman" w:cs="Times New Roman"/>
+        </w:rPr>
+        <w:t xml:space="preserve"> water sink parameters are varied to </w:t>
       </w:r>
       <w:r>
         <w:rPr>
@@ -303,7 +345,21 @@
         <w:rPr>
           <w:rFonts w:ascii="Times New Roman" w:hAnsi="Times New Roman" w:cs="Times New Roman"/>
         </w:rPr>
-        <w:t>predicts the curvature observed of water stable isotope concentrations in clouds and throughout the trade cumulus layer; su</w:t>
+        <w:t xml:space="preserve">predicts the curvature observed </w:t>
+      </w:r>
+      <w:proofErr w:type="gramStart"/>
+      <w:r>
+        <w:rPr>
+          <w:rFonts w:ascii="Times New Roman" w:hAnsi="Times New Roman" w:cs="Times New Roman"/>
+        </w:rPr>
+        <w:t>of water</w:t>
+      </w:r>
+      <w:proofErr w:type="gramEnd"/>
+      <w:r>
+        <w:rPr>
+          <w:rFonts w:ascii="Times New Roman" w:hAnsi="Times New Roman" w:cs="Times New Roman"/>
+        </w:rPr>
+        <w:t xml:space="preserve"> stable isotope concentrations in clouds and throughout the trade cumulus layer; su</w:t>
       </w:r>
       <w:r>
         <w:rPr>
@@ -371,7 +427,21 @@
         <w:rPr>
           <w:rFonts w:ascii="Times New Roman" w:hAnsi="Times New Roman" w:cs="Times New Roman"/>
         </w:rPr>
-        <w:t xml:space="preserve">. The model diagnoses mass fluxes from cloud top heights, allowing estimates of subcloud </w:t>
+        <w:t xml:space="preserve">. The model diagnoses mass fluxes from cloud top heights, allowing estimates of </w:t>
+      </w:r>
+      <w:proofErr w:type="spellStart"/>
+      <w:r>
+        <w:rPr>
+          <w:rFonts w:ascii="Times New Roman" w:hAnsi="Times New Roman" w:cs="Times New Roman"/>
+        </w:rPr>
+        <w:t>subcloud</w:t>
+      </w:r>
+      <w:proofErr w:type="spellEnd"/>
+      <w:r>
+        <w:rPr>
+          <w:rFonts w:ascii="Times New Roman" w:hAnsi="Times New Roman" w:cs="Times New Roman"/>
+        </w:rPr>
+        <w:t xml:space="preserve"> </w:t>
       </w:r>
       <w:r>
         <w:rPr>
@@ -490,7 +560,21 @@
         <w:rPr>
           <w:rFonts w:ascii="Times New Roman" w:hAnsi="Times New Roman" w:cs="Times New Roman"/>
         </w:rPr>
-        <w:t>2) the moistening by the updrafts of the clouds themselves mixing up subcloud water vapor from near the ocean surface.</w:t>
+        <w:t xml:space="preserve">2) the moistening by the updrafts of the clouds themselves mixing up </w:t>
+      </w:r>
+      <w:proofErr w:type="spellStart"/>
+      <w:r>
+        <w:rPr>
+          <w:rFonts w:ascii="Times New Roman" w:hAnsi="Times New Roman" w:cs="Times New Roman"/>
+        </w:rPr>
+        <w:t>subcloud</w:t>
+      </w:r>
+      <w:proofErr w:type="spellEnd"/>
+      <w:r>
+        <w:rPr>
+          <w:rFonts w:ascii="Times New Roman" w:hAnsi="Times New Roman" w:cs="Times New Roman"/>
+        </w:rPr>
+        <w:t xml:space="preserve"> water vapor from near the ocean surface.</w:t>
       </w:r>
       <w:r>
         <w:rPr>
@@ -540,7 +624,21 @@
         <w:rPr>
           <w:rFonts w:ascii="Times New Roman" w:hAnsi="Times New Roman" w:cs="Times New Roman"/>
         </w:rPr>
-        <w:t xml:space="preserve">cloud base mass flux compensates large-scale divergence, </w:t>
+        <w:t xml:space="preserve">cloud base mass flux </w:t>
+      </w:r>
+      <w:proofErr w:type="gramStart"/>
+      <w:r>
+        <w:rPr>
+          <w:rFonts w:ascii="Times New Roman" w:hAnsi="Times New Roman" w:cs="Times New Roman"/>
+        </w:rPr>
+        <w:t>compensates</w:t>
+      </w:r>
+      <w:proofErr w:type="gramEnd"/>
+      <w:r>
+        <w:rPr>
+          <w:rFonts w:ascii="Times New Roman" w:hAnsi="Times New Roman" w:cs="Times New Roman"/>
+        </w:rPr>
+        <w:t xml:space="preserve"> large-scale divergence, </w:t>
       </w:r>
       <w:r>
         <w:rPr>
@@ -552,7 +650,21 @@
         <w:rPr>
           <w:rFonts w:ascii="Times New Roman" w:hAnsi="Times New Roman" w:cs="Times New Roman"/>
         </w:rPr>
-        <w:t xml:space="preserve"> entrainment of dry air into the subcloud layer</w:t>
+        <w:t xml:space="preserve"> entrainment of dry air into the </w:t>
+      </w:r>
+      <w:proofErr w:type="spellStart"/>
+      <w:r>
+        <w:rPr>
+          <w:rFonts w:ascii="Times New Roman" w:hAnsi="Times New Roman" w:cs="Times New Roman"/>
+        </w:rPr>
+        <w:t>subcloud</w:t>
+      </w:r>
+      <w:proofErr w:type="spellEnd"/>
+      <w:r>
+        <w:rPr>
+          <w:rFonts w:ascii="Times New Roman" w:hAnsi="Times New Roman" w:cs="Times New Roman"/>
+        </w:rPr>
+        <w:t xml:space="preserve"> layer</w:t>
       </w:r>
       <w:r>
         <w:rPr>
@@ -988,10 +1100,7 @@
         <w:pStyle w:val="Heading30"/>
       </w:pPr>
       <w:r>
-        <w:t xml:space="preserve">Radiosonde </w:t>
-      </w:r>
-      <w:r>
-        <w:t>data</w:t>
+        <w:t>Radiosonde data</w:t>
       </w:r>
     </w:p>
     <w:p>
@@ -1103,13 +1212,7 @@
         <w:rPr>
           <w:rFonts w:ascii="Times New Roman" w:hAnsi="Times New Roman" w:cs="Times New Roman"/>
         </w:rPr>
-        <w:t>[</w:t>
-      </w:r>
-      <w:r>
-        <w:rPr>
-          <w:rFonts w:ascii="Times New Roman" w:hAnsi="Times New Roman" w:cs="Times New Roman"/>
-        </w:rPr>
-        <w:t xml:space="preserve">The mean humidity difference </w:t>
+        <w:t xml:space="preserve">[The mean humidity difference </w:t>
       </w:r>
       <m:oMath>
         <m:r>
@@ -1190,13 +1293,7 @@
         <w:rPr>
           <w:rFonts w:ascii="Times New Roman" w:eastAsiaTheme="minorEastAsia" w:hAnsi="Times New Roman" w:cs="Times New Roman"/>
         </w:rPr>
-        <w:t xml:space="preserve"> at 3 km, around the maximum height of trade cumulus clouds increases the moisture flux by the fewer deep trade cumulus clouds that reach this level.</w:t>
-      </w:r>
-      <w:r>
-        <w:rPr>
-          <w:rFonts w:ascii="Times New Roman" w:eastAsiaTheme="minorEastAsia" w:hAnsi="Times New Roman" w:cs="Times New Roman"/>
-        </w:rPr>
-        <w:t>]</w:t>
+        <w:t xml:space="preserve"> at 3 km, around the maximum height of trade cumulus clouds increases the moisture flux by the fewer deep trade cumulus clouds that reach this level.]</w:t>
       </w:r>
     </w:p>
     <w:p>
@@ -1577,13 +1674,31 @@
         <w:rPr>
           <w:rFonts w:ascii="Times New Roman" w:hAnsi="Times New Roman" w:cs="Times New Roman"/>
         </w:rPr>
-        <w:t>he horizontal mean moisture budget</w:t>
-      </w:r>
-      <w:r>
-        <w:rPr>
-          <w:rFonts w:ascii="Times New Roman" w:hAnsi="Times New Roman" w:cs="Times New Roman"/>
-        </w:rPr>
-        <w:t>,</w:t>
+        <w:t xml:space="preserve">he horizontal mean moisture budget </w:t>
+      </w:r>
+      <w:r>
+        <w:rPr>
+          <w:rFonts w:ascii="Times New Roman" w:hAnsi="Times New Roman" w:cs="Times New Roman"/>
+        </w:rPr>
+        <w:t xml:space="preserve">with </w:t>
+      </w:r>
+      <w:r>
+        <w:rPr>
+          <w:rFonts w:ascii="Times New Roman" w:hAnsi="Times New Roman" w:cs="Times New Roman"/>
+        </w:rPr>
+        <w:t>no total moisture tendency</w:t>
+      </w:r>
+      <w:r>
+        <w:rPr>
+          <w:rFonts w:ascii="Times New Roman" w:hAnsi="Times New Roman" w:cs="Times New Roman"/>
+        </w:rPr>
+        <w:t xml:space="preserve"> i</w:t>
+      </w:r>
+      <w:r>
+        <w:rPr>
+          <w:rFonts w:ascii="Times New Roman" w:hAnsi="Times New Roman" w:cs="Times New Roman"/>
+        </w:rPr>
+        <w:t>s</w:t>
       </w:r>
       <w:r>
         <w:rPr>
@@ -1595,31 +1710,119 @@
         <w:rPr>
           <w:rFonts w:ascii="Times New Roman" w:hAnsi="Times New Roman" w:cs="Times New Roman"/>
         </w:rPr>
-        <w:t xml:space="preserve">with </w:t>
-      </w:r>
-      <w:r>
-        <w:rPr>
-          <w:rFonts w:ascii="Times New Roman" w:hAnsi="Times New Roman" w:cs="Times New Roman"/>
-        </w:rPr>
-        <w:t>no total moisture tendency</w:t>
-      </w:r>
-      <w:r>
-        <w:rPr>
-          <w:rFonts w:ascii="Times New Roman" w:hAnsi="Times New Roman" w:cs="Times New Roman"/>
-        </w:rPr>
-        <w:t>, i</w:t>
-      </w:r>
-      <w:r>
-        <w:rPr>
-          <w:rFonts w:ascii="Times New Roman" w:hAnsi="Times New Roman" w:cs="Times New Roman"/>
-        </w:rPr>
-        <w:t>s</w:t>
-      </w:r>
-      <w:r>
-        <w:rPr>
-          <w:rFonts w:ascii="Times New Roman" w:hAnsi="Times New Roman" w:cs="Times New Roman"/>
-        </w:rPr>
-        <w:t xml:space="preserve"> a balance between large scale drying (subsidence and horizontal advection) sink </w:t>
+        <w:br/>
+      </w:r>
+      <m:oMathPara>
+        <m:oMath>
+          <m:r>
+            <w:rPr>
+              <w:rFonts w:ascii="Cambria Math" w:hAnsi="Cambria Math" w:cs="Times New Roman"/>
+            </w:rPr>
+            <m:t>0=</m:t>
+          </m:r>
+          <m:sSub>
+            <m:sSubPr>
+              <m:ctrlPr>
+                <w:rPr>
+                  <w:rFonts w:ascii="Cambria Math" w:eastAsiaTheme="minorEastAsia" w:hAnsi="Cambria Math" w:cs="Times New Roman"/>
+                  <w:i/>
+                </w:rPr>
+              </m:ctrlPr>
+            </m:sSubPr>
+            <m:e>
+              <m:r>
+                <w:rPr>
+                  <w:rFonts w:ascii="Cambria Math" w:eastAsiaTheme="minorEastAsia" w:hAnsi="Cambria Math" w:cs="Times New Roman"/>
+                </w:rPr>
+                <m:t>S</m:t>
+              </m:r>
+              <m:ctrlPr>
+                <w:rPr>
+                  <w:rFonts w:ascii="Cambria Math" w:hAnsi="Cambria Math" w:cs="Times New Roman"/>
+                  <w:i/>
+                </w:rPr>
+              </m:ctrlPr>
+            </m:e>
+            <m:sub>
+              <m:r>
+                <w:rPr>
+                  <w:rFonts w:ascii="Cambria Math" w:eastAsiaTheme="minorEastAsia" w:hAnsi="Cambria Math" w:cs="Times New Roman"/>
+                </w:rPr>
+                <m:t>LS</m:t>
+              </m:r>
+            </m:sub>
+          </m:sSub>
+          <m:r>
+            <w:rPr>
+              <w:rFonts w:ascii="Cambria Math" w:eastAsiaTheme="minorEastAsia" w:hAnsi="Cambria Math" w:cs="Times New Roman"/>
+            </w:rPr>
+            <m:t>-</m:t>
+          </m:r>
+          <m:f>
+            <m:fPr>
+              <m:ctrlPr>
+                <w:rPr>
+                  <w:rFonts w:ascii="Cambria Math" w:hAnsi="Cambria Math" w:cs="Times New Roman"/>
+                  <w:i/>
+                </w:rPr>
+              </m:ctrlPr>
+            </m:fPr>
+            <m:num>
+              <m:r>
+                <w:rPr>
+                  <w:rFonts w:ascii="Cambria Math" w:hAnsi="Cambria Math" w:cs="Times New Roman"/>
+                </w:rPr>
+                <m:t>dG</m:t>
+              </m:r>
+            </m:num>
+            <m:den>
+              <m:r>
+                <w:rPr>
+                  <w:rFonts w:ascii="Cambria Math" w:hAnsi="Cambria Math" w:cs="Times New Roman"/>
+                </w:rPr>
+                <m:t>dz</m:t>
+              </m:r>
+            </m:den>
+          </m:f>
+          <m:r>
+            <w:rPr>
+              <w:rFonts w:ascii="Cambria Math" w:eastAsiaTheme="minorEastAsia" w:hAnsi="Cambria Math" w:cs="Times New Roman"/>
+            </w:rPr>
+            <m:t>,</m:t>
+          </m:r>
+          <m:r>
+            <w:rPr>
+              <w:rFonts w:ascii="Times New Roman" w:eastAsiaTheme="minorEastAsia" w:hAnsi="Times New Roman" w:cs="Times New Roman"/>
+            </w:rPr>
+            <w:br/>
+          </m:r>
+        </m:oMath>
+      </m:oMathPara>
+      <w:r>
+        <w:rPr>
+          <w:rFonts w:ascii="Times New Roman" w:hAnsi="Times New Roman" w:cs="Times New Roman"/>
+        </w:rPr>
+        <w:t xml:space="preserve">a balance between large scale drying (subsidence and horizontal advection) </w:t>
+      </w:r>
+      <w:r>
+        <w:rPr>
+          <w:rFonts w:ascii="Times New Roman" w:hAnsi="Times New Roman" w:cs="Times New Roman"/>
+        </w:rPr>
+        <w:t xml:space="preserve">moisture </w:t>
+      </w:r>
+      <w:proofErr w:type="gramStart"/>
+      <w:r>
+        <w:rPr>
+          <w:rFonts w:ascii="Times New Roman" w:hAnsi="Times New Roman" w:cs="Times New Roman"/>
+        </w:rPr>
+        <w:t>sink</w:t>
+      </w:r>
+      <w:proofErr w:type="gramEnd"/>
+      <w:r>
+        <w:rPr>
+          <w:rFonts w:ascii="Times New Roman" w:hAnsi="Times New Roman" w:cs="Times New Roman"/>
+        </w:rPr>
+        <w:t xml:space="preserve"> </w:t>
       </w:r>
       <m:oMath>
         <m:sSub>
@@ -1659,7 +1862,27 @@
         <w:rPr>
           <w:rFonts w:ascii="Times New Roman" w:hAnsi="Times New Roman" w:cs="Times New Roman"/>
         </w:rPr>
-        <w:t xml:space="preserve"> and the convergence of the mean all-sky eddy flux </w:t>
+        <w:t xml:space="preserve"> and the convergence</w:t>
+      </w:r>
+      <w:r>
+        <w:rPr>
+          <w:rFonts w:ascii="Cambria Math" w:eastAsiaTheme="minorEastAsia" w:hAnsi="Cambria Math" w:cs="Times New Roman"/>
+          <w:iCs/>
+        </w:rPr>
+        <w:t xml:space="preserve"> </w:t>
+      </w:r>
+      <w:r>
+        <w:rPr>
+          <w:rFonts w:ascii="Times New Roman" w:hAnsi="Times New Roman" w:cs="Times New Roman"/>
+          <w:iCs/>
+        </w:rPr>
+        <w:t>of</w:t>
+      </w:r>
+      <w:r>
+        <w:rPr>
+          <w:rFonts w:ascii="Times New Roman" w:hAnsi="Times New Roman" w:cs="Times New Roman"/>
+        </w:rPr>
+        <w:t xml:space="preserve"> the mean all-sky eddy flux </w:t>
       </w:r>
       <m:oMath>
         <m:r>
@@ -1679,16 +1902,14 @@
         <w:rPr>
           <w:rFonts w:ascii="Times New Roman" w:eastAsiaTheme="minorEastAsia" w:hAnsi="Times New Roman" w:cs="Times New Roman"/>
         </w:rPr>
-        <w:t xml:space="preserve"> </w:t>
-      </w:r>
-      <w:proofErr w:type="gramStart"/>
-      <w:r>
-        <w:rPr>
-          <w:rFonts w:ascii="Times New Roman" w:eastAsiaTheme="minorEastAsia" w:hAnsi="Times New Roman" w:cs="Times New Roman"/>
-        </w:rPr>
-        <w:t>Thus</w:t>
-      </w:r>
-      <w:proofErr w:type="gramEnd"/>
+        <w:t xml:space="preserve"> Thus</w:t>
+      </w:r>
+      <w:r>
+        <w:rPr>
+          <w:rFonts w:ascii="Times New Roman" w:eastAsiaTheme="minorEastAsia" w:hAnsi="Times New Roman" w:cs="Times New Roman"/>
+        </w:rPr>
+        <w:t>,</w:t>
+      </w:r>
       <w:r>
         <w:rPr>
           <w:rFonts w:ascii="Times New Roman" w:eastAsiaTheme="minorEastAsia" w:hAnsi="Times New Roman" w:cs="Times New Roman"/>
@@ -1699,21 +1920,7 @@
         <w:rPr>
           <w:rFonts w:ascii="Times New Roman" w:hAnsi="Times New Roman" w:cs="Times New Roman"/>
         </w:rPr>
-        <w:t xml:space="preserve">he all-sky </w:t>
-      </w:r>
-      <w:proofErr w:type="gramStart"/>
-      <w:r>
-        <w:rPr>
-          <w:rFonts w:ascii="Times New Roman" w:hAnsi="Times New Roman" w:cs="Times New Roman"/>
-        </w:rPr>
-        <w:t>mean</w:t>
-      </w:r>
-      <w:proofErr w:type="gramEnd"/>
-      <w:r>
-        <w:rPr>
-          <w:rFonts w:ascii="Times New Roman" w:hAnsi="Times New Roman" w:cs="Times New Roman"/>
-        </w:rPr>
-        <w:t xml:space="preserve"> large scale eddy flux </w:t>
+        <w:t xml:space="preserve">he all-sky mean large scale eddy flux </w:t>
       </w:r>
       <m:oMath>
         <m:r>
@@ -1727,7 +1934,19 @@
         <w:rPr>
           <w:rFonts w:ascii="Times New Roman" w:hAnsi="Times New Roman" w:cs="Times New Roman"/>
         </w:rPr>
-        <w:t xml:space="preserve"> is the integral of the large-scale subsidence and horizontal advection source </w:t>
+        <w:t xml:space="preserve"> is the integral of the large-scale </w:t>
+      </w:r>
+      <w:r>
+        <w:rPr>
+          <w:rFonts w:ascii="Times New Roman" w:hAnsi="Times New Roman" w:cs="Times New Roman"/>
+        </w:rPr>
+        <w:t>sink</w:t>
+      </w:r>
+      <w:r>
+        <w:rPr>
+          <w:rFonts w:ascii="Times New Roman" w:hAnsi="Times New Roman" w:cs="Times New Roman"/>
+        </w:rPr>
+        <w:t xml:space="preserve"> </w:t>
       </w:r>
       <m:oMath>
         <m:sSub>
@@ -1879,13 +2098,147 @@
             </m:e>
           </m:d>
           <m:r>
+            <w:rPr>
+              <w:rFonts w:ascii="Cambria Math" w:hAnsi="Cambria Math" w:cs="Times New Roman"/>
+            </w:rPr>
+            <m:t>=</m:t>
+          </m:r>
+          <m:sSub>
+            <m:sSubPr>
+              <m:ctrlPr>
+                <w:rPr>
+                  <w:rFonts w:ascii="Cambria Math" w:hAnsi="Cambria Math" w:cs="Times New Roman"/>
+                  <w:i/>
+                </w:rPr>
+              </m:ctrlPr>
+            </m:sSubPr>
+            <m:e>
+              <m:r>
+                <w:rPr>
+                  <w:rFonts w:ascii="Cambria Math" w:hAnsi="Cambria Math" w:cs="Times New Roman"/>
+                </w:rPr>
+                <m:t>G</m:t>
+              </m:r>
+            </m:e>
+            <m:sub>
+              <m:r>
+                <w:rPr>
+                  <w:rFonts w:ascii="Cambria Math" w:hAnsi="Cambria Math" w:cs="Times New Roman"/>
+                </w:rPr>
+                <m:t>CB</m:t>
+              </m:r>
+            </m:sub>
+          </m:sSub>
+          <m:r>
+            <w:rPr>
+              <w:rFonts w:ascii="Cambria Math" w:hAnsi="Cambria Math" w:cs="Times New Roman"/>
+            </w:rPr>
+            <m:t>+</m:t>
+          </m:r>
+          <m:nary>
+            <m:naryPr>
+              <m:limLoc m:val="subSup"/>
+              <m:ctrlPr>
+                <w:rPr>
+                  <w:rFonts w:ascii="Cambria Math" w:hAnsi="Cambria Math" w:cs="Times New Roman"/>
+                </w:rPr>
+              </m:ctrlPr>
+            </m:naryPr>
+            <m:sub>
+              <m:sSub>
+                <m:sSubPr>
+                  <m:ctrlPr>
+                    <w:rPr>
+                      <w:rFonts w:ascii="Cambria Math" w:hAnsi="Cambria Math" w:cs="Times New Roman"/>
+                    </w:rPr>
+                  </m:ctrlPr>
+                </m:sSubPr>
+                <m:e>
+                  <m:r>
+                    <w:rPr>
+                      <w:rFonts w:ascii="Cambria Math" w:hAnsi="Cambria Math" w:cs="Times New Roman"/>
+                    </w:rPr>
+                    <m:t>z</m:t>
+                  </m:r>
+                </m:e>
+                <m:sub>
+                  <m:r>
+                    <w:rPr>
+                      <w:rFonts w:ascii="Cambria Math" w:hAnsi="Cambria Math" w:cs="Times New Roman"/>
+                    </w:rPr>
+                    <m:t>CB</m:t>
+                  </m:r>
+                </m:sub>
+              </m:sSub>
+            </m:sub>
+            <m:sup>
+              <m:r>
+                <w:rPr>
+                  <w:rFonts w:ascii="Cambria Math" w:hAnsi="Cambria Math" w:cs="Times New Roman"/>
+                </w:rPr>
+                <m:t>z</m:t>
+              </m:r>
+            </m:sup>
+            <m:e>
+              <m:sSub>
+                <m:sSubPr>
+                  <m:ctrlPr>
+                    <w:rPr>
+                      <w:rFonts w:ascii="Cambria Math" w:hAnsi="Cambria Math" w:cs="Times New Roman"/>
+                    </w:rPr>
+                  </m:ctrlPr>
+                </m:sSubPr>
+                <m:e>
+                  <m:r>
+                    <w:rPr>
+                      <w:rFonts w:ascii="Cambria Math" w:hAnsi="Cambria Math" w:cs="Times New Roman"/>
+                    </w:rPr>
+                    <m:t>S</m:t>
+                  </m:r>
+                </m:e>
+                <m:sub>
+                  <m:r>
+                    <w:rPr>
+                      <w:rFonts w:ascii="Cambria Math" w:hAnsi="Cambria Math" w:cs="Times New Roman"/>
+                    </w:rPr>
+                    <m:t>LS</m:t>
+                  </m:r>
+                </m:sub>
+              </m:sSub>
+              <m:r>
+                <m:rPr>
+                  <m:sty m:val="p"/>
+                </m:rPr>
+                <w:rPr>
+                  <w:rFonts w:ascii="Cambria Math" w:hAnsi="Cambria Math" w:cs="Times New Roman"/>
+                </w:rPr>
+                <m:t xml:space="preserve"> </m:t>
+              </m:r>
+              <m:r>
+                <w:rPr>
+                  <w:rFonts w:ascii="Cambria Math" w:hAnsi="Cambria Math" w:cs="Times New Roman"/>
+                </w:rPr>
+                <m:t>dz</m:t>
+              </m:r>
+              <m:r>
+                <m:rPr>
+                  <m:sty m:val="p"/>
+                </m:rPr>
+                <w:rPr>
+                  <w:rFonts w:ascii="Cambria Math" w:hAnsi="Cambria Math" w:cs="Times New Roman"/>
+                </w:rPr>
+                <m:t>'</m:t>
+              </m:r>
+            </m:e>
+          </m:nary>
+          <m:r>
             <m:rPr>
               <m:sty m:val="p"/>
             </m:rPr>
             <w:rPr>
               <w:rFonts w:ascii="Cambria Math" w:hAnsi="Cambria Math" w:cs="Times New Roman"/>
             </w:rPr>
-            <m:t>,</m:t>
+            <m:t>.</m:t>
           </m:r>
         </m:oMath>
       </m:oMathPara>
@@ -1897,167 +2250,6 @@
           <w:rFonts w:ascii="Times New Roman" w:hAnsi="Times New Roman" w:cs="Times New Roman"/>
         </w:rPr>
       </w:pPr>
-      <w:r>
-        <w:rPr>
-          <w:rFonts w:ascii="Times New Roman" w:hAnsi="Times New Roman" w:cs="Times New Roman"/>
-        </w:rPr>
-        <w:t xml:space="preserve">with </w:t>
-      </w:r>
-      <m:oMath>
-        <m:sSub>
-          <m:sSubPr>
-            <m:ctrlPr>
-              <w:rPr>
-                <w:rFonts w:ascii="Cambria Math" w:hAnsi="Cambria Math" w:cs="Times New Roman"/>
-              </w:rPr>
-            </m:ctrlPr>
-          </m:sSubPr>
-          <m:e>
-            <m:r>
-              <w:rPr>
-                <w:rFonts w:ascii="Cambria Math" w:hAnsi="Cambria Math" w:cs="Times New Roman"/>
-              </w:rPr>
-              <m:t>G</m:t>
-            </m:r>
-          </m:e>
-          <m:sub>
-            <m:r>
-              <w:rPr>
-                <w:rFonts w:ascii="Cambria Math" w:hAnsi="Cambria Math" w:cs="Times New Roman"/>
-              </w:rPr>
-              <m:t>LS</m:t>
-            </m:r>
-          </m:sub>
-        </m:sSub>
-        <m:d>
-          <m:dPr>
-            <m:ctrlPr>
-              <w:rPr>
-                <w:rFonts w:ascii="Cambria Math" w:hAnsi="Cambria Math" w:cs="Times New Roman"/>
-              </w:rPr>
-            </m:ctrlPr>
-          </m:dPr>
-          <m:e>
-            <m:r>
-              <w:rPr>
-                <w:rFonts w:ascii="Cambria Math" w:hAnsi="Cambria Math" w:cs="Times New Roman"/>
-              </w:rPr>
-              <m:t>z</m:t>
-            </m:r>
-          </m:e>
-        </m:d>
-        <m:r>
-          <m:rPr>
-            <m:sty m:val="p"/>
-          </m:rPr>
-          <w:rPr>
-            <w:rFonts w:ascii="Cambria Math" w:hAnsi="Cambria Math" w:cs="Times New Roman"/>
-          </w:rPr>
-          <m:t>=</m:t>
-        </m:r>
-        <m:nary>
-          <m:naryPr>
-            <m:limLoc m:val="subSup"/>
-            <m:ctrlPr>
-              <w:rPr>
-                <w:rFonts w:ascii="Cambria Math" w:hAnsi="Cambria Math" w:cs="Times New Roman"/>
-              </w:rPr>
-            </m:ctrlPr>
-          </m:naryPr>
-          <m:sub>
-            <m:sSub>
-              <m:sSubPr>
-                <m:ctrlPr>
-                  <w:rPr>
-                    <w:rFonts w:ascii="Cambria Math" w:hAnsi="Cambria Math" w:cs="Times New Roman"/>
-                  </w:rPr>
-                </m:ctrlPr>
-              </m:sSubPr>
-              <m:e>
-                <m:r>
-                  <w:rPr>
-                    <w:rFonts w:ascii="Cambria Math" w:hAnsi="Cambria Math" w:cs="Times New Roman"/>
-                  </w:rPr>
-                  <m:t>z</m:t>
-                </m:r>
-              </m:e>
-              <m:sub>
-                <m:r>
-                  <w:rPr>
-                    <w:rFonts w:ascii="Cambria Math" w:hAnsi="Cambria Math" w:cs="Times New Roman"/>
-                  </w:rPr>
-                  <m:t>CB</m:t>
-                </m:r>
-              </m:sub>
-            </m:sSub>
-          </m:sub>
-          <m:sup>
-            <m:r>
-              <w:rPr>
-                <w:rFonts w:ascii="Cambria Math" w:hAnsi="Cambria Math" w:cs="Times New Roman"/>
-              </w:rPr>
-              <m:t>z</m:t>
-            </m:r>
-          </m:sup>
-          <m:e>
-            <m:sSub>
-              <m:sSubPr>
-                <m:ctrlPr>
-                  <w:rPr>
-                    <w:rFonts w:ascii="Cambria Math" w:hAnsi="Cambria Math" w:cs="Times New Roman"/>
-                  </w:rPr>
-                </m:ctrlPr>
-              </m:sSubPr>
-              <m:e>
-                <m:r>
-                  <w:rPr>
-                    <w:rFonts w:ascii="Cambria Math" w:hAnsi="Cambria Math" w:cs="Times New Roman"/>
-                  </w:rPr>
-                  <m:t>S</m:t>
-                </m:r>
-              </m:e>
-              <m:sub>
-                <m:r>
-                  <w:rPr>
-                    <w:rFonts w:ascii="Cambria Math" w:hAnsi="Cambria Math" w:cs="Times New Roman"/>
-                  </w:rPr>
-                  <m:t>LS</m:t>
-                </m:r>
-              </m:sub>
-            </m:sSub>
-            <m:r>
-              <m:rPr>
-                <m:sty m:val="p"/>
-              </m:rPr>
-              <w:rPr>
-                <w:rFonts w:ascii="Cambria Math" w:hAnsi="Cambria Math" w:cs="Times New Roman"/>
-              </w:rPr>
-              <m:t xml:space="preserve"> </m:t>
-            </m:r>
-            <m:r>
-              <w:rPr>
-                <w:rFonts w:ascii="Cambria Math" w:hAnsi="Cambria Math" w:cs="Times New Roman"/>
-              </w:rPr>
-              <m:t>dz</m:t>
-            </m:r>
-            <m:r>
-              <m:rPr>
-                <m:sty m:val="p"/>
-              </m:rPr>
-              <w:rPr>
-                <w:rFonts w:ascii="Cambria Math" w:hAnsi="Cambria Math" w:cs="Times New Roman"/>
-              </w:rPr>
-              <m:t>'</m:t>
-            </m:r>
-          </m:e>
-        </m:nary>
-      </m:oMath>
-      <w:r>
-        <w:rPr>
-          <w:rFonts w:ascii="Times New Roman" w:hAnsi="Times New Roman" w:cs="Times New Roman"/>
-        </w:rPr>
-        <w:t>.</w:t>
-      </w:r>
     </w:p>
     <w:p>
       <w:pPr>
@@ -3594,21 +3786,7 @@
         <w:rPr>
           <w:rFonts w:ascii="Times New Roman" w:hAnsi="Times New Roman" w:cs="Times New Roman"/>
         </w:rPr>
-        <w:t xml:space="preserve"> Figure CLOUDBELOWHEIGHT illustrates this situation with </w:t>
-      </w:r>
-      <w:proofErr w:type="spellStart"/>
-      <w:r>
-        <w:rPr>
-          <w:rFonts w:ascii="Times New Roman" w:hAnsi="Times New Roman" w:cs="Times New Roman"/>
-        </w:rPr>
-        <w:t>a</w:t>
-      </w:r>
-      <w:proofErr w:type="spellEnd"/>
-      <w:r>
-        <w:rPr>
-          <w:rFonts w:ascii="Times New Roman" w:hAnsi="Times New Roman" w:cs="Times New Roman"/>
-        </w:rPr>
-        <w:t xml:space="preserve"> schematic ensemble continuous flux tubes from cloud base to cloud top.</w:t>
+        <w:t xml:space="preserve"> Figure CLOUDBELOWHEIGHT illustrates this situation with a schematic ensemble continuous flux tubes from cloud base to cloud top.</w:t>
       </w:r>
     </w:p>
     <w:p>
@@ -4653,7 +4831,21 @@
         <w:rPr>
           <w:rFonts w:ascii="Times New Roman" w:eastAsiaTheme="minorEastAsia" w:hAnsi="Times New Roman" w:cs="Times New Roman"/>
         </w:rPr>
-        <w:t xml:space="preserve">the autoconversion of cloud liquid to precipitation, and </w:t>
+        <w:t xml:space="preserve">the </w:t>
+      </w:r>
+      <w:proofErr w:type="spellStart"/>
+      <w:r>
+        <w:rPr>
+          <w:rFonts w:ascii="Times New Roman" w:eastAsiaTheme="minorEastAsia" w:hAnsi="Times New Roman" w:cs="Times New Roman"/>
+        </w:rPr>
+        <w:t>autoconversion</w:t>
+      </w:r>
+      <w:proofErr w:type="spellEnd"/>
+      <w:r>
+        <w:rPr>
+          <w:rFonts w:ascii="Times New Roman" w:eastAsiaTheme="minorEastAsia" w:hAnsi="Times New Roman" w:cs="Times New Roman"/>
+        </w:rPr>
+        <w:t xml:space="preserve"> of cloud liquid to precipitation, and </w:t>
       </w:r>
       <m:oMath>
         <m:r>
@@ -5445,8 +5637,16 @@
         <w:rPr>
           <w:rFonts w:ascii="Times New Roman" w:eastAsiaTheme="minorEastAsia" w:hAnsi="Times New Roman" w:cs="Times New Roman"/>
         </w:rPr>
-        <w:t>so there is no autoconversion</w:t>
-      </w:r>
+        <w:t xml:space="preserve">so there is no </w:t>
+      </w:r>
+      <w:proofErr w:type="spellStart"/>
+      <w:r>
+        <w:rPr>
+          <w:rFonts w:ascii="Times New Roman" w:eastAsiaTheme="minorEastAsia" w:hAnsi="Times New Roman" w:cs="Times New Roman"/>
+        </w:rPr>
+        <w:t>autoconversion</w:t>
+      </w:r>
+      <w:proofErr w:type="spellEnd"/>
       <w:r>
         <w:rPr>
           <w:rFonts w:ascii="Times New Roman" w:eastAsiaTheme="minorEastAsia" w:hAnsi="Times New Roman" w:cs="Times New Roman"/>
@@ -5457,7 +5657,21 @@
         <w:rPr>
           <w:rFonts w:ascii="Times New Roman" w:eastAsiaTheme="minorEastAsia" w:hAnsi="Times New Roman" w:cs="Times New Roman"/>
         </w:rPr>
-        <w:t xml:space="preserve">nly entrainment relaxes </w:t>
+        <w:t xml:space="preserve">nly </w:t>
+      </w:r>
+      <w:proofErr w:type="gramStart"/>
+      <w:r>
+        <w:rPr>
+          <w:rFonts w:ascii="Times New Roman" w:eastAsiaTheme="minorEastAsia" w:hAnsi="Times New Roman" w:cs="Times New Roman"/>
+        </w:rPr>
+        <w:t>entrainment</w:t>
+      </w:r>
+      <w:proofErr w:type="gramEnd"/>
+      <w:r>
+        <w:rPr>
+          <w:rFonts w:ascii="Times New Roman" w:eastAsiaTheme="minorEastAsia" w:hAnsi="Times New Roman" w:cs="Times New Roman"/>
+        </w:rPr>
+        <w:t xml:space="preserve"> relaxes </w:t>
       </w:r>
       <w:r>
         <w:rPr>
@@ -9076,19 +9290,7 @@
         <w:rPr>
           <w:rFonts w:ascii="Times New Roman" w:eastAsiaTheme="minorEastAsia" w:hAnsi="Times New Roman" w:cs="Times New Roman"/>
         </w:rPr>
-        <w:t xml:space="preserve"> (</w:t>
-      </w:r>
-      <w:r>
-        <w:rPr>
-          <w:rFonts w:ascii="Times New Roman" w:eastAsiaTheme="minorEastAsia" w:hAnsi="Times New Roman" w:cs="Times New Roman"/>
-        </w:rPr>
-        <w:t>Fig. QMASSFLX</w:t>
-      </w:r>
-      <w:r>
-        <w:rPr>
-          <w:rFonts w:ascii="Times New Roman" w:eastAsiaTheme="minorEastAsia" w:hAnsi="Times New Roman" w:cs="Times New Roman"/>
-        </w:rPr>
-        <w:t>).</w:t>
+        <w:t xml:space="preserve"> (Fig. QMASSFLX).</w:t>
       </w:r>
       <w:r>
         <w:rPr>
@@ -10262,7 +10464,21 @@
         <w:rPr>
           <w:rFonts w:ascii="Times New Roman" w:eastAsiaTheme="minorEastAsia" w:hAnsi="Times New Roman" w:cs="Times New Roman"/>
         </w:rPr>
-        <w:t>Total parcel specific humidity is compared to saturation humidity of the environment to determine cloud liquid water.</w:t>
+        <w:t xml:space="preserve">Total parcel specific humidity is compared to </w:t>
+      </w:r>
+      <w:proofErr w:type="gramStart"/>
+      <w:r>
+        <w:rPr>
+          <w:rFonts w:ascii="Times New Roman" w:eastAsiaTheme="minorEastAsia" w:hAnsi="Times New Roman" w:cs="Times New Roman"/>
+        </w:rPr>
+        <w:t>saturation</w:t>
+      </w:r>
+      <w:proofErr w:type="gramEnd"/>
+      <w:r>
+        <w:rPr>
+          <w:rFonts w:ascii="Times New Roman" w:eastAsiaTheme="minorEastAsia" w:hAnsi="Times New Roman" w:cs="Times New Roman"/>
+        </w:rPr>
+        <w:t xml:space="preserve"> humidity of the environment to determine cloud liquid water.</w:t>
       </w:r>
     </w:p>
     <w:p>
@@ -10710,23 +10926,7 @@
           <w:rFonts w:ascii="Times New Roman" w:eastAsiaTheme="minorEastAsia" w:hAnsi="Times New Roman" w:cs="Times New Roman"/>
           <w:iCs/>
         </w:rPr>
-        <w:t xml:space="preserve"> predicted by this entraining-precipitating updraft model agree with the most humid air sampled on occasion by radiosondes. Cloud height is limited by entrainment of relatively dry air between 1.5-3 km, representing the mean distribution of the trade inversion. The clouds occupy a range of depths representative of trade cumulus clouds, with deeper clouds for lower rates of entrainment and </w:t>
-      </w:r>
-      <w:proofErr w:type="spellStart"/>
-      <w:r>
-        <w:rPr>
-          <w:rFonts w:ascii="Times New Roman" w:eastAsiaTheme="minorEastAsia" w:hAnsi="Times New Roman" w:cs="Times New Roman"/>
-          <w:iCs/>
-        </w:rPr>
-        <w:t>autoconversion</w:t>
-      </w:r>
-      <w:proofErr w:type="spellEnd"/>
-      <w:r>
-        <w:rPr>
-          <w:rFonts w:ascii="Times New Roman" w:eastAsiaTheme="minorEastAsia" w:hAnsi="Times New Roman" w:cs="Times New Roman"/>
-          <w:iCs/>
-        </w:rPr>
-        <w:t xml:space="preserve">. The intermediate total sink rate of </w:t>
+        <w:t xml:space="preserve"> predicted by this entraining-precipitating updraft model agree with the most humid air sampled on occasion by radiosondes. Cloud height is limited by entrainment of relatively dry air between 1.5-3 km, representing the mean distribution of the trade inversion. The clouds occupy a range of depths representative of trade cumulus clouds, with deeper clouds for lower rates of entrainment and autoconversion. The intermediate total sink rate of </w:t>
       </w:r>
       <m:oMath>
         <m:r>
@@ -10972,7 +11172,21 @@
         <w:rPr>
           <w:rFonts w:ascii="Aptos Narrow" w:eastAsiaTheme="minorEastAsia" w:hAnsi="Aptos Narrow" w:cs="Times New Roman"/>
         </w:rPr>
-        <w:t>Figure CLOUDTOPHT. Clouds of different specific humidity and heights simulated for different total (entrainment + autoconversion) sink rates.</w:t>
+        <w:t xml:space="preserve">Figure CLOUDTOPHT. Clouds of different specific humidity and heights simulated for different total (entrainment + </w:t>
+      </w:r>
+      <w:proofErr w:type="spellStart"/>
+      <w:r>
+        <w:rPr>
+          <w:rFonts w:ascii="Aptos Narrow" w:eastAsiaTheme="minorEastAsia" w:hAnsi="Aptos Narrow" w:cs="Times New Roman"/>
+        </w:rPr>
+        <w:t>autoconversion</w:t>
+      </w:r>
+      <w:proofErr w:type="spellEnd"/>
+      <w:r>
+        <w:rPr>
+          <w:rFonts w:ascii="Aptos Narrow" w:eastAsiaTheme="minorEastAsia" w:hAnsi="Aptos Narrow" w:cs="Times New Roman"/>
+        </w:rPr>
+        <w:t>) sink rates.</w:t>
       </w:r>
     </w:p>
     <w:p>
@@ -11378,21 +11592,7 @@
         <w:rPr>
           <w:rFonts w:ascii="Times New Roman" w:eastAsiaTheme="minorEastAsia" w:hAnsi="Times New Roman" w:cs="Times New Roman"/>
         </w:rPr>
-        <w:t xml:space="preserve">. Precipitation depends on the </w:t>
-      </w:r>
-      <w:proofErr w:type="spellStart"/>
-      <w:r>
-        <w:rPr>
-          <w:rFonts w:ascii="Times New Roman" w:eastAsiaTheme="minorEastAsia" w:hAnsi="Times New Roman" w:cs="Times New Roman"/>
-        </w:rPr>
-        <w:t>autoconversion</w:t>
-      </w:r>
-      <w:proofErr w:type="spellEnd"/>
-      <w:r>
-        <w:rPr>
-          <w:rFonts w:ascii="Times New Roman" w:eastAsiaTheme="minorEastAsia" w:hAnsi="Times New Roman" w:cs="Times New Roman"/>
-        </w:rPr>
-        <w:t xml:space="preserve"> rate </w:t>
+        <w:t xml:space="preserve">. Precipitation depends on the autoconversion rate </w:t>
       </w:r>
       <m:oMath>
         <m:sSub>
@@ -11568,31 +11768,7 @@
         <w:rPr>
           <w:rFonts w:ascii="Times New Roman" w:eastAsiaTheme="minorEastAsia" w:hAnsi="Times New Roman" w:cs="Times New Roman"/>
         </w:rPr>
-        <w:t xml:space="preserve"> For simplicity, we use the single precipitation efficiency for all clouds that generates the observed precipitation from the cloud ensemble.</w:t>
-      </w:r>
-      <w:r>
-        <w:rPr>
-          <w:rFonts w:ascii="Times New Roman" w:eastAsiaTheme="minorEastAsia" w:hAnsi="Times New Roman" w:cs="Times New Roman"/>
-        </w:rPr>
-        <w:t xml:space="preserve"> </w:t>
-      </w:r>
-      <w:r>
-        <w:rPr>
-          <w:rFonts w:ascii="Times New Roman" w:eastAsiaTheme="minorEastAsia" w:hAnsi="Times New Roman" w:cs="Times New Roman"/>
-        </w:rPr>
-        <w:t xml:space="preserve">The </w:t>
-      </w:r>
-      <w:r>
-        <w:rPr>
-          <w:rFonts w:ascii="Times New Roman" w:eastAsiaTheme="minorEastAsia" w:hAnsi="Times New Roman" w:cs="Times New Roman"/>
-        </w:rPr>
-        <w:t xml:space="preserve">mean </w:t>
-      </w:r>
-      <w:r>
-        <w:rPr>
-          <w:rFonts w:ascii="Times New Roman" w:eastAsiaTheme="minorEastAsia" w:hAnsi="Times New Roman" w:cs="Times New Roman"/>
-        </w:rPr>
-        <w:t xml:space="preserve">eddy flux within cloud </w:t>
+        <w:t xml:space="preserve"> For simplicity, we use the single precipitation efficiency for all clouds that generates the observed precipitation from the cloud ensemble. The mean eddy flux within cloud </w:t>
       </w:r>
       <m:oMath>
         <m:r>
@@ -11606,13 +11782,7 @@
         <w:rPr>
           <w:rFonts w:ascii="Times New Roman" w:eastAsiaTheme="minorEastAsia" w:hAnsi="Times New Roman" w:cs="Times New Roman"/>
         </w:rPr>
-        <w:t xml:space="preserve"> consists of the cloud updraft and the precipitation</w:t>
-      </w:r>
-      <w:r>
-        <w:rPr>
-          <w:rFonts w:ascii="Times New Roman" w:eastAsiaTheme="minorEastAsia" w:hAnsi="Times New Roman" w:cs="Times New Roman"/>
-        </w:rPr>
-        <w:t xml:space="preserve"> </w:t>
+        <w:t xml:space="preserve"> consists of the cloud updraft and the precipitation </w:t>
       </w:r>
       <m:oMath>
         <m:sSub>
@@ -11711,6 +11881,234 @@
           <w:rFonts w:ascii="Times New Roman" w:eastAsiaTheme="minorEastAsia" w:hAnsi="Times New Roman" w:cs="Times New Roman"/>
         </w:rPr>
         <w:t>.</w:t>
+      </w:r>
+    </w:p>
+    <w:p>
+      <w:pPr>
+        <w:pStyle w:val="BodyText"/>
+        <w:rPr>
+          <w:rFonts w:ascii="Times New Roman" w:eastAsiaTheme="minorEastAsia" w:hAnsi="Times New Roman" w:cs="Times New Roman"/>
+        </w:rPr>
+      </w:pPr>
+      <w:r>
+        <w:rPr>
+          <w:rFonts w:ascii="Times New Roman" w:eastAsiaTheme="minorEastAsia" w:hAnsi="Times New Roman" w:cs="Times New Roman"/>
+        </w:rPr>
+        <w:t xml:space="preserve">The cloud model is not constrained by a buoyancy closure, as it would be in numerical model with sub-grid scale convective parameterizations. Rather, observations constrain the moisture </w:t>
+      </w:r>
+      <w:r>
+        <w:rPr>
+          <w:rFonts w:ascii="Times New Roman" w:eastAsiaTheme="minorEastAsia" w:hAnsi="Times New Roman" w:cs="Times New Roman"/>
+        </w:rPr>
+        <w:lastRenderedPageBreak/>
+        <w:t xml:space="preserve">profile and height of the clouds. The buoyancy </w:t>
+      </w:r>
+      <m:oMath>
+        <m:r>
+          <w:rPr>
+            <w:rFonts w:ascii="Cambria Math" w:eastAsiaTheme="minorEastAsia" w:hAnsi="Cambria Math" w:cs="Times New Roman"/>
+          </w:rPr>
+          <m:t>b=g(</m:t>
+        </m:r>
+        <m:sSub>
+          <m:sSubPr>
+            <m:ctrlPr>
+              <w:rPr>
+                <w:rFonts w:ascii="Cambria Math" w:eastAsiaTheme="minorEastAsia" w:hAnsi="Cambria Math" w:cs="Times New Roman"/>
+                <w:i/>
+              </w:rPr>
+            </m:ctrlPr>
+          </m:sSubPr>
+          <m:e>
+            <m:r>
+              <w:rPr>
+                <w:rFonts w:ascii="Cambria Math" w:eastAsiaTheme="minorEastAsia" w:hAnsi="Cambria Math" w:cs="Times New Roman"/>
+              </w:rPr>
+              <m:t>θ</m:t>
+            </m:r>
+          </m:e>
+          <m:sub>
+            <m:r>
+              <w:rPr>
+                <w:rFonts w:ascii="Cambria Math" w:eastAsiaTheme="minorEastAsia" w:hAnsi="Cambria Math" w:cs="Times New Roman"/>
+              </w:rPr>
+              <m:t>ρup</m:t>
+            </m:r>
+          </m:sub>
+        </m:sSub>
+        <m:r>
+          <w:rPr>
+            <w:rFonts w:ascii="Cambria Math" w:eastAsiaTheme="minorEastAsia" w:hAnsi="Cambria Math" w:cs="Times New Roman"/>
+          </w:rPr>
+          <m:t>-</m:t>
+        </m:r>
+        <m:sSub>
+          <m:sSubPr>
+            <m:ctrlPr>
+              <w:rPr>
+                <w:rFonts w:ascii="Cambria Math" w:eastAsiaTheme="minorEastAsia" w:hAnsi="Cambria Math" w:cs="Times New Roman"/>
+                <w:i/>
+              </w:rPr>
+            </m:ctrlPr>
+          </m:sSubPr>
+          <m:e>
+            <m:r>
+              <w:rPr>
+                <w:rFonts w:ascii="Cambria Math" w:eastAsiaTheme="minorEastAsia" w:hAnsi="Cambria Math" w:cs="Times New Roman"/>
+              </w:rPr>
+              <m:t>θ</m:t>
+            </m:r>
+          </m:e>
+          <m:sub>
+            <m:r>
+              <w:rPr>
+                <w:rFonts w:ascii="Cambria Math" w:eastAsiaTheme="minorEastAsia" w:hAnsi="Cambria Math" w:cs="Times New Roman"/>
+              </w:rPr>
+              <m:t>ρenv</m:t>
+            </m:r>
+          </m:sub>
+        </m:sSub>
+        <m:r>
+          <w:rPr>
+            <w:rFonts w:ascii="Cambria Math" w:eastAsiaTheme="minorEastAsia" w:hAnsi="Cambria Math" w:cs="Times New Roman"/>
+          </w:rPr>
+          <m:t>)/</m:t>
+        </m:r>
+        <m:sSub>
+          <m:sSubPr>
+            <m:ctrlPr>
+              <w:rPr>
+                <w:rFonts w:ascii="Cambria Math" w:eastAsiaTheme="minorEastAsia" w:hAnsi="Cambria Math" w:cs="Times New Roman"/>
+                <w:i/>
+              </w:rPr>
+            </m:ctrlPr>
+          </m:sSubPr>
+          <m:e>
+            <m:r>
+              <w:rPr>
+                <w:rFonts w:ascii="Cambria Math" w:eastAsiaTheme="minorEastAsia" w:hAnsi="Cambria Math" w:cs="Times New Roman"/>
+              </w:rPr>
+              <m:t>θ</m:t>
+            </m:r>
+          </m:e>
+          <m:sub>
+            <m:r>
+              <w:rPr>
+                <w:rFonts w:ascii="Cambria Math" w:eastAsiaTheme="minorEastAsia" w:hAnsi="Cambria Math" w:cs="Times New Roman"/>
+              </w:rPr>
+              <m:t>ρenv</m:t>
+            </m:r>
+          </m:sub>
+        </m:sSub>
+      </m:oMath>
+      <w:r>
+        <w:rPr>
+          <w:rFonts w:ascii="Times New Roman" w:eastAsiaTheme="minorEastAsia" w:hAnsi="Times New Roman" w:cs="Times New Roman"/>
+        </w:rPr>
+        <w:t xml:space="preserve"> is diagnosed from the density potential temperature </w:t>
+      </w:r>
+      <m:oMath>
+        <m:sSub>
+          <m:sSubPr>
+            <m:ctrlPr>
+              <w:rPr>
+                <w:rFonts w:ascii="Cambria Math" w:eastAsiaTheme="minorEastAsia" w:hAnsi="Cambria Math" w:cs="Times New Roman"/>
+                <w:i/>
+              </w:rPr>
+            </m:ctrlPr>
+          </m:sSubPr>
+          <m:e>
+            <m:r>
+              <w:rPr>
+                <w:rFonts w:ascii="Cambria Math" w:eastAsiaTheme="minorEastAsia" w:hAnsi="Cambria Math" w:cs="Times New Roman"/>
+              </w:rPr>
+              <m:t>θ</m:t>
+            </m:r>
+          </m:e>
+          <m:sub>
+            <m:r>
+              <w:rPr>
+                <w:rFonts w:ascii="Cambria Math" w:eastAsiaTheme="minorEastAsia" w:hAnsi="Cambria Math" w:cs="Times New Roman"/>
+              </w:rPr>
+              <m:t>ρup</m:t>
+            </m:r>
+          </m:sub>
+        </m:sSub>
+      </m:oMath>
+      <w:r>
+        <w:rPr>
+          <w:rFonts w:ascii="Times New Roman" w:eastAsiaTheme="minorEastAsia" w:hAnsi="Times New Roman" w:cs="Times New Roman"/>
+        </w:rPr>
+        <w:t xml:space="preserve"> (including the effect of the modeled water vapor and liquid water on density) of the entraining updraft parcel.</w:t>
+      </w:r>
+      <w:r>
+        <w:rPr>
+          <w:rFonts w:ascii="Times New Roman" w:eastAsiaTheme="minorEastAsia" w:hAnsi="Times New Roman" w:cs="Times New Roman"/>
+        </w:rPr>
+        <w:t xml:space="preserve"> The parcel potential temperature is warmed by the specific humidity change from condensation, which is the total change minus the entrainment. </w:t>
+      </w:r>
+      <w:r>
+        <w:rPr>
+          <w:rFonts w:ascii="Times New Roman" w:eastAsiaTheme="minorEastAsia" w:hAnsi="Times New Roman" w:cs="Times New Roman"/>
+        </w:rPr>
+        <w:br/>
+        <w:t>[above cloud there should be no condensation]</w:t>
+      </w:r>
+      <w:r>
+        <w:rPr>
+          <w:rFonts w:ascii="Times New Roman" w:eastAsiaTheme="minorEastAsia" w:hAnsi="Times New Roman" w:cs="Times New Roman"/>
+        </w:rPr>
+        <w:br/>
+        <w:t>The cloud height is comparable to the height of positive buoyancy, or the height at which the buoyancy integrates to zero.</w:t>
+      </w:r>
+    </w:p>
+    <w:p>
+      <w:pPr>
+        <w:pStyle w:val="BodyText"/>
+        <w:rPr>
+          <w:rFonts w:ascii="Times New Roman" w:eastAsiaTheme="minorEastAsia" w:hAnsi="Times New Roman" w:cs="Times New Roman"/>
+        </w:rPr>
+      </w:pPr>
+      <w:r>
+        <w:rPr>
+          <w:rFonts w:ascii="Times New Roman" w:eastAsiaTheme="minorEastAsia" w:hAnsi="Times New Roman" w:cs="Times New Roman"/>
+          <w:noProof/>
+        </w:rPr>
+        <w:drawing>
+          <wp:inline distT="0" distB="0" distL="0" distR="0" wp14:anchorId="06A9B345" wp14:editId="0E8C32D1">
+            <wp:extent cx="4427316" cy="3530745"/>
+            <wp:effectExtent l="0" t="0" r="0" b="0"/>
+            <wp:docPr id="12013072" name="Picture 1"/>
+            <wp:cNvGraphicFramePr>
+              <a:graphicFrameLocks xmlns:a="http://schemas.openxmlformats.org/drawingml/2006/main" noChangeAspect="1"/>
+            </wp:cNvGraphicFramePr>
+            <a:graphic xmlns:a="http://schemas.openxmlformats.org/drawingml/2006/main">
+              <a:graphicData uri="http://schemas.openxmlformats.org/drawingml/2006/picture">
+                <pic:pic xmlns:pic="http://schemas.openxmlformats.org/drawingml/2006/picture">
+                  <pic:nvPicPr>
+                    <pic:cNvPr id="12013072" name=""/>
+                    <pic:cNvPicPr/>
+                  </pic:nvPicPr>
+                  <pic:blipFill>
+                    <a:blip r:embed="rId12"/>
+                    <a:stretch>
+                      <a:fillRect/>
+                    </a:stretch>
+                  </pic:blipFill>
+                  <pic:spPr>
+                    <a:xfrm>
+                      <a:off x="0" y="0"/>
+                      <a:ext cx="4430155" cy="3533009"/>
+                    </a:xfrm>
+                    <a:prstGeom prst="rect">
+                      <a:avLst/>
+                    </a:prstGeom>
+                  </pic:spPr>
+                </pic:pic>
+              </a:graphicData>
+            </a:graphic>
+          </wp:inline>
+        </w:drawing>
       </w:r>
     </w:p>
     <w:p>
@@ -12334,7 +12732,14 @@
         <w:rPr>
           <w:rFonts w:eastAsiaTheme="minorEastAsia"/>
         </w:rPr>
-        <w:t xml:space="preserve"> is the equilibrium fractionation coefficient for liquid over vapor. We write the isotope specific humidities in terms of the ordinary specific humidities,</w:t>
+        <w:t xml:space="preserve"> is the </w:t>
+      </w:r>
+      <w:r>
+        <w:rPr>
+          <w:rFonts w:eastAsiaTheme="minorEastAsia"/>
+        </w:rPr>
+        <w:lastRenderedPageBreak/>
+        <w:t>equilibrium fractionation coefficient for liquid over vapor. We write the isotope specific humidities in terms of the ordinary specific humidities,</w:t>
       </w:r>
       <w:r>
         <w:rPr>
@@ -13825,7 +14230,21 @@
         <w:rPr>
           <w:rFonts w:eastAsiaTheme="minorEastAsia"/>
         </w:rPr>
-        <w:t xml:space="preserve"> is entrained into the cloud. The total isotope ratio is depleted by entrainment and autoconversion. The vapor isotope ratio increases to meet the total isotope ratio at cloud top where </w:t>
+        <w:t xml:space="preserve"> is entrained into the cloud. The total isotope ratio is depleted by entrainment and </w:t>
+      </w:r>
+      <w:proofErr w:type="spellStart"/>
+      <w:r>
+        <w:rPr>
+          <w:rFonts w:eastAsiaTheme="minorEastAsia"/>
+        </w:rPr>
+        <w:t>autoconversion</w:t>
+      </w:r>
+      <w:proofErr w:type="spellEnd"/>
+      <w:r>
+        <w:rPr>
+          <w:rFonts w:eastAsiaTheme="minorEastAsia"/>
+        </w:rPr>
+        <w:t xml:space="preserve">. The vapor isotope ratio increases to meet the total isotope ratio at cloud top where </w:t>
       </w:r>
       <m:oMath>
         <m:sSub>
@@ -14186,6 +14605,7 @@
           <w:rFonts w:eastAsiaTheme="minorEastAsia"/>
           <w:noProof/>
         </w:rPr>
+        <w:lastRenderedPageBreak/>
         <w:drawing>
           <wp:inline distT="0" distB="0" distL="0" distR="0" wp14:anchorId="0E590B0E" wp14:editId="0909D65B">
             <wp:extent cx="3708589" cy="2771140"/>
@@ -14202,7 +14622,7 @@
                     <pic:cNvPicPr/>
                   </pic:nvPicPr>
                   <pic:blipFill>
-                    <a:blip r:embed="rId12"/>
+                    <a:blip r:embed="rId13"/>
                     <a:stretch>
                       <a:fillRect/>
                     </a:stretch>
@@ -14434,7 +14854,7 @@
                     <pic:cNvPicPr/>
                   </pic:nvPicPr>
                   <pic:blipFill>
-                    <a:blip r:embed="rId13"/>
+                    <a:blip r:embed="rId14"/>
                     <a:stretch>
                       <a:fillRect/>
                     </a:stretch>
@@ -14769,7 +15189,14 @@
         <w:rPr>
           <w:rFonts w:eastAsiaTheme="minorEastAsia"/>
         </w:rPr>
-        <w:t xml:space="preserve">is shown in Fig. RVVQ. The physics of equilibrium cloud condensation result in a concave up cloud vapor profile (cyan) near the initial humidity, where concave up </w:t>
+        <w:t xml:space="preserve">is shown in Fig. RVVQ. The physics of equilibrium cloud condensation </w:t>
+      </w:r>
+      <w:r>
+        <w:rPr>
+          <w:rFonts w:eastAsiaTheme="minorEastAsia"/>
+        </w:rPr>
+        <w:lastRenderedPageBreak/>
+        <w:t xml:space="preserve">result in a concave up cloud vapor profile (cyan) near the initial humidity, where concave up </w:t>
       </w:r>
       <m:oMath>
         <m:r>
@@ -14797,21 +15224,7 @@
         <w:rPr>
           <w:rFonts w:eastAsiaTheme="minorEastAsia"/>
         </w:rPr>
-        <w:t xml:space="preserve"> profiles are also observed by the NOAA P-3 aircraft. Most of the observations by the aircraft are found between the two </w:t>
-      </w:r>
-      <w:proofErr w:type="spellStart"/>
-      <w:r>
-        <w:rPr>
-          <w:rFonts w:eastAsiaTheme="minorEastAsia"/>
-        </w:rPr>
-        <w:t>pseudoadiabats</w:t>
-      </w:r>
-      <w:proofErr w:type="spellEnd"/>
-      <w:r>
-        <w:rPr>
-          <w:rFonts w:eastAsiaTheme="minorEastAsia"/>
-        </w:rPr>
-        <w:t xml:space="preserve"> (think black concave down curves), and between the two mixing curves (thin black concave up). Trade cumulus clouds are mostly found for </w:t>
+        <w:t xml:space="preserve"> profiles are also observed by the NOAA P-3 aircraft. Most of the observations by the aircraft are found between the two pseudoadiabats (think black concave down curves), and between the two mixing curves (thin black concave up). Trade cumulus clouds are mostly found for </w:t>
       </w:r>
       <m:oMath>
         <m:r>
@@ -15001,7 +15414,7 @@
                     <pic:cNvPicPr/>
                   </pic:nvPicPr>
                   <pic:blipFill>
-                    <a:blip r:embed="rId14"/>
+                    <a:blip r:embed="rId15"/>
                     <a:stretch>
                       <a:fillRect/>
                     </a:stretch>
@@ -15052,7 +15465,7 @@
                     <pic:cNvPicPr/>
                   </pic:nvPicPr>
                   <pic:blipFill>
-                    <a:blip r:embed="rId15"/>
+                    <a:blip r:embed="rId16"/>
                     <a:stretch>
                       <a:fillRect/>
                     </a:stretch>
@@ -15117,6 +15530,7 @@
           <w:noProof/>
           <w:color w:val="323130"/>
         </w:rPr>
+        <w:lastRenderedPageBreak/>
         <w:drawing>
           <wp:inline distT="0" distB="0" distL="0" distR="0" wp14:anchorId="2E609526" wp14:editId="4A468CE0">
             <wp:extent cx="3826413" cy="2844636"/>
@@ -15133,7 +15547,7 @@
                     <pic:cNvPicPr/>
                   </pic:nvPicPr>
                   <pic:blipFill>
-                    <a:blip r:embed="rId16"/>
+                    <a:blip r:embed="rId17"/>
                     <a:stretch>
                       <a:fillRect/>
                     </a:stretch>
@@ -15234,7 +15648,6 @@
         <w:pStyle w:val="Heading2"/>
       </w:pPr>
       <w:r>
-        <w:lastRenderedPageBreak/>
         <w:t>Large-scale m</w:t>
       </w:r>
       <w:r>
@@ -15556,13 +15969,7 @@
           <w:rPr>
             <w:rFonts w:ascii="Cambria Math" w:eastAsiaTheme="minorEastAsia" w:hAnsi="Cambria Math" w:cs="Times New Roman"/>
           </w:rPr>
-          <m:t>x</m:t>
-        </m:r>
-        <m:r>
-          <w:rPr>
-            <w:rFonts w:ascii="Cambria Math" w:eastAsiaTheme="minorEastAsia" w:hAnsi="Cambria Math" w:cs="Times New Roman"/>
-          </w:rPr>
-          <m:t>=XXX</m:t>
+          <m:t>x=XXX</m:t>
         </m:r>
       </m:oMath>
       <w:r>
@@ -15824,7 +16231,22 @@
         <w:rPr>
           <w:rFonts w:ascii="Times New Roman" w:eastAsiaTheme="minorEastAsia" w:hAnsi="Times New Roman" w:cs="Times New Roman"/>
         </w:rPr>
-        <w:t>[The total sink rate affects the solution only through the specific humidities obtained from the cloud model. The autoconversion affects the partition between precipitation and cloud updraft flux.]</w:t>
+        <w:lastRenderedPageBreak/>
+        <w:t xml:space="preserve">[The total sink rate affects the solution only through the specific humidities obtained from the cloud model. The </w:t>
+      </w:r>
+      <w:proofErr w:type="spellStart"/>
+      <w:r>
+        <w:rPr>
+          <w:rFonts w:ascii="Times New Roman" w:eastAsiaTheme="minorEastAsia" w:hAnsi="Times New Roman" w:cs="Times New Roman"/>
+        </w:rPr>
+        <w:t>autoconversion</w:t>
+      </w:r>
+      <w:proofErr w:type="spellEnd"/>
+      <w:r>
+        <w:rPr>
+          <w:rFonts w:ascii="Times New Roman" w:eastAsiaTheme="minorEastAsia" w:hAnsi="Times New Roman" w:cs="Times New Roman"/>
+        </w:rPr>
+        <w:t xml:space="preserve"> affects the partition between precipitation and cloud updraft flux.]</w:t>
       </w:r>
     </w:p>
     <w:p>
@@ -15863,7 +16285,7 @@
                     <pic:cNvPicPr/>
                   </pic:nvPicPr>
                   <pic:blipFill>
-                    <a:blip r:embed="rId17"/>
+                    <a:blip r:embed="rId18"/>
                     <a:stretch>
                       <a:fillRect/>
                     </a:stretch>
@@ -15956,7 +16378,6 @@
         <w:rPr>
           <w:rFonts w:ascii="Times New Roman" w:eastAsiaTheme="minorEastAsia" w:hAnsi="Times New Roman" w:cs="Times New Roman"/>
         </w:rPr>
-        <w:lastRenderedPageBreak/>
         <w:t xml:space="preserve">Analogously, the isotope eddy flux </w:t>
       </w:r>
       <m:oMath>
@@ -16455,7 +16876,21 @@
         <w:rPr>
           <w:rFonts w:ascii="Times New Roman" w:hAnsi="Times New Roman" w:cs="Times New Roman"/>
         </w:rPr>
-        <w:t xml:space="preserve">the sounding </w:t>
+        <w:t xml:space="preserve">the </w:t>
+      </w:r>
+      <w:proofErr w:type="gramStart"/>
+      <w:r>
+        <w:rPr>
+          <w:rFonts w:ascii="Times New Roman" w:hAnsi="Times New Roman" w:cs="Times New Roman"/>
+        </w:rPr>
+        <w:t>sounding</w:t>
+      </w:r>
+      <w:proofErr w:type="gramEnd"/>
+      <w:r>
+        <w:rPr>
+          <w:rFonts w:ascii="Times New Roman" w:hAnsi="Times New Roman" w:cs="Times New Roman"/>
+        </w:rPr>
+        <w:t xml:space="preserve"> </w:t>
       </w:r>
       <w:r>
         <w:rPr>
@@ -16568,7 +17003,23 @@
         <w:t>(T) and q.</w:t>
       </w:r>
       <w:r>
-        <w:t xml:space="preserve"> With compensations, cloud is almost unchanged.</w:t>
+        <w:t xml:space="preserve"> With </w:t>
+      </w:r>
+      <w:proofErr w:type="gramStart"/>
+      <w:r>
+        <w:t>compensations</w:t>
+      </w:r>
+      <w:proofErr w:type="gramEnd"/>
+      <w:r>
+        <w:t xml:space="preserve">, </w:t>
+      </w:r>
+      <w:proofErr w:type="gramStart"/>
+      <w:r>
+        <w:t>cloud is</w:t>
+      </w:r>
+      <w:proofErr w:type="gramEnd"/>
+      <w:r>
+        <w:t xml:space="preserve"> almost unchanged.</w:t>
       </w:r>
     </w:p>
     <w:p>
@@ -16625,7 +17076,15 @@
         </m:sSub>
       </m:oMath>
       <w:r>
-        <w:t>. This results in a sounding with very dry RH.</w:t>
+        <w:t xml:space="preserve">. This results in a </w:t>
+      </w:r>
+      <w:proofErr w:type="gramStart"/>
+      <w:r>
+        <w:t>sounding</w:t>
+      </w:r>
+      <w:proofErr w:type="gramEnd"/>
+      <w:r>
+        <w:t xml:space="preserve"> with very dry RH.</w:t>
       </w:r>
     </w:p>
     <w:p>
@@ -16637,6 +17096,7 @@
         </w:numPr>
       </w:pPr>
       <w:r>
+        <w:lastRenderedPageBreak/>
         <w:t xml:space="preserve">Reduce the lapse rate, so add </w:t>
       </w:r>
       <m:oMath>
@@ -16931,7 +17391,21 @@
         <w:rPr>
           <w:rFonts w:ascii="Times New Roman" w:hAnsi="Times New Roman" w:cs="Times New Roman"/>
         </w:rPr>
-        <w:t xml:space="preserve">of compensations, </w:t>
+        <w:t xml:space="preserve">of </w:t>
+      </w:r>
+      <w:proofErr w:type="gramStart"/>
+      <w:r>
+        <w:rPr>
+          <w:rFonts w:ascii="Times New Roman" w:hAnsi="Times New Roman" w:cs="Times New Roman"/>
+        </w:rPr>
+        <w:t>compensations</w:t>
+      </w:r>
+      <w:proofErr w:type="gramEnd"/>
+      <w:r>
+        <w:rPr>
+          <w:rFonts w:ascii="Times New Roman" w:hAnsi="Times New Roman" w:cs="Times New Roman"/>
+        </w:rPr>
+        <w:t xml:space="preserve">, </w:t>
       </w:r>
       <w:r>
         <w:rPr>
@@ -17283,13 +17757,27 @@
         <w:rPr>
           <w:rFonts w:ascii="Times New Roman" w:hAnsi="Times New Roman" w:cs="Times New Roman"/>
         </w:rPr>
-        <w:t xml:space="preserve"> simulated by models with wet-get-wetter behavior</w:t>
-      </w:r>
-      <w:r>
-        <w:rPr>
-          <w:rFonts w:ascii="Times New Roman" w:hAnsi="Times New Roman" w:cs="Times New Roman"/>
-        </w:rPr>
-        <w:t>???]]</w:t>
+        <w:t xml:space="preserve"> simulated by models with wet-get-wetter </w:t>
+      </w:r>
+      <w:proofErr w:type="gramStart"/>
+      <w:r>
+        <w:rPr>
+          <w:rFonts w:ascii="Times New Roman" w:hAnsi="Times New Roman" w:cs="Times New Roman"/>
+        </w:rPr>
+        <w:t>behavior</w:t>
+      </w:r>
+      <w:r>
+        <w:rPr>
+          <w:rFonts w:ascii="Times New Roman" w:hAnsi="Times New Roman" w:cs="Times New Roman"/>
+        </w:rPr>
+        <w:t>??</w:t>
+      </w:r>
+      <w:proofErr w:type="gramEnd"/>
+      <w:r>
+        <w:rPr>
+          <w:rFonts w:ascii="Times New Roman" w:hAnsi="Times New Roman" w:cs="Times New Roman"/>
+        </w:rPr>
+        <w:t>?]]</w:t>
       </w:r>
     </w:p>
     <w:p>
@@ -17315,7 +17803,21 @@
         <w:rPr>
           <w:rFonts w:ascii="Times New Roman" w:hAnsi="Times New Roman" w:cs="Times New Roman"/>
         </w:rPr>
-        <w:t xml:space="preserve"> the updraft-environment humidity difference </w:t>
+        <w:t xml:space="preserve"> the updraft-</w:t>
+      </w:r>
+      <w:proofErr w:type="gramStart"/>
+      <w:r>
+        <w:rPr>
+          <w:rFonts w:ascii="Times New Roman" w:hAnsi="Times New Roman" w:cs="Times New Roman"/>
+        </w:rPr>
+        <w:t>environment</w:t>
+      </w:r>
+      <w:proofErr w:type="gramEnd"/>
+      <w:r>
+        <w:rPr>
+          <w:rFonts w:ascii="Times New Roman" w:hAnsi="Times New Roman" w:cs="Times New Roman"/>
+        </w:rPr>
+        <w:t xml:space="preserve"> humidity difference </w:t>
       </w:r>
       <m:oMath>
         <m:sSub>
@@ -17413,8 +17915,8 @@
       </w:pPr>
     </w:p>
     <w:sectPr>
-      <w:footerReference w:type="even" r:id="rId18"/>
-      <w:footerReference w:type="default" r:id="rId19"/>
+      <w:footerReference w:type="even" r:id="rId19"/>
+      <w:footerReference w:type="default" r:id="rId20"/>
       <w:pgSz w:w="12240" w:h="15840"/>
       <w:pgMar w:top="1440" w:right="1440" w:bottom="1440" w:left="1440" w:header="720" w:footer="720" w:gutter="0"/>
       <w:cols w:space="720"/>

</xml_diff>

<commit_message>
gravity waves in massflux.docx
</commit_message>
<xml_diff>
--- a/doc/massflux.docx
+++ b/doc/massflux.docx
@@ -12972,7 +12972,41 @@
         <w:rPr>
           <w:rFonts w:ascii="Times New Roman" w:eastAsiaTheme="minorEastAsia" w:hAnsi="Times New Roman" w:cs="Times New Roman"/>
         </w:rPr>
-        <w:t xml:space="preserve">From the cloud-mean eddy flux </w:t>
+        <w:t xml:space="preserve">We compute the cloud ensemble by using a precipitation efficiency of </w:t>
+      </w:r>
+      <m:oMath>
+        <m:r>
+          <w:rPr>
+            <w:rFonts w:ascii="Cambria Math" w:eastAsiaTheme="minorEastAsia" w:hAnsi="Cambria Math" w:cs="Times New Roman"/>
+          </w:rPr>
+          <m:t>x=0.53</m:t>
+        </m:r>
+      </m:oMath>
+      <w:r>
+        <w:rPr>
+          <w:rFonts w:ascii="Times New Roman" w:eastAsiaTheme="minorEastAsia" w:hAnsi="Times New Roman" w:cs="Times New Roman"/>
+        </w:rPr>
+        <w:t xml:space="preserve">, and the </w:t>
+      </w:r>
+      <w:proofErr w:type="gramStart"/>
+      <w:r>
+        <w:rPr>
+          <w:rFonts w:ascii="Times New Roman" w:eastAsiaTheme="minorEastAsia" w:hAnsi="Times New Roman" w:cs="Times New Roman"/>
+        </w:rPr>
+        <w:t>vertically-uniform</w:t>
+      </w:r>
+      <w:proofErr w:type="gramEnd"/>
+      <w:r>
+        <w:rPr>
+          <w:rFonts w:ascii="Times New Roman" w:eastAsiaTheme="minorEastAsia" w:hAnsi="Times New Roman" w:cs="Times New Roman"/>
+        </w:rPr>
+        <w:t xml:space="preserve"> cloud-mean eddy flux</w:t>
+      </w:r>
+      <w:r>
+        <w:rPr>
+          <w:rFonts w:ascii="Times New Roman" w:eastAsiaTheme="minorEastAsia" w:hAnsi="Times New Roman" w:cs="Times New Roman"/>
+        </w:rPr>
+        <w:t xml:space="preserve"> </w:t>
       </w:r>
       <m:oMath>
         <m:sSub>
@@ -13006,7 +13040,155 @@
         <w:rPr>
           <w:rFonts w:ascii="Times New Roman" w:eastAsiaTheme="minorEastAsia" w:hAnsi="Times New Roman" w:cs="Times New Roman"/>
         </w:rPr>
-        <w:t xml:space="preserve"> (Fig. FEDDYMETHOD2), the </w:t>
+        <w:t xml:space="preserve"> </w:t>
+      </w:r>
+      <w:r>
+        <w:rPr>
+          <w:rFonts w:ascii="Times New Roman" w:eastAsiaTheme="minorEastAsia" w:hAnsi="Times New Roman" w:cs="Times New Roman"/>
+        </w:rPr>
+        <w:t>(Fig. FEDDYMETHOD2)</w:t>
+      </w:r>
+      <w:r>
+        <w:rPr>
+          <w:rFonts w:ascii="Times New Roman" w:eastAsiaTheme="minorEastAsia" w:hAnsi="Times New Roman" w:cs="Times New Roman"/>
+        </w:rPr>
+        <w:t xml:space="preserve"> for each cloud height </w:t>
+      </w:r>
+      <m:oMath>
+        <m:sSub>
+          <m:sSubPr>
+            <m:ctrlPr>
+              <w:rPr>
+                <w:rFonts w:ascii="Cambria Math" w:eastAsiaTheme="minorEastAsia" w:hAnsi="Cambria Math" w:cs="Times New Roman"/>
+                <w:i/>
+              </w:rPr>
+            </m:ctrlPr>
+          </m:sSubPr>
+          <m:e>
+            <m:r>
+              <w:rPr>
+                <w:rFonts w:ascii="Cambria Math" w:eastAsiaTheme="minorEastAsia" w:hAnsi="Cambria Math" w:cs="Times New Roman"/>
+              </w:rPr>
+              <m:t>h</m:t>
+            </m:r>
+          </m:e>
+          <m:sub>
+            <m:r>
+              <w:rPr>
+                <w:rFonts w:ascii="Cambria Math" w:eastAsiaTheme="minorEastAsia" w:hAnsi="Cambria Math" w:cs="Times New Roman"/>
+              </w:rPr>
+              <m:t>i</m:t>
+            </m:r>
+          </m:sub>
+        </m:sSub>
+        <m:r>
+          <w:rPr>
+            <w:rFonts w:ascii="Cambria Math" w:eastAsiaTheme="minorEastAsia" w:hAnsi="Cambria Math" w:cs="Times New Roman"/>
+          </w:rPr>
+          <m:t xml:space="preserve"> </m:t>
+        </m:r>
+      </m:oMath>
+      <w:r>
+        <w:rPr>
+          <w:rFonts w:ascii="Times New Roman" w:eastAsiaTheme="minorEastAsia" w:hAnsi="Times New Roman" w:cs="Times New Roman"/>
+        </w:rPr>
+        <w:t xml:space="preserve">and area </w:t>
+      </w:r>
+      <m:oMath>
+        <m:sSub>
+          <m:sSubPr>
+            <m:ctrlPr>
+              <w:rPr>
+                <w:rFonts w:ascii="Cambria Math" w:eastAsiaTheme="minorEastAsia" w:hAnsi="Cambria Math" w:cs="Times New Roman"/>
+                <w:i/>
+              </w:rPr>
+            </m:ctrlPr>
+          </m:sSubPr>
+          <m:e>
+            <m:r>
+              <w:rPr>
+                <w:rFonts w:ascii="Cambria Math" w:eastAsiaTheme="minorEastAsia" w:hAnsi="Cambria Math" w:cs="Times New Roman"/>
+              </w:rPr>
+              <m:t>a</m:t>
+            </m:r>
+          </m:e>
+          <m:sub>
+            <m:r>
+              <w:rPr>
+                <w:rFonts w:ascii="Cambria Math" w:eastAsiaTheme="minorEastAsia" w:hAnsi="Cambria Math" w:cs="Times New Roman"/>
+              </w:rPr>
+              <m:t>i</m:t>
+            </m:r>
+          </m:sub>
+        </m:sSub>
+      </m:oMath>
+      <w:r>
+        <w:rPr>
+          <w:rFonts w:ascii="Times New Roman" w:eastAsiaTheme="minorEastAsia" w:hAnsi="Times New Roman" w:cs="Times New Roman"/>
+        </w:rPr>
+        <w:t xml:space="preserve">. Fig. </w:t>
+      </w:r>
+      <w:proofErr w:type="spellStart"/>
+      <w:r>
+        <w:rPr>
+          <w:rFonts w:ascii="Times New Roman" w:eastAsiaTheme="minorEastAsia" w:hAnsi="Times New Roman" w:cs="Times New Roman"/>
+        </w:rPr>
+        <w:t>WPROFa</w:t>
+      </w:r>
+      <w:proofErr w:type="spellEnd"/>
+      <w:r>
+        <w:rPr>
+          <w:rFonts w:ascii="Times New Roman" w:eastAsiaTheme="minorEastAsia" w:hAnsi="Times New Roman" w:cs="Times New Roman"/>
+        </w:rPr>
+        <w:t xml:space="preserve"> and b</w:t>
+      </w:r>
+      <w:r>
+        <w:rPr>
+          <w:rFonts w:ascii="Times New Roman" w:eastAsiaTheme="minorEastAsia" w:hAnsi="Times New Roman" w:cs="Times New Roman"/>
+        </w:rPr>
+        <w:t xml:space="preserve"> shows the cloud top height and profiles of cloud total and liquid water specific humidity and updraft–environment humidity difference. </w:t>
+      </w:r>
+      <w:r>
+        <w:rPr>
+          <w:rFonts w:ascii="Times New Roman" w:eastAsiaTheme="minorEastAsia" w:hAnsi="Times New Roman" w:cs="Times New Roman"/>
+        </w:rPr>
+        <w:t>The humidity difference is strong in the trade inversion around 3 km. F</w:t>
+      </w:r>
+      <w:r>
+        <w:rPr>
+          <w:rFonts w:ascii="Times New Roman" w:eastAsiaTheme="minorEastAsia" w:hAnsi="Times New Roman" w:cs="Times New Roman"/>
+        </w:rPr>
+        <w:t>luxes are set to zero above cloud top</w:t>
+      </w:r>
+      <w:r>
+        <w:rPr>
+          <w:rFonts w:ascii="Times New Roman" w:eastAsiaTheme="minorEastAsia" w:hAnsi="Times New Roman" w:cs="Times New Roman"/>
+        </w:rPr>
+        <w:t>, equivalent to assuming</w:t>
+      </w:r>
+      <w:r>
+        <w:rPr>
+          <w:rFonts w:ascii="Times New Roman" w:eastAsiaTheme="minorEastAsia" w:hAnsi="Times New Roman" w:cs="Times New Roman"/>
+        </w:rPr>
+        <w:t xml:space="preserve"> remaining moisture flux detrains at </w:t>
+      </w:r>
+      <w:r>
+        <w:rPr>
+          <w:rFonts w:ascii="Times New Roman" w:eastAsiaTheme="minorEastAsia" w:hAnsi="Times New Roman" w:cs="Times New Roman"/>
+        </w:rPr>
+        <w:t>each cloud’s</w:t>
+      </w:r>
+      <w:r>
+        <w:rPr>
+          <w:rFonts w:ascii="Times New Roman" w:eastAsiaTheme="minorEastAsia" w:hAnsi="Times New Roman" w:cs="Times New Roman"/>
+        </w:rPr>
+        <w:t xml:space="preserve"> top</w:t>
+      </w:r>
+      <w:r>
+        <w:rPr>
+          <w:rFonts w:ascii="Times New Roman" w:eastAsiaTheme="minorEastAsia" w:hAnsi="Times New Roman" w:cs="Times New Roman"/>
+        </w:rPr>
+        <w:t xml:space="preserve"> height.</w:t>
       </w:r>
     </w:p>
     <w:p>
@@ -13020,11 +13202,335 @@
         <w:rPr>
           <w:rFonts w:ascii="Times New Roman" w:eastAsiaTheme="minorEastAsia" w:hAnsi="Times New Roman" w:cs="Times New Roman"/>
         </w:rPr>
+        <w:t xml:space="preserve">The cloud-area mean vertical velocity profiles in each cloud category are calculated from </w:t>
+      </w:r>
+      <m:oMath>
+        <m:sSub>
+          <m:sSubPr>
+            <m:ctrlPr>
+              <w:rPr>
+                <w:rFonts w:ascii="Cambria Math" w:eastAsiaTheme="minorEastAsia" w:hAnsi="Cambria Math" w:cs="Times New Roman"/>
+                <w:i/>
+              </w:rPr>
+            </m:ctrlPr>
+          </m:sSubPr>
+          <m:e>
+            <m:r>
+              <w:rPr>
+                <w:rFonts w:ascii="Cambria Math" w:eastAsiaTheme="minorEastAsia" w:hAnsi="Cambria Math" w:cs="Times New Roman"/>
+              </w:rPr>
+              <m:t>w</m:t>
+            </m:r>
+          </m:e>
+          <m:sub>
+            <m:r>
+              <w:rPr>
+                <w:rFonts w:ascii="Cambria Math" w:eastAsiaTheme="minorEastAsia" w:hAnsi="Cambria Math" w:cs="Times New Roman"/>
+              </w:rPr>
+              <m:t>i</m:t>
+            </m:r>
+          </m:sub>
+        </m:sSub>
+        <m:r>
+          <w:rPr>
+            <w:rFonts w:ascii="Cambria Math" w:eastAsiaTheme="minorEastAsia" w:hAnsi="Cambria Math" w:cs="Times New Roman"/>
+          </w:rPr>
+          <m:t>=</m:t>
+        </m:r>
+        <m:sSub>
+          <m:sSubPr>
+            <m:ctrlPr>
+              <w:rPr>
+                <w:rFonts w:ascii="Cambria Math" w:eastAsiaTheme="minorEastAsia" w:hAnsi="Cambria Math" w:cs="Times New Roman"/>
+                <w:i/>
+              </w:rPr>
+            </m:ctrlPr>
+          </m:sSubPr>
+          <m:e>
+            <m:r>
+              <w:rPr>
+                <w:rFonts w:ascii="Cambria Math" w:eastAsiaTheme="minorEastAsia" w:hAnsi="Cambria Math" w:cs="Times New Roman"/>
+              </w:rPr>
+              <m:t>F</m:t>
+            </m:r>
+          </m:e>
+          <m:sub>
+            <m:r>
+              <w:rPr>
+                <w:rFonts w:ascii="Cambria Math" w:eastAsiaTheme="minorEastAsia" w:hAnsi="Cambria Math" w:cs="Times New Roman"/>
+              </w:rPr>
+              <m:t>i</m:t>
+            </m:r>
+          </m:sub>
+        </m:sSub>
+        <m:r>
+          <w:rPr>
+            <w:rFonts w:ascii="Cambria Math" w:eastAsiaTheme="minorEastAsia" w:hAnsi="Cambria Math" w:cs="Times New Roman"/>
+          </w:rPr>
+          <m:t>/(</m:t>
+        </m:r>
+        <m:sSub>
+          <m:sSubPr>
+            <m:ctrlPr>
+              <w:rPr>
+                <w:rFonts w:ascii="Cambria Math" w:eastAsiaTheme="minorEastAsia" w:hAnsi="Cambria Math" w:cs="Times New Roman"/>
+                <w:i/>
+              </w:rPr>
+            </m:ctrlPr>
+          </m:sSubPr>
+          <m:e>
+            <m:r>
+              <w:rPr>
+                <w:rFonts w:ascii="Cambria Math" w:eastAsiaTheme="minorEastAsia" w:hAnsi="Cambria Math" w:cs="Times New Roman"/>
+              </w:rPr>
+              <m:t>q</m:t>
+            </m:r>
+          </m:e>
+          <m:sub>
+            <m:r>
+              <w:rPr>
+                <w:rFonts w:ascii="Cambria Math" w:eastAsiaTheme="minorEastAsia" w:hAnsi="Cambria Math" w:cs="Times New Roman"/>
+              </w:rPr>
+              <m:t>T,i</m:t>
+            </m:r>
+          </m:sub>
+        </m:sSub>
+        <m:r>
+          <w:rPr>
+            <w:rFonts w:ascii="Cambria Math" w:eastAsiaTheme="minorEastAsia" w:hAnsi="Cambria Math" w:cs="Times New Roman"/>
+          </w:rPr>
+          <m:t>-q)</m:t>
+        </m:r>
+      </m:oMath>
+      <w:r>
+        <w:rPr>
+          <w:rFonts w:ascii="Times New Roman" w:eastAsiaTheme="minorEastAsia" w:hAnsi="Times New Roman" w:cs="Times New Roman"/>
+        </w:rPr>
+        <w:t>. Mean velocities averaged over 2</w:t>
+      </w:r>
+      <m:oMath>
+        <m:r>
+          <w:rPr>
+            <w:rFonts w:ascii="Cambria Math" w:eastAsiaTheme="minorEastAsia" w:hAnsi="Cambria Math" w:cs="Times New Roman"/>
+          </w:rPr>
+          <m:t>×</m:t>
+        </m:r>
+      </m:oMath>
+      <w:r>
+        <w:rPr>
+          <w:rFonts w:ascii="Times New Roman" w:eastAsiaTheme="minorEastAsia" w:hAnsi="Times New Roman" w:cs="Times New Roman"/>
+        </w:rPr>
+        <w:t>2-km cloudy pixels are about 0.1 m s</w:t>
+      </w:r>
+      <w:r>
+        <w:rPr>
+          <w:rFonts w:ascii="Times New Roman" w:eastAsiaTheme="minorEastAsia" w:hAnsi="Times New Roman" w:cs="Times New Roman"/>
+          <w:vertAlign w:val="superscript"/>
+        </w:rPr>
+        <w:t>–1</w:t>
+      </w:r>
+      <w:r>
+        <w:rPr>
+          <w:rFonts w:ascii="Times New Roman" w:eastAsiaTheme="minorEastAsia" w:hAnsi="Times New Roman" w:cs="Times New Roman"/>
+        </w:rPr>
+        <w:t>. The updraft velocity is large</w:t>
+      </w:r>
+      <w:r>
+        <w:rPr>
+          <w:rFonts w:ascii="Times New Roman" w:eastAsiaTheme="minorEastAsia" w:hAnsi="Times New Roman" w:cs="Times New Roman"/>
+        </w:rPr>
+        <w:t>r</w:t>
+      </w:r>
+      <w:r>
+        <w:rPr>
+          <w:rFonts w:ascii="Times New Roman" w:eastAsiaTheme="minorEastAsia" w:hAnsi="Times New Roman" w:cs="Times New Roman"/>
+        </w:rPr>
+        <w:t xml:space="preserve"> near cloud base</w:t>
+      </w:r>
+      <w:r>
+        <w:rPr>
+          <w:rFonts w:ascii="Times New Roman" w:eastAsiaTheme="minorEastAsia" w:hAnsi="Times New Roman" w:cs="Times New Roman"/>
+        </w:rPr>
+        <w:t xml:space="preserve"> where the updraft-environment humidity difference is small. The updraft speed is less than 0.1 m s</w:t>
+      </w:r>
+      <w:r>
+        <w:rPr>
+          <w:rFonts w:ascii="Times New Roman" w:eastAsiaTheme="minorEastAsia" w:hAnsi="Times New Roman" w:cs="Times New Roman"/>
+          <w:vertAlign w:val="superscript"/>
+        </w:rPr>
+        <w:t>–1</w:t>
+      </w:r>
+      <w:r>
+        <w:rPr>
+          <w:rFonts w:ascii="Times New Roman" w:eastAsiaTheme="minorEastAsia" w:hAnsi="Times New Roman" w:cs="Times New Roman"/>
+        </w:rPr>
+        <w:t xml:space="preserve"> in the high clouds reaching into the trade inversion where the updraft-environment humidity difference is large.</w:t>
+      </w:r>
+    </w:p>
+    <w:p>
+      <w:pPr>
+        <w:pStyle w:val="BodyText"/>
+        <w:rPr>
+          <w:rFonts w:ascii="Times New Roman" w:eastAsiaTheme="minorEastAsia" w:hAnsi="Times New Roman" w:cs="Times New Roman"/>
+        </w:rPr>
+      </w:pPr>
+      <w:r>
+        <w:rPr>
+          <w:rFonts w:ascii="Times New Roman" w:eastAsiaTheme="minorEastAsia" w:hAnsi="Times New Roman" w:cs="Times New Roman"/>
+        </w:rPr>
+        <w:t xml:space="preserve">The </w:t>
+      </w:r>
+      <w:r>
+        <w:rPr>
+          <w:rFonts w:ascii="Times New Roman" w:eastAsiaTheme="minorEastAsia" w:hAnsi="Times New Roman" w:cs="Times New Roman"/>
+        </w:rPr>
+        <w:t>cloud updraft velocities that</w:t>
+      </w:r>
+      <w:r>
+        <w:rPr>
+          <w:rFonts w:ascii="Times New Roman" w:eastAsiaTheme="minorEastAsia" w:hAnsi="Times New Roman" w:cs="Times New Roman"/>
+        </w:rPr>
+        <w:t xml:space="preserve"> </w:t>
+      </w:r>
+      <w:r>
+        <w:rPr>
+          <w:rFonts w:ascii="Times New Roman" w:eastAsiaTheme="minorEastAsia" w:hAnsi="Times New Roman" w:cs="Times New Roman"/>
+        </w:rPr>
+        <w:t>balance</w:t>
+      </w:r>
+      <w:r>
+        <w:rPr>
+          <w:rFonts w:ascii="Times New Roman" w:eastAsiaTheme="minorEastAsia" w:hAnsi="Times New Roman" w:cs="Times New Roman"/>
+        </w:rPr>
+        <w:t xml:space="preserve"> the moisture budget excite </w:t>
+      </w:r>
+      <w:r>
+        <w:rPr>
+          <w:rFonts w:ascii="Times New Roman" w:eastAsiaTheme="minorEastAsia" w:hAnsi="Times New Roman" w:cs="Times New Roman"/>
+        </w:rPr>
+        <w:t>gravity waves</w:t>
+      </w:r>
+      <w:r>
+        <w:rPr>
+          <w:rFonts w:ascii="Times New Roman" w:eastAsiaTheme="minorEastAsia" w:hAnsi="Times New Roman" w:cs="Times New Roman"/>
+        </w:rPr>
+        <w:t xml:space="preserve">. Waves with angular frequency less than the buoyancy frequency </w:t>
+      </w:r>
+      <m:oMath>
+        <m:r>
+          <w:rPr>
+            <w:rFonts w:ascii="Cambria Math" w:eastAsiaTheme="minorEastAsia" w:hAnsi="Cambria Math" w:cs="Times New Roman"/>
+          </w:rPr>
+          <m:t>N=</m:t>
+        </m:r>
+        <m:sSup>
+          <m:sSupPr>
+            <m:ctrlPr>
+              <w:rPr>
+                <w:rFonts w:ascii="Cambria Math" w:eastAsiaTheme="minorEastAsia" w:hAnsi="Cambria Math" w:cs="Times New Roman"/>
+                <w:i/>
+              </w:rPr>
+            </m:ctrlPr>
+          </m:sSupPr>
+          <m:e>
+            <m:r>
+              <w:rPr>
+                <w:rFonts w:ascii="Cambria Math" w:eastAsiaTheme="minorEastAsia" w:hAnsi="Cambria Math" w:cs="Times New Roman"/>
+              </w:rPr>
+              <m:t>10</m:t>
+            </m:r>
+          </m:e>
+          <m:sup>
+            <m:r>
+              <w:rPr>
+                <w:rFonts w:ascii="Cambria Math" w:eastAsiaTheme="minorEastAsia" w:hAnsi="Cambria Math" w:cs="Times New Roman"/>
+              </w:rPr>
+              <m:t>-2</m:t>
+            </m:r>
+          </m:sup>
+        </m:sSup>
+      </m:oMath>
+      <w:r>
+        <w:rPr>
+          <w:rFonts w:ascii="Times New Roman" w:eastAsiaTheme="minorEastAsia" w:hAnsi="Times New Roman" w:cs="Times New Roman"/>
+        </w:rPr>
+        <w:t xml:space="preserve"> s</w:t>
+      </w:r>
+      <w:r>
+        <w:rPr>
+          <w:rFonts w:ascii="Times New Roman" w:eastAsiaTheme="minorEastAsia" w:hAnsi="Times New Roman" w:cs="Times New Roman"/>
+          <w:vertAlign w:val="superscript"/>
+        </w:rPr>
+        <w:t>–1</w:t>
+      </w:r>
+      <w:r>
+        <w:rPr>
+          <w:rFonts w:ascii="Times New Roman" w:eastAsiaTheme="minorEastAsia" w:hAnsi="Times New Roman" w:cs="Times New Roman"/>
+        </w:rPr>
+        <w:t xml:space="preserve"> (with periods longer than about 10 min)</w:t>
+      </w:r>
+      <w:r>
+        <w:rPr>
+          <w:rFonts w:ascii="Times New Roman" w:eastAsiaTheme="minorEastAsia" w:hAnsi="Times New Roman" w:cs="Times New Roman"/>
+        </w:rPr>
+        <w:t xml:space="preserve"> propagate </w:t>
+      </w:r>
+      <w:r>
+        <w:rPr>
+          <w:rFonts w:ascii="Times New Roman" w:eastAsiaTheme="minorEastAsia" w:hAnsi="Times New Roman" w:cs="Times New Roman"/>
+        </w:rPr>
+        <w:t xml:space="preserve">horizontally and vertically; quicker </w:t>
+      </w:r>
+    </w:p>
+    <w:p>
+      <w:pPr>
+        <w:pStyle w:val="BodyText"/>
+        <w:rPr>
+          <w:rFonts w:ascii="Times New Roman" w:eastAsiaTheme="minorEastAsia" w:hAnsi="Times New Roman" w:cs="Times New Roman"/>
+        </w:rPr>
+      </w:pPr>
+    </w:p>
+    <w:p>
+      <w:pPr>
+        <w:pStyle w:val="BodyText"/>
+        <w:rPr>
+          <w:rFonts w:ascii="Times New Roman" w:eastAsiaTheme="minorEastAsia" w:hAnsi="Times New Roman" w:cs="Times New Roman"/>
+        </w:rPr>
+      </w:pPr>
+    </w:p>
+    <w:p>
+      <w:pPr>
+        <w:pStyle w:val="BodyText"/>
+        <w:rPr>
+          <w:rFonts w:ascii="Times New Roman" w:eastAsiaTheme="minorEastAsia" w:hAnsi="Times New Roman" w:cs="Times New Roman"/>
+        </w:rPr>
+      </w:pPr>
+    </w:p>
+    <w:p>
+      <w:pPr>
+        <w:pStyle w:val="BodyText"/>
+        <w:rPr>
+          <w:rFonts w:ascii="Times New Roman" w:eastAsiaTheme="minorEastAsia" w:hAnsi="Times New Roman" w:cs="Times New Roman"/>
+        </w:rPr>
+      </w:pPr>
+    </w:p>
+    <w:p>
+      <w:pPr>
+        <w:pStyle w:val="BodyText"/>
+        <w:rPr>
+          <w:rFonts w:ascii="Times New Roman" w:eastAsiaTheme="minorEastAsia" w:hAnsi="Times New Roman" w:cs="Times New Roman"/>
+        </w:rPr>
+      </w:pPr>
+      <w:r>
+        <w:rPr>
+          <w:rFonts w:ascii="Times New Roman" w:eastAsiaTheme="minorEastAsia" w:hAnsi="Times New Roman" w:cs="Times New Roman"/>
+        </w:rPr>
+        <w:lastRenderedPageBreak/>
         <w:drawing>
-          <wp:inline distT="0" distB="0" distL="0" distR="0" wp14:anchorId="49835B89" wp14:editId="01410AC1">
-            <wp:extent cx="3708400" cy="2984500"/>
+          <wp:inline distT="0" distB="0" distL="0" distR="0" wp14:anchorId="0971D351" wp14:editId="00A6750C">
+            <wp:extent cx="2870200" cy="4356100"/>
             <wp:effectExtent l="0" t="0" r="0" b="0"/>
-            <wp:docPr id="1342935651" name="Picture 1" descr="A comparison of a diagram of a climate&#10;&#10;AI-generated content may be incorrect."/>
+            <wp:docPr id="178246315" name="Picture 1" descr="A diagram of weather forecast&#10;&#10;AI-generated content may be incorrect."/>
             <wp:cNvGraphicFramePr>
               <a:graphicFrameLocks xmlns:a="http://schemas.openxmlformats.org/drawingml/2006/main" noChangeAspect="1"/>
             </wp:cNvGraphicFramePr>
@@ -13032,7 +13538,7 @@
               <a:graphicData uri="http://schemas.openxmlformats.org/drawingml/2006/picture">
                 <pic:pic xmlns:pic="http://schemas.openxmlformats.org/drawingml/2006/picture">
                   <pic:nvPicPr>
-                    <pic:cNvPr id="1342935651" name="Picture 1" descr="A comparison of a diagram of a climate&#10;&#10;AI-generated content may be incorrect."/>
+                    <pic:cNvPr id="178246315" name="Picture 1" descr="A diagram of weather forecast&#10;&#10;AI-generated content may be incorrect."/>
                     <pic:cNvPicPr/>
                   </pic:nvPicPr>
                   <pic:blipFill>
@@ -13044,7 +13550,7 @@
                   <pic:spPr>
                     <a:xfrm>
                       <a:off x="0" y="0"/>
-                      <a:ext cx="3708400" cy="2984500"/>
+                      <a:ext cx="2870200" cy="4356100"/>
                     </a:xfrm>
                     <a:prstGeom prst="rect">
                       <a:avLst/>
@@ -13061,50 +13567,187 @@
       <w:pPr>
         <w:pStyle w:val="BodyText"/>
         <w:rPr>
-          <w:rFonts w:ascii="Times New Roman" w:eastAsiaTheme="minorEastAsia" w:hAnsi="Times New Roman" w:cs="Times New Roman"/>
+          <w:rFonts w:ascii="Aptos Narrow" w:eastAsiaTheme="minorEastAsia" w:hAnsi="Aptos Narrow" w:cs="Times New Roman"/>
         </w:rPr>
       </w:pPr>
       <w:r>
         <w:rPr>
-          <w:rFonts w:ascii="Times New Roman" w:eastAsiaTheme="minorEastAsia" w:hAnsi="Times New Roman" w:cs="Times New Roman"/>
-        </w:rPr>
-        <w:lastRenderedPageBreak/>
-        <w:drawing>
-          <wp:inline distT="0" distB="0" distL="0" distR="0" wp14:anchorId="0E79177E" wp14:editId="4CA8191F">
-            <wp:extent cx="3829050" cy="3278006"/>
-            <wp:effectExtent l="0" t="0" r="0" b="0"/>
-            <wp:docPr id="1653252210" name="Picture 1" descr="A graph of a cloud&#10;&#10;AI-generated content may be incorrect."/>
-            <wp:cNvGraphicFramePr>
-              <a:graphicFrameLocks xmlns:a="http://schemas.openxmlformats.org/drawingml/2006/main" noChangeAspect="1"/>
-            </wp:cNvGraphicFramePr>
-            <a:graphic xmlns:a="http://schemas.openxmlformats.org/drawingml/2006/main">
-              <a:graphicData uri="http://schemas.openxmlformats.org/drawingml/2006/picture">
-                <pic:pic xmlns:pic="http://schemas.openxmlformats.org/drawingml/2006/picture">
-                  <pic:nvPicPr>
-                    <pic:cNvPr id="1653252210" name="Picture 1" descr="A graph of a cloud&#10;&#10;AI-generated content may be incorrect."/>
-                    <pic:cNvPicPr/>
-                  </pic:nvPicPr>
-                  <pic:blipFill>
-                    <a:blip r:embed="rId16"/>
-                    <a:stretch>
-                      <a:fillRect/>
-                    </a:stretch>
-                  </pic:blipFill>
-                  <pic:spPr>
-                    <a:xfrm>
-                      <a:off x="0" y="0"/>
-                      <a:ext cx="3832789" cy="3281207"/>
-                    </a:xfrm>
-                    <a:prstGeom prst="rect">
-                      <a:avLst/>
-                    </a:prstGeom>
-                  </pic:spPr>
-                </pic:pic>
-              </a:graphicData>
-            </a:graphic>
-          </wp:inline>
-        </w:drawing>
-      </w:r>
+          <w:rFonts w:ascii="Aptos Narrow" w:eastAsiaTheme="minorEastAsia" w:hAnsi="Aptos Narrow" w:cs="Times New Roman"/>
+        </w:rPr>
+        <w:t xml:space="preserve">Figure </w:t>
+      </w:r>
+      <w:r>
+        <w:rPr>
+          <w:rFonts w:ascii="Aptos Narrow" w:eastAsiaTheme="minorEastAsia" w:hAnsi="Aptos Narrow" w:cs="Times New Roman"/>
+        </w:rPr>
+        <w:t>WPROF</w:t>
+      </w:r>
+      <w:r>
+        <w:rPr>
+          <w:rFonts w:ascii="Aptos Narrow" w:eastAsiaTheme="minorEastAsia" w:hAnsi="Aptos Narrow" w:cs="Times New Roman"/>
+        </w:rPr>
+        <w:t>.</w:t>
+      </w:r>
+      <w:r>
+        <w:rPr>
+          <w:rFonts w:ascii="Aptos Narrow" w:eastAsiaTheme="minorEastAsia" w:hAnsi="Aptos Narrow" w:cs="Times New Roman"/>
+        </w:rPr>
+        <w:t xml:space="preserve"> Modeled ensemble of clouds for precipitation efficiency </w:t>
+      </w:r>
+      <m:oMath>
+        <m:r>
+          <w:rPr>
+            <w:rFonts w:ascii="Cambria Math" w:eastAsiaTheme="minorEastAsia" w:hAnsi="Cambria Math" w:cs="Times New Roman"/>
+          </w:rPr>
+          <m:t>x=0.5</m:t>
+        </m:r>
+        <m:r>
+          <w:rPr>
+            <w:rFonts w:ascii="Cambria Math" w:eastAsiaTheme="minorEastAsia" w:hAnsi="Cambria Math" w:cs="Times New Roman"/>
+          </w:rPr>
+          <m:t>3</m:t>
+        </m:r>
+      </m:oMath>
+      <w:r>
+        <w:rPr>
+          <w:rFonts w:ascii="Aptos Narrow" w:eastAsiaTheme="minorEastAsia" w:hAnsi="Aptos Narrow" w:cs="Times New Roman"/>
+        </w:rPr>
+        <w:t xml:space="preserve"> as a function of total sink rate</w:t>
+      </w:r>
+      <w:r>
+        <w:rPr>
+          <w:rFonts w:ascii="Aptos Narrow" w:eastAsiaTheme="minorEastAsia" w:hAnsi="Aptos Narrow" w:cs="Times New Roman"/>
+        </w:rPr>
+        <w:t xml:space="preserve">. (a) Cloud updraft </w:t>
+      </w:r>
+      <w:r>
+        <w:rPr>
+          <w:rFonts w:ascii="Aptos Narrow" w:eastAsiaTheme="minorEastAsia" w:hAnsi="Aptos Narrow" w:cs="Times New Roman"/>
+        </w:rPr>
+        <w:t xml:space="preserve">total </w:t>
+      </w:r>
+      <w:r>
+        <w:rPr>
+          <w:rFonts w:ascii="Aptos Narrow" w:eastAsiaTheme="minorEastAsia" w:hAnsi="Aptos Narrow" w:cs="Times New Roman"/>
+        </w:rPr>
+        <w:t xml:space="preserve">specific humidity </w:t>
+      </w:r>
+      <m:oMath>
+        <m:sSub>
+          <m:sSubPr>
+            <m:ctrlPr>
+              <w:rPr>
+                <w:rFonts w:ascii="Cambria Math" w:eastAsiaTheme="minorEastAsia" w:hAnsi="Cambria Math" w:cs="Times New Roman"/>
+                <w:i/>
+              </w:rPr>
+            </m:ctrlPr>
+          </m:sSubPr>
+          <m:e>
+            <m:r>
+              <w:rPr>
+                <w:rFonts w:ascii="Cambria Math" w:eastAsiaTheme="minorEastAsia" w:hAnsi="Cambria Math" w:cs="Times New Roman"/>
+              </w:rPr>
+              <m:t>q</m:t>
+            </m:r>
+          </m:e>
+          <m:sub>
+            <m:r>
+              <w:rPr>
+                <w:rFonts w:ascii="Cambria Math" w:eastAsiaTheme="minorEastAsia" w:hAnsi="Cambria Math" w:cs="Times New Roman"/>
+              </w:rPr>
+              <m:t>T</m:t>
+            </m:r>
+          </m:sub>
+        </m:sSub>
+      </m:oMath>
+      <w:r>
+        <w:rPr>
+          <w:rFonts w:ascii="Aptos Narrow" w:eastAsiaTheme="minorEastAsia" w:hAnsi="Aptos Narrow" w:cs="Times New Roman"/>
+        </w:rPr>
+        <w:t xml:space="preserve"> (shaded), cloud top (thick black), and rescaled cloud area per unit sink rate (thin black); (b) cloud updraft total – environment specific humidity difference </w:t>
+      </w:r>
+      <m:oMath>
+        <m:sSub>
+          <m:sSubPr>
+            <m:ctrlPr>
+              <w:rPr>
+                <w:rFonts w:ascii="Cambria Math" w:eastAsiaTheme="minorEastAsia" w:hAnsi="Cambria Math" w:cs="Times New Roman"/>
+                <w:i/>
+              </w:rPr>
+            </m:ctrlPr>
+          </m:sSubPr>
+          <m:e>
+            <m:r>
+              <w:rPr>
+                <w:rFonts w:ascii="Cambria Math" w:eastAsiaTheme="minorEastAsia" w:hAnsi="Cambria Math" w:cs="Times New Roman"/>
+              </w:rPr>
+              <m:t>q</m:t>
+            </m:r>
+          </m:e>
+          <m:sub>
+            <m:r>
+              <w:rPr>
+                <w:rFonts w:ascii="Cambria Math" w:eastAsiaTheme="minorEastAsia" w:hAnsi="Cambria Math" w:cs="Times New Roman"/>
+              </w:rPr>
+              <m:t>T</m:t>
+            </m:r>
+          </m:sub>
+        </m:sSub>
+        <m:r>
+          <w:rPr>
+            <w:rFonts w:ascii="Cambria Math" w:eastAsiaTheme="minorEastAsia" w:hAnsi="Cambria Math" w:cs="Times New Roman"/>
+          </w:rPr>
+          <m:t>-q</m:t>
+        </m:r>
+      </m:oMath>
+      <w:r>
+        <w:rPr>
+          <w:rFonts w:ascii="Aptos Narrow" w:eastAsiaTheme="minorEastAsia" w:hAnsi="Aptos Narrow" w:cs="Times New Roman"/>
+        </w:rPr>
+        <w:t xml:space="preserve"> (shaded), and cloud liquid specific humidity </w:t>
+      </w:r>
+      <m:oMath>
+        <m:sSub>
+          <m:sSubPr>
+            <m:ctrlPr>
+              <w:rPr>
+                <w:rFonts w:ascii="Cambria Math" w:eastAsiaTheme="minorEastAsia" w:hAnsi="Cambria Math" w:cs="Times New Roman"/>
+                <w:i/>
+              </w:rPr>
+            </m:ctrlPr>
+          </m:sSubPr>
+          <m:e>
+            <m:r>
+              <w:rPr>
+                <w:rFonts w:ascii="Cambria Math" w:eastAsiaTheme="minorEastAsia" w:hAnsi="Cambria Math" w:cs="Times New Roman"/>
+              </w:rPr>
+              <m:t>q</m:t>
+            </m:r>
+          </m:e>
+          <m:sub>
+            <m:r>
+              <w:rPr>
+                <w:rFonts w:ascii="Cambria Math" w:eastAsiaTheme="minorEastAsia" w:hAnsi="Cambria Math" w:cs="Times New Roman"/>
+              </w:rPr>
+              <m:t>l</m:t>
+            </m:r>
+          </m:sub>
+        </m:sSub>
+      </m:oMath>
+      <w:r>
+        <w:rPr>
+          <w:rFonts w:ascii="Aptos Narrow" w:eastAsiaTheme="minorEastAsia" w:hAnsi="Aptos Narrow" w:cs="Times New Roman"/>
+        </w:rPr>
+        <w:t xml:space="preserve"> (black contours); and (c) updraft vertical velocity.</w:t>
+      </w:r>
+    </w:p>
+    <w:p>
+      <w:pPr>
+        <w:pStyle w:val="BodyText"/>
+        <w:rPr>
+          <w:rFonts w:ascii="Times New Roman" w:eastAsiaTheme="minorEastAsia" w:hAnsi="Times New Roman" w:cs="Times New Roman"/>
+        </w:rPr>
+      </w:pPr>
     </w:p>
     <w:p>
       <w:pPr>
@@ -13452,6 +14095,7 @@
         <w:rPr>
           <w:rFonts w:eastAsiaTheme="minorEastAsia"/>
         </w:rPr>
+        <w:lastRenderedPageBreak/>
         <w:t xml:space="preserve">Isotope ratio </w:t>
       </w:r>
       <m:oMath>
@@ -14532,7 +15176,6 @@
         <w:rPr>
           <w:rFonts w:eastAsiaTheme="minorEastAsia"/>
         </w:rPr>
-        <w:lastRenderedPageBreak/>
         <w:t xml:space="preserve">The total cloud water isotope ratio </w:t>
       </w:r>
       <m:oMath>
@@ -15580,6 +16223,7 @@
           <w:rFonts w:eastAsiaTheme="minorEastAsia"/>
           <w:noProof/>
         </w:rPr>
+        <w:lastRenderedPageBreak/>
         <w:drawing>
           <wp:inline distT="0" distB="0" distL="0" distR="0" wp14:anchorId="0E590B0E" wp14:editId="0909D65B">
             <wp:extent cx="3708589" cy="2771140"/>
@@ -15596,7 +16240,7 @@
                     <pic:cNvPicPr/>
                   </pic:nvPicPr>
                   <pic:blipFill>
-                    <a:blip r:embed="rId17"/>
+                    <a:blip r:embed="rId16"/>
                     <a:stretch>
                       <a:fillRect/>
                     </a:stretch>
@@ -15622,15 +16266,7 @@
           <w:color w:val="323130"/>
         </w:rPr>
         <w:br/>
-        <w:t xml:space="preserve">Figure CLOUDISO. Cloud total and vapor deuterium isotope ratios for a single-cloud model with </w:t>
-      </w:r>
-      <w:r>
-        <w:rPr>
-          <w:rFonts w:ascii="Aptos Narrow" w:eastAsia="Times New Roman" w:hAnsi="Aptos Narrow" w:cstheme="minorHAnsi"/>
-          <w:color w:val="323130"/>
-        </w:rPr>
-        <w:lastRenderedPageBreak/>
-        <w:t xml:space="preserve">total sink </w:t>
+        <w:t xml:space="preserve">Figure CLOUDISO. Cloud total and vapor deuterium isotope ratios for a single-cloud model with total sink </w:t>
       </w:r>
       <m:oMath>
         <m:r>
@@ -15836,7 +16472,7 @@
                     <pic:cNvPicPr/>
                   </pic:nvPicPr>
                   <pic:blipFill>
-                    <a:blip r:embed="rId18"/>
+                    <a:blip r:embed="rId17"/>
                     <a:stretch>
                       <a:fillRect/>
                     </a:stretch>
@@ -16171,7 +16807,14 @@
         <w:rPr>
           <w:rFonts w:eastAsiaTheme="minorEastAsia"/>
         </w:rPr>
-        <w:t xml:space="preserve">is shown in Fig. RVVQ. The physics of equilibrium cloud condensation result in a concave up cloud vapor profile (cyan) near the initial humidity, where concave up </w:t>
+        <w:t xml:space="preserve">is shown in Fig. RVVQ. The physics of equilibrium cloud condensation </w:t>
+      </w:r>
+      <w:r>
+        <w:rPr>
+          <w:rFonts w:eastAsiaTheme="minorEastAsia"/>
+        </w:rPr>
+        <w:lastRenderedPageBreak/>
+        <w:t xml:space="preserve">result in a concave up cloud vapor profile (cyan) near the initial humidity, where concave up </w:t>
       </w:r>
       <m:oMath>
         <m:r>
@@ -16373,7 +17016,6 @@
           <w:noProof/>
           <w:color w:val="323130"/>
         </w:rPr>
-        <w:lastRenderedPageBreak/>
         <w:drawing>
           <wp:inline distT="0" distB="0" distL="0" distR="0" wp14:anchorId="0D03D29D" wp14:editId="66B39465">
             <wp:extent cx="3733455" cy="2820573"/>
@@ -16390,7 +17032,7 @@
                     <pic:cNvPicPr/>
                   </pic:nvPicPr>
                   <pic:blipFill>
-                    <a:blip r:embed="rId19"/>
+                    <a:blip r:embed="rId18"/>
                     <a:stretch>
                       <a:fillRect/>
                     </a:stretch>
@@ -16441,7 +17083,7 @@
                     <pic:cNvPicPr/>
                   </pic:nvPicPr>
                   <pic:blipFill>
-                    <a:blip r:embed="rId20"/>
+                    <a:blip r:embed="rId19"/>
                     <a:stretch>
                       <a:fillRect/>
                     </a:stretch>
@@ -16523,7 +17165,7 @@
                     <pic:cNvPicPr/>
                   </pic:nvPicPr>
                   <pic:blipFill>
-                    <a:blip r:embed="rId21"/>
+                    <a:blip r:embed="rId20"/>
                     <a:stretch>
                       <a:fillRect/>
                     </a:stretch>
@@ -17247,7 +17889,7 @@
                     <pic:cNvPicPr/>
                   </pic:nvPicPr>
                   <pic:blipFill>
-                    <a:blip r:embed="rId22"/>
+                    <a:blip r:embed="rId21"/>
                     <a:stretch>
                       <a:fillRect/>
                     </a:stretch>
@@ -18797,8 +19439,8 @@
       </w:pPr>
     </w:p>
     <w:sectPr>
-      <w:footerReference w:type="even" r:id="rId23"/>
-      <w:footerReference w:type="default" r:id="rId24"/>
+      <w:footerReference w:type="even" r:id="rId22"/>
+      <w:footerReference w:type="default" r:id="rId23"/>
       <w:pgSz w:w="12240" w:h="15840"/>
       <w:pgMar w:top="1440" w:right="1440" w:bottom="1440" w:left="1440" w:header="720" w:footer="720" w:gutter="0"/>
       <w:cols w:space="720"/>

</xml_diff>